<commit_message>
Bug fixes in Version 1.4
</commit_message>
<xml_diff>
--- a/DOCUMENTATION.docx
+++ b/DOCUMENTATION.docx
@@ -261,6 +261,8 @@
         </w:rPr>
         <w:t>:</w:t>
       </w:r>
+      <w:bookmarkStart w:id="0" w:name="_GoBack"/>
+      <w:bookmarkEnd w:id="0"/>
     </w:p>
     <w:p>
       <w:pPr>
@@ -380,16 +382,7 @@
           <w:sz w:val="24"/>
           <w:szCs w:val="24"/>
         </w:rPr>
-        <w:t>Add</w:t>
-      </w:r>
-      <w:r>
-        <w:rPr>
-          <w:rFonts w:ascii="Times New Roman" w:hAnsi="Times New Roman" w:cs="Times New Roman"/>
-          <w:i/>
-          <w:sz w:val="24"/>
-          <w:szCs w:val="24"/>
-        </w:rPr>
-        <w:t>Teacher</w:t>
+        <w:t>AddTeacher</w:t>
       </w:r>
       <w:proofErr w:type="spellEnd"/>
       <w:r>
@@ -684,17 +677,7 @@
           <w:sz w:val="24"/>
           <w:szCs w:val="24"/>
         </w:rPr>
-        <w:t>New database model! The top 10 town</w:t>
-      </w:r>
-      <w:bookmarkStart w:id="0" w:name="_GoBack"/>
-      <w:bookmarkEnd w:id="0"/>
-      <w:r>
-        <w:rPr>
-          <w:rFonts w:ascii="Times New Roman" w:hAnsi="Times New Roman" w:cs="Times New Roman"/>
-          <w:sz w:val="24"/>
-          <w:szCs w:val="24"/>
-        </w:rPr>
-        <w:t xml:space="preserve">s in Bulgaria were added and </w:t>
+        <w:t xml:space="preserve">New database model! The top 10 towns in Bulgaria were added and </w:t>
       </w:r>
       <w:r>
         <w:rPr>
@@ -1219,7 +1202,7 @@
                                     <w:noProof/>
                                     <w:color w:val="8C8C8C" w:themeColor="background1" w:themeShade="8C"/>
                                   </w:rPr>
-                                  <w:t>2</w:t>
+                                  <w:t>1</w:t>
                                 </w:r>
                                 <w:r>
                                   <w:rPr>
@@ -1357,7 +1340,7 @@
                               <w:noProof/>
                               <w:color w:val="8C8C8C" w:themeColor="background1" w:themeShade="8C"/>
                             </w:rPr>
-                            <w:t>2</w:t>
+                            <w:t>1</w:t>
                           </w:r>
                           <w:r>
                             <w:rPr>

</xml_diff>

<commit_message>
Version 1.5 - Added new commands, JSON file - more in DOCUMENTATION
</commit_message>
<xml_diff>
--- a/DOCUMENTATION.docx
+++ b/DOCUMENTATION.docx
@@ -4,7 +4,7 @@
   <w:body>
     <w:p>
       <w:pPr>
-        <w:spacing w:after="0"/>
+        <w:spacing w:after="0" w:line="360" w:lineRule="auto"/>
         <w:jc w:val="center"/>
         <w:rPr>
           <w:rFonts w:ascii="Times New Roman" w:hAnsi="Times New Roman" w:cs="Times New Roman"/>
@@ -25,7 +25,7 @@
     </w:p>
     <w:p>
       <w:pPr>
-        <w:spacing w:after="0"/>
+        <w:spacing w:after="0" w:line="360" w:lineRule="auto"/>
         <w:jc w:val="center"/>
         <w:rPr>
           <w:rFonts w:ascii="Times New Roman" w:hAnsi="Times New Roman" w:cs="Times New Roman"/>
@@ -261,8 +261,6 @@
         </w:rPr>
         <w:t>:</w:t>
       </w:r>
-      <w:bookmarkStart w:id="0" w:name="_GoBack"/>
-      <w:bookmarkEnd w:id="0"/>
     </w:p>
     <w:p>
       <w:pPr>
@@ -484,14 +482,153 @@
     </w:p>
     <w:p>
       <w:pPr>
+        <w:spacing w:line="360" w:lineRule="auto"/>
+        <w:rPr>
+          <w:rFonts w:ascii="Times New Roman" w:hAnsi="Times New Roman" w:cs="Times New Roman"/>
+          <w:sz w:val="24"/>
+          <w:szCs w:val="24"/>
+        </w:rPr>
+      </w:pPr>
+    </w:p>
+    <w:p>
+      <w:pPr>
+        <w:pStyle w:val="ListParagraph"/>
+        <w:numPr>
+          <w:ilvl w:val="0"/>
+          <w:numId w:val="3"/>
+        </w:numPr>
         <w:spacing w:after="0" w:line="360" w:lineRule="auto"/>
         <w:jc w:val="both"/>
         <w:rPr>
           <w:rFonts w:ascii="Times New Roman" w:hAnsi="Times New Roman" w:cs="Times New Roman"/>
-          <w:sz w:val="28"/>
-          <w:szCs w:val="28"/>
-        </w:rPr>
-      </w:pPr>
+          <w:sz w:val="24"/>
+          <w:szCs w:val="24"/>
+        </w:rPr>
+      </w:pPr>
+      <w:r>
+        <w:rPr>
+          <w:rFonts w:ascii="Times New Roman" w:hAnsi="Times New Roman" w:cs="Times New Roman"/>
+          <w:sz w:val="24"/>
+          <w:szCs w:val="24"/>
+        </w:rPr>
+        <w:t>Add Country –</w:t>
+      </w:r>
+      <w:r>
+        <w:rPr>
+          <w:rFonts w:ascii="Times New Roman" w:hAnsi="Times New Roman" w:cs="Times New Roman"/>
+          <w:sz w:val="24"/>
+          <w:szCs w:val="24"/>
+        </w:rPr>
+        <w:t xml:space="preserve"> </w:t>
+      </w:r>
+      <w:r>
+        <w:rPr>
+          <w:rFonts w:ascii="Times New Roman" w:hAnsi="Times New Roman" w:cs="Times New Roman"/>
+          <w:sz w:val="24"/>
+          <w:szCs w:val="24"/>
+        </w:rPr>
+        <w:t xml:space="preserve">Type </w:t>
+      </w:r>
+      <w:proofErr w:type="spellStart"/>
+      <w:r>
+        <w:rPr>
+          <w:rFonts w:ascii="Times New Roman" w:hAnsi="Times New Roman" w:cs="Times New Roman"/>
+          <w:i/>
+          <w:sz w:val="24"/>
+          <w:szCs w:val="24"/>
+        </w:rPr>
+        <w:t>Add</w:t>
+      </w:r>
+      <w:r>
+        <w:rPr>
+          <w:rFonts w:ascii="Times New Roman" w:hAnsi="Times New Roman" w:cs="Times New Roman"/>
+          <w:i/>
+          <w:sz w:val="24"/>
+          <w:szCs w:val="24"/>
+        </w:rPr>
+        <w:t>Country</w:t>
+      </w:r>
+      <w:proofErr w:type="spellEnd"/>
+      <w:r>
+        <w:rPr>
+          <w:rFonts w:ascii="Times New Roman" w:hAnsi="Times New Roman" w:cs="Times New Roman"/>
+          <w:sz w:val="24"/>
+          <w:szCs w:val="24"/>
+        </w:rPr>
+        <w:t xml:space="preserve"> on the console. The app will request all information needed for this operation. Follow the instructions!</w:t>
+      </w:r>
+    </w:p>
+    <w:p>
+      <w:pPr>
+        <w:spacing w:line="360" w:lineRule="auto"/>
+        <w:rPr>
+          <w:rFonts w:ascii="Times New Roman" w:hAnsi="Times New Roman" w:cs="Times New Roman"/>
+          <w:sz w:val="24"/>
+          <w:szCs w:val="24"/>
+        </w:rPr>
+      </w:pPr>
+    </w:p>
+    <w:p>
+      <w:pPr>
+        <w:pStyle w:val="ListParagraph"/>
+        <w:numPr>
+          <w:ilvl w:val="0"/>
+          <w:numId w:val="3"/>
+        </w:numPr>
+        <w:spacing w:after="0" w:line="360" w:lineRule="auto"/>
+        <w:jc w:val="both"/>
+        <w:rPr>
+          <w:rFonts w:ascii="Times New Roman" w:hAnsi="Times New Roman" w:cs="Times New Roman"/>
+          <w:sz w:val="24"/>
+          <w:szCs w:val="24"/>
+        </w:rPr>
+      </w:pPr>
+      <w:r>
+        <w:rPr>
+          <w:rFonts w:ascii="Times New Roman" w:hAnsi="Times New Roman" w:cs="Times New Roman"/>
+          <w:sz w:val="24"/>
+          <w:szCs w:val="24"/>
+        </w:rPr>
+        <w:t xml:space="preserve">Add Town – </w:t>
+      </w:r>
+      <w:r>
+        <w:rPr>
+          <w:rFonts w:ascii="Times New Roman" w:hAnsi="Times New Roman" w:cs="Times New Roman"/>
+          <w:sz w:val="24"/>
+          <w:szCs w:val="24"/>
+        </w:rPr>
+        <w:t xml:space="preserve">Type </w:t>
+      </w:r>
+      <w:proofErr w:type="spellStart"/>
+      <w:r>
+        <w:rPr>
+          <w:rFonts w:ascii="Times New Roman" w:hAnsi="Times New Roman" w:cs="Times New Roman"/>
+          <w:i/>
+          <w:sz w:val="24"/>
+          <w:szCs w:val="24"/>
+        </w:rPr>
+        <w:t>Add</w:t>
+      </w:r>
+      <w:r>
+        <w:rPr>
+          <w:rFonts w:ascii="Times New Roman" w:hAnsi="Times New Roman" w:cs="Times New Roman"/>
+          <w:i/>
+          <w:sz w:val="24"/>
+          <w:szCs w:val="24"/>
+        </w:rPr>
+        <w:t>Town</w:t>
+      </w:r>
+      <w:proofErr w:type="spellEnd"/>
+      <w:r>
+        <w:rPr>
+          <w:rFonts w:ascii="Times New Roman" w:hAnsi="Times New Roman" w:cs="Times New Roman"/>
+          <w:sz w:val="24"/>
+          <w:szCs w:val="24"/>
+        </w:rPr>
+        <w:t xml:space="preserve"> on the console. The app will request all information needed for this operation. Follow the instructions!</w:t>
+      </w:r>
+      <w:bookmarkStart w:id="0" w:name="_GoBack"/>
+      <w:bookmarkEnd w:id="0"/>
     </w:p>
     <w:p>
       <w:pPr>
@@ -515,8 +652,177 @@
           <w:sz w:val="32"/>
           <w:szCs w:val="32"/>
         </w:rPr>
+        <w:lastRenderedPageBreak/>
         <w:t>All versions:</w:t>
       </w:r>
+    </w:p>
+    <w:p>
+      <w:pPr>
+        <w:pStyle w:val="ListParagraph"/>
+        <w:numPr>
+          <w:ilvl w:val="0"/>
+          <w:numId w:val="6"/>
+        </w:numPr>
+        <w:spacing w:after="0" w:line="360" w:lineRule="auto"/>
+        <w:rPr>
+          <w:rFonts w:ascii="Times New Roman" w:hAnsi="Times New Roman" w:cs="Times New Roman"/>
+          <w:b/>
+          <w:color w:val="00B050"/>
+          <w:sz w:val="24"/>
+          <w:szCs w:val="24"/>
+        </w:rPr>
+      </w:pPr>
+      <w:r>
+        <w:rPr>
+          <w:rFonts w:ascii="Times New Roman" w:hAnsi="Times New Roman" w:cs="Times New Roman"/>
+          <w:b/>
+          <w:color w:val="00B050"/>
+          <w:sz w:val="24"/>
+          <w:szCs w:val="24"/>
+        </w:rPr>
+        <w:t>Current version – 1.5 – 05.01.2023</w:t>
+      </w:r>
+    </w:p>
+    <w:p>
+      <w:pPr>
+        <w:spacing w:after="0" w:line="360" w:lineRule="auto"/>
+        <w:rPr>
+          <w:rFonts w:ascii="Times New Roman" w:hAnsi="Times New Roman" w:cs="Times New Roman"/>
+          <w:sz w:val="24"/>
+          <w:szCs w:val="24"/>
+        </w:rPr>
+      </w:pPr>
+      <w:r>
+        <w:rPr>
+          <w:rFonts w:ascii="Times New Roman" w:hAnsi="Times New Roman" w:cs="Times New Roman"/>
+          <w:sz w:val="24"/>
+          <w:szCs w:val="24"/>
+        </w:rPr>
+        <w:t>Two new commands related to the towns/countries relation</w:t>
+      </w:r>
+      <w:r>
+        <w:rPr>
+          <w:rFonts w:ascii="Times New Roman" w:hAnsi="Times New Roman" w:cs="Times New Roman"/>
+          <w:sz w:val="24"/>
+          <w:szCs w:val="24"/>
+        </w:rPr>
+        <w:t xml:space="preserve"> were added</w:t>
+      </w:r>
+      <w:r>
+        <w:rPr>
+          <w:rFonts w:ascii="Times New Roman" w:hAnsi="Times New Roman" w:cs="Times New Roman"/>
+          <w:sz w:val="24"/>
+          <w:szCs w:val="24"/>
+        </w:rPr>
+        <w:t xml:space="preserve"> – </w:t>
+      </w:r>
+      <w:proofErr w:type="spellStart"/>
+      <w:r>
+        <w:rPr>
+          <w:rFonts w:ascii="Times New Roman" w:hAnsi="Times New Roman" w:cs="Times New Roman"/>
+          <w:i/>
+          <w:sz w:val="24"/>
+          <w:szCs w:val="24"/>
+        </w:rPr>
+        <w:t>addTown</w:t>
+      </w:r>
+      <w:proofErr w:type="spellEnd"/>
+      <w:r>
+        <w:rPr>
+          <w:rFonts w:ascii="Times New Roman" w:hAnsi="Times New Roman" w:cs="Times New Roman"/>
+          <w:sz w:val="24"/>
+          <w:szCs w:val="24"/>
+        </w:rPr>
+        <w:t xml:space="preserve"> and </w:t>
+      </w:r>
+      <w:proofErr w:type="spellStart"/>
+      <w:r>
+        <w:rPr>
+          <w:rFonts w:ascii="Times New Roman" w:hAnsi="Times New Roman" w:cs="Times New Roman"/>
+          <w:i/>
+          <w:sz w:val="24"/>
+          <w:szCs w:val="24"/>
+        </w:rPr>
+        <w:t>addCountry</w:t>
+      </w:r>
+      <w:proofErr w:type="spellEnd"/>
+      <w:r>
+        <w:rPr>
+          <w:rFonts w:ascii="Times New Roman" w:hAnsi="Times New Roman" w:cs="Times New Roman"/>
+          <w:sz w:val="24"/>
+          <w:szCs w:val="24"/>
+        </w:rPr>
+        <w:t>.</w:t>
+      </w:r>
+      <w:r>
+        <w:rPr>
+          <w:rFonts w:ascii="Times New Roman" w:hAnsi="Times New Roman" w:cs="Times New Roman"/>
+          <w:sz w:val="24"/>
+          <w:szCs w:val="24"/>
+        </w:rPr>
+        <w:t xml:space="preserve"> Previously created </w:t>
+      </w:r>
+      <w:proofErr w:type="spellStart"/>
+      <w:r>
+        <w:rPr>
+          <w:rFonts w:ascii="Times New Roman" w:hAnsi="Times New Roman" w:cs="Times New Roman"/>
+          <w:sz w:val="24"/>
+          <w:szCs w:val="24"/>
+        </w:rPr>
+        <w:t>txt.file</w:t>
+      </w:r>
+      <w:proofErr w:type="spellEnd"/>
+      <w:r>
+        <w:rPr>
+          <w:rFonts w:ascii="Times New Roman" w:hAnsi="Times New Roman" w:cs="Times New Roman"/>
+          <w:sz w:val="24"/>
+          <w:szCs w:val="24"/>
+        </w:rPr>
+        <w:t xml:space="preserve">-s were </w:t>
+      </w:r>
+      <w:r>
+        <w:rPr>
+          <w:rFonts w:ascii="Times New Roman" w:hAnsi="Times New Roman" w:cs="Times New Roman"/>
+          <w:sz w:val="24"/>
+          <w:szCs w:val="24"/>
+        </w:rPr>
+        <w:t xml:space="preserve">converted </w:t>
+      </w:r>
+      <w:r>
+        <w:rPr>
+          <w:rFonts w:ascii="Times New Roman" w:hAnsi="Times New Roman" w:cs="Times New Roman"/>
+          <w:sz w:val="24"/>
+          <w:szCs w:val="24"/>
+        </w:rPr>
+        <w:t xml:space="preserve">to </w:t>
+      </w:r>
+      <w:r>
+        <w:rPr>
+          <w:rFonts w:ascii="Times New Roman" w:hAnsi="Times New Roman" w:cs="Times New Roman"/>
+          <w:b/>
+          <w:sz w:val="24"/>
+          <w:szCs w:val="24"/>
+        </w:rPr>
+        <w:t>JSON</w:t>
+      </w:r>
+      <w:r>
+        <w:rPr>
+          <w:rFonts w:ascii="Times New Roman" w:hAnsi="Times New Roman" w:cs="Times New Roman"/>
+          <w:sz w:val="24"/>
+          <w:szCs w:val="24"/>
+        </w:rPr>
+        <w:t xml:space="preserve"> files. You can now freely add new towns and countries to the database and the software will automatically check if you also need to add a new country with the insertion of a new town – if not, a relation will be created!</w:t>
+      </w:r>
+    </w:p>
+    <w:p>
+      <w:pPr>
+        <w:spacing w:after="0" w:line="360" w:lineRule="auto"/>
+        <w:rPr>
+          <w:rFonts w:ascii="Times New Roman" w:hAnsi="Times New Roman" w:cs="Times New Roman"/>
+          <w:sz w:val="24"/>
+          <w:szCs w:val="24"/>
+        </w:rPr>
+      </w:pPr>
     </w:p>
     <w:p>
       <w:pPr>
@@ -529,7 +835,6 @@
         <w:rPr>
           <w:rFonts w:ascii="Times New Roman" w:hAnsi="Times New Roman" w:cs="Times New Roman"/>
           <w:b/>
-          <w:color w:val="00B050"/>
           <w:sz w:val="24"/>
           <w:szCs w:val="24"/>
         </w:rPr>
@@ -538,21 +843,19 @@
         <w:rPr>
           <w:rFonts w:ascii="Times New Roman" w:hAnsi="Times New Roman" w:cs="Times New Roman"/>
           <w:b/>
-          <w:color w:val="00B050"/>
-          <w:sz w:val="24"/>
-          <w:szCs w:val="24"/>
-        </w:rPr>
-        <w:t>C</w:t>
+          <w:sz w:val="24"/>
+          <w:szCs w:val="24"/>
+        </w:rPr>
+        <w:t>Version</w:t>
       </w:r>
       <w:r>
         <w:rPr>
           <w:rFonts w:ascii="Times New Roman" w:hAnsi="Times New Roman" w:cs="Times New Roman"/>
           <w:b/>
-          <w:color w:val="00B050"/>
-          <w:sz w:val="24"/>
-          <w:szCs w:val="24"/>
-        </w:rPr>
-        <w:t>urrent version – 1.4 – 03.01.2023</w:t>
+          <w:sz w:val="24"/>
+          <w:szCs w:val="24"/>
+        </w:rPr>
+        <w:t xml:space="preserve"> – 1.4 – 03.01.2023</w:t>
       </w:r>
     </w:p>
     <w:p>
@@ -626,6 +929,16 @@
         </w:rPr>
         <w:t xml:space="preserve"> with more information.</w:t>
       </w:r>
+    </w:p>
+    <w:p>
+      <w:pPr>
+        <w:spacing w:after="0" w:line="360" w:lineRule="auto"/>
+        <w:rPr>
+          <w:rFonts w:ascii="Times New Roman" w:hAnsi="Times New Roman" w:cs="Times New Roman"/>
+          <w:sz w:val="24"/>
+          <w:szCs w:val="24"/>
+        </w:rPr>
+      </w:pPr>
     </w:p>
     <w:p>
       <w:pPr>
@@ -649,7 +962,6 @@
           <w:sz w:val="24"/>
           <w:szCs w:val="24"/>
         </w:rPr>
-        <w:lastRenderedPageBreak/>
         <w:t>Version</w:t>
       </w:r>
       <w:r>
@@ -941,6 +1253,16 @@
     </w:p>
     <w:p>
       <w:pPr>
+        <w:spacing w:after="0" w:line="360" w:lineRule="auto"/>
+        <w:rPr>
+          <w:rFonts w:ascii="Times New Roman" w:hAnsi="Times New Roman" w:cs="Times New Roman"/>
+          <w:sz w:val="24"/>
+          <w:szCs w:val="24"/>
+        </w:rPr>
+      </w:pPr>
+    </w:p>
+    <w:p>
+      <w:pPr>
         <w:pStyle w:val="ListParagraph"/>
         <w:numPr>
           <w:ilvl w:val="0"/>
@@ -961,6 +1283,7 @@
           <w:sz w:val="24"/>
           <w:szCs w:val="24"/>
         </w:rPr>
+        <w:lastRenderedPageBreak/>
         <w:t>Version – 1.0 – 22.12.2022</w:t>
       </w:r>
     </w:p>
@@ -1202,7 +1525,7 @@
                                     <w:noProof/>
                                     <w:color w:val="8C8C8C" w:themeColor="background1" w:themeShade="8C"/>
                                   </w:rPr>
-                                  <w:t>1</w:t>
+                                  <w:t>2</w:t>
                                 </w:r>
                                 <w:r>
                                   <w:rPr>
@@ -1340,7 +1663,7 @@
                               <w:noProof/>
                               <w:color w:val="8C8C8C" w:themeColor="background1" w:themeShade="8C"/>
                             </w:rPr>
-                            <w:t>1</w:t>
+                            <w:t>2</w:t>
                           </w:r>
                           <w:r>
                             <w:rPr>
@@ -1620,6 +1943,119 @@
     </w:lvl>
   </w:abstractNum>
   <w:abstractNum w:abstractNumId="1" w15:restartNumberingAfterBreak="0">
+    <w:nsid w:val="0D134EDA"/>
+    <w:multiLevelType w:val="hybridMultilevel"/>
+    <w:tmpl w:val="ACF22A3E"/>
+    <w:lvl w:ilvl="0" w:tplc="04020001">
+      <w:start w:val="1"/>
+      <w:numFmt w:val="bullet"/>
+      <w:lvlText w:val=""/>
+      <w:lvlJc w:val="left"/>
+      <w:pPr>
+        <w:ind w:left="720" w:hanging="360"/>
+      </w:pPr>
+      <w:rPr>
+        <w:rFonts w:ascii="Symbol" w:hAnsi="Symbol" w:hint="default"/>
+      </w:rPr>
+    </w:lvl>
+    <w:lvl w:ilvl="1" w:tplc="04020003" w:tentative="1">
+      <w:start w:val="1"/>
+      <w:numFmt w:val="bullet"/>
+      <w:lvlText w:val="o"/>
+      <w:lvlJc w:val="left"/>
+      <w:pPr>
+        <w:ind w:left="1440" w:hanging="360"/>
+      </w:pPr>
+      <w:rPr>
+        <w:rFonts w:ascii="Courier New" w:hAnsi="Courier New" w:cs="Courier New" w:hint="default"/>
+      </w:rPr>
+    </w:lvl>
+    <w:lvl w:ilvl="2" w:tplc="04020005" w:tentative="1">
+      <w:start w:val="1"/>
+      <w:numFmt w:val="bullet"/>
+      <w:lvlText w:val=""/>
+      <w:lvlJc w:val="left"/>
+      <w:pPr>
+        <w:ind w:left="2160" w:hanging="360"/>
+      </w:pPr>
+      <w:rPr>
+        <w:rFonts w:ascii="Wingdings" w:hAnsi="Wingdings" w:hint="default"/>
+      </w:rPr>
+    </w:lvl>
+    <w:lvl w:ilvl="3" w:tplc="04020001" w:tentative="1">
+      <w:start w:val="1"/>
+      <w:numFmt w:val="bullet"/>
+      <w:lvlText w:val=""/>
+      <w:lvlJc w:val="left"/>
+      <w:pPr>
+        <w:ind w:left="2880" w:hanging="360"/>
+      </w:pPr>
+      <w:rPr>
+        <w:rFonts w:ascii="Symbol" w:hAnsi="Symbol" w:hint="default"/>
+      </w:rPr>
+    </w:lvl>
+    <w:lvl w:ilvl="4" w:tplc="04020003" w:tentative="1">
+      <w:start w:val="1"/>
+      <w:numFmt w:val="bullet"/>
+      <w:lvlText w:val="o"/>
+      <w:lvlJc w:val="left"/>
+      <w:pPr>
+        <w:ind w:left="3600" w:hanging="360"/>
+      </w:pPr>
+      <w:rPr>
+        <w:rFonts w:ascii="Courier New" w:hAnsi="Courier New" w:cs="Courier New" w:hint="default"/>
+      </w:rPr>
+    </w:lvl>
+    <w:lvl w:ilvl="5" w:tplc="04020005" w:tentative="1">
+      <w:start w:val="1"/>
+      <w:numFmt w:val="bullet"/>
+      <w:lvlText w:val=""/>
+      <w:lvlJc w:val="left"/>
+      <w:pPr>
+        <w:ind w:left="4320" w:hanging="360"/>
+      </w:pPr>
+      <w:rPr>
+        <w:rFonts w:ascii="Wingdings" w:hAnsi="Wingdings" w:hint="default"/>
+      </w:rPr>
+    </w:lvl>
+    <w:lvl w:ilvl="6" w:tplc="04020001" w:tentative="1">
+      <w:start w:val="1"/>
+      <w:numFmt w:val="bullet"/>
+      <w:lvlText w:val=""/>
+      <w:lvlJc w:val="left"/>
+      <w:pPr>
+        <w:ind w:left="5040" w:hanging="360"/>
+      </w:pPr>
+      <w:rPr>
+        <w:rFonts w:ascii="Symbol" w:hAnsi="Symbol" w:hint="default"/>
+      </w:rPr>
+    </w:lvl>
+    <w:lvl w:ilvl="7" w:tplc="04020003" w:tentative="1">
+      <w:start w:val="1"/>
+      <w:numFmt w:val="bullet"/>
+      <w:lvlText w:val="o"/>
+      <w:lvlJc w:val="left"/>
+      <w:pPr>
+        <w:ind w:left="5760" w:hanging="360"/>
+      </w:pPr>
+      <w:rPr>
+        <w:rFonts w:ascii="Courier New" w:hAnsi="Courier New" w:cs="Courier New" w:hint="default"/>
+      </w:rPr>
+    </w:lvl>
+    <w:lvl w:ilvl="8" w:tplc="04020005" w:tentative="1">
+      <w:start w:val="1"/>
+      <w:numFmt w:val="bullet"/>
+      <w:lvlText w:val=""/>
+      <w:lvlJc w:val="left"/>
+      <w:pPr>
+        <w:ind w:left="6480" w:hanging="360"/>
+      </w:pPr>
+      <w:rPr>
+        <w:rFonts w:ascii="Wingdings" w:hAnsi="Wingdings" w:hint="default"/>
+      </w:rPr>
+    </w:lvl>
+  </w:abstractNum>
+  <w:abstractNum w:abstractNumId="2" w15:restartNumberingAfterBreak="0">
     <w:nsid w:val="25851876"/>
     <w:multiLevelType w:val="hybridMultilevel"/>
     <w:tmpl w:val="15C45DEE"/>
@@ -1732,7 +2168,7 @@
       </w:rPr>
     </w:lvl>
   </w:abstractNum>
-  <w:abstractNum w:abstractNumId="2" w15:restartNumberingAfterBreak="0">
+  <w:abstractNum w:abstractNumId="3" w15:restartNumberingAfterBreak="0">
     <w:nsid w:val="4C690DD9"/>
     <w:multiLevelType w:val="hybridMultilevel"/>
     <w:tmpl w:val="6BF40210"/>
@@ -1845,7 +2281,7 @@
       </w:rPr>
     </w:lvl>
   </w:abstractNum>
-  <w:abstractNum w:abstractNumId="3" w15:restartNumberingAfterBreak="0">
+  <w:abstractNum w:abstractNumId="4" w15:restartNumberingAfterBreak="0">
     <w:nsid w:val="5E2E63E8"/>
     <w:multiLevelType w:val="hybridMultilevel"/>
     <w:tmpl w:val="97E0F0AE"/>
@@ -1958,7 +2394,7 @@
       </w:rPr>
     </w:lvl>
   </w:abstractNum>
-  <w:abstractNum w:abstractNumId="4" w15:restartNumberingAfterBreak="0">
+  <w:abstractNum w:abstractNumId="5" w15:restartNumberingAfterBreak="0">
     <w:nsid w:val="7A5F62BB"/>
     <w:multiLevelType w:val="hybridMultilevel"/>
     <w:tmpl w:val="DA1CEA60"/>
@@ -2075,15 +2511,18 @@
     <w:abstractNumId w:val="0"/>
   </w:num>
   <w:num w:numId="2">
+    <w:abstractNumId w:val="3"/>
+  </w:num>
+  <w:num w:numId="3">
+    <w:abstractNumId w:val="4"/>
+  </w:num>
+  <w:num w:numId="4">
+    <w:abstractNumId w:val="5"/>
+  </w:num>
+  <w:num w:numId="5">
     <w:abstractNumId w:val="2"/>
   </w:num>
-  <w:num w:numId="3">
-    <w:abstractNumId w:val="3"/>
-  </w:num>
-  <w:num w:numId="4">
-    <w:abstractNumId w:val="4"/>
-  </w:num>
-  <w:num w:numId="5">
+  <w:num w:numId="6">
     <w:abstractNumId w:val="1"/>
   </w:num>
 </w:numbering>

</xml_diff>

<commit_message>
Version 1.6 - New commands, refactoring, more in DOCUMENTATION!
</commit_message>
<xml_diff>
--- a/DOCUMENTATION.docx
+++ b/DOCUMENTATION.docx
@@ -511,7 +511,15 @@
           <w:sz w:val="24"/>
           <w:szCs w:val="24"/>
         </w:rPr>
-        <w:t>Add Country –</w:t>
+        <w:t>View Student</w:t>
+      </w:r>
+      <w:r>
+        <w:rPr>
+          <w:rFonts w:ascii="Times New Roman" w:hAnsi="Times New Roman" w:cs="Times New Roman"/>
+          <w:sz w:val="24"/>
+          <w:szCs w:val="24"/>
+        </w:rPr>
+        <w:t xml:space="preserve"> –</w:t>
       </w:r>
       <w:r>
         <w:rPr>
@@ -537,16 +545,7 @@
           <w:sz w:val="24"/>
           <w:szCs w:val="24"/>
         </w:rPr>
-        <w:t>Add</w:t>
-      </w:r>
-      <w:r>
-        <w:rPr>
-          <w:rFonts w:ascii="Times New Roman" w:hAnsi="Times New Roman" w:cs="Times New Roman"/>
-          <w:i/>
-          <w:sz w:val="24"/>
-          <w:szCs w:val="24"/>
-        </w:rPr>
-        <w:t>Country</w:t>
+        <w:t>ViewStudent</w:t>
       </w:r>
       <w:proofErr w:type="spellEnd"/>
       <w:r>
@@ -589,15 +588,15 @@
           <w:sz w:val="24"/>
           <w:szCs w:val="24"/>
         </w:rPr>
-        <w:t xml:space="preserve">Add Town – </w:t>
-      </w:r>
-      <w:r>
-        <w:rPr>
-          <w:rFonts w:ascii="Times New Roman" w:hAnsi="Times New Roman" w:cs="Times New Roman"/>
-          <w:sz w:val="24"/>
-          <w:szCs w:val="24"/>
-        </w:rPr>
-        <w:t xml:space="preserve">Type </w:t>
+        <w:t>View Teacher</w:t>
+      </w:r>
+      <w:r>
+        <w:rPr>
+          <w:rFonts w:ascii="Times New Roman" w:hAnsi="Times New Roman" w:cs="Times New Roman"/>
+          <w:sz w:val="24"/>
+          <w:szCs w:val="24"/>
+        </w:rPr>
+        <w:t xml:space="preserve"> – Type </w:t>
       </w:r>
       <w:proofErr w:type="spellStart"/>
       <w:r>
@@ -607,16 +606,7 @@
           <w:sz w:val="24"/>
           <w:szCs w:val="24"/>
         </w:rPr>
-        <w:t>Add</w:t>
-      </w:r>
-      <w:r>
-        <w:rPr>
-          <w:rFonts w:ascii="Times New Roman" w:hAnsi="Times New Roman" w:cs="Times New Roman"/>
-          <w:i/>
-          <w:sz w:val="24"/>
-          <w:szCs w:val="24"/>
-        </w:rPr>
-        <w:t>Town</w:t>
+        <w:t>ViewTeacher</w:t>
       </w:r>
       <w:proofErr w:type="spellEnd"/>
       <w:r>
@@ -627,8 +617,6 @@
         </w:rPr>
         <w:t xml:space="preserve"> on the console. The app will request all information needed for this operation. Follow the instructions!</w:t>
       </w:r>
-      <w:bookmarkStart w:id="0" w:name="_GoBack"/>
-      <w:bookmarkEnd w:id="0"/>
     </w:p>
     <w:p>
       <w:pPr>
@@ -661,13 +649,164 @@
         <w:pStyle w:val="ListParagraph"/>
         <w:numPr>
           <w:ilvl w:val="0"/>
+          <w:numId w:val="8"/>
+        </w:numPr>
+        <w:spacing w:after="0" w:line="360" w:lineRule="auto"/>
+        <w:rPr>
+          <w:rFonts w:ascii="Times New Roman" w:hAnsi="Times New Roman" w:cs="Times New Roman"/>
+          <w:b/>
+          <w:color w:val="00B050"/>
+          <w:sz w:val="24"/>
+          <w:szCs w:val="24"/>
+        </w:rPr>
+      </w:pPr>
+      <w:r>
+        <w:rPr>
+          <w:rFonts w:ascii="Times New Roman" w:hAnsi="Times New Roman" w:cs="Times New Roman"/>
+          <w:b/>
+          <w:color w:val="00B050"/>
+          <w:sz w:val="24"/>
+          <w:szCs w:val="24"/>
+        </w:rPr>
+        <w:t>Current version – 1.6 – 11</w:t>
+      </w:r>
+      <w:r>
+        <w:rPr>
+          <w:rFonts w:ascii="Times New Roman" w:hAnsi="Times New Roman" w:cs="Times New Roman"/>
+          <w:b/>
+          <w:color w:val="00B050"/>
+          <w:sz w:val="24"/>
+          <w:szCs w:val="24"/>
+        </w:rPr>
+        <w:t>.01.2023</w:t>
+      </w:r>
+    </w:p>
+    <w:p>
+      <w:pPr>
+        <w:spacing w:after="0" w:line="360" w:lineRule="auto"/>
+        <w:rPr>
+          <w:rFonts w:ascii="Times New Roman" w:hAnsi="Times New Roman" w:cs="Times New Roman"/>
+          <w:sz w:val="24"/>
+          <w:szCs w:val="24"/>
+        </w:rPr>
+      </w:pPr>
+      <w:r>
+        <w:rPr>
+          <w:rFonts w:ascii="Times New Roman" w:hAnsi="Times New Roman" w:cs="Times New Roman"/>
+          <w:sz w:val="24"/>
+          <w:szCs w:val="24"/>
+        </w:rPr>
+        <w:t xml:space="preserve">Refactoring and adding two new commands – </w:t>
+      </w:r>
+      <w:proofErr w:type="spellStart"/>
+      <w:r>
+        <w:rPr>
+          <w:rFonts w:ascii="Times New Roman" w:hAnsi="Times New Roman" w:cs="Times New Roman"/>
+          <w:i/>
+          <w:sz w:val="24"/>
+          <w:szCs w:val="24"/>
+        </w:rPr>
+        <w:t>ViewStudent</w:t>
+      </w:r>
+      <w:proofErr w:type="spellEnd"/>
+      <w:r>
+        <w:rPr>
+          <w:rFonts w:ascii="Times New Roman" w:hAnsi="Times New Roman" w:cs="Times New Roman"/>
+          <w:sz w:val="24"/>
+          <w:szCs w:val="24"/>
+        </w:rPr>
+        <w:t xml:space="preserve"> and </w:t>
+      </w:r>
+      <w:proofErr w:type="spellStart"/>
+      <w:r>
+        <w:rPr>
+          <w:rFonts w:ascii="Times New Roman" w:hAnsi="Times New Roman" w:cs="Times New Roman"/>
+          <w:i/>
+          <w:sz w:val="24"/>
+          <w:szCs w:val="24"/>
+        </w:rPr>
+        <w:t>ViewTeacher</w:t>
+      </w:r>
+      <w:proofErr w:type="spellEnd"/>
+      <w:r>
+        <w:rPr>
+          <w:rFonts w:ascii="Times New Roman" w:hAnsi="Times New Roman" w:cs="Times New Roman"/>
+          <w:sz w:val="24"/>
+          <w:szCs w:val="24"/>
+        </w:rPr>
+        <w:t xml:space="preserve"> (both requesting first and last name!). The two commands introduced with the previous update were integrated in the </w:t>
+      </w:r>
+      <w:proofErr w:type="spellStart"/>
+      <w:r>
+        <w:rPr>
+          <w:rFonts w:ascii="Times New Roman" w:hAnsi="Times New Roman" w:cs="Times New Roman"/>
+          <w:i/>
+          <w:sz w:val="24"/>
+          <w:szCs w:val="24"/>
+        </w:rPr>
+        <w:t>addStudent</w:t>
+      </w:r>
+      <w:proofErr w:type="spellEnd"/>
+      <w:r>
+        <w:rPr>
+          <w:rFonts w:ascii="Times New Roman" w:hAnsi="Times New Roman" w:cs="Times New Roman"/>
+          <w:sz w:val="24"/>
+          <w:szCs w:val="24"/>
+        </w:rPr>
+        <w:t xml:space="preserve"> and </w:t>
+      </w:r>
+      <w:proofErr w:type="spellStart"/>
+      <w:r>
+        <w:rPr>
+          <w:rFonts w:ascii="Times New Roman" w:hAnsi="Times New Roman" w:cs="Times New Roman"/>
+          <w:i/>
+          <w:sz w:val="24"/>
+          <w:szCs w:val="24"/>
+        </w:rPr>
+        <w:t>addTeacher</w:t>
+      </w:r>
+      <w:proofErr w:type="spellEnd"/>
+      <w:r>
+        <w:rPr>
+          <w:rFonts w:ascii="Times New Roman" w:hAnsi="Times New Roman" w:cs="Times New Roman"/>
+          <w:sz w:val="24"/>
+          <w:szCs w:val="24"/>
+        </w:rPr>
+        <w:t xml:space="preserve"> commands – now, when adding either a new student or a teacher, the software will check if the current town exists or not – if not, you will get asked if you want to add it. Alongside this, you might also add a new c</w:t>
+      </w:r>
+      <w:bookmarkStart w:id="0" w:name="_GoBack"/>
+      <w:bookmarkEnd w:id="0"/>
+      <w:r>
+        <w:rPr>
+          <w:rFonts w:ascii="Times New Roman" w:hAnsi="Times New Roman" w:cs="Times New Roman"/>
+          <w:sz w:val="24"/>
+          <w:szCs w:val="24"/>
+        </w:rPr>
+        <w:t>ountry if you wish to – a relation will be automatically created and saved in the database!</w:t>
+      </w:r>
+    </w:p>
+    <w:p>
+      <w:pPr>
+        <w:spacing w:after="0" w:line="360" w:lineRule="auto"/>
+        <w:rPr>
+          <w:rFonts w:ascii="Times New Roman" w:hAnsi="Times New Roman" w:cs="Times New Roman"/>
+          <w:b/>
+          <w:sz w:val="32"/>
+          <w:szCs w:val="32"/>
+        </w:rPr>
+      </w:pPr>
+    </w:p>
+    <w:p>
+      <w:pPr>
+        <w:pStyle w:val="ListParagraph"/>
+        <w:numPr>
+          <w:ilvl w:val="0"/>
           <w:numId w:val="6"/>
         </w:numPr>
         <w:spacing w:after="0" w:line="360" w:lineRule="auto"/>
         <w:rPr>
           <w:rFonts w:ascii="Times New Roman" w:hAnsi="Times New Roman" w:cs="Times New Roman"/>
           <w:b/>
-          <w:color w:val="00B050"/>
           <w:sz w:val="24"/>
           <w:szCs w:val="24"/>
         </w:rPr>
@@ -676,11 +815,19 @@
         <w:rPr>
           <w:rFonts w:ascii="Times New Roman" w:hAnsi="Times New Roman" w:cs="Times New Roman"/>
           <w:b/>
-          <w:color w:val="00B050"/>
-          <w:sz w:val="24"/>
-          <w:szCs w:val="24"/>
-        </w:rPr>
-        <w:t>Current version – 1.5 – 05.01.2023</w:t>
+          <w:sz w:val="24"/>
+          <w:szCs w:val="24"/>
+        </w:rPr>
+        <w:t>Version</w:t>
+      </w:r>
+      <w:r>
+        <w:rPr>
+          <w:rFonts w:ascii="Times New Roman" w:hAnsi="Times New Roman" w:cs="Times New Roman"/>
+          <w:b/>
+          <w:sz w:val="24"/>
+          <w:szCs w:val="24"/>
+        </w:rPr>
+        <w:t xml:space="preserve"> 1.5 – 05.01.2023</w:t>
       </w:r>
     </w:p>
     <w:p>
@@ -1130,6 +1277,28 @@
     </w:p>
     <w:p>
       <w:pPr>
+        <w:spacing w:after="0" w:line="360" w:lineRule="auto"/>
+        <w:rPr>
+          <w:rFonts w:ascii="Times New Roman" w:hAnsi="Times New Roman" w:cs="Times New Roman"/>
+          <w:i/>
+          <w:sz w:val="24"/>
+          <w:szCs w:val="24"/>
+        </w:rPr>
+      </w:pPr>
+    </w:p>
+    <w:p>
+      <w:pPr>
+        <w:spacing w:after="0" w:line="360" w:lineRule="auto"/>
+        <w:rPr>
+          <w:rFonts w:ascii="Times New Roman" w:hAnsi="Times New Roman" w:cs="Times New Roman"/>
+          <w:i/>
+          <w:sz w:val="24"/>
+          <w:szCs w:val="24"/>
+        </w:rPr>
+      </w:pPr>
+    </w:p>
+    <w:p>
+      <w:pPr>
         <w:pStyle w:val="ListParagraph"/>
         <w:numPr>
           <w:ilvl w:val="0"/>
@@ -1150,6 +1319,7 @@
           <w:sz w:val="24"/>
           <w:szCs w:val="24"/>
         </w:rPr>
+        <w:lastRenderedPageBreak/>
         <w:t>Version – 1.2 – 30.12.2022</w:t>
       </w:r>
     </w:p>
@@ -1253,16 +1423,6 @@
     </w:p>
     <w:p>
       <w:pPr>
-        <w:spacing w:after="0" w:line="360" w:lineRule="auto"/>
-        <w:rPr>
-          <w:rFonts w:ascii="Times New Roman" w:hAnsi="Times New Roman" w:cs="Times New Roman"/>
-          <w:sz w:val="24"/>
-          <w:szCs w:val="24"/>
-        </w:rPr>
-      </w:pPr>
-    </w:p>
-    <w:p>
-      <w:pPr>
         <w:pStyle w:val="ListParagraph"/>
         <w:numPr>
           <w:ilvl w:val="0"/>
@@ -1283,7 +1443,6 @@
           <w:sz w:val="24"/>
           <w:szCs w:val="24"/>
         </w:rPr>
-        <w:lastRenderedPageBreak/>
         <w:t>Version – 1.0 – 22.12.2022</w:t>
       </w:r>
     </w:p>
@@ -2169,6 +2328,119 @@
     </w:lvl>
   </w:abstractNum>
   <w:abstractNum w:abstractNumId="3" w15:restartNumberingAfterBreak="0">
+    <w:nsid w:val="3FFB4B12"/>
+    <w:multiLevelType w:val="hybridMultilevel"/>
+    <w:tmpl w:val="90FA4060"/>
+    <w:lvl w:ilvl="0" w:tplc="04020001">
+      <w:start w:val="1"/>
+      <w:numFmt w:val="bullet"/>
+      <w:lvlText w:val=""/>
+      <w:lvlJc w:val="left"/>
+      <w:pPr>
+        <w:ind w:left="720" w:hanging="360"/>
+      </w:pPr>
+      <w:rPr>
+        <w:rFonts w:ascii="Symbol" w:hAnsi="Symbol" w:hint="default"/>
+      </w:rPr>
+    </w:lvl>
+    <w:lvl w:ilvl="1" w:tplc="04020003" w:tentative="1">
+      <w:start w:val="1"/>
+      <w:numFmt w:val="bullet"/>
+      <w:lvlText w:val="o"/>
+      <w:lvlJc w:val="left"/>
+      <w:pPr>
+        <w:ind w:left="1440" w:hanging="360"/>
+      </w:pPr>
+      <w:rPr>
+        <w:rFonts w:ascii="Courier New" w:hAnsi="Courier New" w:cs="Courier New" w:hint="default"/>
+      </w:rPr>
+    </w:lvl>
+    <w:lvl w:ilvl="2" w:tplc="04020005" w:tentative="1">
+      <w:start w:val="1"/>
+      <w:numFmt w:val="bullet"/>
+      <w:lvlText w:val=""/>
+      <w:lvlJc w:val="left"/>
+      <w:pPr>
+        <w:ind w:left="2160" w:hanging="360"/>
+      </w:pPr>
+      <w:rPr>
+        <w:rFonts w:ascii="Wingdings" w:hAnsi="Wingdings" w:hint="default"/>
+      </w:rPr>
+    </w:lvl>
+    <w:lvl w:ilvl="3" w:tplc="04020001" w:tentative="1">
+      <w:start w:val="1"/>
+      <w:numFmt w:val="bullet"/>
+      <w:lvlText w:val=""/>
+      <w:lvlJc w:val="left"/>
+      <w:pPr>
+        <w:ind w:left="2880" w:hanging="360"/>
+      </w:pPr>
+      <w:rPr>
+        <w:rFonts w:ascii="Symbol" w:hAnsi="Symbol" w:hint="default"/>
+      </w:rPr>
+    </w:lvl>
+    <w:lvl w:ilvl="4" w:tplc="04020003" w:tentative="1">
+      <w:start w:val="1"/>
+      <w:numFmt w:val="bullet"/>
+      <w:lvlText w:val="o"/>
+      <w:lvlJc w:val="left"/>
+      <w:pPr>
+        <w:ind w:left="3600" w:hanging="360"/>
+      </w:pPr>
+      <w:rPr>
+        <w:rFonts w:ascii="Courier New" w:hAnsi="Courier New" w:cs="Courier New" w:hint="default"/>
+      </w:rPr>
+    </w:lvl>
+    <w:lvl w:ilvl="5" w:tplc="04020005" w:tentative="1">
+      <w:start w:val="1"/>
+      <w:numFmt w:val="bullet"/>
+      <w:lvlText w:val=""/>
+      <w:lvlJc w:val="left"/>
+      <w:pPr>
+        <w:ind w:left="4320" w:hanging="360"/>
+      </w:pPr>
+      <w:rPr>
+        <w:rFonts w:ascii="Wingdings" w:hAnsi="Wingdings" w:hint="default"/>
+      </w:rPr>
+    </w:lvl>
+    <w:lvl w:ilvl="6" w:tplc="04020001" w:tentative="1">
+      <w:start w:val="1"/>
+      <w:numFmt w:val="bullet"/>
+      <w:lvlText w:val=""/>
+      <w:lvlJc w:val="left"/>
+      <w:pPr>
+        <w:ind w:left="5040" w:hanging="360"/>
+      </w:pPr>
+      <w:rPr>
+        <w:rFonts w:ascii="Symbol" w:hAnsi="Symbol" w:hint="default"/>
+      </w:rPr>
+    </w:lvl>
+    <w:lvl w:ilvl="7" w:tplc="04020003" w:tentative="1">
+      <w:start w:val="1"/>
+      <w:numFmt w:val="bullet"/>
+      <w:lvlText w:val="o"/>
+      <w:lvlJc w:val="left"/>
+      <w:pPr>
+        <w:ind w:left="5760" w:hanging="360"/>
+      </w:pPr>
+      <w:rPr>
+        <w:rFonts w:ascii="Courier New" w:hAnsi="Courier New" w:cs="Courier New" w:hint="default"/>
+      </w:rPr>
+    </w:lvl>
+    <w:lvl w:ilvl="8" w:tplc="04020005" w:tentative="1">
+      <w:start w:val="1"/>
+      <w:numFmt w:val="bullet"/>
+      <w:lvlText w:val=""/>
+      <w:lvlJc w:val="left"/>
+      <w:pPr>
+        <w:ind w:left="6480" w:hanging="360"/>
+      </w:pPr>
+      <w:rPr>
+        <w:rFonts w:ascii="Wingdings" w:hAnsi="Wingdings" w:hint="default"/>
+      </w:rPr>
+    </w:lvl>
+  </w:abstractNum>
+  <w:abstractNum w:abstractNumId="4" w15:restartNumberingAfterBreak="0">
     <w:nsid w:val="4C690DD9"/>
     <w:multiLevelType w:val="hybridMultilevel"/>
     <w:tmpl w:val="6BF40210"/>
@@ -2281,7 +2553,7 @@
       </w:rPr>
     </w:lvl>
   </w:abstractNum>
-  <w:abstractNum w:abstractNumId="4" w15:restartNumberingAfterBreak="0">
+  <w:abstractNum w:abstractNumId="5" w15:restartNumberingAfterBreak="0">
     <w:nsid w:val="5E2E63E8"/>
     <w:multiLevelType w:val="hybridMultilevel"/>
     <w:tmpl w:val="97E0F0AE"/>
@@ -2394,7 +2666,120 @@
       </w:rPr>
     </w:lvl>
   </w:abstractNum>
-  <w:abstractNum w:abstractNumId="5" w15:restartNumberingAfterBreak="0">
+  <w:abstractNum w:abstractNumId="6" w15:restartNumberingAfterBreak="0">
+    <w:nsid w:val="6C217E53"/>
+    <w:multiLevelType w:val="hybridMultilevel"/>
+    <w:tmpl w:val="2EA6251A"/>
+    <w:lvl w:ilvl="0" w:tplc="04020001">
+      <w:start w:val="1"/>
+      <w:numFmt w:val="bullet"/>
+      <w:lvlText w:val=""/>
+      <w:lvlJc w:val="left"/>
+      <w:pPr>
+        <w:ind w:left="1080" w:hanging="360"/>
+      </w:pPr>
+      <w:rPr>
+        <w:rFonts w:ascii="Symbol" w:hAnsi="Symbol" w:hint="default"/>
+      </w:rPr>
+    </w:lvl>
+    <w:lvl w:ilvl="1" w:tplc="04020003" w:tentative="1">
+      <w:start w:val="1"/>
+      <w:numFmt w:val="bullet"/>
+      <w:lvlText w:val="o"/>
+      <w:lvlJc w:val="left"/>
+      <w:pPr>
+        <w:ind w:left="1800" w:hanging="360"/>
+      </w:pPr>
+      <w:rPr>
+        <w:rFonts w:ascii="Courier New" w:hAnsi="Courier New" w:cs="Courier New" w:hint="default"/>
+      </w:rPr>
+    </w:lvl>
+    <w:lvl w:ilvl="2" w:tplc="04020005" w:tentative="1">
+      <w:start w:val="1"/>
+      <w:numFmt w:val="bullet"/>
+      <w:lvlText w:val=""/>
+      <w:lvlJc w:val="left"/>
+      <w:pPr>
+        <w:ind w:left="2520" w:hanging="360"/>
+      </w:pPr>
+      <w:rPr>
+        <w:rFonts w:ascii="Wingdings" w:hAnsi="Wingdings" w:hint="default"/>
+      </w:rPr>
+    </w:lvl>
+    <w:lvl w:ilvl="3" w:tplc="04020001" w:tentative="1">
+      <w:start w:val="1"/>
+      <w:numFmt w:val="bullet"/>
+      <w:lvlText w:val=""/>
+      <w:lvlJc w:val="left"/>
+      <w:pPr>
+        <w:ind w:left="3240" w:hanging="360"/>
+      </w:pPr>
+      <w:rPr>
+        <w:rFonts w:ascii="Symbol" w:hAnsi="Symbol" w:hint="default"/>
+      </w:rPr>
+    </w:lvl>
+    <w:lvl w:ilvl="4" w:tplc="04020003" w:tentative="1">
+      <w:start w:val="1"/>
+      <w:numFmt w:val="bullet"/>
+      <w:lvlText w:val="o"/>
+      <w:lvlJc w:val="left"/>
+      <w:pPr>
+        <w:ind w:left="3960" w:hanging="360"/>
+      </w:pPr>
+      <w:rPr>
+        <w:rFonts w:ascii="Courier New" w:hAnsi="Courier New" w:cs="Courier New" w:hint="default"/>
+      </w:rPr>
+    </w:lvl>
+    <w:lvl w:ilvl="5" w:tplc="04020005" w:tentative="1">
+      <w:start w:val="1"/>
+      <w:numFmt w:val="bullet"/>
+      <w:lvlText w:val=""/>
+      <w:lvlJc w:val="left"/>
+      <w:pPr>
+        <w:ind w:left="4680" w:hanging="360"/>
+      </w:pPr>
+      <w:rPr>
+        <w:rFonts w:ascii="Wingdings" w:hAnsi="Wingdings" w:hint="default"/>
+      </w:rPr>
+    </w:lvl>
+    <w:lvl w:ilvl="6" w:tplc="04020001" w:tentative="1">
+      <w:start w:val="1"/>
+      <w:numFmt w:val="bullet"/>
+      <w:lvlText w:val=""/>
+      <w:lvlJc w:val="left"/>
+      <w:pPr>
+        <w:ind w:left="5400" w:hanging="360"/>
+      </w:pPr>
+      <w:rPr>
+        <w:rFonts w:ascii="Symbol" w:hAnsi="Symbol" w:hint="default"/>
+      </w:rPr>
+    </w:lvl>
+    <w:lvl w:ilvl="7" w:tplc="04020003" w:tentative="1">
+      <w:start w:val="1"/>
+      <w:numFmt w:val="bullet"/>
+      <w:lvlText w:val="o"/>
+      <w:lvlJc w:val="left"/>
+      <w:pPr>
+        <w:ind w:left="6120" w:hanging="360"/>
+      </w:pPr>
+      <w:rPr>
+        <w:rFonts w:ascii="Courier New" w:hAnsi="Courier New" w:cs="Courier New" w:hint="default"/>
+      </w:rPr>
+    </w:lvl>
+    <w:lvl w:ilvl="8" w:tplc="04020005" w:tentative="1">
+      <w:start w:val="1"/>
+      <w:numFmt w:val="bullet"/>
+      <w:lvlText w:val=""/>
+      <w:lvlJc w:val="left"/>
+      <w:pPr>
+        <w:ind w:left="6840" w:hanging="360"/>
+      </w:pPr>
+      <w:rPr>
+        <w:rFonts w:ascii="Wingdings" w:hAnsi="Wingdings" w:hint="default"/>
+      </w:rPr>
+    </w:lvl>
+  </w:abstractNum>
+  <w:abstractNum w:abstractNumId="7" w15:restartNumberingAfterBreak="0">
     <w:nsid w:val="7A5F62BB"/>
     <w:multiLevelType w:val="hybridMultilevel"/>
     <w:tmpl w:val="DA1CEA60"/>
@@ -2511,19 +2896,25 @@
     <w:abstractNumId w:val="0"/>
   </w:num>
   <w:num w:numId="2">
-    <w:abstractNumId w:val="3"/>
+    <w:abstractNumId w:val="4"/>
   </w:num>
   <w:num w:numId="3">
-    <w:abstractNumId w:val="4"/>
+    <w:abstractNumId w:val="5"/>
   </w:num>
   <w:num w:numId="4">
-    <w:abstractNumId w:val="5"/>
+    <w:abstractNumId w:val="7"/>
   </w:num>
   <w:num w:numId="5">
     <w:abstractNumId w:val="2"/>
   </w:num>
   <w:num w:numId="6">
     <w:abstractNumId w:val="1"/>
+  </w:num>
+  <w:num w:numId="7">
+    <w:abstractNumId w:val="6"/>
+  </w:num>
+  <w:num w:numId="8">
+    <w:abstractNumId w:val="3"/>
   </w:num>
 </w:numbering>
 </file>

</xml_diff>

<commit_message>
Version 1.7 - Employees now fully available, more in DOCUMENTATION
</commit_message>
<xml_diff>
--- a/DOCUMENTATION.docx
+++ b/DOCUMENTATION.docx
@@ -264,6 +264,17 @@
     </w:p>
     <w:p>
       <w:pPr>
+        <w:spacing w:after="0" w:line="360" w:lineRule="auto"/>
+        <w:jc w:val="both"/>
+        <w:rPr>
+          <w:rFonts w:ascii="Times New Roman" w:hAnsi="Times New Roman" w:cs="Times New Roman"/>
+          <w:sz w:val="24"/>
+          <w:szCs w:val="24"/>
+        </w:rPr>
+      </w:pPr>
+    </w:p>
+    <w:p>
+      <w:pPr>
         <w:pStyle w:val="ListParagraph"/>
         <w:numPr>
           <w:ilvl w:val="0"/>
@@ -332,17 +343,6 @@
     </w:p>
     <w:p>
       <w:pPr>
-        <w:spacing w:after="0" w:line="360" w:lineRule="auto"/>
-        <w:jc w:val="both"/>
-        <w:rPr>
-          <w:rFonts w:ascii="Times New Roman" w:hAnsi="Times New Roman" w:cs="Times New Roman"/>
-          <w:sz w:val="24"/>
-          <w:szCs w:val="24"/>
-        </w:rPr>
-      </w:pPr>
-    </w:p>
-    <w:p>
-      <w:pPr>
         <w:pStyle w:val="ListParagraph"/>
         <w:numPr>
           <w:ilvl w:val="0"/>
@@ -394,17 +394,6 @@
     </w:p>
     <w:p>
       <w:pPr>
-        <w:spacing w:after="0" w:line="360" w:lineRule="auto"/>
-        <w:jc w:val="both"/>
-        <w:rPr>
-          <w:rFonts w:ascii="Times New Roman" w:hAnsi="Times New Roman" w:cs="Times New Roman"/>
-          <w:sz w:val="24"/>
-          <w:szCs w:val="24"/>
-        </w:rPr>
-      </w:pPr>
-    </w:p>
-    <w:p>
-      <w:pPr>
         <w:pStyle w:val="ListParagraph"/>
         <w:numPr>
           <w:ilvl w:val="0"/>
@@ -429,23 +418,39 @@
       <w:r>
         <w:rPr>
           <w:rFonts w:ascii="Times New Roman" w:hAnsi="Times New Roman" w:cs="Times New Roman"/>
-          <w:b/>
-          <w:sz w:val="24"/>
-          <w:szCs w:val="24"/>
-        </w:rPr>
-        <w:t>Coming soon!</w:t>
-      </w:r>
-    </w:p>
-    <w:p>
-      <w:pPr>
-        <w:spacing w:after="0" w:line="360" w:lineRule="auto"/>
-        <w:jc w:val="both"/>
-        <w:rPr>
-          <w:rFonts w:ascii="Times New Roman" w:hAnsi="Times New Roman" w:cs="Times New Roman"/>
-          <w:sz w:val="24"/>
-          <w:szCs w:val="24"/>
-        </w:rPr>
-      </w:pPr>
+          <w:sz w:val="24"/>
+          <w:szCs w:val="24"/>
+        </w:rPr>
+        <w:t xml:space="preserve">Type </w:t>
+      </w:r>
+      <w:proofErr w:type="spellStart"/>
+      <w:r>
+        <w:rPr>
+          <w:rFonts w:ascii="Times New Roman" w:hAnsi="Times New Roman" w:cs="Times New Roman"/>
+          <w:i/>
+          <w:sz w:val="24"/>
+          <w:szCs w:val="24"/>
+        </w:rPr>
+        <w:t>Add</w:t>
+      </w:r>
+      <w:r>
+        <w:rPr>
+          <w:rFonts w:ascii="Times New Roman" w:hAnsi="Times New Roman" w:cs="Times New Roman"/>
+          <w:i/>
+          <w:sz w:val="24"/>
+          <w:szCs w:val="24"/>
+        </w:rPr>
+        <w:t>Employee</w:t>
+      </w:r>
+      <w:proofErr w:type="spellEnd"/>
+      <w:r>
+        <w:rPr>
+          <w:rFonts w:ascii="Times New Roman" w:hAnsi="Times New Roman" w:cs="Times New Roman"/>
+          <w:sz w:val="24"/>
+          <w:szCs w:val="24"/>
+        </w:rPr>
+        <w:t xml:space="preserve"> on the console. The app will request all information needed for this operation. Follow the instructions!</w:t>
+      </w:r>
     </w:p>
     <w:p>
       <w:pPr>
@@ -482,16 +487,6 @@
     </w:p>
     <w:p>
       <w:pPr>
-        <w:spacing w:line="360" w:lineRule="auto"/>
-        <w:rPr>
-          <w:rFonts w:ascii="Times New Roman" w:hAnsi="Times New Roman" w:cs="Times New Roman"/>
-          <w:sz w:val="24"/>
-          <w:szCs w:val="24"/>
-        </w:rPr>
-      </w:pPr>
-    </w:p>
-    <w:p>
-      <w:pPr>
         <w:pStyle w:val="ListParagraph"/>
         <w:numPr>
           <w:ilvl w:val="0"/>
@@ -559,16 +554,6 @@
     </w:p>
     <w:p>
       <w:pPr>
-        <w:spacing w:line="360" w:lineRule="auto"/>
-        <w:rPr>
-          <w:rFonts w:ascii="Times New Roman" w:hAnsi="Times New Roman" w:cs="Times New Roman"/>
-          <w:sz w:val="24"/>
-          <w:szCs w:val="24"/>
-        </w:rPr>
-      </w:pPr>
-    </w:p>
-    <w:p>
-      <w:pPr>
         <w:pStyle w:val="ListParagraph"/>
         <w:numPr>
           <w:ilvl w:val="0"/>
@@ -623,6 +608,96 @@
         <w:pStyle w:val="ListParagraph"/>
         <w:numPr>
           <w:ilvl w:val="0"/>
+          <w:numId w:val="3"/>
+        </w:numPr>
+        <w:spacing w:after="0" w:line="360" w:lineRule="auto"/>
+        <w:jc w:val="both"/>
+        <w:rPr>
+          <w:rFonts w:ascii="Times New Roman" w:hAnsi="Times New Roman" w:cs="Times New Roman"/>
+          <w:sz w:val="24"/>
+          <w:szCs w:val="24"/>
+        </w:rPr>
+      </w:pPr>
+      <w:r>
+        <w:rPr>
+          <w:rFonts w:ascii="Times New Roman" w:hAnsi="Times New Roman" w:cs="Times New Roman"/>
+          <w:sz w:val="24"/>
+          <w:szCs w:val="24"/>
+        </w:rPr>
+        <w:t xml:space="preserve">View </w:t>
+      </w:r>
+      <w:r>
+        <w:rPr>
+          <w:rFonts w:ascii="Times New Roman" w:hAnsi="Times New Roman" w:cs="Times New Roman"/>
+          <w:sz w:val="24"/>
+          <w:szCs w:val="24"/>
+        </w:rPr>
+        <w:t>Employee</w:t>
+      </w:r>
+      <w:r>
+        <w:rPr>
+          <w:rFonts w:ascii="Times New Roman" w:hAnsi="Times New Roman" w:cs="Times New Roman"/>
+          <w:sz w:val="24"/>
+          <w:szCs w:val="24"/>
+        </w:rPr>
+        <w:t xml:space="preserve"> – Type </w:t>
+      </w:r>
+      <w:proofErr w:type="spellStart"/>
+      <w:r>
+        <w:rPr>
+          <w:rFonts w:ascii="Times New Roman" w:hAnsi="Times New Roman" w:cs="Times New Roman"/>
+          <w:i/>
+          <w:sz w:val="24"/>
+          <w:szCs w:val="24"/>
+        </w:rPr>
+        <w:t>View</w:t>
+      </w:r>
+      <w:r>
+        <w:rPr>
+          <w:rFonts w:ascii="Times New Roman" w:hAnsi="Times New Roman" w:cs="Times New Roman"/>
+          <w:i/>
+          <w:sz w:val="24"/>
+          <w:szCs w:val="24"/>
+        </w:rPr>
+        <w:t>Employee</w:t>
+      </w:r>
+      <w:proofErr w:type="spellEnd"/>
+      <w:r>
+        <w:rPr>
+          <w:rFonts w:ascii="Times New Roman" w:hAnsi="Times New Roman" w:cs="Times New Roman"/>
+          <w:i/>
+          <w:sz w:val="24"/>
+          <w:szCs w:val="24"/>
+        </w:rPr>
+        <w:t xml:space="preserve"> </w:t>
+      </w:r>
+      <w:r>
+        <w:rPr>
+          <w:rFonts w:ascii="Times New Roman" w:hAnsi="Times New Roman" w:cs="Times New Roman"/>
+          <w:sz w:val="24"/>
+          <w:szCs w:val="24"/>
+        </w:rPr>
+        <w:t>on the console. The app will request all information needed for this operation. Follow the instructions!</w:t>
+      </w:r>
+      <w:bookmarkStart w:id="0" w:name="_GoBack"/>
+      <w:bookmarkEnd w:id="0"/>
+    </w:p>
+    <w:p>
+      <w:pPr>
+        <w:spacing w:after="0" w:line="360" w:lineRule="auto"/>
+        <w:jc w:val="both"/>
+        <w:rPr>
+          <w:rFonts w:ascii="Times New Roman" w:hAnsi="Times New Roman" w:cs="Times New Roman"/>
+          <w:sz w:val="24"/>
+          <w:szCs w:val="24"/>
+        </w:rPr>
+      </w:pPr>
+    </w:p>
+    <w:p>
+      <w:pPr>
+        <w:pStyle w:val="ListParagraph"/>
+        <w:numPr>
+          <w:ilvl w:val="0"/>
           <w:numId w:val="1"/>
         </w:numPr>
         <w:spacing w:after="0" w:line="360" w:lineRule="auto"/>
@@ -643,6 +718,474 @@
         <w:lastRenderedPageBreak/>
         <w:t>All versions:</w:t>
       </w:r>
+    </w:p>
+    <w:p>
+      <w:pPr>
+        <w:pStyle w:val="ListParagraph"/>
+        <w:numPr>
+          <w:ilvl w:val="0"/>
+          <w:numId w:val="9"/>
+        </w:numPr>
+        <w:spacing w:after="0" w:line="360" w:lineRule="auto"/>
+        <w:rPr>
+          <w:rFonts w:ascii="Times New Roman" w:hAnsi="Times New Roman" w:cs="Times New Roman"/>
+          <w:b/>
+          <w:color w:val="00B050"/>
+          <w:sz w:val="24"/>
+          <w:szCs w:val="24"/>
+        </w:rPr>
+      </w:pPr>
+      <w:r>
+        <w:rPr>
+          <w:rFonts w:ascii="Times New Roman" w:hAnsi="Times New Roman" w:cs="Times New Roman"/>
+          <w:b/>
+          <w:color w:val="00B050"/>
+          <w:sz w:val="24"/>
+          <w:szCs w:val="24"/>
+        </w:rPr>
+        <w:t>Current version – 1.7</w:t>
+      </w:r>
+      <w:r>
+        <w:rPr>
+          <w:rFonts w:ascii="Times New Roman" w:hAnsi="Times New Roman" w:cs="Times New Roman"/>
+          <w:b/>
+          <w:color w:val="00B050"/>
+          <w:sz w:val="24"/>
+          <w:szCs w:val="24"/>
+        </w:rPr>
+        <w:t xml:space="preserve"> – 11.01.2023</w:t>
+      </w:r>
+    </w:p>
+    <w:p>
+      <w:pPr>
+        <w:spacing w:after="0" w:line="360" w:lineRule="auto"/>
+        <w:rPr>
+          <w:rFonts w:ascii="Times New Roman" w:hAnsi="Times New Roman" w:cs="Times New Roman"/>
+          <w:sz w:val="24"/>
+          <w:szCs w:val="24"/>
+        </w:rPr>
+      </w:pPr>
+      <w:r>
+        <w:rPr>
+          <w:rFonts w:ascii="Times New Roman" w:hAnsi="Times New Roman" w:cs="Times New Roman"/>
+          <w:sz w:val="24"/>
+          <w:szCs w:val="24"/>
+        </w:rPr>
+        <w:t>(</w:t>
+      </w:r>
+      <w:r>
+        <w:rPr>
+          <w:rFonts w:ascii="Times New Roman" w:hAnsi="Times New Roman" w:cs="Times New Roman"/>
+          <w:i/>
+          <w:sz w:val="20"/>
+          <w:szCs w:val="20"/>
+        </w:rPr>
+        <w:t>Tw</w:t>
+      </w:r>
+      <w:r>
+        <w:rPr>
+          <w:rFonts w:ascii="Times New Roman" w:hAnsi="Times New Roman" w:cs="Times New Roman"/>
+          <w:i/>
+          <w:sz w:val="20"/>
+          <w:szCs w:val="20"/>
+        </w:rPr>
+        <w:t>o updates</w:t>
+      </w:r>
+      <w:r>
+        <w:rPr>
+          <w:rFonts w:ascii="Times New Roman" w:hAnsi="Times New Roman" w:cs="Times New Roman"/>
+          <w:i/>
+          <w:sz w:val="20"/>
+          <w:szCs w:val="20"/>
+        </w:rPr>
+        <w:t xml:space="preserve"> in one day…phew </w:t>
+      </w:r>
+      <w:r>
+        <w:rPr>
+          <mc:AlternateContent>
+            <mc:Choice Requires="w16se">
+              <w:rFonts w:ascii="Times New Roman" w:hAnsi="Times New Roman" w:cs="Times New Roman"/>
+            </mc:Choice>
+            <mc:Fallback>
+              <w:rFonts w:ascii="Segoe UI Emoji" w:eastAsia="Segoe UI Emoji" w:hAnsi="Segoe UI Emoji" w:cs="Segoe UI Emoji"/>
+            </mc:Fallback>
+          </mc:AlternateContent>
+          <w:i/>
+          <w:sz w:val="20"/>
+          <w:szCs w:val="20"/>
+        </w:rPr>
+        <mc:AlternateContent>
+          <mc:Choice Requires="w16se">
+            <w16se:symEx w16se:font="Segoe UI Emoji" w16se:char="1F60A"/>
+          </mc:Choice>
+          <mc:Fallback>
+            <w:t>😊</w:t>
+          </mc:Fallback>
+        </mc:AlternateContent>
+      </w:r>
+      <w:r>
+        <w:rPr>
+          <w:rFonts w:ascii="Times New Roman" w:hAnsi="Times New Roman" w:cs="Times New Roman"/>
+          <w:sz w:val="24"/>
+          <w:szCs w:val="24"/>
+        </w:rPr>
+        <w:t>)</w:t>
+      </w:r>
+    </w:p>
+    <w:p>
+      <w:pPr>
+        <w:spacing w:after="0" w:line="360" w:lineRule="auto"/>
+        <w:rPr>
+          <w:rFonts w:ascii="Times New Roman" w:hAnsi="Times New Roman" w:cs="Times New Roman"/>
+          <w:sz w:val="24"/>
+          <w:szCs w:val="24"/>
+        </w:rPr>
+      </w:pPr>
+      <w:r>
+        <w:rPr>
+          <w:rFonts w:ascii="Times New Roman" w:hAnsi="Times New Roman" w:cs="Times New Roman"/>
+          <w:sz w:val="24"/>
+          <w:szCs w:val="24"/>
+        </w:rPr>
+        <w:t xml:space="preserve">Employees are now fully available in our system. You can add a new employee or view data for a specific one – all up to you! Our school will work </w:t>
+      </w:r>
+      <w:r>
+        <w:rPr>
+          <w:rFonts w:ascii="Times New Roman" w:hAnsi="Times New Roman" w:cs="Times New Roman"/>
+          <w:b/>
+          <w:sz w:val="24"/>
+          <w:szCs w:val="24"/>
+        </w:rPr>
+        <w:t>only</w:t>
+      </w:r>
+      <w:r>
+        <w:rPr>
+          <w:rFonts w:ascii="Times New Roman" w:hAnsi="Times New Roman" w:cs="Times New Roman"/>
+          <w:b/>
+          <w:sz w:val="24"/>
+          <w:szCs w:val="24"/>
+        </w:rPr>
+        <w:t xml:space="preserve"> </w:t>
+      </w:r>
+      <w:r>
+        <w:rPr>
+          <w:rFonts w:ascii="Times New Roman" w:hAnsi="Times New Roman" w:cs="Times New Roman"/>
+          <w:sz w:val="24"/>
+          <w:szCs w:val="24"/>
+        </w:rPr>
+        <w:t xml:space="preserve">with </w:t>
+      </w:r>
+      <w:r>
+        <w:rPr>
+          <w:rFonts w:ascii="Times New Roman" w:hAnsi="Times New Roman" w:cs="Times New Roman"/>
+          <w:i/>
+          <w:sz w:val="24"/>
+          <w:szCs w:val="24"/>
+        </w:rPr>
+        <w:t>4</w:t>
+      </w:r>
+      <w:r>
+        <w:rPr>
+          <w:rFonts w:ascii="Times New Roman" w:hAnsi="Times New Roman" w:cs="Times New Roman"/>
+          <w:sz w:val="24"/>
+          <w:szCs w:val="24"/>
+        </w:rPr>
+        <w:t xml:space="preserve"> departments:</w:t>
+      </w:r>
+    </w:p>
+    <w:p>
+      <w:pPr>
+        <w:pStyle w:val="ListParagraph"/>
+        <w:numPr>
+          <w:ilvl w:val="0"/>
+          <w:numId w:val="10"/>
+        </w:numPr>
+        <w:spacing w:after="0" w:line="360" w:lineRule="auto"/>
+        <w:rPr>
+          <w:rFonts w:ascii="Times New Roman" w:hAnsi="Times New Roman" w:cs="Times New Roman"/>
+          <w:sz w:val="24"/>
+          <w:szCs w:val="24"/>
+        </w:rPr>
+      </w:pPr>
+      <w:r>
+        <w:rPr>
+          <w:rFonts w:ascii="Times New Roman" w:hAnsi="Times New Roman" w:cs="Times New Roman"/>
+          <w:sz w:val="24"/>
+          <w:szCs w:val="24"/>
+          <w:u w:val="single"/>
+        </w:rPr>
+        <w:t>"Administrative and management"</w:t>
+      </w:r>
+    </w:p>
+    <w:p>
+      <w:pPr>
+        <w:pStyle w:val="ListParagraph"/>
+        <w:numPr>
+          <w:ilvl w:val="0"/>
+          <w:numId w:val="10"/>
+        </w:numPr>
+        <w:spacing w:after="0" w:line="360" w:lineRule="auto"/>
+        <w:rPr>
+          <w:rFonts w:ascii="Times New Roman" w:hAnsi="Times New Roman" w:cs="Times New Roman"/>
+          <w:sz w:val="24"/>
+          <w:szCs w:val="24"/>
+        </w:rPr>
+      </w:pPr>
+      <w:r>
+        <w:rPr>
+          <w:rFonts w:ascii="Times New Roman" w:hAnsi="Times New Roman" w:cs="Times New Roman"/>
+          <w:sz w:val="24"/>
+          <w:szCs w:val="24"/>
+          <w:u w:val="single"/>
+        </w:rPr>
+        <w:t>"Facilities"</w:t>
+      </w:r>
+    </w:p>
+    <w:p>
+      <w:pPr>
+        <w:pStyle w:val="ListParagraph"/>
+        <w:numPr>
+          <w:ilvl w:val="0"/>
+          <w:numId w:val="10"/>
+        </w:numPr>
+        <w:spacing w:after="0" w:line="360" w:lineRule="auto"/>
+        <w:rPr>
+          <w:rFonts w:ascii="Times New Roman" w:hAnsi="Times New Roman" w:cs="Times New Roman"/>
+          <w:sz w:val="24"/>
+          <w:szCs w:val="24"/>
+        </w:rPr>
+      </w:pPr>
+      <w:r>
+        <w:rPr>
+          <w:rFonts w:ascii="Times New Roman" w:hAnsi="Times New Roman" w:cs="Times New Roman"/>
+          <w:sz w:val="24"/>
+          <w:szCs w:val="24"/>
+          <w:u w:val="single"/>
+        </w:rPr>
+        <w:t>"Pupil support and welfare"</w:t>
+      </w:r>
+    </w:p>
+    <w:p>
+      <w:pPr>
+        <w:pStyle w:val="ListParagraph"/>
+        <w:numPr>
+          <w:ilvl w:val="0"/>
+          <w:numId w:val="10"/>
+        </w:numPr>
+        <w:spacing w:after="0" w:line="360" w:lineRule="auto"/>
+        <w:rPr>
+          <w:rFonts w:ascii="Times New Roman" w:hAnsi="Times New Roman" w:cs="Times New Roman"/>
+          <w:sz w:val="24"/>
+          <w:szCs w:val="24"/>
+        </w:rPr>
+      </w:pPr>
+      <w:r>
+        <w:rPr>
+          <w:rFonts w:ascii="Times New Roman" w:hAnsi="Times New Roman" w:cs="Times New Roman"/>
+          <w:sz w:val="24"/>
+          <w:szCs w:val="24"/>
+          <w:u w:val="single"/>
+        </w:rPr>
+        <w:t>"Specialist and technical"</w:t>
+      </w:r>
+    </w:p>
+    <w:p>
+      <w:pPr>
+        <w:spacing w:after="0" w:line="360" w:lineRule="auto"/>
+        <w:rPr>
+          <w:rFonts w:ascii="Times New Roman" w:hAnsi="Times New Roman" w:cs="Times New Roman"/>
+          <w:sz w:val="24"/>
+          <w:szCs w:val="24"/>
+        </w:rPr>
+      </w:pPr>
+      <w:r>
+        <w:rPr>
+          <w:rFonts w:ascii="Times New Roman" w:hAnsi="Times New Roman" w:cs="Times New Roman"/>
+          <w:sz w:val="24"/>
+          <w:szCs w:val="24"/>
+        </w:rPr>
+        <w:t>When adding a new employee to your schoo</w:t>
+      </w:r>
+      <w:r>
+        <w:rPr>
+          <w:rFonts w:ascii="Times New Roman" w:hAnsi="Times New Roman" w:cs="Times New Roman"/>
+          <w:sz w:val="24"/>
+          <w:szCs w:val="24"/>
+        </w:rPr>
+        <w:t>l, on the department field you must choose</w:t>
+      </w:r>
+      <w:r>
+        <w:rPr>
+          <w:rFonts w:ascii="Times New Roman" w:hAnsi="Times New Roman" w:cs="Times New Roman"/>
+          <w:sz w:val="24"/>
+          <w:szCs w:val="24"/>
+        </w:rPr>
+        <w:t xml:space="preserve"> one of them. You can still add new towns and countries while adding a new employee but the same doesn’t apply to the departments. They are permanent</w:t>
+      </w:r>
+      <w:r>
+        <w:rPr>
+          <w:rFonts w:ascii="Times New Roman" w:hAnsi="Times New Roman" w:cs="Times New Roman"/>
+          <w:sz w:val="24"/>
+          <w:szCs w:val="24"/>
+        </w:rPr>
+        <w:t>!</w:t>
+      </w:r>
+      <w:r>
+        <w:rPr>
+          <w:rFonts w:ascii="Times New Roman" w:hAnsi="Times New Roman" w:cs="Times New Roman"/>
+          <w:sz w:val="24"/>
+          <w:szCs w:val="24"/>
+        </w:rPr>
+        <w:t xml:space="preserve"> (</w:t>
+      </w:r>
+      <w:proofErr w:type="gramStart"/>
+      <w:r>
+        <w:rPr>
+          <w:rFonts w:ascii="Times New Roman" w:hAnsi="Times New Roman" w:cs="Times New Roman"/>
+          <w:sz w:val="24"/>
+          <w:szCs w:val="24"/>
+        </w:rPr>
+        <w:t>the</w:t>
+      </w:r>
+      <w:proofErr w:type="gramEnd"/>
+      <w:r>
+        <w:rPr>
+          <w:rFonts w:ascii="Times New Roman" w:hAnsi="Times New Roman" w:cs="Times New Roman"/>
+          <w:sz w:val="24"/>
+          <w:szCs w:val="24"/>
+        </w:rPr>
+        <w:t xml:space="preserve"> </w:t>
+      </w:r>
+      <w:r>
+        <w:rPr>
+          <w:rFonts w:ascii="Times New Roman" w:hAnsi="Times New Roman" w:cs="Times New Roman"/>
+          <w:sz w:val="24"/>
+          <w:szCs w:val="24"/>
+        </w:rPr>
+        <w:t xml:space="preserve">goal is to simulate a real environment with </w:t>
+      </w:r>
+      <w:r>
+        <w:rPr>
+          <w:rFonts w:ascii="Times New Roman" w:hAnsi="Times New Roman" w:cs="Times New Roman"/>
+          <w:sz w:val="24"/>
+          <w:szCs w:val="24"/>
+        </w:rPr>
+        <w:t>specific restrictions)</w:t>
+      </w:r>
+      <w:r>
+        <w:rPr>
+          <w:rFonts w:ascii="Times New Roman" w:hAnsi="Times New Roman" w:cs="Times New Roman"/>
+          <w:sz w:val="24"/>
+          <w:szCs w:val="24"/>
+        </w:rPr>
+        <w:t xml:space="preserve">. A new </w:t>
+      </w:r>
+      <w:proofErr w:type="spellStart"/>
+      <w:r>
+        <w:rPr>
+          <w:rFonts w:ascii="Times New Roman" w:hAnsi="Times New Roman" w:cs="Times New Roman"/>
+          <w:i/>
+          <w:sz w:val="24"/>
+          <w:szCs w:val="24"/>
+        </w:rPr>
+        <w:t>json</w:t>
+      </w:r>
+      <w:proofErr w:type="spellEnd"/>
+      <w:r>
+        <w:rPr>
+          <w:rFonts w:ascii="Times New Roman" w:hAnsi="Times New Roman" w:cs="Times New Roman"/>
+          <w:i/>
+          <w:sz w:val="24"/>
+          <w:szCs w:val="24"/>
+        </w:rPr>
+        <w:t xml:space="preserve"> </w:t>
+      </w:r>
+      <w:r>
+        <w:rPr>
+          <w:rFonts w:ascii="Times New Roman" w:hAnsi="Times New Roman" w:cs="Times New Roman"/>
+          <w:sz w:val="24"/>
+          <w:szCs w:val="24"/>
+        </w:rPr>
+        <w:t xml:space="preserve">file was added containing the </w:t>
+      </w:r>
+      <w:r>
+        <w:rPr>
+          <w:rFonts w:ascii="Times New Roman" w:hAnsi="Times New Roman" w:cs="Times New Roman"/>
+          <w:sz w:val="24"/>
+          <w:szCs w:val="24"/>
+        </w:rPr>
+        <w:t>aforementioned</w:t>
+      </w:r>
+      <w:r>
+        <w:rPr>
+          <w:rFonts w:ascii="Times New Roman" w:hAnsi="Times New Roman" w:cs="Times New Roman"/>
+          <w:sz w:val="24"/>
+          <w:szCs w:val="24"/>
+          <w:lang w:val="bg-BG"/>
+        </w:rPr>
+        <w:t xml:space="preserve"> </w:t>
+      </w:r>
+      <w:r>
+        <w:rPr>
+          <w:rFonts w:ascii="Times New Roman" w:hAnsi="Times New Roman" w:cs="Times New Roman"/>
+          <w:sz w:val="24"/>
+          <w:szCs w:val="24"/>
+        </w:rPr>
+        <w:t xml:space="preserve">departments. </w:t>
+      </w:r>
+      <w:r>
+        <w:rPr>
+          <w:rFonts w:ascii="Times New Roman" w:hAnsi="Times New Roman" w:cs="Times New Roman"/>
+          <w:sz w:val="24"/>
+          <w:szCs w:val="24"/>
+          <w:lang w:val="bg-BG"/>
+        </w:rPr>
+        <w:t>Т</w:t>
+      </w:r>
+      <w:r>
+        <w:rPr>
+          <w:rFonts w:ascii="Times New Roman" w:hAnsi="Times New Roman" w:cs="Times New Roman"/>
+          <w:sz w:val="24"/>
+          <w:szCs w:val="24"/>
+        </w:rPr>
+        <w:t>here was a slight restructuring of the folders</w:t>
+      </w:r>
+      <w:r>
+        <w:rPr>
+          <w:rFonts w:ascii="Times New Roman" w:hAnsi="Times New Roman" w:cs="Times New Roman"/>
+          <w:sz w:val="24"/>
+          <w:szCs w:val="24"/>
+          <w:lang w:val="bg-BG"/>
+        </w:rPr>
+        <w:t xml:space="preserve"> (</w:t>
+      </w:r>
+      <w:r>
+        <w:rPr>
+          <w:rFonts w:ascii="Times New Roman" w:hAnsi="Times New Roman" w:cs="Times New Roman"/>
+          <w:i/>
+          <w:sz w:val="24"/>
+          <w:szCs w:val="24"/>
+        </w:rPr>
+        <w:t>base folders</w:t>
+      </w:r>
+      <w:r>
+        <w:rPr>
+          <w:rFonts w:ascii="Times New Roman" w:hAnsi="Times New Roman" w:cs="Times New Roman"/>
+          <w:sz w:val="24"/>
+          <w:szCs w:val="24"/>
+        </w:rPr>
+        <w:t>).</w:t>
+      </w:r>
+    </w:p>
+    <w:p>
+      <w:pPr>
+        <w:spacing w:after="0" w:line="360" w:lineRule="auto"/>
+        <w:rPr>
+          <w:rFonts w:ascii="Times New Roman" w:hAnsi="Times New Roman" w:cs="Times New Roman"/>
+          <w:sz w:val="24"/>
+          <w:szCs w:val="24"/>
+        </w:rPr>
+      </w:pPr>
     </w:p>
     <w:p>
       <w:pPr>
@@ -655,7 +1198,6 @@
         <w:rPr>
           <w:rFonts w:ascii="Times New Roman" w:hAnsi="Times New Roman" w:cs="Times New Roman"/>
           <w:b/>
-          <w:color w:val="00B050"/>
           <w:sz w:val="24"/>
           <w:szCs w:val="24"/>
         </w:rPr>
@@ -664,21 +1206,19 @@
         <w:rPr>
           <w:rFonts w:ascii="Times New Roman" w:hAnsi="Times New Roman" w:cs="Times New Roman"/>
           <w:b/>
-          <w:color w:val="00B050"/>
-          <w:sz w:val="24"/>
-          <w:szCs w:val="24"/>
-        </w:rPr>
-        <w:t>Current version – 1.6 – 11</w:t>
+          <w:sz w:val="24"/>
+          <w:szCs w:val="24"/>
+        </w:rPr>
+        <w:t>Version</w:t>
       </w:r>
       <w:r>
         <w:rPr>
           <w:rFonts w:ascii="Times New Roman" w:hAnsi="Times New Roman" w:cs="Times New Roman"/>
           <w:b/>
-          <w:color w:val="00B050"/>
-          <w:sz w:val="24"/>
-          <w:szCs w:val="24"/>
-        </w:rPr>
-        <w:t>.01.2023</w:t>
+          <w:sz w:val="24"/>
+          <w:szCs w:val="24"/>
+        </w:rPr>
+        <w:t xml:space="preserve"> 1.6 – 11.01.2023</w:t>
       </w:r>
     </w:p>
     <w:p>
@@ -772,17 +1312,7 @@
           <w:sz w:val="24"/>
           <w:szCs w:val="24"/>
         </w:rPr>
-        <w:t xml:space="preserve"> commands – now, when adding either a new student or a teacher, the software will check if the current town exists or not – if not, you will get asked if you want to add it. Alongside this, you might also add a new c</w:t>
-      </w:r>
-      <w:bookmarkStart w:id="0" w:name="_GoBack"/>
-      <w:bookmarkEnd w:id="0"/>
-      <w:r>
-        <w:rPr>
-          <w:rFonts w:ascii="Times New Roman" w:hAnsi="Times New Roman" w:cs="Times New Roman"/>
-          <w:sz w:val="24"/>
-          <w:szCs w:val="24"/>
-        </w:rPr>
-        <w:t>ountry if you wish to – a relation will be automatically created and saved in the database!</w:t>
+        <w:t xml:space="preserve"> commands – now, when adding either a new student or a teacher, the software will check if the current town exists or not – if not, you will get asked if you want to add it. Alongside this, you might also add a new country if you wish to – a relation will be automatically created and saved in the database!</w:t>
       </w:r>
     </w:p>
     <w:p>
@@ -973,6 +1503,16 @@
     </w:p>
     <w:p>
       <w:pPr>
+        <w:spacing w:after="0" w:line="360" w:lineRule="auto"/>
+        <w:rPr>
+          <w:rFonts w:ascii="Times New Roman" w:hAnsi="Times New Roman" w:cs="Times New Roman"/>
+          <w:sz w:val="24"/>
+          <w:szCs w:val="24"/>
+        </w:rPr>
+      </w:pPr>
+    </w:p>
+    <w:p>
+      <w:pPr>
         <w:pStyle w:val="ListParagraph"/>
         <w:numPr>
           <w:ilvl w:val="0"/>
@@ -993,6 +1533,7 @@
           <w:sz w:val="24"/>
           <w:szCs w:val="24"/>
         </w:rPr>
+        <w:lastRenderedPageBreak/>
         <w:t>Version</w:t>
       </w:r>
       <w:r>
@@ -1277,28 +1818,6 @@
     </w:p>
     <w:p>
       <w:pPr>
-        <w:spacing w:after="0" w:line="360" w:lineRule="auto"/>
-        <w:rPr>
-          <w:rFonts w:ascii="Times New Roman" w:hAnsi="Times New Roman" w:cs="Times New Roman"/>
-          <w:i/>
-          <w:sz w:val="24"/>
-          <w:szCs w:val="24"/>
-        </w:rPr>
-      </w:pPr>
-    </w:p>
-    <w:p>
-      <w:pPr>
-        <w:spacing w:after="0" w:line="360" w:lineRule="auto"/>
-        <w:rPr>
-          <w:rFonts w:ascii="Times New Roman" w:hAnsi="Times New Roman" w:cs="Times New Roman"/>
-          <w:i/>
-          <w:sz w:val="24"/>
-          <w:szCs w:val="24"/>
-        </w:rPr>
-      </w:pPr>
-    </w:p>
-    <w:p>
-      <w:pPr>
         <w:pStyle w:val="ListParagraph"/>
         <w:numPr>
           <w:ilvl w:val="0"/>
@@ -1319,7 +1838,6 @@
           <w:sz w:val="24"/>
           <w:szCs w:val="24"/>
         </w:rPr>
-        <w:lastRenderedPageBreak/>
         <w:t>Version – 1.2 – 30.12.2022</w:t>
       </w:r>
     </w:p>
@@ -1684,7 +2202,7 @@
                                     <w:noProof/>
                                     <w:color w:val="8C8C8C" w:themeColor="background1" w:themeShade="8C"/>
                                   </w:rPr>
-                                  <w:t>2</w:t>
+                                  <w:t>3</w:t>
                                 </w:r>
                                 <w:r>
                                   <w:rPr>
@@ -1822,7 +2340,7 @@
                               <w:noProof/>
                               <w:color w:val="8C8C8C" w:themeColor="background1" w:themeShade="8C"/>
                             </w:rPr>
-                            <w:t>2</w:t>
+                            <w:t>3</w:t>
                           </w:r>
                           <w:r>
                             <w:rPr>
@@ -2102,6 +2620,96 @@
     </w:lvl>
   </w:abstractNum>
   <w:abstractNum w:abstractNumId="1" w15:restartNumberingAfterBreak="0">
+    <w:nsid w:val="0B502DFB"/>
+    <w:multiLevelType w:val="hybridMultilevel"/>
+    <w:tmpl w:val="EE70D92E"/>
+    <w:lvl w:ilvl="0" w:tplc="FAA88CC6">
+      <w:start w:val="1"/>
+      <w:numFmt w:val="decimal"/>
+      <w:lvlText w:val="%1."/>
+      <w:lvlJc w:val="left"/>
+      <w:pPr>
+        <w:ind w:left="420" w:hanging="360"/>
+      </w:pPr>
+      <w:rPr>
+        <w:rFonts w:hint="default"/>
+        <w:i/>
+      </w:rPr>
+    </w:lvl>
+    <w:lvl w:ilvl="1" w:tplc="04020019" w:tentative="1">
+      <w:start w:val="1"/>
+      <w:numFmt w:val="lowerLetter"/>
+      <w:lvlText w:val="%2."/>
+      <w:lvlJc w:val="left"/>
+      <w:pPr>
+        <w:ind w:left="1140" w:hanging="360"/>
+      </w:pPr>
+    </w:lvl>
+    <w:lvl w:ilvl="2" w:tplc="0402001B" w:tentative="1">
+      <w:start w:val="1"/>
+      <w:numFmt w:val="lowerRoman"/>
+      <w:lvlText w:val="%3."/>
+      <w:lvlJc w:val="right"/>
+      <w:pPr>
+        <w:ind w:left="1860" w:hanging="180"/>
+      </w:pPr>
+    </w:lvl>
+    <w:lvl w:ilvl="3" w:tplc="0402000F" w:tentative="1">
+      <w:start w:val="1"/>
+      <w:numFmt w:val="decimal"/>
+      <w:lvlText w:val="%4."/>
+      <w:lvlJc w:val="left"/>
+      <w:pPr>
+        <w:ind w:left="2580" w:hanging="360"/>
+      </w:pPr>
+    </w:lvl>
+    <w:lvl w:ilvl="4" w:tplc="04020019" w:tentative="1">
+      <w:start w:val="1"/>
+      <w:numFmt w:val="lowerLetter"/>
+      <w:lvlText w:val="%5."/>
+      <w:lvlJc w:val="left"/>
+      <w:pPr>
+        <w:ind w:left="3300" w:hanging="360"/>
+      </w:pPr>
+    </w:lvl>
+    <w:lvl w:ilvl="5" w:tplc="0402001B" w:tentative="1">
+      <w:start w:val="1"/>
+      <w:numFmt w:val="lowerRoman"/>
+      <w:lvlText w:val="%6."/>
+      <w:lvlJc w:val="right"/>
+      <w:pPr>
+        <w:ind w:left="4020" w:hanging="180"/>
+      </w:pPr>
+    </w:lvl>
+    <w:lvl w:ilvl="6" w:tplc="0402000F" w:tentative="1">
+      <w:start w:val="1"/>
+      <w:numFmt w:val="decimal"/>
+      <w:lvlText w:val="%7."/>
+      <w:lvlJc w:val="left"/>
+      <w:pPr>
+        <w:ind w:left="4740" w:hanging="360"/>
+      </w:pPr>
+    </w:lvl>
+    <w:lvl w:ilvl="7" w:tplc="04020019" w:tentative="1">
+      <w:start w:val="1"/>
+      <w:numFmt w:val="lowerLetter"/>
+      <w:lvlText w:val="%8."/>
+      <w:lvlJc w:val="left"/>
+      <w:pPr>
+        <w:ind w:left="5460" w:hanging="360"/>
+      </w:pPr>
+    </w:lvl>
+    <w:lvl w:ilvl="8" w:tplc="0402001B" w:tentative="1">
+      <w:start w:val="1"/>
+      <w:numFmt w:val="lowerRoman"/>
+      <w:lvlText w:val="%9."/>
+      <w:lvlJc w:val="right"/>
+      <w:pPr>
+        <w:ind w:left="6180" w:hanging="180"/>
+      </w:pPr>
+    </w:lvl>
+  </w:abstractNum>
+  <w:abstractNum w:abstractNumId="2" w15:restartNumberingAfterBreak="0">
     <w:nsid w:val="0D134EDA"/>
     <w:multiLevelType w:val="hybridMultilevel"/>
     <w:tmpl w:val="ACF22A3E"/>
@@ -2214,7 +2822,7 @@
       </w:rPr>
     </w:lvl>
   </w:abstractNum>
-  <w:abstractNum w:abstractNumId="2" w15:restartNumberingAfterBreak="0">
+  <w:abstractNum w:abstractNumId="3" w15:restartNumberingAfterBreak="0">
     <w:nsid w:val="25851876"/>
     <w:multiLevelType w:val="hybridMultilevel"/>
     <w:tmpl w:val="15C45DEE"/>
@@ -2327,7 +2935,7 @@
       </w:rPr>
     </w:lvl>
   </w:abstractNum>
-  <w:abstractNum w:abstractNumId="3" w15:restartNumberingAfterBreak="0">
+  <w:abstractNum w:abstractNumId="4" w15:restartNumberingAfterBreak="0">
     <w:nsid w:val="3FFB4B12"/>
     <w:multiLevelType w:val="hybridMultilevel"/>
     <w:tmpl w:val="90FA4060"/>
@@ -2440,7 +3048,120 @@
       </w:rPr>
     </w:lvl>
   </w:abstractNum>
-  <w:abstractNum w:abstractNumId="4" w15:restartNumberingAfterBreak="0">
+  <w:abstractNum w:abstractNumId="5" w15:restartNumberingAfterBreak="0">
+    <w:nsid w:val="452D176F"/>
+    <w:multiLevelType w:val="hybridMultilevel"/>
+    <w:tmpl w:val="66C29B74"/>
+    <w:lvl w:ilvl="0" w:tplc="04020001">
+      <w:start w:val="1"/>
+      <w:numFmt w:val="bullet"/>
+      <w:lvlText w:val=""/>
+      <w:lvlJc w:val="left"/>
+      <w:pPr>
+        <w:ind w:left="720" w:hanging="360"/>
+      </w:pPr>
+      <w:rPr>
+        <w:rFonts w:ascii="Symbol" w:hAnsi="Symbol" w:hint="default"/>
+      </w:rPr>
+    </w:lvl>
+    <w:lvl w:ilvl="1" w:tplc="04020003" w:tentative="1">
+      <w:start w:val="1"/>
+      <w:numFmt w:val="bullet"/>
+      <w:lvlText w:val="o"/>
+      <w:lvlJc w:val="left"/>
+      <w:pPr>
+        <w:ind w:left="1440" w:hanging="360"/>
+      </w:pPr>
+      <w:rPr>
+        <w:rFonts w:ascii="Courier New" w:hAnsi="Courier New" w:cs="Courier New" w:hint="default"/>
+      </w:rPr>
+    </w:lvl>
+    <w:lvl w:ilvl="2" w:tplc="04020005" w:tentative="1">
+      <w:start w:val="1"/>
+      <w:numFmt w:val="bullet"/>
+      <w:lvlText w:val=""/>
+      <w:lvlJc w:val="left"/>
+      <w:pPr>
+        <w:ind w:left="2160" w:hanging="360"/>
+      </w:pPr>
+      <w:rPr>
+        <w:rFonts w:ascii="Wingdings" w:hAnsi="Wingdings" w:hint="default"/>
+      </w:rPr>
+    </w:lvl>
+    <w:lvl w:ilvl="3" w:tplc="04020001" w:tentative="1">
+      <w:start w:val="1"/>
+      <w:numFmt w:val="bullet"/>
+      <w:lvlText w:val=""/>
+      <w:lvlJc w:val="left"/>
+      <w:pPr>
+        <w:ind w:left="2880" w:hanging="360"/>
+      </w:pPr>
+      <w:rPr>
+        <w:rFonts w:ascii="Symbol" w:hAnsi="Symbol" w:hint="default"/>
+      </w:rPr>
+    </w:lvl>
+    <w:lvl w:ilvl="4" w:tplc="04020003" w:tentative="1">
+      <w:start w:val="1"/>
+      <w:numFmt w:val="bullet"/>
+      <w:lvlText w:val="o"/>
+      <w:lvlJc w:val="left"/>
+      <w:pPr>
+        <w:ind w:left="3600" w:hanging="360"/>
+      </w:pPr>
+      <w:rPr>
+        <w:rFonts w:ascii="Courier New" w:hAnsi="Courier New" w:cs="Courier New" w:hint="default"/>
+      </w:rPr>
+    </w:lvl>
+    <w:lvl w:ilvl="5" w:tplc="04020005" w:tentative="1">
+      <w:start w:val="1"/>
+      <w:numFmt w:val="bullet"/>
+      <w:lvlText w:val=""/>
+      <w:lvlJc w:val="left"/>
+      <w:pPr>
+        <w:ind w:left="4320" w:hanging="360"/>
+      </w:pPr>
+      <w:rPr>
+        <w:rFonts w:ascii="Wingdings" w:hAnsi="Wingdings" w:hint="default"/>
+      </w:rPr>
+    </w:lvl>
+    <w:lvl w:ilvl="6" w:tplc="04020001" w:tentative="1">
+      <w:start w:val="1"/>
+      <w:numFmt w:val="bullet"/>
+      <w:lvlText w:val=""/>
+      <w:lvlJc w:val="left"/>
+      <w:pPr>
+        <w:ind w:left="5040" w:hanging="360"/>
+      </w:pPr>
+      <w:rPr>
+        <w:rFonts w:ascii="Symbol" w:hAnsi="Symbol" w:hint="default"/>
+      </w:rPr>
+    </w:lvl>
+    <w:lvl w:ilvl="7" w:tplc="04020003" w:tentative="1">
+      <w:start w:val="1"/>
+      <w:numFmt w:val="bullet"/>
+      <w:lvlText w:val="o"/>
+      <w:lvlJc w:val="left"/>
+      <w:pPr>
+        <w:ind w:left="5760" w:hanging="360"/>
+      </w:pPr>
+      <w:rPr>
+        <w:rFonts w:ascii="Courier New" w:hAnsi="Courier New" w:cs="Courier New" w:hint="default"/>
+      </w:rPr>
+    </w:lvl>
+    <w:lvl w:ilvl="8" w:tplc="04020005" w:tentative="1">
+      <w:start w:val="1"/>
+      <w:numFmt w:val="bullet"/>
+      <w:lvlText w:val=""/>
+      <w:lvlJc w:val="left"/>
+      <w:pPr>
+        <w:ind w:left="6480" w:hanging="360"/>
+      </w:pPr>
+      <w:rPr>
+        <w:rFonts w:ascii="Wingdings" w:hAnsi="Wingdings" w:hint="default"/>
+      </w:rPr>
+    </w:lvl>
+  </w:abstractNum>
+  <w:abstractNum w:abstractNumId="6" w15:restartNumberingAfterBreak="0">
     <w:nsid w:val="4C690DD9"/>
     <w:multiLevelType w:val="hybridMultilevel"/>
     <w:tmpl w:val="6BF40210"/>
@@ -2553,7 +3274,7 @@
       </w:rPr>
     </w:lvl>
   </w:abstractNum>
-  <w:abstractNum w:abstractNumId="5" w15:restartNumberingAfterBreak="0">
+  <w:abstractNum w:abstractNumId="7" w15:restartNumberingAfterBreak="0">
     <w:nsid w:val="5E2E63E8"/>
     <w:multiLevelType w:val="hybridMultilevel"/>
     <w:tmpl w:val="97E0F0AE"/>
@@ -2666,7 +3387,7 @@
       </w:rPr>
     </w:lvl>
   </w:abstractNum>
-  <w:abstractNum w:abstractNumId="6" w15:restartNumberingAfterBreak="0">
+  <w:abstractNum w:abstractNumId="8" w15:restartNumberingAfterBreak="0">
     <w:nsid w:val="6C217E53"/>
     <w:multiLevelType w:val="hybridMultilevel"/>
     <w:tmpl w:val="2EA6251A"/>
@@ -2779,7 +3500,7 @@
       </w:rPr>
     </w:lvl>
   </w:abstractNum>
-  <w:abstractNum w:abstractNumId="7" w15:restartNumberingAfterBreak="0">
+  <w:abstractNum w:abstractNumId="9" w15:restartNumberingAfterBreak="0">
     <w:nsid w:val="7A5F62BB"/>
     <w:multiLevelType w:val="hybridMultilevel"/>
     <w:tmpl w:val="DA1CEA60"/>
@@ -2896,25 +3617,31 @@
     <w:abstractNumId w:val="0"/>
   </w:num>
   <w:num w:numId="2">
+    <w:abstractNumId w:val="6"/>
+  </w:num>
+  <w:num w:numId="3">
+    <w:abstractNumId w:val="7"/>
+  </w:num>
+  <w:num w:numId="4">
+    <w:abstractNumId w:val="9"/>
+  </w:num>
+  <w:num w:numId="5">
+    <w:abstractNumId w:val="3"/>
+  </w:num>
+  <w:num w:numId="6">
+    <w:abstractNumId w:val="2"/>
+  </w:num>
+  <w:num w:numId="7">
+    <w:abstractNumId w:val="8"/>
+  </w:num>
+  <w:num w:numId="8">
     <w:abstractNumId w:val="4"/>
   </w:num>
-  <w:num w:numId="3">
+  <w:num w:numId="9">
     <w:abstractNumId w:val="5"/>
   </w:num>
-  <w:num w:numId="4">
-    <w:abstractNumId w:val="7"/>
-  </w:num>
-  <w:num w:numId="5">
-    <w:abstractNumId w:val="2"/>
-  </w:num>
-  <w:num w:numId="6">
+  <w:num w:numId="10">
     <w:abstractNumId w:val="1"/>
-  </w:num>
-  <w:num w:numId="7">
-    <w:abstractNumId w:val="6"/>
-  </w:num>
-  <w:num w:numId="8">
-    <w:abstractNumId w:val="3"/>
   </w:num>
 </w:numbering>
 </file>

</xml_diff>

<commit_message>
Version 1.8 - Clubs introduced, more in DOCUMENTATION
</commit_message>
<xml_diff>
--- a/DOCUMENTATION.docx
+++ b/DOCUMENTATION.docx
@@ -234,6 +234,7 @@
           <w:rFonts w:ascii="Times New Roman" w:hAnsi="Times New Roman" w:cs="Times New Roman"/>
           <w:sz w:val="24"/>
           <w:szCs w:val="24"/>
+          <w:u w:val="single"/>
         </w:rPr>
       </w:pPr>
       <w:r>
@@ -261,6 +262,39 @@
         </w:rPr>
         <w:t>:</w:t>
       </w:r>
+      <w:r>
+        <w:rPr>
+          <w:rFonts w:ascii="Times New Roman" w:hAnsi="Times New Roman" w:cs="Times New Roman"/>
+          <w:sz w:val="24"/>
+          <w:szCs w:val="24"/>
+        </w:rPr>
+        <w:t xml:space="preserve"> </w:t>
+      </w:r>
+      <w:r>
+        <w:rPr>
+          <w:rFonts w:ascii="Times New Roman" w:hAnsi="Times New Roman" w:cs="Times New Roman"/>
+          <w:sz w:val="24"/>
+          <w:szCs w:val="24"/>
+        </w:rPr>
+        <w:t xml:space="preserve">(to end the program – type </w:t>
+      </w:r>
+      <w:r>
+        <w:rPr>
+          <w:rFonts w:ascii="Times New Roman" w:hAnsi="Times New Roman" w:cs="Times New Roman"/>
+          <w:i/>
+          <w:sz w:val="24"/>
+          <w:szCs w:val="24"/>
+        </w:rPr>
+        <w:t>End</w:t>
+      </w:r>
+      <w:r>
+        <w:rPr>
+          <w:rFonts w:ascii="Times New Roman" w:hAnsi="Times New Roman" w:cs="Times New Roman"/>
+          <w:sz w:val="24"/>
+          <w:szCs w:val="24"/>
+        </w:rPr>
+        <w:t>)</w:t>
+      </w:r>
     </w:p>
     <w:p>
       <w:pPr>
@@ -270,6 +304,7 @@
           <w:rFonts w:ascii="Times New Roman" w:hAnsi="Times New Roman" w:cs="Times New Roman"/>
           <w:sz w:val="24"/>
           <w:szCs w:val="24"/>
+          <w:u w:val="single"/>
         </w:rPr>
       </w:pPr>
     </w:p>
@@ -343,6 +378,17 @@
     </w:p>
     <w:p>
       <w:pPr>
+        <w:spacing w:after="0" w:line="360" w:lineRule="auto"/>
+        <w:jc w:val="both"/>
+        <w:rPr>
+          <w:rFonts w:ascii="Times New Roman" w:hAnsi="Times New Roman" w:cs="Times New Roman"/>
+          <w:sz w:val="24"/>
+          <w:szCs w:val="24"/>
+        </w:rPr>
+      </w:pPr>
+    </w:p>
+    <w:p>
+      <w:pPr>
         <w:pStyle w:val="ListParagraph"/>
         <w:numPr>
           <w:ilvl w:val="0"/>
@@ -394,6 +440,17 @@
     </w:p>
     <w:p>
       <w:pPr>
+        <w:spacing w:after="0" w:line="360" w:lineRule="auto"/>
+        <w:jc w:val="both"/>
+        <w:rPr>
+          <w:rFonts w:ascii="Times New Roman" w:hAnsi="Times New Roman" w:cs="Times New Roman"/>
+          <w:sz w:val="24"/>
+          <w:szCs w:val="24"/>
+        </w:rPr>
+      </w:pPr>
+    </w:p>
+    <w:p>
+      <w:pPr>
         <w:pStyle w:val="ListParagraph"/>
         <w:numPr>
           <w:ilvl w:val="0"/>
@@ -454,6 +511,17 @@
     </w:p>
     <w:p>
       <w:pPr>
+        <w:spacing w:after="0" w:line="360" w:lineRule="auto"/>
+        <w:jc w:val="both"/>
+        <w:rPr>
+          <w:rFonts w:ascii="Times New Roman" w:hAnsi="Times New Roman" w:cs="Times New Roman"/>
+          <w:sz w:val="24"/>
+          <w:szCs w:val="24"/>
+        </w:rPr>
+      </w:pPr>
+    </w:p>
+    <w:p>
+      <w:pPr>
         <w:pStyle w:val="ListParagraph"/>
         <w:numPr>
           <w:ilvl w:val="0"/>
@@ -478,12 +546,41 @@
       <w:r>
         <w:rPr>
           <w:rFonts w:ascii="Times New Roman" w:hAnsi="Times New Roman" w:cs="Times New Roman"/>
-          <w:b/>
-          <w:sz w:val="24"/>
-          <w:szCs w:val="24"/>
-        </w:rPr>
-        <w:t>Coming soon!</w:t>
-      </w:r>
+          <w:sz w:val="24"/>
+          <w:szCs w:val="24"/>
+        </w:rPr>
+        <w:t xml:space="preserve">Type </w:t>
+      </w:r>
+      <w:proofErr w:type="spellStart"/>
+      <w:r>
+        <w:rPr>
+          <w:rFonts w:ascii="Times New Roman" w:hAnsi="Times New Roman" w:cs="Times New Roman"/>
+          <w:i/>
+          <w:sz w:val="24"/>
+          <w:szCs w:val="24"/>
+        </w:rPr>
+        <w:t>AddClub</w:t>
+      </w:r>
+      <w:proofErr w:type="spellEnd"/>
+      <w:r>
+        <w:rPr>
+          <w:rFonts w:ascii="Times New Roman" w:hAnsi="Times New Roman" w:cs="Times New Roman"/>
+          <w:sz w:val="24"/>
+          <w:szCs w:val="24"/>
+        </w:rPr>
+        <w:t xml:space="preserve"> on the console. The app will request all information needed for this operation. Follow the instructions!</w:t>
+      </w:r>
+    </w:p>
+    <w:p>
+      <w:pPr>
+        <w:spacing w:after="0" w:line="360" w:lineRule="auto"/>
+        <w:jc w:val="both"/>
+        <w:rPr>
+          <w:rFonts w:ascii="Times New Roman" w:hAnsi="Times New Roman" w:cs="Times New Roman"/>
+          <w:sz w:val="24"/>
+          <w:szCs w:val="24"/>
+        </w:rPr>
+      </w:pPr>
     </w:p>
     <w:p>
       <w:pPr>
@@ -573,6 +670,7 @@
           <w:sz w:val="24"/>
           <w:szCs w:val="24"/>
         </w:rPr>
+        <w:lastRenderedPageBreak/>
         <w:t>View Teacher</w:t>
       </w:r>
       <w:r>
@@ -602,6 +700,17 @@
         </w:rPr>
         <w:t xml:space="preserve"> on the console. The app will request all information needed for this operation. Follow the instructions!</w:t>
       </w:r>
+    </w:p>
+    <w:p>
+      <w:pPr>
+        <w:spacing w:after="0" w:line="360" w:lineRule="auto"/>
+        <w:jc w:val="both"/>
+        <w:rPr>
+          <w:rFonts w:ascii="Times New Roman" w:hAnsi="Times New Roman" w:cs="Times New Roman"/>
+          <w:sz w:val="24"/>
+          <w:szCs w:val="24"/>
+        </w:rPr>
+      </w:pPr>
     </w:p>
     <w:p>
       <w:pPr>
@@ -624,6 +733,69 @@
           <w:sz w:val="24"/>
           <w:szCs w:val="24"/>
         </w:rPr>
+        <w:t xml:space="preserve">View Employee – Type </w:t>
+      </w:r>
+      <w:proofErr w:type="spellStart"/>
+      <w:r>
+        <w:rPr>
+          <w:rFonts w:ascii="Times New Roman" w:hAnsi="Times New Roman" w:cs="Times New Roman"/>
+          <w:i/>
+          <w:sz w:val="24"/>
+          <w:szCs w:val="24"/>
+        </w:rPr>
+        <w:t>ViewEmployee</w:t>
+      </w:r>
+      <w:proofErr w:type="spellEnd"/>
+      <w:r>
+        <w:rPr>
+          <w:rFonts w:ascii="Times New Roman" w:hAnsi="Times New Roman" w:cs="Times New Roman"/>
+          <w:i/>
+          <w:sz w:val="24"/>
+          <w:szCs w:val="24"/>
+        </w:rPr>
+        <w:t xml:space="preserve"> </w:t>
+      </w:r>
+      <w:r>
+        <w:rPr>
+          <w:rFonts w:ascii="Times New Roman" w:hAnsi="Times New Roman" w:cs="Times New Roman"/>
+          <w:sz w:val="24"/>
+          <w:szCs w:val="24"/>
+        </w:rPr>
+        <w:t>on the console. The app will request all information needed for this operation. Follow the instructions!</w:t>
+      </w:r>
+    </w:p>
+    <w:p>
+      <w:pPr>
+        <w:spacing w:after="0" w:line="360" w:lineRule="auto"/>
+        <w:jc w:val="both"/>
+        <w:rPr>
+          <w:rFonts w:ascii="Times New Roman" w:hAnsi="Times New Roman" w:cs="Times New Roman"/>
+          <w:sz w:val="24"/>
+          <w:szCs w:val="24"/>
+        </w:rPr>
+      </w:pPr>
+    </w:p>
+    <w:p>
+      <w:pPr>
+        <w:pStyle w:val="ListParagraph"/>
+        <w:numPr>
+          <w:ilvl w:val="0"/>
+          <w:numId w:val="3"/>
+        </w:numPr>
+        <w:spacing w:after="0" w:line="360" w:lineRule="auto"/>
+        <w:jc w:val="both"/>
+        <w:rPr>
+          <w:rFonts w:ascii="Times New Roman" w:hAnsi="Times New Roman" w:cs="Times New Roman"/>
+          <w:sz w:val="24"/>
+          <w:szCs w:val="24"/>
+        </w:rPr>
+      </w:pPr>
+      <w:r>
+        <w:rPr>
+          <w:rFonts w:ascii="Times New Roman" w:hAnsi="Times New Roman" w:cs="Times New Roman"/>
+          <w:sz w:val="24"/>
+          <w:szCs w:val="24"/>
+        </w:rPr>
         <w:t xml:space="preserve">View </w:t>
       </w:r>
       <w:r>
@@ -632,7 +804,7 @@
           <w:sz w:val="24"/>
           <w:szCs w:val="24"/>
         </w:rPr>
-        <w:t>Employee</w:t>
+        <w:t>Club</w:t>
       </w:r>
       <w:r>
         <w:rPr>
@@ -650,8 +822,9 @@
           <w:sz w:val="24"/>
           <w:szCs w:val="24"/>
         </w:rPr>
-        <w:t>View</w:t>
-      </w:r>
+        <w:t>ViewClub</w:t>
+      </w:r>
+      <w:proofErr w:type="spellEnd"/>
       <w:r>
         <w:rPr>
           <w:rFonts w:ascii="Times New Roman" w:hAnsi="Times New Roman" w:cs="Times New Roman"/>
@@ -659,16 +832,6 @@
           <w:sz w:val="24"/>
           <w:szCs w:val="24"/>
         </w:rPr>
-        <w:t>Employee</w:t>
-      </w:r>
-      <w:proofErr w:type="spellEnd"/>
-      <w:r>
-        <w:rPr>
-          <w:rFonts w:ascii="Times New Roman" w:hAnsi="Times New Roman" w:cs="Times New Roman"/>
-          <w:i/>
-          <w:sz w:val="24"/>
-          <w:szCs w:val="24"/>
-        </w:rPr>
         <w:t xml:space="preserve"> </w:t>
       </w:r>
       <w:r>
@@ -679,8 +842,17 @@
         </w:rPr>
         <w:t>on the console. The app will request all information needed for this operation. Follow the instructions!</w:t>
       </w:r>
-      <w:bookmarkStart w:id="0" w:name="_GoBack"/>
-      <w:bookmarkEnd w:id="0"/>
+    </w:p>
+    <w:p>
+      <w:pPr>
+        <w:spacing w:after="0" w:line="360" w:lineRule="auto"/>
+        <w:jc w:val="both"/>
+        <w:rPr>
+          <w:rFonts w:ascii="Times New Roman" w:hAnsi="Times New Roman" w:cs="Times New Roman"/>
+          <w:sz w:val="24"/>
+          <w:szCs w:val="24"/>
+        </w:rPr>
+      </w:pPr>
     </w:p>
     <w:p>
       <w:pPr>
@@ -715,7 +887,6 @@
           <w:sz w:val="32"/>
           <w:szCs w:val="32"/>
         </w:rPr>
-        <w:lastRenderedPageBreak/>
         <w:t>All versions:</w:t>
       </w:r>
     </w:p>
@@ -743,7 +914,7 @@
           <w:sz w:val="24"/>
           <w:szCs w:val="24"/>
         </w:rPr>
-        <w:t>Current version – 1.7</w:t>
+        <w:t>Current version – 1.8 – 12</w:t>
       </w:r>
       <w:r>
         <w:rPr>
@@ -753,7 +924,134 @@
           <w:sz w:val="24"/>
           <w:szCs w:val="24"/>
         </w:rPr>
-        <w:t xml:space="preserve"> – 11.01.2023</w:t>
+        <w:t>.01.2023</w:t>
+      </w:r>
+    </w:p>
+    <w:p>
+      <w:pPr>
+        <w:spacing w:after="0" w:line="360" w:lineRule="auto"/>
+        <w:rPr>
+          <w:rFonts w:ascii="Times New Roman" w:hAnsi="Times New Roman" w:cs="Times New Roman"/>
+          <w:sz w:val="24"/>
+          <w:szCs w:val="24"/>
+        </w:rPr>
+      </w:pPr>
+      <w:r>
+        <w:rPr>
+          <w:rFonts w:ascii="Times New Roman" w:hAnsi="Times New Roman" w:cs="Times New Roman"/>
+          <w:sz w:val="24"/>
+          <w:szCs w:val="24"/>
+        </w:rPr>
+        <w:t xml:space="preserve">We welcome clubs in our system! Easy to add a club – easy to view an info for a desired club (by its name). The two new commands are </w:t>
+      </w:r>
+      <w:proofErr w:type="spellStart"/>
+      <w:r>
+        <w:rPr>
+          <w:rFonts w:ascii="Times New Roman" w:hAnsi="Times New Roman" w:cs="Times New Roman"/>
+          <w:i/>
+          <w:sz w:val="24"/>
+          <w:szCs w:val="24"/>
+        </w:rPr>
+        <w:t>AddClub</w:t>
+      </w:r>
+      <w:proofErr w:type="spellEnd"/>
+      <w:r>
+        <w:rPr>
+          <w:rFonts w:ascii="Times New Roman" w:hAnsi="Times New Roman" w:cs="Times New Roman"/>
+          <w:sz w:val="24"/>
+          <w:szCs w:val="24"/>
+        </w:rPr>
+        <w:t xml:space="preserve"> and </w:t>
+      </w:r>
+      <w:proofErr w:type="spellStart"/>
+      <w:r>
+        <w:rPr>
+          <w:rFonts w:ascii="Times New Roman" w:hAnsi="Times New Roman" w:cs="Times New Roman"/>
+          <w:i/>
+          <w:sz w:val="24"/>
+          <w:szCs w:val="24"/>
+        </w:rPr>
+        <w:t>ViewClub</w:t>
+      </w:r>
+      <w:proofErr w:type="spellEnd"/>
+      <w:r>
+        <w:rPr>
+          <w:rFonts w:ascii="Times New Roman" w:hAnsi="Times New Roman" w:cs="Times New Roman"/>
+          <w:i/>
+          <w:sz w:val="24"/>
+          <w:szCs w:val="24"/>
+        </w:rPr>
+        <w:t xml:space="preserve">. </w:t>
+      </w:r>
+      <w:r>
+        <w:rPr>
+          <w:rFonts w:ascii="Times New Roman" w:hAnsi="Times New Roman" w:cs="Times New Roman"/>
+          <w:sz w:val="24"/>
+          <w:szCs w:val="24"/>
+        </w:rPr>
+        <w:t>Some changes were made to the database.</w:t>
+      </w:r>
+    </w:p>
+    <w:p>
+      <w:pPr>
+        <w:spacing w:after="0" w:line="360" w:lineRule="auto"/>
+        <w:rPr>
+          <w:rFonts w:ascii="Times New Roman" w:hAnsi="Times New Roman" w:cs="Times New Roman"/>
+          <w:sz w:val="24"/>
+          <w:szCs w:val="24"/>
+        </w:rPr>
+      </w:pPr>
+    </w:p>
+    <w:p>
+      <w:pPr>
+        <w:pStyle w:val="ListParagraph"/>
+        <w:numPr>
+          <w:ilvl w:val="0"/>
+          <w:numId w:val="9"/>
+        </w:numPr>
+        <w:spacing w:after="0" w:line="360" w:lineRule="auto"/>
+        <w:rPr>
+          <w:rFonts w:ascii="Times New Roman" w:hAnsi="Times New Roman" w:cs="Times New Roman"/>
+          <w:b/>
+          <w:sz w:val="24"/>
+          <w:szCs w:val="24"/>
+        </w:rPr>
+      </w:pPr>
+      <w:r>
+        <w:rPr>
+          <w:rFonts w:ascii="Times New Roman" w:hAnsi="Times New Roman" w:cs="Times New Roman"/>
+          <w:b/>
+          <w:sz w:val="24"/>
+          <w:szCs w:val="24"/>
+        </w:rPr>
+        <w:t xml:space="preserve">Version - </w:t>
+      </w:r>
+      <w:r>
+        <w:rPr>
+          <w:rFonts w:ascii="Times New Roman" w:hAnsi="Times New Roman" w:cs="Times New Roman"/>
+          <w:b/>
+          <w:sz w:val="24"/>
+          <w:szCs w:val="24"/>
+        </w:rPr>
+        <w:t xml:space="preserve">1.7 </w:t>
+      </w:r>
+      <w:r>
+        <w:rPr>
+          <w:rFonts w:ascii="Times New Roman" w:hAnsi="Times New Roman" w:cs="Times New Roman"/>
+          <w:b/>
+          <w:sz w:val="24"/>
+          <w:szCs w:val="24"/>
+        </w:rPr>
+        <w:t>-</w:t>
+      </w:r>
+      <w:r>
+        <w:rPr>
+          <w:rFonts w:ascii="Times New Roman" w:hAnsi="Times New Roman" w:cs="Times New Roman"/>
+          <w:b/>
+          <w:sz w:val="24"/>
+          <w:szCs w:val="24"/>
+        </w:rPr>
+        <w:t xml:space="preserve"> 11.01.2023</w:t>
       </w:r>
     </w:p>
     <w:p>
@@ -1189,6 +1487,16 @@
     </w:p>
     <w:p>
       <w:pPr>
+        <w:spacing w:after="0" w:line="360" w:lineRule="auto"/>
+        <w:rPr>
+          <w:rFonts w:ascii="Times New Roman" w:hAnsi="Times New Roman" w:cs="Times New Roman"/>
+          <w:sz w:val="24"/>
+          <w:szCs w:val="24"/>
+        </w:rPr>
+      </w:pPr>
+    </w:p>
+    <w:p>
+      <w:pPr>
         <w:pStyle w:val="ListParagraph"/>
         <w:numPr>
           <w:ilvl w:val="0"/>
@@ -1209,6 +1517,7 @@
           <w:sz w:val="24"/>
           <w:szCs w:val="24"/>
         </w:rPr>
+        <w:lastRenderedPageBreak/>
         <w:t>Version</w:t>
       </w:r>
       <w:r>
@@ -1218,7 +1527,16 @@
           <w:sz w:val="24"/>
           <w:szCs w:val="24"/>
         </w:rPr>
-        <w:t xml:space="preserve"> 1.6 – 11.01.2023</w:t>
+        <w:t xml:space="preserve"> - 1.6 -</w:t>
+      </w:r>
+      <w:r>
+        <w:rPr>
+          <w:rFonts w:ascii="Times New Roman" w:hAnsi="Times New Roman" w:cs="Times New Roman"/>
+          <w:b/>
+          <w:sz w:val="24"/>
+          <w:szCs w:val="24"/>
+        </w:rPr>
+        <w:t xml:space="preserve"> 11.01.2023</w:t>
       </w:r>
     </w:p>
     <w:p>
@@ -1357,7 +1675,16 @@
           <w:sz w:val="24"/>
           <w:szCs w:val="24"/>
         </w:rPr>
-        <w:t xml:space="preserve"> 1.5 – 05.01.2023</w:t>
+        <w:t xml:space="preserve"> - 1.5 -</w:t>
+      </w:r>
+      <w:r>
+        <w:rPr>
+          <w:rFonts w:ascii="Times New Roman" w:hAnsi="Times New Roman" w:cs="Times New Roman"/>
+          <w:b/>
+          <w:sz w:val="24"/>
+          <w:szCs w:val="24"/>
+        </w:rPr>
+        <w:t xml:space="preserve"> 05.01.2023</w:t>
       </w:r>
     </w:p>
     <w:p>
@@ -1490,16 +1817,6 @@
         </w:rPr>
         <w:t xml:space="preserve"> files. You can now freely add new towns and countries to the database and the software will automatically check if you also need to add a new country with the insertion of a new town – if not, a relation will be created!</w:t>
       </w:r>
-    </w:p>
-    <w:p>
-      <w:pPr>
-        <w:spacing w:after="0" w:line="360" w:lineRule="auto"/>
-        <w:rPr>
-          <w:rFonts w:ascii="Times New Roman" w:hAnsi="Times New Roman" w:cs="Times New Roman"/>
-          <w:sz w:val="24"/>
-          <w:szCs w:val="24"/>
-        </w:rPr>
-      </w:pPr>
     </w:p>
     <w:p>
       <w:pPr>
@@ -1533,7 +1850,6 @@
           <w:sz w:val="24"/>
           <w:szCs w:val="24"/>
         </w:rPr>
-        <w:lastRenderedPageBreak/>
         <w:t>Version</w:t>
       </w:r>
       <w:r>
@@ -1543,7 +1859,16 @@
           <w:sz w:val="24"/>
           <w:szCs w:val="24"/>
         </w:rPr>
-        <w:t xml:space="preserve"> – 1.4 – 03.01.2023</w:t>
+        <w:t xml:space="preserve"> - 1.4 -</w:t>
+      </w:r>
+      <w:r>
+        <w:rPr>
+          <w:rFonts w:ascii="Times New Roman" w:hAnsi="Times New Roman" w:cs="Times New Roman"/>
+          <w:b/>
+          <w:sz w:val="24"/>
+          <w:szCs w:val="24"/>
+        </w:rPr>
+        <w:t xml:space="preserve"> 03.01.2023</w:t>
       </w:r>
     </w:p>
     <w:p>
@@ -1659,7 +1984,16 @@
           <w:sz w:val="24"/>
           <w:szCs w:val="24"/>
         </w:rPr>
-        <w:t xml:space="preserve"> – 1.3 – 31.12.2022</w:t>
+        <w:t xml:space="preserve"> - 1.3 -</w:t>
+      </w:r>
+      <w:r>
+        <w:rPr>
+          <w:rFonts w:ascii="Times New Roman" w:hAnsi="Times New Roman" w:cs="Times New Roman"/>
+          <w:b/>
+          <w:sz w:val="24"/>
+          <w:szCs w:val="24"/>
+        </w:rPr>
+        <w:t xml:space="preserve"> 31.12.2022</w:t>
       </w:r>
     </w:p>
     <w:p>
@@ -1804,6 +2138,50 @@
         </w:rPr>
         <w:t>/towns.txt”</w:t>
       </w:r>
+    </w:p>
+    <w:p>
+      <w:pPr>
+        <w:spacing w:after="0" w:line="360" w:lineRule="auto"/>
+        <w:rPr>
+          <w:rFonts w:ascii="Times New Roman" w:hAnsi="Times New Roman" w:cs="Times New Roman"/>
+          <w:i/>
+          <w:sz w:val="24"/>
+          <w:szCs w:val="24"/>
+        </w:rPr>
+      </w:pPr>
+    </w:p>
+    <w:p>
+      <w:pPr>
+        <w:spacing w:after="0" w:line="360" w:lineRule="auto"/>
+        <w:rPr>
+          <w:rFonts w:ascii="Times New Roman" w:hAnsi="Times New Roman" w:cs="Times New Roman"/>
+          <w:i/>
+          <w:sz w:val="24"/>
+          <w:szCs w:val="24"/>
+        </w:rPr>
+      </w:pPr>
+    </w:p>
+    <w:p>
+      <w:pPr>
+        <w:spacing w:after="0" w:line="360" w:lineRule="auto"/>
+        <w:rPr>
+          <w:rFonts w:ascii="Times New Roman" w:hAnsi="Times New Roman" w:cs="Times New Roman"/>
+          <w:i/>
+          <w:sz w:val="24"/>
+          <w:szCs w:val="24"/>
+        </w:rPr>
+      </w:pPr>
+    </w:p>
+    <w:p>
+      <w:pPr>
+        <w:spacing w:after="0" w:line="360" w:lineRule="auto"/>
+        <w:rPr>
+          <w:rFonts w:ascii="Times New Roman" w:hAnsi="Times New Roman" w:cs="Times New Roman"/>
+          <w:i/>
+          <w:sz w:val="24"/>
+          <w:szCs w:val="24"/>
+        </w:rPr>
+      </w:pPr>
     </w:p>
     <w:p>
       <w:pPr>
@@ -1838,7 +2216,17 @@
           <w:sz w:val="24"/>
           <w:szCs w:val="24"/>
         </w:rPr>
-        <w:t>Version – 1.2 – 30.12.2022</w:t>
+        <w:lastRenderedPageBreak/>
+        <w:t>Version - 1.2 -</w:t>
+      </w:r>
+      <w:r>
+        <w:rPr>
+          <w:rFonts w:ascii="Times New Roman" w:hAnsi="Times New Roman" w:cs="Times New Roman"/>
+          <w:b/>
+          <w:sz w:val="24"/>
+          <w:szCs w:val="24"/>
+        </w:rPr>
+        <w:t xml:space="preserve"> 30.12.2022</w:t>
       </w:r>
     </w:p>
     <w:p>
@@ -1880,7 +2268,6 @@
         <w:spacing w:after="0" w:line="360" w:lineRule="auto"/>
         <w:rPr>
           <w:rFonts w:ascii="Times New Roman" w:hAnsi="Times New Roman" w:cs="Times New Roman"/>
-          <w:b/>
           <w:sz w:val="24"/>
           <w:szCs w:val="24"/>
         </w:rPr>
@@ -1908,7 +2295,43 @@
           <w:sz w:val="24"/>
           <w:szCs w:val="24"/>
         </w:rPr>
-        <w:t>Version – 1.1 – 25.12.2022</w:t>
+        <w:t>Ver</w:t>
+      </w:r>
+      <w:r>
+        <w:rPr>
+          <w:rFonts w:ascii="Times New Roman" w:hAnsi="Times New Roman" w:cs="Times New Roman"/>
+          <w:b/>
+          <w:sz w:val="24"/>
+          <w:szCs w:val="24"/>
+        </w:rPr>
+        <w:t>sion -</w:t>
+      </w:r>
+      <w:r>
+        <w:rPr>
+          <w:rFonts w:ascii="Times New Roman" w:hAnsi="Times New Roman" w:cs="Times New Roman"/>
+          <w:b/>
+          <w:sz w:val="24"/>
+          <w:szCs w:val="24"/>
+        </w:rPr>
+        <w:t xml:space="preserve"> 1.1 </w:t>
+      </w:r>
+      <w:r>
+        <w:rPr>
+          <w:rFonts w:ascii="Times New Roman" w:hAnsi="Times New Roman" w:cs="Times New Roman"/>
+          <w:b/>
+          <w:sz w:val="24"/>
+          <w:szCs w:val="24"/>
+        </w:rPr>
+        <w:t>-</w:t>
+      </w:r>
+      <w:r>
+        <w:rPr>
+          <w:rFonts w:ascii="Times New Roman" w:hAnsi="Times New Roman" w:cs="Times New Roman"/>
+          <w:b/>
+          <w:sz w:val="24"/>
+          <w:szCs w:val="24"/>
+        </w:rPr>
+        <w:t xml:space="preserve"> 25.12.2022</w:t>
       </w:r>
     </w:p>
     <w:p>
@@ -1961,7 +2384,43 @@
           <w:sz w:val="24"/>
           <w:szCs w:val="24"/>
         </w:rPr>
-        <w:t>Version – 1.0 – 22.12.2022</w:t>
+        <w:t xml:space="preserve">Version </w:t>
+      </w:r>
+      <w:r>
+        <w:rPr>
+          <w:rFonts w:ascii="Times New Roman" w:hAnsi="Times New Roman" w:cs="Times New Roman"/>
+          <w:b/>
+          <w:sz w:val="24"/>
+          <w:szCs w:val="24"/>
+        </w:rPr>
+        <w:t>-</w:t>
+      </w:r>
+      <w:r>
+        <w:rPr>
+          <w:rFonts w:ascii="Times New Roman" w:hAnsi="Times New Roman" w:cs="Times New Roman"/>
+          <w:b/>
+          <w:sz w:val="24"/>
+          <w:szCs w:val="24"/>
+        </w:rPr>
+        <w:t xml:space="preserve"> 1.0 </w:t>
+      </w:r>
+      <w:r>
+        <w:rPr>
+          <w:rFonts w:ascii="Times New Roman" w:hAnsi="Times New Roman" w:cs="Times New Roman"/>
+          <w:b/>
+          <w:sz w:val="24"/>
+          <w:szCs w:val="24"/>
+        </w:rPr>
+        <w:t>-</w:t>
+      </w:r>
+      <w:r>
+        <w:rPr>
+          <w:rFonts w:ascii="Times New Roman" w:hAnsi="Times New Roman" w:cs="Times New Roman"/>
+          <w:b/>
+          <w:sz w:val="24"/>
+          <w:szCs w:val="24"/>
+        </w:rPr>
+        <w:t xml:space="preserve"> 22.12.2022</w:t>
       </w:r>
     </w:p>
     <w:p>
@@ -2009,6 +2468,8 @@
           <w:szCs w:val="24"/>
         </w:rPr>
       </w:pPr>
+      <w:bookmarkStart w:id="0" w:name="_GoBack"/>
+      <w:bookmarkEnd w:id="0"/>
     </w:p>
     <w:p>
       <w:pPr>
@@ -2032,7 +2493,25 @@
           <w:sz w:val="24"/>
           <w:szCs w:val="24"/>
         </w:rPr>
-        <w:t>Base release – 19.12.2022</w:t>
+        <w:t xml:space="preserve">Base release </w:t>
+      </w:r>
+      <w:r>
+        <w:rPr>
+          <w:rFonts w:ascii="Times New Roman" w:hAnsi="Times New Roman" w:cs="Times New Roman"/>
+          <w:b/>
+          <w:sz w:val="24"/>
+          <w:szCs w:val="24"/>
+        </w:rPr>
+        <w:t>-</w:t>
+      </w:r>
+      <w:r>
+        <w:rPr>
+          <w:rFonts w:ascii="Times New Roman" w:hAnsi="Times New Roman" w:cs="Times New Roman"/>
+          <w:b/>
+          <w:sz w:val="24"/>
+          <w:szCs w:val="24"/>
+        </w:rPr>
+        <w:t xml:space="preserve"> 19.12.2022</w:t>
       </w:r>
     </w:p>
     <w:p>
@@ -2202,7 +2681,7 @@
                                     <w:noProof/>
                                     <w:color w:val="8C8C8C" w:themeColor="background1" w:themeShade="8C"/>
                                   </w:rPr>
-                                  <w:t>3</w:t>
+                                  <w:t>4</w:t>
                                 </w:r>
                                 <w:r>
                                   <w:rPr>
@@ -2340,7 +2819,7 @@
                               <w:noProof/>
                               <w:color w:val="8C8C8C" w:themeColor="background1" w:themeShade="8C"/>
                             </w:rPr>
-                            <w:t>3</w:t>
+                            <w:t>4</w:t>
                           </w:r>
                           <w:r>
                             <w:rPr>

</xml_diff>

<commit_message>
Version 1.9 - Two new commands, more in DOCUMENTATION!
</commit_message>
<xml_diff>
--- a/DOCUMENTATION.docx
+++ b/DOCUMENTATION.docx
@@ -573,8 +573,7 @@
     </w:p>
     <w:p>
       <w:pPr>
-        <w:spacing w:after="0" w:line="360" w:lineRule="auto"/>
-        <w:jc w:val="both"/>
+        <w:pStyle w:val="ListParagraph"/>
         <w:rPr>
           <w:rFonts w:ascii="Times New Roman" w:hAnsi="Times New Roman" w:cs="Times New Roman"/>
           <w:sz w:val="24"/>
@@ -603,23 +602,7 @@
           <w:sz w:val="24"/>
           <w:szCs w:val="24"/>
         </w:rPr>
-        <w:t>View Student</w:t>
-      </w:r>
-      <w:r>
-        <w:rPr>
-          <w:rFonts w:ascii="Times New Roman" w:hAnsi="Times New Roman" w:cs="Times New Roman"/>
-          <w:sz w:val="24"/>
-          <w:szCs w:val="24"/>
-        </w:rPr>
-        <w:t xml:space="preserve"> –</w:t>
-      </w:r>
-      <w:r>
-        <w:rPr>
-          <w:rFonts w:ascii="Times New Roman" w:hAnsi="Times New Roman" w:cs="Times New Roman"/>
-          <w:sz w:val="24"/>
-          <w:szCs w:val="24"/>
-        </w:rPr>
-        <w:t xml:space="preserve"> </w:t>
+        <w:t xml:space="preserve">Add Mark to a Student - </w:t>
       </w:r>
       <w:r>
         <w:rPr>
@@ -637,7 +620,16 @@
           <w:sz w:val="24"/>
           <w:szCs w:val="24"/>
         </w:rPr>
-        <w:t>ViewStudent</w:t>
+        <w:t>Add</w:t>
+      </w:r>
+      <w:r>
+        <w:rPr>
+          <w:rFonts w:ascii="Times New Roman" w:hAnsi="Times New Roman" w:cs="Times New Roman"/>
+          <w:i/>
+          <w:sz w:val="24"/>
+          <w:szCs w:val="24"/>
+        </w:rPr>
+        <w:t>MarkToStudent</w:t>
       </w:r>
       <w:proofErr w:type="spellEnd"/>
       <w:r>
@@ -671,15 +663,15 @@
           <w:szCs w:val="24"/>
         </w:rPr>
         <w:lastRenderedPageBreak/>
-        <w:t>View Teacher</w:t>
-      </w:r>
-      <w:r>
-        <w:rPr>
-          <w:rFonts w:ascii="Times New Roman" w:hAnsi="Times New Roman" w:cs="Times New Roman"/>
-          <w:sz w:val="24"/>
-          <w:szCs w:val="24"/>
-        </w:rPr>
-        <w:t xml:space="preserve"> – Type </w:t>
+        <w:t xml:space="preserve">Add Club to a Student - </w:t>
+      </w:r>
+      <w:r>
+        <w:rPr>
+          <w:rFonts w:ascii="Times New Roman" w:hAnsi="Times New Roman" w:cs="Times New Roman"/>
+          <w:sz w:val="24"/>
+          <w:szCs w:val="24"/>
+        </w:rPr>
+        <w:t xml:space="preserve">Type </w:t>
       </w:r>
       <w:proofErr w:type="spellStart"/>
       <w:r>
@@ -689,7 +681,25 @@
           <w:sz w:val="24"/>
           <w:szCs w:val="24"/>
         </w:rPr>
-        <w:t>ViewTeacher</w:t>
+        <w:t>Add</w:t>
+      </w:r>
+      <w:r>
+        <w:rPr>
+          <w:rFonts w:ascii="Times New Roman" w:hAnsi="Times New Roman" w:cs="Times New Roman"/>
+          <w:i/>
+          <w:sz w:val="24"/>
+          <w:szCs w:val="24"/>
+        </w:rPr>
+        <w:t>Club</w:t>
+      </w:r>
+      <w:r>
+        <w:rPr>
+          <w:rFonts w:ascii="Times New Roman" w:hAnsi="Times New Roman" w:cs="Times New Roman"/>
+          <w:i/>
+          <w:sz w:val="24"/>
+          <w:szCs w:val="24"/>
+        </w:rPr>
+        <w:t>ToStudent</w:t>
       </w:r>
       <w:proofErr w:type="spellEnd"/>
       <w:r>
@@ -733,7 +743,31 @@
           <w:sz w:val="24"/>
           <w:szCs w:val="24"/>
         </w:rPr>
-        <w:t xml:space="preserve">View Employee – Type </w:t>
+        <w:t>View Student</w:t>
+      </w:r>
+      <w:r>
+        <w:rPr>
+          <w:rFonts w:ascii="Times New Roman" w:hAnsi="Times New Roman" w:cs="Times New Roman"/>
+          <w:sz w:val="24"/>
+          <w:szCs w:val="24"/>
+        </w:rPr>
+        <w:t xml:space="preserve"> –</w:t>
+      </w:r>
+      <w:r>
+        <w:rPr>
+          <w:rFonts w:ascii="Times New Roman" w:hAnsi="Times New Roman" w:cs="Times New Roman"/>
+          <w:sz w:val="24"/>
+          <w:szCs w:val="24"/>
+        </w:rPr>
+        <w:t xml:space="preserve"> </w:t>
+      </w:r>
+      <w:r>
+        <w:rPr>
+          <w:rFonts w:ascii="Times New Roman" w:hAnsi="Times New Roman" w:cs="Times New Roman"/>
+          <w:sz w:val="24"/>
+          <w:szCs w:val="24"/>
+        </w:rPr>
+        <w:t xml:space="preserve">Type </w:t>
       </w:r>
       <w:proofErr w:type="spellStart"/>
       <w:r>
@@ -743,25 +777,16 @@
           <w:sz w:val="24"/>
           <w:szCs w:val="24"/>
         </w:rPr>
-        <w:t>ViewEmployee</w:t>
+        <w:t>ViewStudent</w:t>
       </w:r>
       <w:proofErr w:type="spellEnd"/>
       <w:r>
         <w:rPr>
           <w:rFonts w:ascii="Times New Roman" w:hAnsi="Times New Roman" w:cs="Times New Roman"/>
-          <w:i/>
-          <w:sz w:val="24"/>
-          <w:szCs w:val="24"/>
-        </w:rPr>
-        <w:t xml:space="preserve"> </w:t>
-      </w:r>
-      <w:r>
-        <w:rPr>
-          <w:rFonts w:ascii="Times New Roman" w:hAnsi="Times New Roman" w:cs="Times New Roman"/>
-          <w:sz w:val="24"/>
-          <w:szCs w:val="24"/>
-        </w:rPr>
-        <w:t>on the console. The app will request all information needed for this operation. Follow the instructions!</w:t>
+          <w:sz w:val="24"/>
+          <w:szCs w:val="24"/>
+        </w:rPr>
+        <w:t xml:space="preserve"> on the console. The app will request all information needed for this operation. Follow the instructions!</w:t>
       </w:r>
     </w:p>
     <w:p>
@@ -796,15 +821,7 @@
           <w:sz w:val="24"/>
           <w:szCs w:val="24"/>
         </w:rPr>
-        <w:t xml:space="preserve">View </w:t>
-      </w:r>
-      <w:r>
-        <w:rPr>
-          <w:rFonts w:ascii="Times New Roman" w:hAnsi="Times New Roman" w:cs="Times New Roman"/>
-          <w:sz w:val="24"/>
-          <w:szCs w:val="24"/>
-        </w:rPr>
-        <w:t>Club</w:t>
+        <w:t>View Teacher</w:t>
       </w:r>
       <w:r>
         <w:rPr>
@@ -822,6 +839,123 @@
           <w:sz w:val="24"/>
           <w:szCs w:val="24"/>
         </w:rPr>
+        <w:t>ViewTeacher</w:t>
+      </w:r>
+      <w:proofErr w:type="spellEnd"/>
+      <w:r>
+        <w:rPr>
+          <w:rFonts w:ascii="Times New Roman" w:hAnsi="Times New Roman" w:cs="Times New Roman"/>
+          <w:sz w:val="24"/>
+          <w:szCs w:val="24"/>
+        </w:rPr>
+        <w:t xml:space="preserve"> on the console. The app will request all information needed for this operation. Follow the instructions!</w:t>
+      </w:r>
+    </w:p>
+    <w:p>
+      <w:pPr>
+        <w:spacing w:after="0" w:line="360" w:lineRule="auto"/>
+        <w:jc w:val="both"/>
+        <w:rPr>
+          <w:rFonts w:ascii="Times New Roman" w:hAnsi="Times New Roman" w:cs="Times New Roman"/>
+          <w:sz w:val="24"/>
+          <w:szCs w:val="24"/>
+        </w:rPr>
+      </w:pPr>
+    </w:p>
+    <w:p>
+      <w:pPr>
+        <w:pStyle w:val="ListParagraph"/>
+        <w:numPr>
+          <w:ilvl w:val="0"/>
+          <w:numId w:val="3"/>
+        </w:numPr>
+        <w:spacing w:after="0" w:line="360" w:lineRule="auto"/>
+        <w:jc w:val="both"/>
+        <w:rPr>
+          <w:rFonts w:ascii="Times New Roman" w:hAnsi="Times New Roman" w:cs="Times New Roman"/>
+          <w:sz w:val="24"/>
+          <w:szCs w:val="24"/>
+        </w:rPr>
+      </w:pPr>
+      <w:r>
+        <w:rPr>
+          <w:rFonts w:ascii="Times New Roman" w:hAnsi="Times New Roman" w:cs="Times New Roman"/>
+          <w:sz w:val="24"/>
+          <w:szCs w:val="24"/>
+        </w:rPr>
+        <w:t xml:space="preserve">View Employee – Type </w:t>
+      </w:r>
+      <w:proofErr w:type="spellStart"/>
+      <w:r>
+        <w:rPr>
+          <w:rFonts w:ascii="Times New Roman" w:hAnsi="Times New Roman" w:cs="Times New Roman"/>
+          <w:i/>
+          <w:sz w:val="24"/>
+          <w:szCs w:val="24"/>
+        </w:rPr>
+        <w:t>ViewEmployee</w:t>
+      </w:r>
+      <w:proofErr w:type="spellEnd"/>
+      <w:r>
+        <w:rPr>
+          <w:rFonts w:ascii="Times New Roman" w:hAnsi="Times New Roman" w:cs="Times New Roman"/>
+          <w:i/>
+          <w:sz w:val="24"/>
+          <w:szCs w:val="24"/>
+        </w:rPr>
+        <w:t xml:space="preserve"> </w:t>
+      </w:r>
+      <w:r>
+        <w:rPr>
+          <w:rFonts w:ascii="Times New Roman" w:hAnsi="Times New Roman" w:cs="Times New Roman"/>
+          <w:sz w:val="24"/>
+          <w:szCs w:val="24"/>
+        </w:rPr>
+        <w:t>on the console. The app will request all information needed for this operation. Follow the instructions!</w:t>
+      </w:r>
+    </w:p>
+    <w:p>
+      <w:pPr>
+        <w:spacing w:after="0" w:line="360" w:lineRule="auto"/>
+        <w:jc w:val="both"/>
+        <w:rPr>
+          <w:rFonts w:ascii="Times New Roman" w:hAnsi="Times New Roman" w:cs="Times New Roman"/>
+          <w:sz w:val="24"/>
+          <w:szCs w:val="24"/>
+        </w:rPr>
+      </w:pPr>
+    </w:p>
+    <w:p>
+      <w:pPr>
+        <w:pStyle w:val="ListParagraph"/>
+        <w:numPr>
+          <w:ilvl w:val="0"/>
+          <w:numId w:val="3"/>
+        </w:numPr>
+        <w:spacing w:after="0" w:line="360" w:lineRule="auto"/>
+        <w:jc w:val="both"/>
+        <w:rPr>
+          <w:rFonts w:ascii="Times New Roman" w:hAnsi="Times New Roman" w:cs="Times New Roman"/>
+          <w:sz w:val="24"/>
+          <w:szCs w:val="24"/>
+        </w:rPr>
+      </w:pPr>
+      <w:r>
+        <w:rPr>
+          <w:rFonts w:ascii="Times New Roman" w:hAnsi="Times New Roman" w:cs="Times New Roman"/>
+          <w:sz w:val="24"/>
+          <w:szCs w:val="24"/>
+        </w:rPr>
+        <w:t xml:space="preserve">View Club – Type </w:t>
+      </w:r>
+      <w:proofErr w:type="spellStart"/>
+      <w:r>
+        <w:rPr>
+          <w:rFonts w:ascii="Times New Roman" w:hAnsi="Times New Roman" w:cs="Times New Roman"/>
+          <w:i/>
+          <w:sz w:val="24"/>
+          <w:szCs w:val="24"/>
+        </w:rPr>
         <w:t>ViewClub</w:t>
       </w:r>
       <w:proofErr w:type="spellEnd"/>
@@ -842,17 +976,6 @@
         </w:rPr>
         <w:t>on the console. The app will request all information needed for this operation. Follow the instructions!</w:t>
       </w:r>
-    </w:p>
-    <w:p>
-      <w:pPr>
-        <w:spacing w:after="0" w:line="360" w:lineRule="auto"/>
-        <w:jc w:val="both"/>
-        <w:rPr>
-          <w:rFonts w:ascii="Times New Roman" w:hAnsi="Times New Roman" w:cs="Times New Roman"/>
-          <w:sz w:val="24"/>
-          <w:szCs w:val="24"/>
-        </w:rPr>
-      </w:pPr>
     </w:p>
     <w:p>
       <w:pPr>
@@ -895,7 +1018,7 @@
         <w:pStyle w:val="ListParagraph"/>
         <w:numPr>
           <w:ilvl w:val="0"/>
-          <w:numId w:val="9"/>
+          <w:numId w:val="11"/>
         </w:numPr>
         <w:spacing w:after="0" w:line="360" w:lineRule="auto"/>
         <w:rPr>
@@ -914,7 +1037,7 @@
           <w:sz w:val="24"/>
           <w:szCs w:val="24"/>
         </w:rPr>
-        <w:t>Current version – 1.8 – 12</w:t>
+        <w:t>Current version – 1.9</w:t>
       </w:r>
       <w:r>
         <w:rPr>
@@ -924,6 +1047,16 @@
           <w:sz w:val="24"/>
           <w:szCs w:val="24"/>
         </w:rPr>
+        <w:t xml:space="preserve"> – 18</w:t>
+      </w:r>
+      <w:r>
+        <w:rPr>
+          <w:rFonts w:ascii="Times New Roman" w:hAnsi="Times New Roman" w:cs="Times New Roman"/>
+          <w:b/>
+          <w:color w:val="00B050"/>
+          <w:sz w:val="24"/>
+          <w:szCs w:val="24"/>
+        </w:rPr>
         <w:t>.01.2023</w:t>
       </w:r>
     </w:p>
@@ -942,7 +1075,7 @@
           <w:sz w:val="24"/>
           <w:szCs w:val="24"/>
         </w:rPr>
-        <w:t xml:space="preserve">We welcome clubs in our system! Easy to add a club – easy to view an info for a desired club (by its name). The two new commands are </w:t>
+        <w:t xml:space="preserve">Two new main commands were added – you can now evaluate a student (by adding a mark to its collection) and register a student for a specific club (by adding the club to its collection). There are two mapping tables for those actions – </w:t>
       </w:r>
       <w:proofErr w:type="spellStart"/>
       <w:r>
@@ -952,7 +1085,7 @@
           <w:sz w:val="24"/>
           <w:szCs w:val="24"/>
         </w:rPr>
-        <w:t>AddClub</w:t>
+        <w:t>students_marks</w:t>
       </w:r>
       <w:proofErr w:type="spellEnd"/>
       <w:r>
@@ -971,25 +1104,100 @@
           <w:sz w:val="24"/>
           <w:szCs w:val="24"/>
         </w:rPr>
-        <w:t>ViewClub</w:t>
+        <w:t>students_clubs</w:t>
       </w:r>
       <w:proofErr w:type="spellEnd"/>
       <w:r>
         <w:rPr>
           <w:rFonts w:ascii="Times New Roman" w:hAnsi="Times New Roman" w:cs="Times New Roman"/>
+          <w:sz w:val="24"/>
+          <w:szCs w:val="24"/>
+        </w:rPr>
+        <w:t xml:space="preserve">. The database diagram is attached in the </w:t>
+      </w:r>
+      <w:r>
+        <w:rPr>
+          <w:rFonts w:ascii="Times New Roman" w:hAnsi="Times New Roman" w:cs="Times New Roman"/>
+          <w:b/>
+          <w:sz w:val="24"/>
+          <w:szCs w:val="24"/>
+        </w:rPr>
+        <w:t>README</w:t>
+      </w:r>
+      <w:r>
+        <w:rPr>
+          <w:rFonts w:ascii="Times New Roman" w:hAnsi="Times New Roman" w:cs="Times New Roman"/>
+          <w:sz w:val="24"/>
+          <w:szCs w:val="24"/>
+        </w:rPr>
+        <w:t xml:space="preserve"> file.</w:t>
+      </w:r>
+      <w:bookmarkStart w:id="0" w:name="_GoBack"/>
+      <w:bookmarkEnd w:id="0"/>
+    </w:p>
+    <w:p>
+      <w:pPr>
+        <w:spacing w:after="0" w:line="360" w:lineRule="auto"/>
+        <w:rPr>
+          <w:rFonts w:ascii="Times New Roman" w:hAnsi="Times New Roman" w:cs="Times New Roman"/>
+          <w:sz w:val="24"/>
+          <w:szCs w:val="24"/>
+        </w:rPr>
+      </w:pPr>
+      <w:r>
+        <w:rPr>
+          <w:rFonts w:ascii="Times New Roman" w:hAnsi="Times New Roman" w:cs="Times New Roman"/>
+          <w:sz w:val="24"/>
+          <w:szCs w:val="24"/>
+        </w:rPr>
+        <w:t xml:space="preserve">The two new commands are </w:t>
+      </w:r>
+      <w:proofErr w:type="spellStart"/>
+      <w:r>
+        <w:rPr>
+          <w:rFonts w:ascii="Times New Roman" w:hAnsi="Times New Roman" w:cs="Times New Roman"/>
           <w:i/>
           <w:sz w:val="24"/>
           <w:szCs w:val="24"/>
         </w:rPr>
-        <w:t xml:space="preserve">. </w:t>
-      </w:r>
-      <w:r>
-        <w:rPr>
-          <w:rFonts w:ascii="Times New Roman" w:hAnsi="Times New Roman" w:cs="Times New Roman"/>
-          <w:sz w:val="24"/>
-          <w:szCs w:val="24"/>
-        </w:rPr>
-        <w:t>Some changes were made to the database.</w:t>
+        <w:t>AddMarkToStudent</w:t>
+      </w:r>
+      <w:proofErr w:type="spellEnd"/>
+      <w:r>
+        <w:rPr>
+          <w:rFonts w:ascii="Times New Roman" w:hAnsi="Times New Roman" w:cs="Times New Roman"/>
+          <w:sz w:val="24"/>
+          <w:szCs w:val="24"/>
+        </w:rPr>
+        <w:t xml:space="preserve"> and </w:t>
+      </w:r>
+      <w:proofErr w:type="spellStart"/>
+      <w:r>
+        <w:rPr>
+          <w:rFonts w:ascii="Times New Roman" w:hAnsi="Times New Roman" w:cs="Times New Roman"/>
+          <w:i/>
+          <w:sz w:val="24"/>
+          <w:szCs w:val="24"/>
+        </w:rPr>
+        <w:t>AddClubToS</w:t>
+      </w:r>
+      <w:r>
+        <w:rPr>
+          <w:rFonts w:ascii="Times New Roman" w:hAnsi="Times New Roman" w:cs="Times New Roman"/>
+          <w:i/>
+          <w:sz w:val="24"/>
+          <w:szCs w:val="24"/>
+        </w:rPr>
+        <w:t>tudent</w:t>
+      </w:r>
+      <w:proofErr w:type="spellEnd"/>
+      <w:r>
+        <w:rPr>
+          <w:rFonts w:ascii="Times New Roman" w:hAnsi="Times New Roman" w:cs="Times New Roman"/>
+          <w:sz w:val="24"/>
+          <w:szCs w:val="24"/>
+        </w:rPr>
+        <w:t>.</w:t>
       </w:r>
     </w:p>
     <w:p>
@@ -1024,6 +1232,136 @@
           <w:sz w:val="24"/>
           <w:szCs w:val="24"/>
         </w:rPr>
+        <w:t>Version</w:t>
+      </w:r>
+      <w:r>
+        <w:rPr>
+          <w:rFonts w:ascii="Times New Roman" w:hAnsi="Times New Roman" w:cs="Times New Roman"/>
+          <w:b/>
+          <w:sz w:val="24"/>
+          <w:szCs w:val="24"/>
+        </w:rPr>
+        <w:t xml:space="preserve"> – 1.8 – 12.01.2023</w:t>
+      </w:r>
+    </w:p>
+    <w:p>
+      <w:pPr>
+        <w:spacing w:after="0" w:line="360" w:lineRule="auto"/>
+        <w:rPr>
+          <w:rFonts w:ascii="Times New Roman" w:hAnsi="Times New Roman" w:cs="Times New Roman"/>
+          <w:sz w:val="24"/>
+          <w:szCs w:val="24"/>
+        </w:rPr>
+      </w:pPr>
+      <w:r>
+        <w:rPr>
+          <w:rFonts w:ascii="Times New Roman" w:hAnsi="Times New Roman" w:cs="Times New Roman"/>
+          <w:sz w:val="24"/>
+          <w:szCs w:val="24"/>
+        </w:rPr>
+        <w:t xml:space="preserve">We welcome clubs in our system! Easy to add a club – easy to view an info for a desired club (by its name). The two new commands are </w:t>
+      </w:r>
+      <w:proofErr w:type="spellStart"/>
+      <w:r>
+        <w:rPr>
+          <w:rFonts w:ascii="Times New Roman" w:hAnsi="Times New Roman" w:cs="Times New Roman"/>
+          <w:i/>
+          <w:sz w:val="24"/>
+          <w:szCs w:val="24"/>
+        </w:rPr>
+        <w:t>AddClub</w:t>
+      </w:r>
+      <w:proofErr w:type="spellEnd"/>
+      <w:r>
+        <w:rPr>
+          <w:rFonts w:ascii="Times New Roman" w:hAnsi="Times New Roman" w:cs="Times New Roman"/>
+          <w:sz w:val="24"/>
+          <w:szCs w:val="24"/>
+        </w:rPr>
+        <w:t xml:space="preserve"> and </w:t>
+      </w:r>
+      <w:proofErr w:type="spellStart"/>
+      <w:r>
+        <w:rPr>
+          <w:rFonts w:ascii="Times New Roman" w:hAnsi="Times New Roman" w:cs="Times New Roman"/>
+          <w:i/>
+          <w:sz w:val="24"/>
+          <w:szCs w:val="24"/>
+        </w:rPr>
+        <w:t>ViewClub</w:t>
+      </w:r>
+      <w:proofErr w:type="spellEnd"/>
+      <w:r>
+        <w:rPr>
+          <w:rFonts w:ascii="Times New Roman" w:hAnsi="Times New Roman" w:cs="Times New Roman"/>
+          <w:i/>
+          <w:sz w:val="24"/>
+          <w:szCs w:val="24"/>
+        </w:rPr>
+        <w:t xml:space="preserve">. </w:t>
+      </w:r>
+      <w:r>
+        <w:rPr>
+          <w:rFonts w:ascii="Times New Roman" w:hAnsi="Times New Roman" w:cs="Times New Roman"/>
+          <w:sz w:val="24"/>
+          <w:szCs w:val="24"/>
+        </w:rPr>
+        <w:t>Some changes were made to the database.</w:t>
+      </w:r>
+    </w:p>
+    <w:p>
+      <w:pPr>
+        <w:spacing w:after="0" w:line="360" w:lineRule="auto"/>
+        <w:rPr>
+          <w:rFonts w:ascii="Times New Roman" w:hAnsi="Times New Roman" w:cs="Times New Roman"/>
+          <w:sz w:val="24"/>
+          <w:szCs w:val="24"/>
+        </w:rPr>
+      </w:pPr>
+    </w:p>
+    <w:p>
+      <w:pPr>
+        <w:spacing w:after="0" w:line="360" w:lineRule="auto"/>
+        <w:rPr>
+          <w:rFonts w:ascii="Times New Roman" w:hAnsi="Times New Roman" w:cs="Times New Roman"/>
+          <w:sz w:val="24"/>
+          <w:szCs w:val="24"/>
+        </w:rPr>
+      </w:pPr>
+    </w:p>
+    <w:p>
+      <w:pPr>
+        <w:spacing w:after="0" w:line="360" w:lineRule="auto"/>
+        <w:rPr>
+          <w:rFonts w:ascii="Times New Roman" w:hAnsi="Times New Roman" w:cs="Times New Roman"/>
+          <w:sz w:val="24"/>
+          <w:szCs w:val="24"/>
+        </w:rPr>
+      </w:pPr>
+    </w:p>
+    <w:p>
+      <w:pPr>
+        <w:pStyle w:val="ListParagraph"/>
+        <w:numPr>
+          <w:ilvl w:val="0"/>
+          <w:numId w:val="9"/>
+        </w:numPr>
+        <w:spacing w:after="0" w:line="360" w:lineRule="auto"/>
+        <w:rPr>
+          <w:rFonts w:ascii="Times New Roman" w:hAnsi="Times New Roman" w:cs="Times New Roman"/>
+          <w:b/>
+          <w:sz w:val="24"/>
+          <w:szCs w:val="24"/>
+        </w:rPr>
+      </w:pPr>
+      <w:r>
+        <w:rPr>
+          <w:rFonts w:ascii="Times New Roman" w:hAnsi="Times New Roman" w:cs="Times New Roman"/>
+          <w:b/>
+          <w:sz w:val="24"/>
+          <w:szCs w:val="24"/>
+        </w:rPr>
+        <w:lastRenderedPageBreak/>
         <w:t xml:space="preserve">Version - </w:t>
       </w:r>
       <w:r>
@@ -1487,16 +1825,6 @@
     </w:p>
     <w:p>
       <w:pPr>
-        <w:spacing w:after="0" w:line="360" w:lineRule="auto"/>
-        <w:rPr>
-          <w:rFonts w:ascii="Times New Roman" w:hAnsi="Times New Roman" w:cs="Times New Roman"/>
-          <w:sz w:val="24"/>
-          <w:szCs w:val="24"/>
-        </w:rPr>
-      </w:pPr>
-    </w:p>
-    <w:p>
-      <w:pPr>
         <w:pStyle w:val="ListParagraph"/>
         <w:numPr>
           <w:ilvl w:val="0"/>
@@ -1517,7 +1845,6 @@
           <w:sz w:val="24"/>
           <w:szCs w:val="24"/>
         </w:rPr>
-        <w:lastRenderedPageBreak/>
         <w:t>Version</w:t>
       </w:r>
       <w:r>
@@ -1638,9 +1965,8 @@
         <w:spacing w:after="0" w:line="360" w:lineRule="auto"/>
         <w:rPr>
           <w:rFonts w:ascii="Times New Roman" w:hAnsi="Times New Roman" w:cs="Times New Roman"/>
-          <w:b/>
-          <w:sz w:val="32"/>
-          <w:szCs w:val="32"/>
+          <w:sz w:val="24"/>
+          <w:szCs w:val="24"/>
         </w:rPr>
       </w:pPr>
     </w:p>
@@ -1830,6 +2156,36 @@
     </w:p>
     <w:p>
       <w:pPr>
+        <w:spacing w:after="0" w:line="360" w:lineRule="auto"/>
+        <w:rPr>
+          <w:rFonts w:ascii="Times New Roman" w:hAnsi="Times New Roman" w:cs="Times New Roman"/>
+          <w:sz w:val="24"/>
+          <w:szCs w:val="24"/>
+        </w:rPr>
+      </w:pPr>
+    </w:p>
+    <w:p>
+      <w:pPr>
+        <w:spacing w:after="0" w:line="360" w:lineRule="auto"/>
+        <w:rPr>
+          <w:rFonts w:ascii="Times New Roman" w:hAnsi="Times New Roman" w:cs="Times New Roman"/>
+          <w:sz w:val="24"/>
+          <w:szCs w:val="24"/>
+        </w:rPr>
+      </w:pPr>
+    </w:p>
+    <w:p>
+      <w:pPr>
+        <w:spacing w:after="0" w:line="360" w:lineRule="auto"/>
+        <w:rPr>
+          <w:rFonts w:ascii="Times New Roman" w:hAnsi="Times New Roman" w:cs="Times New Roman"/>
+          <w:sz w:val="24"/>
+          <w:szCs w:val="24"/>
+        </w:rPr>
+      </w:pPr>
+    </w:p>
+    <w:p>
+      <w:pPr>
         <w:pStyle w:val="ListParagraph"/>
         <w:numPr>
           <w:ilvl w:val="0"/>
@@ -1850,6 +2206,7 @@
           <w:sz w:val="24"/>
           <w:szCs w:val="24"/>
         </w:rPr>
+        <w:lastRenderedPageBreak/>
         <w:t>Version</w:t>
       </w:r>
       <w:r>
@@ -2144,51 +2501,6 @@
         <w:spacing w:after="0" w:line="360" w:lineRule="auto"/>
         <w:rPr>
           <w:rFonts w:ascii="Times New Roman" w:hAnsi="Times New Roman" w:cs="Times New Roman"/>
-          <w:i/>
-          <w:sz w:val="24"/>
-          <w:szCs w:val="24"/>
-        </w:rPr>
-      </w:pPr>
-    </w:p>
-    <w:p>
-      <w:pPr>
-        <w:spacing w:after="0" w:line="360" w:lineRule="auto"/>
-        <w:rPr>
-          <w:rFonts w:ascii="Times New Roman" w:hAnsi="Times New Roman" w:cs="Times New Roman"/>
-          <w:i/>
-          <w:sz w:val="24"/>
-          <w:szCs w:val="24"/>
-        </w:rPr>
-      </w:pPr>
-    </w:p>
-    <w:p>
-      <w:pPr>
-        <w:spacing w:after="0" w:line="360" w:lineRule="auto"/>
-        <w:rPr>
-          <w:rFonts w:ascii="Times New Roman" w:hAnsi="Times New Roman" w:cs="Times New Roman"/>
-          <w:i/>
-          <w:sz w:val="24"/>
-          <w:szCs w:val="24"/>
-        </w:rPr>
-      </w:pPr>
-    </w:p>
-    <w:p>
-      <w:pPr>
-        <w:spacing w:after="0" w:line="360" w:lineRule="auto"/>
-        <w:rPr>
-          <w:rFonts w:ascii="Times New Roman" w:hAnsi="Times New Roman" w:cs="Times New Roman"/>
-          <w:i/>
-          <w:sz w:val="24"/>
-          <w:szCs w:val="24"/>
-        </w:rPr>
-      </w:pPr>
-    </w:p>
-    <w:p>
-      <w:pPr>
-        <w:spacing w:after="0" w:line="360" w:lineRule="auto"/>
-        <w:rPr>
-          <w:rFonts w:ascii="Times New Roman" w:hAnsi="Times New Roman" w:cs="Times New Roman"/>
-          <w:i/>
           <w:sz w:val="24"/>
           <w:szCs w:val="24"/>
         </w:rPr>
@@ -2216,7 +2528,6 @@
           <w:sz w:val="24"/>
           <w:szCs w:val="24"/>
         </w:rPr>
-        <w:lastRenderedPageBreak/>
         <w:t>Version - 1.2 -</w:t>
       </w:r>
       <w:r>
@@ -2468,8 +2779,6 @@
           <w:szCs w:val="24"/>
         </w:rPr>
       </w:pPr>
-      <w:bookmarkStart w:id="0" w:name="_GoBack"/>
-      <w:bookmarkEnd w:id="0"/>
     </w:p>
     <w:p>
       <w:pPr>
@@ -3415,6 +3724,119 @@
     </w:lvl>
   </w:abstractNum>
   <w:abstractNum w:abstractNumId="4" w15:restartNumberingAfterBreak="0">
+    <w:nsid w:val="2C085DDA"/>
+    <w:multiLevelType w:val="hybridMultilevel"/>
+    <w:tmpl w:val="9A229D74"/>
+    <w:lvl w:ilvl="0" w:tplc="04020001">
+      <w:start w:val="1"/>
+      <w:numFmt w:val="bullet"/>
+      <w:lvlText w:val=""/>
+      <w:lvlJc w:val="left"/>
+      <w:pPr>
+        <w:ind w:left="720" w:hanging="360"/>
+      </w:pPr>
+      <w:rPr>
+        <w:rFonts w:ascii="Symbol" w:hAnsi="Symbol" w:hint="default"/>
+      </w:rPr>
+    </w:lvl>
+    <w:lvl w:ilvl="1" w:tplc="04020003" w:tentative="1">
+      <w:start w:val="1"/>
+      <w:numFmt w:val="bullet"/>
+      <w:lvlText w:val="o"/>
+      <w:lvlJc w:val="left"/>
+      <w:pPr>
+        <w:ind w:left="1440" w:hanging="360"/>
+      </w:pPr>
+      <w:rPr>
+        <w:rFonts w:ascii="Courier New" w:hAnsi="Courier New" w:cs="Courier New" w:hint="default"/>
+      </w:rPr>
+    </w:lvl>
+    <w:lvl w:ilvl="2" w:tplc="04020005" w:tentative="1">
+      <w:start w:val="1"/>
+      <w:numFmt w:val="bullet"/>
+      <w:lvlText w:val=""/>
+      <w:lvlJc w:val="left"/>
+      <w:pPr>
+        <w:ind w:left="2160" w:hanging="360"/>
+      </w:pPr>
+      <w:rPr>
+        <w:rFonts w:ascii="Wingdings" w:hAnsi="Wingdings" w:hint="default"/>
+      </w:rPr>
+    </w:lvl>
+    <w:lvl w:ilvl="3" w:tplc="04020001" w:tentative="1">
+      <w:start w:val="1"/>
+      <w:numFmt w:val="bullet"/>
+      <w:lvlText w:val=""/>
+      <w:lvlJc w:val="left"/>
+      <w:pPr>
+        <w:ind w:left="2880" w:hanging="360"/>
+      </w:pPr>
+      <w:rPr>
+        <w:rFonts w:ascii="Symbol" w:hAnsi="Symbol" w:hint="default"/>
+      </w:rPr>
+    </w:lvl>
+    <w:lvl w:ilvl="4" w:tplc="04020003" w:tentative="1">
+      <w:start w:val="1"/>
+      <w:numFmt w:val="bullet"/>
+      <w:lvlText w:val="o"/>
+      <w:lvlJc w:val="left"/>
+      <w:pPr>
+        <w:ind w:left="3600" w:hanging="360"/>
+      </w:pPr>
+      <w:rPr>
+        <w:rFonts w:ascii="Courier New" w:hAnsi="Courier New" w:cs="Courier New" w:hint="default"/>
+      </w:rPr>
+    </w:lvl>
+    <w:lvl w:ilvl="5" w:tplc="04020005" w:tentative="1">
+      <w:start w:val="1"/>
+      <w:numFmt w:val="bullet"/>
+      <w:lvlText w:val=""/>
+      <w:lvlJc w:val="left"/>
+      <w:pPr>
+        <w:ind w:left="4320" w:hanging="360"/>
+      </w:pPr>
+      <w:rPr>
+        <w:rFonts w:ascii="Wingdings" w:hAnsi="Wingdings" w:hint="default"/>
+      </w:rPr>
+    </w:lvl>
+    <w:lvl w:ilvl="6" w:tplc="04020001" w:tentative="1">
+      <w:start w:val="1"/>
+      <w:numFmt w:val="bullet"/>
+      <w:lvlText w:val=""/>
+      <w:lvlJc w:val="left"/>
+      <w:pPr>
+        <w:ind w:left="5040" w:hanging="360"/>
+      </w:pPr>
+      <w:rPr>
+        <w:rFonts w:ascii="Symbol" w:hAnsi="Symbol" w:hint="default"/>
+      </w:rPr>
+    </w:lvl>
+    <w:lvl w:ilvl="7" w:tplc="04020003" w:tentative="1">
+      <w:start w:val="1"/>
+      <w:numFmt w:val="bullet"/>
+      <w:lvlText w:val="o"/>
+      <w:lvlJc w:val="left"/>
+      <w:pPr>
+        <w:ind w:left="5760" w:hanging="360"/>
+      </w:pPr>
+      <w:rPr>
+        <w:rFonts w:ascii="Courier New" w:hAnsi="Courier New" w:cs="Courier New" w:hint="default"/>
+      </w:rPr>
+    </w:lvl>
+    <w:lvl w:ilvl="8" w:tplc="04020005" w:tentative="1">
+      <w:start w:val="1"/>
+      <w:numFmt w:val="bullet"/>
+      <w:lvlText w:val=""/>
+      <w:lvlJc w:val="left"/>
+      <w:pPr>
+        <w:ind w:left="6480" w:hanging="360"/>
+      </w:pPr>
+      <w:rPr>
+        <w:rFonts w:ascii="Wingdings" w:hAnsi="Wingdings" w:hint="default"/>
+      </w:rPr>
+    </w:lvl>
+  </w:abstractNum>
+  <w:abstractNum w:abstractNumId="5" w15:restartNumberingAfterBreak="0">
     <w:nsid w:val="3FFB4B12"/>
     <w:multiLevelType w:val="hybridMultilevel"/>
     <w:tmpl w:val="90FA4060"/>
@@ -3527,7 +3949,7 @@
       </w:rPr>
     </w:lvl>
   </w:abstractNum>
-  <w:abstractNum w:abstractNumId="5" w15:restartNumberingAfterBreak="0">
+  <w:abstractNum w:abstractNumId="6" w15:restartNumberingAfterBreak="0">
     <w:nsid w:val="452D176F"/>
     <w:multiLevelType w:val="hybridMultilevel"/>
     <w:tmpl w:val="66C29B74"/>
@@ -3640,7 +4062,7 @@
       </w:rPr>
     </w:lvl>
   </w:abstractNum>
-  <w:abstractNum w:abstractNumId="6" w15:restartNumberingAfterBreak="0">
+  <w:abstractNum w:abstractNumId="7" w15:restartNumberingAfterBreak="0">
     <w:nsid w:val="4C690DD9"/>
     <w:multiLevelType w:val="hybridMultilevel"/>
     <w:tmpl w:val="6BF40210"/>
@@ -3753,7 +4175,7 @@
       </w:rPr>
     </w:lvl>
   </w:abstractNum>
-  <w:abstractNum w:abstractNumId="7" w15:restartNumberingAfterBreak="0">
+  <w:abstractNum w:abstractNumId="8" w15:restartNumberingAfterBreak="0">
     <w:nsid w:val="5E2E63E8"/>
     <w:multiLevelType w:val="hybridMultilevel"/>
     <w:tmpl w:val="97E0F0AE"/>
@@ -3866,7 +4288,7 @@
       </w:rPr>
     </w:lvl>
   </w:abstractNum>
-  <w:abstractNum w:abstractNumId="8" w15:restartNumberingAfterBreak="0">
+  <w:abstractNum w:abstractNumId="9" w15:restartNumberingAfterBreak="0">
     <w:nsid w:val="6C217E53"/>
     <w:multiLevelType w:val="hybridMultilevel"/>
     <w:tmpl w:val="2EA6251A"/>
@@ -3979,7 +4401,7 @@
       </w:rPr>
     </w:lvl>
   </w:abstractNum>
-  <w:abstractNum w:abstractNumId="9" w15:restartNumberingAfterBreak="0">
+  <w:abstractNum w:abstractNumId="10" w15:restartNumberingAfterBreak="0">
     <w:nsid w:val="7A5F62BB"/>
     <w:multiLevelType w:val="hybridMultilevel"/>
     <w:tmpl w:val="DA1CEA60"/>
@@ -4096,13 +4518,13 @@
     <w:abstractNumId w:val="0"/>
   </w:num>
   <w:num w:numId="2">
-    <w:abstractNumId w:val="6"/>
+    <w:abstractNumId w:val="7"/>
   </w:num>
   <w:num w:numId="3">
-    <w:abstractNumId w:val="7"/>
+    <w:abstractNumId w:val="8"/>
   </w:num>
   <w:num w:numId="4">
-    <w:abstractNumId w:val="9"/>
+    <w:abstractNumId w:val="10"/>
   </w:num>
   <w:num w:numId="5">
     <w:abstractNumId w:val="3"/>
@@ -4111,16 +4533,19 @@
     <w:abstractNumId w:val="2"/>
   </w:num>
   <w:num w:numId="7">
-    <w:abstractNumId w:val="8"/>
+    <w:abstractNumId w:val="9"/>
   </w:num>
   <w:num w:numId="8">
-    <w:abstractNumId w:val="4"/>
+    <w:abstractNumId w:val="5"/>
   </w:num>
   <w:num w:numId="9">
-    <w:abstractNumId w:val="5"/>
+    <w:abstractNumId w:val="6"/>
   </w:num>
   <w:num w:numId="10">
     <w:abstractNumId w:val="1"/>
+  </w:num>
+  <w:num w:numId="11">
+    <w:abstractNumId w:val="4"/>
   </w:num>
 </w:numbering>
 </file>

</xml_diff>

<commit_message>
Version 1.10. Parents added - more in DOCUMENTATION!
</commit_message>
<xml_diff>
--- a/DOCUMENTATION.docx
+++ b/DOCUMENTATION.docx
@@ -602,15 +602,7 @@
           <w:sz w:val="24"/>
           <w:szCs w:val="24"/>
         </w:rPr>
-        <w:t xml:space="preserve">Add Mark to a Student - </w:t>
-      </w:r>
-      <w:r>
-        <w:rPr>
-          <w:rFonts w:ascii="Times New Roman" w:hAnsi="Times New Roman" w:cs="Times New Roman"/>
-          <w:sz w:val="24"/>
-          <w:szCs w:val="24"/>
-        </w:rPr>
-        <w:t xml:space="preserve">Type </w:t>
+        <w:t xml:space="preserve">Add Mark to a Student - Type </w:t>
       </w:r>
       <w:proofErr w:type="spellStart"/>
       <w:r>
@@ -620,16 +612,7 @@
           <w:sz w:val="24"/>
           <w:szCs w:val="24"/>
         </w:rPr>
-        <w:t>Add</w:t>
-      </w:r>
-      <w:r>
-        <w:rPr>
-          <w:rFonts w:ascii="Times New Roman" w:hAnsi="Times New Roman" w:cs="Times New Roman"/>
-          <w:i/>
-          <w:sz w:val="24"/>
-          <w:szCs w:val="24"/>
-        </w:rPr>
-        <w:t>MarkToStudent</w:t>
+        <w:t>AddMarkToStudent</w:t>
       </w:r>
       <w:proofErr w:type="spellEnd"/>
       <w:r>
@@ -640,6 +623,17 @@
         </w:rPr>
         <w:t xml:space="preserve"> on the console. The app will request all information needed for this operation. Follow the instructions!</w:t>
       </w:r>
+    </w:p>
+    <w:p>
+      <w:pPr>
+        <w:spacing w:after="0" w:line="360" w:lineRule="auto"/>
+        <w:jc w:val="both"/>
+        <w:rPr>
+          <w:rFonts w:ascii="Times New Roman" w:hAnsi="Times New Roman" w:cs="Times New Roman"/>
+          <w:sz w:val="24"/>
+          <w:szCs w:val="24"/>
+        </w:rPr>
+      </w:pPr>
     </w:p>
     <w:p>
       <w:pPr>
@@ -663,15 +657,7 @@
           <w:szCs w:val="24"/>
         </w:rPr>
         <w:lastRenderedPageBreak/>
-        <w:t xml:space="preserve">Add Club to a Student - </w:t>
-      </w:r>
-      <w:r>
-        <w:rPr>
-          <w:rFonts w:ascii="Times New Roman" w:hAnsi="Times New Roman" w:cs="Times New Roman"/>
-          <w:sz w:val="24"/>
-          <w:szCs w:val="24"/>
-        </w:rPr>
-        <w:t xml:space="preserve">Type </w:t>
+        <w:t xml:space="preserve">Add Club to a Student - Type </w:t>
       </w:r>
       <w:proofErr w:type="spellStart"/>
       <w:r>
@@ -681,25 +667,7 @@
           <w:sz w:val="24"/>
           <w:szCs w:val="24"/>
         </w:rPr>
-        <w:t>Add</w:t>
-      </w:r>
-      <w:r>
-        <w:rPr>
-          <w:rFonts w:ascii="Times New Roman" w:hAnsi="Times New Roman" w:cs="Times New Roman"/>
-          <w:i/>
-          <w:sz w:val="24"/>
-          <w:szCs w:val="24"/>
-        </w:rPr>
-        <w:t>Club</w:t>
-      </w:r>
-      <w:r>
-        <w:rPr>
-          <w:rFonts w:ascii="Times New Roman" w:hAnsi="Times New Roman" w:cs="Times New Roman"/>
-          <w:i/>
-          <w:sz w:val="24"/>
-          <w:szCs w:val="24"/>
-        </w:rPr>
-        <w:t>ToStudent</w:t>
+        <w:t>AddClubToStudent</w:t>
       </w:r>
       <w:proofErr w:type="spellEnd"/>
       <w:r>
@@ -713,8 +681,7 @@
     </w:p>
     <w:p>
       <w:pPr>
-        <w:spacing w:after="0" w:line="360" w:lineRule="auto"/>
-        <w:jc w:val="both"/>
+        <w:pStyle w:val="ListParagraph"/>
         <w:rPr>
           <w:rFonts w:ascii="Times New Roman" w:hAnsi="Times New Roman" w:cs="Times New Roman"/>
           <w:sz w:val="24"/>
@@ -743,31 +710,7 @@
           <w:sz w:val="24"/>
           <w:szCs w:val="24"/>
         </w:rPr>
-        <w:t>View Student</w:t>
-      </w:r>
-      <w:r>
-        <w:rPr>
-          <w:rFonts w:ascii="Times New Roman" w:hAnsi="Times New Roman" w:cs="Times New Roman"/>
-          <w:sz w:val="24"/>
-          <w:szCs w:val="24"/>
-        </w:rPr>
-        <w:t xml:space="preserve"> –</w:t>
-      </w:r>
-      <w:r>
-        <w:rPr>
-          <w:rFonts w:ascii="Times New Roman" w:hAnsi="Times New Roman" w:cs="Times New Roman"/>
-          <w:sz w:val="24"/>
-          <w:szCs w:val="24"/>
-        </w:rPr>
-        <w:t xml:space="preserve"> </w:t>
-      </w:r>
-      <w:r>
-        <w:rPr>
-          <w:rFonts w:ascii="Times New Roman" w:hAnsi="Times New Roman" w:cs="Times New Roman"/>
-          <w:sz w:val="24"/>
-          <w:szCs w:val="24"/>
-        </w:rPr>
-        <w:t xml:space="preserve">Type </w:t>
+        <w:t xml:space="preserve">Add Mark to a Student - Type </w:t>
       </w:r>
       <w:proofErr w:type="spellStart"/>
       <w:r>
@@ -777,7 +720,7 @@
           <w:sz w:val="24"/>
           <w:szCs w:val="24"/>
         </w:rPr>
-        <w:t>ViewStudent</w:t>
+        <w:t>AddParentToStudent</w:t>
       </w:r>
       <w:proofErr w:type="spellEnd"/>
       <w:r>
@@ -821,15 +764,31 @@
           <w:sz w:val="24"/>
           <w:szCs w:val="24"/>
         </w:rPr>
-        <w:t>View Teacher</w:t>
-      </w:r>
-      <w:r>
-        <w:rPr>
-          <w:rFonts w:ascii="Times New Roman" w:hAnsi="Times New Roman" w:cs="Times New Roman"/>
-          <w:sz w:val="24"/>
-          <w:szCs w:val="24"/>
-        </w:rPr>
-        <w:t xml:space="preserve"> – Type </w:t>
+        <w:t>View Student</w:t>
+      </w:r>
+      <w:r>
+        <w:rPr>
+          <w:rFonts w:ascii="Times New Roman" w:hAnsi="Times New Roman" w:cs="Times New Roman"/>
+          <w:sz w:val="24"/>
+          <w:szCs w:val="24"/>
+        </w:rPr>
+        <w:t xml:space="preserve"> –</w:t>
+      </w:r>
+      <w:r>
+        <w:rPr>
+          <w:rFonts w:ascii="Times New Roman" w:hAnsi="Times New Roman" w:cs="Times New Roman"/>
+          <w:sz w:val="24"/>
+          <w:szCs w:val="24"/>
+        </w:rPr>
+        <w:t xml:space="preserve"> </w:t>
+      </w:r>
+      <w:r>
+        <w:rPr>
+          <w:rFonts w:ascii="Times New Roman" w:hAnsi="Times New Roman" w:cs="Times New Roman"/>
+          <w:sz w:val="24"/>
+          <w:szCs w:val="24"/>
+        </w:rPr>
+        <w:t xml:space="preserve">Type </w:t>
       </w:r>
       <w:proofErr w:type="spellStart"/>
       <w:r>
@@ -839,7 +798,7 @@
           <w:sz w:val="24"/>
           <w:szCs w:val="24"/>
         </w:rPr>
-        <w:t>ViewTeacher</w:t>
+        <w:t>ViewStudent</w:t>
       </w:r>
       <w:proofErr w:type="spellEnd"/>
       <w:r>
@@ -883,7 +842,15 @@
           <w:sz w:val="24"/>
           <w:szCs w:val="24"/>
         </w:rPr>
-        <w:t xml:space="preserve">View Employee – Type </w:t>
+        <w:t>View Teacher</w:t>
+      </w:r>
+      <w:r>
+        <w:rPr>
+          <w:rFonts w:ascii="Times New Roman" w:hAnsi="Times New Roman" w:cs="Times New Roman"/>
+          <w:sz w:val="24"/>
+          <w:szCs w:val="24"/>
+        </w:rPr>
+        <w:t xml:space="preserve"> – Type </w:t>
       </w:r>
       <w:proofErr w:type="spellStart"/>
       <w:r>
@@ -893,25 +860,16 @@
           <w:sz w:val="24"/>
           <w:szCs w:val="24"/>
         </w:rPr>
-        <w:t>ViewEmployee</w:t>
+        <w:t>ViewTeacher</w:t>
       </w:r>
       <w:proofErr w:type="spellEnd"/>
       <w:r>
         <w:rPr>
           <w:rFonts w:ascii="Times New Roman" w:hAnsi="Times New Roman" w:cs="Times New Roman"/>
-          <w:i/>
-          <w:sz w:val="24"/>
-          <w:szCs w:val="24"/>
-        </w:rPr>
-        <w:t xml:space="preserve"> </w:t>
-      </w:r>
-      <w:r>
-        <w:rPr>
-          <w:rFonts w:ascii="Times New Roman" w:hAnsi="Times New Roman" w:cs="Times New Roman"/>
-          <w:sz w:val="24"/>
-          <w:szCs w:val="24"/>
-        </w:rPr>
-        <w:t>on the console. The app will request all information needed for this operation. Follow the instructions!</w:t>
+          <w:sz w:val="24"/>
+          <w:szCs w:val="24"/>
+        </w:rPr>
+        <w:t xml:space="preserve"> on the console. The app will request all information needed for this operation. Follow the instructions!</w:t>
       </w:r>
     </w:p>
     <w:p>
@@ -946,6 +904,79 @@
           <w:sz w:val="24"/>
           <w:szCs w:val="24"/>
         </w:rPr>
+        <w:t xml:space="preserve">View Employee – Type </w:t>
+      </w:r>
+      <w:proofErr w:type="spellStart"/>
+      <w:r>
+        <w:rPr>
+          <w:rFonts w:ascii="Times New Roman" w:hAnsi="Times New Roman" w:cs="Times New Roman"/>
+          <w:i/>
+          <w:sz w:val="24"/>
+          <w:szCs w:val="24"/>
+        </w:rPr>
+        <w:t>ViewEmployee</w:t>
+      </w:r>
+      <w:proofErr w:type="spellEnd"/>
+      <w:r>
+        <w:rPr>
+          <w:rFonts w:ascii="Times New Roman" w:hAnsi="Times New Roman" w:cs="Times New Roman"/>
+          <w:i/>
+          <w:sz w:val="24"/>
+          <w:szCs w:val="24"/>
+        </w:rPr>
+        <w:t xml:space="preserve"> </w:t>
+      </w:r>
+      <w:r>
+        <w:rPr>
+          <w:rFonts w:ascii="Times New Roman" w:hAnsi="Times New Roman" w:cs="Times New Roman"/>
+          <w:sz w:val="24"/>
+          <w:szCs w:val="24"/>
+        </w:rPr>
+        <w:t>on the console. The app will request all information needed for this operation. F</w:t>
+      </w:r>
+      <w:bookmarkStart w:id="0" w:name="_GoBack"/>
+      <w:bookmarkEnd w:id="0"/>
+      <w:r>
+        <w:rPr>
+          <w:rFonts w:ascii="Times New Roman" w:hAnsi="Times New Roman" w:cs="Times New Roman"/>
+          <w:sz w:val="24"/>
+          <w:szCs w:val="24"/>
+        </w:rPr>
+        <w:t>ollow the instructions!</w:t>
+      </w:r>
+    </w:p>
+    <w:p>
+      <w:pPr>
+        <w:spacing w:after="0" w:line="360" w:lineRule="auto"/>
+        <w:jc w:val="both"/>
+        <w:rPr>
+          <w:rFonts w:ascii="Times New Roman" w:hAnsi="Times New Roman" w:cs="Times New Roman"/>
+          <w:sz w:val="24"/>
+          <w:szCs w:val="24"/>
+        </w:rPr>
+      </w:pPr>
+    </w:p>
+    <w:p>
+      <w:pPr>
+        <w:pStyle w:val="ListParagraph"/>
+        <w:numPr>
+          <w:ilvl w:val="0"/>
+          <w:numId w:val="3"/>
+        </w:numPr>
+        <w:spacing w:after="0" w:line="360" w:lineRule="auto"/>
+        <w:jc w:val="both"/>
+        <w:rPr>
+          <w:rFonts w:ascii="Times New Roman" w:hAnsi="Times New Roman" w:cs="Times New Roman"/>
+          <w:sz w:val="24"/>
+          <w:szCs w:val="24"/>
+        </w:rPr>
+      </w:pPr>
+      <w:r>
+        <w:rPr>
+          <w:rFonts w:ascii="Times New Roman" w:hAnsi="Times New Roman" w:cs="Times New Roman"/>
+          <w:sz w:val="24"/>
+          <w:szCs w:val="24"/>
+        </w:rPr>
         <w:t xml:space="preserve">View Club – Type </w:t>
       </w:r>
       <w:proofErr w:type="spellStart"/>
@@ -1018,46 +1049,118 @@
         <w:pStyle w:val="ListParagraph"/>
         <w:numPr>
           <w:ilvl w:val="0"/>
+          <w:numId w:val="12"/>
+        </w:numPr>
+        <w:spacing w:after="0" w:line="360" w:lineRule="auto"/>
+        <w:rPr>
+          <w:rFonts w:ascii="Times New Roman" w:hAnsi="Times New Roman" w:cs="Times New Roman"/>
+          <w:b/>
+          <w:color w:val="00B050"/>
+          <w:sz w:val="24"/>
+          <w:szCs w:val="24"/>
+        </w:rPr>
+      </w:pPr>
+      <w:r>
+        <w:rPr>
+          <w:rFonts w:ascii="Times New Roman" w:hAnsi="Times New Roman" w:cs="Times New Roman"/>
+          <w:b/>
+          <w:color w:val="00B050"/>
+          <w:sz w:val="24"/>
+          <w:szCs w:val="24"/>
+        </w:rPr>
+        <w:t>Current version – 1.10 – 19</w:t>
+      </w:r>
+      <w:r>
+        <w:rPr>
+          <w:rFonts w:ascii="Times New Roman" w:hAnsi="Times New Roman" w:cs="Times New Roman"/>
+          <w:b/>
+          <w:color w:val="00B050"/>
+          <w:sz w:val="24"/>
+          <w:szCs w:val="24"/>
+        </w:rPr>
+        <w:t>.01.2023</w:t>
+      </w:r>
+    </w:p>
+    <w:p>
+      <w:pPr>
+        <w:spacing w:after="0" w:line="360" w:lineRule="auto"/>
+        <w:rPr>
+          <w:rFonts w:ascii="Times New Roman" w:hAnsi="Times New Roman" w:cs="Times New Roman"/>
+          <w:sz w:val="24"/>
+          <w:szCs w:val="24"/>
+        </w:rPr>
+      </w:pPr>
+      <w:r>
+        <w:rPr>
+          <w:rFonts w:ascii="Times New Roman" w:hAnsi="Times New Roman" w:cs="Times New Roman"/>
+          <w:sz w:val="24"/>
+          <w:szCs w:val="24"/>
+        </w:rPr>
+        <w:t xml:space="preserve">The last console version of the project! You can now add and connect the last element in the software – Parent. If you want to connect a parent to a student, type command </w:t>
+      </w:r>
+      <w:proofErr w:type="spellStart"/>
+      <w:r>
+        <w:rPr>
+          <w:rFonts w:ascii="Times New Roman" w:hAnsi="Times New Roman" w:cs="Times New Roman"/>
+          <w:i/>
+          <w:sz w:val="24"/>
+          <w:szCs w:val="24"/>
+        </w:rPr>
+        <w:t>AddParentToStudent</w:t>
+      </w:r>
+      <w:proofErr w:type="spellEnd"/>
+      <w:r>
+        <w:rPr>
+          <w:rFonts w:ascii="Times New Roman" w:hAnsi="Times New Roman" w:cs="Times New Roman"/>
+          <w:sz w:val="24"/>
+          <w:szCs w:val="24"/>
+        </w:rPr>
+        <w:t>. You will automatically create a new parent first and then get asked to which student you want to connect the parent to.</w:t>
+      </w:r>
+    </w:p>
+    <w:p>
+      <w:pPr>
+        <w:spacing w:after="0" w:line="360" w:lineRule="auto"/>
+        <w:rPr>
+          <w:rFonts w:ascii="Times New Roman" w:hAnsi="Times New Roman" w:cs="Times New Roman"/>
+          <w:b/>
+          <w:sz w:val="32"/>
+          <w:szCs w:val="32"/>
+        </w:rPr>
+      </w:pPr>
+    </w:p>
+    <w:p>
+      <w:pPr>
+        <w:pStyle w:val="ListParagraph"/>
+        <w:numPr>
+          <w:ilvl w:val="0"/>
           <w:numId w:val="11"/>
         </w:numPr>
         <w:spacing w:after="0" w:line="360" w:lineRule="auto"/>
         <w:rPr>
           <w:rFonts w:ascii="Times New Roman" w:hAnsi="Times New Roman" w:cs="Times New Roman"/>
           <w:b/>
-          <w:color w:val="00B050"/>
-          <w:sz w:val="24"/>
-          <w:szCs w:val="24"/>
-        </w:rPr>
-      </w:pPr>
-      <w:r>
-        <w:rPr>
-          <w:rFonts w:ascii="Times New Roman" w:hAnsi="Times New Roman" w:cs="Times New Roman"/>
-          <w:b/>
-          <w:color w:val="00B050"/>
-          <w:sz w:val="24"/>
-          <w:szCs w:val="24"/>
-        </w:rPr>
-        <w:t>Current version – 1.9</w:t>
-      </w:r>
-      <w:r>
-        <w:rPr>
-          <w:rFonts w:ascii="Times New Roman" w:hAnsi="Times New Roman" w:cs="Times New Roman"/>
-          <w:b/>
-          <w:color w:val="00B050"/>
-          <w:sz w:val="24"/>
-          <w:szCs w:val="24"/>
-        </w:rPr>
-        <w:t xml:space="preserve"> – 18</w:t>
-      </w:r>
-      <w:r>
-        <w:rPr>
-          <w:rFonts w:ascii="Times New Roman" w:hAnsi="Times New Roman" w:cs="Times New Roman"/>
-          <w:b/>
-          <w:color w:val="00B050"/>
-          <w:sz w:val="24"/>
-          <w:szCs w:val="24"/>
-        </w:rPr>
-        <w:t>.01.2023</w:t>
+          <w:sz w:val="24"/>
+          <w:szCs w:val="24"/>
+        </w:rPr>
+      </w:pPr>
+      <w:r>
+        <w:rPr>
+          <w:rFonts w:ascii="Times New Roman" w:hAnsi="Times New Roman" w:cs="Times New Roman"/>
+          <w:b/>
+          <w:sz w:val="24"/>
+          <w:szCs w:val="24"/>
+        </w:rPr>
+        <w:t>Version</w:t>
+      </w:r>
+      <w:r>
+        <w:rPr>
+          <w:rFonts w:ascii="Times New Roman" w:hAnsi="Times New Roman" w:cs="Times New Roman"/>
+          <w:b/>
+          <w:sz w:val="24"/>
+          <w:szCs w:val="24"/>
+        </w:rPr>
+        <w:t xml:space="preserve"> – 1.9 – 18.01.2023</w:t>
       </w:r>
     </w:p>
     <w:p>
@@ -1132,24 +1235,23 @@
         </w:rPr>
         <w:t xml:space="preserve"> file.</w:t>
       </w:r>
-      <w:bookmarkStart w:id="0" w:name="_GoBack"/>
-      <w:bookmarkEnd w:id="0"/>
-    </w:p>
-    <w:p>
-      <w:pPr>
-        <w:spacing w:after="0" w:line="360" w:lineRule="auto"/>
-        <w:rPr>
-          <w:rFonts w:ascii="Times New Roman" w:hAnsi="Times New Roman" w:cs="Times New Roman"/>
-          <w:sz w:val="24"/>
-          <w:szCs w:val="24"/>
-        </w:rPr>
-      </w:pPr>
-      <w:r>
-        <w:rPr>
-          <w:rFonts w:ascii="Times New Roman" w:hAnsi="Times New Roman" w:cs="Times New Roman"/>
-          <w:sz w:val="24"/>
-          <w:szCs w:val="24"/>
-        </w:rPr>
+    </w:p>
+    <w:p>
+      <w:pPr>
+        <w:spacing w:after="0" w:line="360" w:lineRule="auto"/>
+        <w:rPr>
+          <w:rFonts w:ascii="Times New Roman" w:hAnsi="Times New Roman" w:cs="Times New Roman"/>
+          <w:sz w:val="24"/>
+          <w:szCs w:val="24"/>
+        </w:rPr>
+      </w:pPr>
+      <w:r>
+        <w:rPr>
+          <w:rFonts w:ascii="Times New Roman" w:hAnsi="Times New Roman" w:cs="Times New Roman"/>
+          <w:sz w:val="24"/>
+          <w:szCs w:val="24"/>
+        </w:rPr>
+        <w:lastRenderedPageBreak/>
         <w:t xml:space="preserve">The two new commands are </w:t>
       </w:r>
       <w:proofErr w:type="spellStart"/>
@@ -1199,6 +1301,16 @@
         </w:rPr>
         <w:t>.</w:t>
       </w:r>
+    </w:p>
+    <w:p>
+      <w:pPr>
+        <w:spacing w:after="0" w:line="360" w:lineRule="auto"/>
+        <w:rPr>
+          <w:rFonts w:ascii="Times New Roman" w:hAnsi="Times New Roman" w:cs="Times New Roman"/>
+          <w:sz w:val="24"/>
+          <w:szCs w:val="24"/>
+        </w:rPr>
+      </w:pPr>
     </w:p>
     <w:p>
       <w:pPr>
@@ -1321,26 +1433,6 @@
     </w:p>
     <w:p>
       <w:pPr>
-        <w:spacing w:after="0" w:line="360" w:lineRule="auto"/>
-        <w:rPr>
-          <w:rFonts w:ascii="Times New Roman" w:hAnsi="Times New Roman" w:cs="Times New Roman"/>
-          <w:sz w:val="24"/>
-          <w:szCs w:val="24"/>
-        </w:rPr>
-      </w:pPr>
-    </w:p>
-    <w:p>
-      <w:pPr>
-        <w:spacing w:after="0" w:line="360" w:lineRule="auto"/>
-        <w:rPr>
-          <w:rFonts w:ascii="Times New Roman" w:hAnsi="Times New Roman" w:cs="Times New Roman"/>
-          <w:sz w:val="24"/>
-          <w:szCs w:val="24"/>
-        </w:rPr>
-      </w:pPr>
-    </w:p>
-    <w:p>
-      <w:pPr>
         <w:pStyle w:val="ListParagraph"/>
         <w:numPr>
           <w:ilvl w:val="0"/>
@@ -1361,7 +1453,6 @@
           <w:sz w:val="24"/>
           <w:szCs w:val="24"/>
         </w:rPr>
-        <w:lastRenderedPageBreak/>
         <w:t xml:space="preserve">Version - </w:t>
       </w:r>
       <w:r>
@@ -2028,6 +2119,7 @@
           <w:sz w:val="24"/>
           <w:szCs w:val="24"/>
         </w:rPr>
+        <w:lastRenderedPageBreak/>
         <w:t>Two new commands related to the towns/countries relation</w:t>
       </w:r>
       <w:r>
@@ -2206,7 +2298,6 @@
           <w:sz w:val="24"/>
           <w:szCs w:val="24"/>
         </w:rPr>
-        <w:lastRenderedPageBreak/>
         <w:t>Version</w:t>
       </w:r>
       <w:r>
@@ -2695,6 +2786,7 @@
           <w:sz w:val="24"/>
           <w:szCs w:val="24"/>
         </w:rPr>
+        <w:lastRenderedPageBreak/>
         <w:t xml:space="preserve">Version </w:t>
       </w:r>
       <w:r>
@@ -2990,7 +3082,7 @@
                                     <w:noProof/>
                                     <w:color w:val="8C8C8C" w:themeColor="background1" w:themeShade="8C"/>
                                   </w:rPr>
-                                  <w:t>4</w:t>
+                                  <w:t>5</w:t>
                                 </w:r>
                                 <w:r>
                                   <w:rPr>
@@ -3128,7 +3220,7 @@
                               <w:noProof/>
                               <w:color w:val="8C8C8C" w:themeColor="background1" w:themeShade="8C"/>
                             </w:rPr>
-                            <w:t>4</w:t>
+                            <w:t>5</w:t>
                           </w:r>
                           <w:r>
                             <w:rPr>
@@ -4063,6 +4155,119 @@
     </w:lvl>
   </w:abstractNum>
   <w:abstractNum w:abstractNumId="7" w15:restartNumberingAfterBreak="0">
+    <w:nsid w:val="4AF722CB"/>
+    <w:multiLevelType w:val="hybridMultilevel"/>
+    <w:tmpl w:val="225EC85C"/>
+    <w:lvl w:ilvl="0" w:tplc="04020001">
+      <w:start w:val="1"/>
+      <w:numFmt w:val="bullet"/>
+      <w:lvlText w:val=""/>
+      <w:lvlJc w:val="left"/>
+      <w:pPr>
+        <w:ind w:left="720" w:hanging="360"/>
+      </w:pPr>
+      <w:rPr>
+        <w:rFonts w:ascii="Symbol" w:hAnsi="Symbol" w:hint="default"/>
+      </w:rPr>
+    </w:lvl>
+    <w:lvl w:ilvl="1" w:tplc="04020003" w:tentative="1">
+      <w:start w:val="1"/>
+      <w:numFmt w:val="bullet"/>
+      <w:lvlText w:val="o"/>
+      <w:lvlJc w:val="left"/>
+      <w:pPr>
+        <w:ind w:left="1440" w:hanging="360"/>
+      </w:pPr>
+      <w:rPr>
+        <w:rFonts w:ascii="Courier New" w:hAnsi="Courier New" w:cs="Courier New" w:hint="default"/>
+      </w:rPr>
+    </w:lvl>
+    <w:lvl w:ilvl="2" w:tplc="04020005" w:tentative="1">
+      <w:start w:val="1"/>
+      <w:numFmt w:val="bullet"/>
+      <w:lvlText w:val=""/>
+      <w:lvlJc w:val="left"/>
+      <w:pPr>
+        <w:ind w:left="2160" w:hanging="360"/>
+      </w:pPr>
+      <w:rPr>
+        <w:rFonts w:ascii="Wingdings" w:hAnsi="Wingdings" w:hint="default"/>
+      </w:rPr>
+    </w:lvl>
+    <w:lvl w:ilvl="3" w:tplc="04020001" w:tentative="1">
+      <w:start w:val="1"/>
+      <w:numFmt w:val="bullet"/>
+      <w:lvlText w:val=""/>
+      <w:lvlJc w:val="left"/>
+      <w:pPr>
+        <w:ind w:left="2880" w:hanging="360"/>
+      </w:pPr>
+      <w:rPr>
+        <w:rFonts w:ascii="Symbol" w:hAnsi="Symbol" w:hint="default"/>
+      </w:rPr>
+    </w:lvl>
+    <w:lvl w:ilvl="4" w:tplc="04020003" w:tentative="1">
+      <w:start w:val="1"/>
+      <w:numFmt w:val="bullet"/>
+      <w:lvlText w:val="o"/>
+      <w:lvlJc w:val="left"/>
+      <w:pPr>
+        <w:ind w:left="3600" w:hanging="360"/>
+      </w:pPr>
+      <w:rPr>
+        <w:rFonts w:ascii="Courier New" w:hAnsi="Courier New" w:cs="Courier New" w:hint="default"/>
+      </w:rPr>
+    </w:lvl>
+    <w:lvl w:ilvl="5" w:tplc="04020005" w:tentative="1">
+      <w:start w:val="1"/>
+      <w:numFmt w:val="bullet"/>
+      <w:lvlText w:val=""/>
+      <w:lvlJc w:val="left"/>
+      <w:pPr>
+        <w:ind w:left="4320" w:hanging="360"/>
+      </w:pPr>
+      <w:rPr>
+        <w:rFonts w:ascii="Wingdings" w:hAnsi="Wingdings" w:hint="default"/>
+      </w:rPr>
+    </w:lvl>
+    <w:lvl w:ilvl="6" w:tplc="04020001" w:tentative="1">
+      <w:start w:val="1"/>
+      <w:numFmt w:val="bullet"/>
+      <w:lvlText w:val=""/>
+      <w:lvlJc w:val="left"/>
+      <w:pPr>
+        <w:ind w:left="5040" w:hanging="360"/>
+      </w:pPr>
+      <w:rPr>
+        <w:rFonts w:ascii="Symbol" w:hAnsi="Symbol" w:hint="default"/>
+      </w:rPr>
+    </w:lvl>
+    <w:lvl w:ilvl="7" w:tplc="04020003" w:tentative="1">
+      <w:start w:val="1"/>
+      <w:numFmt w:val="bullet"/>
+      <w:lvlText w:val="o"/>
+      <w:lvlJc w:val="left"/>
+      <w:pPr>
+        <w:ind w:left="5760" w:hanging="360"/>
+      </w:pPr>
+      <w:rPr>
+        <w:rFonts w:ascii="Courier New" w:hAnsi="Courier New" w:cs="Courier New" w:hint="default"/>
+      </w:rPr>
+    </w:lvl>
+    <w:lvl w:ilvl="8" w:tplc="04020005" w:tentative="1">
+      <w:start w:val="1"/>
+      <w:numFmt w:val="bullet"/>
+      <w:lvlText w:val=""/>
+      <w:lvlJc w:val="left"/>
+      <w:pPr>
+        <w:ind w:left="6480" w:hanging="360"/>
+      </w:pPr>
+      <w:rPr>
+        <w:rFonts w:ascii="Wingdings" w:hAnsi="Wingdings" w:hint="default"/>
+      </w:rPr>
+    </w:lvl>
+  </w:abstractNum>
+  <w:abstractNum w:abstractNumId="8" w15:restartNumberingAfterBreak="0">
     <w:nsid w:val="4C690DD9"/>
     <w:multiLevelType w:val="hybridMultilevel"/>
     <w:tmpl w:val="6BF40210"/>
@@ -4175,7 +4380,7 @@
       </w:rPr>
     </w:lvl>
   </w:abstractNum>
-  <w:abstractNum w:abstractNumId="8" w15:restartNumberingAfterBreak="0">
+  <w:abstractNum w:abstractNumId="9" w15:restartNumberingAfterBreak="0">
     <w:nsid w:val="5E2E63E8"/>
     <w:multiLevelType w:val="hybridMultilevel"/>
     <w:tmpl w:val="97E0F0AE"/>
@@ -4288,7 +4493,7 @@
       </w:rPr>
     </w:lvl>
   </w:abstractNum>
-  <w:abstractNum w:abstractNumId="9" w15:restartNumberingAfterBreak="0">
+  <w:abstractNum w:abstractNumId="10" w15:restartNumberingAfterBreak="0">
     <w:nsid w:val="6C217E53"/>
     <w:multiLevelType w:val="hybridMultilevel"/>
     <w:tmpl w:val="2EA6251A"/>
@@ -4401,7 +4606,7 @@
       </w:rPr>
     </w:lvl>
   </w:abstractNum>
-  <w:abstractNum w:abstractNumId="10" w15:restartNumberingAfterBreak="0">
+  <w:abstractNum w:abstractNumId="11" w15:restartNumberingAfterBreak="0">
     <w:nsid w:val="7A5F62BB"/>
     <w:multiLevelType w:val="hybridMultilevel"/>
     <w:tmpl w:val="DA1CEA60"/>
@@ -4518,13 +4723,13 @@
     <w:abstractNumId w:val="0"/>
   </w:num>
   <w:num w:numId="2">
-    <w:abstractNumId w:val="7"/>
+    <w:abstractNumId w:val="8"/>
   </w:num>
   <w:num w:numId="3">
-    <w:abstractNumId w:val="8"/>
+    <w:abstractNumId w:val="9"/>
   </w:num>
   <w:num w:numId="4">
-    <w:abstractNumId w:val="10"/>
+    <w:abstractNumId w:val="11"/>
   </w:num>
   <w:num w:numId="5">
     <w:abstractNumId w:val="3"/>
@@ -4533,7 +4738,7 @@
     <w:abstractNumId w:val="2"/>
   </w:num>
   <w:num w:numId="7">
-    <w:abstractNumId w:val="9"/>
+    <w:abstractNumId w:val="10"/>
   </w:num>
   <w:num w:numId="8">
     <w:abstractNumId w:val="5"/>
@@ -4546,6 +4751,9 @@
   </w:num>
   <w:num w:numId="11">
     <w:abstractNumId w:val="4"/>
+  </w:num>
+  <w:num w:numId="12">
+    <w:abstractNumId w:val="7"/>
   </w:num>
 </w:numbering>
 </file>

</xml_diff>

<commit_message>
More information in DOCUMENTATION! The last console-verison update!
</commit_message>
<xml_diff>
--- a/DOCUMENTATION.docx
+++ b/DOCUMENTATION.docx
@@ -932,17 +932,7 @@
           <w:sz w:val="24"/>
           <w:szCs w:val="24"/>
         </w:rPr>
-        <w:t>on the console. The app will request all information needed for this operation. F</w:t>
-      </w:r>
-      <w:bookmarkStart w:id="0" w:name="_GoBack"/>
-      <w:bookmarkEnd w:id="0"/>
-      <w:r>
-        <w:rPr>
-          <w:rFonts w:ascii="Times New Roman" w:hAnsi="Times New Roman" w:cs="Times New Roman"/>
-          <w:sz w:val="24"/>
-          <w:szCs w:val="24"/>
-        </w:rPr>
-        <w:t>ollow the instructions!</w:t>
+        <w:t>on the console. The app will request all information needed for this operation. Follow the instructions!</w:t>
       </w:r>
     </w:p>
     <w:p>
@@ -1096,7 +1086,24 @@
           <w:sz w:val="24"/>
           <w:szCs w:val="24"/>
         </w:rPr>
-        <w:t xml:space="preserve">The last console version of the project! You can now add and connect the last element in the software – Parent. If you want to connect a parent to a student, type command </w:t>
+        <w:t xml:space="preserve">The last </w:t>
+      </w:r>
+      <w:r>
+        <w:rPr>
+          <w:rFonts w:ascii="Times New Roman" w:hAnsi="Times New Roman" w:cs="Times New Roman"/>
+          <w:sz w:val="24"/>
+          <w:szCs w:val="24"/>
+          <w:u w:val="single"/>
+        </w:rPr>
+        <w:t>console version</w:t>
+      </w:r>
+      <w:r>
+        <w:rPr>
+          <w:rFonts w:ascii="Times New Roman" w:hAnsi="Times New Roman" w:cs="Times New Roman"/>
+          <w:sz w:val="24"/>
+          <w:szCs w:val="24"/>
+        </w:rPr>
+        <w:t xml:space="preserve"> of the project! You can now add and connect the last element in the software – Parent. If you want to connect a parent to a student, type command </w:t>
       </w:r>
       <w:proofErr w:type="spellStart"/>
       <w:r>
@@ -1117,6 +1124,69 @@
         </w:rPr>
         <w:t>. You will automatically create a new parent first and then get asked to which student you want to connect the parent to.</w:t>
       </w:r>
+    </w:p>
+    <w:p>
+      <w:pPr>
+        <w:spacing w:after="0" w:line="360" w:lineRule="auto"/>
+        <w:rPr>
+          <w:rFonts w:ascii="Times New Roman" w:hAnsi="Times New Roman" w:cs="Times New Roman"/>
+          <w:sz w:val="24"/>
+          <w:szCs w:val="24"/>
+        </w:rPr>
+      </w:pPr>
+      <w:r>
+        <w:rPr>
+          <w:rFonts w:ascii="Times New Roman" w:hAnsi="Times New Roman" w:cs="Times New Roman"/>
+          <w:sz w:val="24"/>
+          <w:szCs w:val="24"/>
+        </w:rPr>
+        <w:t xml:space="preserve">This is the </w:t>
+      </w:r>
+      <w:r>
+        <w:rPr>
+          <w:rFonts w:ascii="Times New Roman" w:hAnsi="Times New Roman" w:cs="Times New Roman"/>
+          <w:sz w:val="24"/>
+          <w:szCs w:val="24"/>
+          <w:u w:val="single"/>
+        </w:rPr>
+        <w:t>console version</w:t>
+      </w:r>
+      <w:r>
+        <w:rPr>
+          <w:rFonts w:ascii="Times New Roman" w:hAnsi="Times New Roman" w:cs="Times New Roman"/>
+          <w:sz w:val="24"/>
+          <w:szCs w:val="24"/>
+        </w:rPr>
+        <w:t xml:space="preserve"> of the software. You can do everything you want through it! Every command is now available. There were many challenges and architecture questions but it all works well at the end. The next update will mark the new beginning of the app and introduce many </w:t>
+      </w:r>
+      <w:r>
+        <w:rPr>
+          <w:rFonts w:ascii="Times New Roman" w:hAnsi="Times New Roman" w:cs="Times New Roman"/>
+          <w:b/>
+          <w:sz w:val="24"/>
+          <w:szCs w:val="24"/>
+        </w:rPr>
+        <w:t>web</w:t>
+      </w:r>
+      <w:r>
+        <w:rPr>
+          <w:rFonts w:ascii="Times New Roman" w:hAnsi="Times New Roman" w:cs="Times New Roman"/>
+          <w:sz w:val="24"/>
+          <w:szCs w:val="24"/>
+        </w:rPr>
+        <w:t xml:space="preserve"> technologies and principles!</w:t>
+      </w:r>
+    </w:p>
+    <w:p>
+      <w:pPr>
+        <w:spacing w:after="0" w:line="360" w:lineRule="auto"/>
+        <w:rPr>
+          <w:rFonts w:ascii="Times New Roman" w:hAnsi="Times New Roman" w:cs="Times New Roman"/>
+          <w:b/>
+          <w:sz w:val="32"/>
+          <w:szCs w:val="32"/>
+        </w:rPr>
+      </w:pPr>
     </w:p>
     <w:p>
       <w:pPr>
@@ -1151,6 +1221,7 @@
           <w:sz w:val="24"/>
           <w:szCs w:val="24"/>
         </w:rPr>
+        <w:lastRenderedPageBreak/>
         <w:t>Version</w:t>
       </w:r>
       <w:r>
@@ -1251,7 +1322,6 @@
           <w:sz w:val="24"/>
           <w:szCs w:val="24"/>
         </w:rPr>
-        <w:lastRenderedPageBreak/>
         <w:t xml:space="preserve">The two new commands are </w:t>
       </w:r>
       <w:proofErr w:type="spellStart"/>
@@ -1301,16 +1371,6 @@
         </w:rPr>
         <w:t>.</w:t>
       </w:r>
-    </w:p>
-    <w:p>
-      <w:pPr>
-        <w:spacing w:after="0" w:line="360" w:lineRule="auto"/>
-        <w:rPr>
-          <w:rFonts w:ascii="Times New Roman" w:hAnsi="Times New Roman" w:cs="Times New Roman"/>
-          <w:sz w:val="24"/>
-          <w:szCs w:val="24"/>
-        </w:rPr>
-      </w:pPr>
     </w:p>
     <w:p>
       <w:pPr>
@@ -1916,6 +1976,56 @@
     </w:p>
     <w:p>
       <w:pPr>
+        <w:spacing w:after="0" w:line="360" w:lineRule="auto"/>
+        <w:rPr>
+          <w:rFonts w:ascii="Times New Roman" w:hAnsi="Times New Roman" w:cs="Times New Roman"/>
+          <w:sz w:val="24"/>
+          <w:szCs w:val="24"/>
+        </w:rPr>
+      </w:pPr>
+    </w:p>
+    <w:p>
+      <w:pPr>
+        <w:spacing w:after="0" w:line="360" w:lineRule="auto"/>
+        <w:rPr>
+          <w:rFonts w:ascii="Times New Roman" w:hAnsi="Times New Roman" w:cs="Times New Roman"/>
+          <w:sz w:val="24"/>
+          <w:szCs w:val="24"/>
+        </w:rPr>
+      </w:pPr>
+    </w:p>
+    <w:p>
+      <w:pPr>
+        <w:spacing w:after="0" w:line="360" w:lineRule="auto"/>
+        <w:rPr>
+          <w:rFonts w:ascii="Times New Roman" w:hAnsi="Times New Roman" w:cs="Times New Roman"/>
+          <w:sz w:val="24"/>
+          <w:szCs w:val="24"/>
+        </w:rPr>
+      </w:pPr>
+    </w:p>
+    <w:p>
+      <w:pPr>
+        <w:spacing w:after="0" w:line="360" w:lineRule="auto"/>
+        <w:rPr>
+          <w:rFonts w:ascii="Times New Roman" w:hAnsi="Times New Roman" w:cs="Times New Roman"/>
+          <w:sz w:val="24"/>
+          <w:szCs w:val="24"/>
+        </w:rPr>
+      </w:pPr>
+    </w:p>
+    <w:p>
+      <w:pPr>
+        <w:spacing w:after="0" w:line="360" w:lineRule="auto"/>
+        <w:rPr>
+          <w:rFonts w:ascii="Times New Roman" w:hAnsi="Times New Roman" w:cs="Times New Roman"/>
+          <w:sz w:val="24"/>
+          <w:szCs w:val="24"/>
+        </w:rPr>
+      </w:pPr>
+    </w:p>
+    <w:p>
+      <w:pPr>
         <w:pStyle w:val="ListParagraph"/>
         <w:numPr>
           <w:ilvl w:val="0"/>
@@ -1936,6 +2046,7 @@
           <w:sz w:val="24"/>
           <w:szCs w:val="24"/>
         </w:rPr>
+        <w:lastRenderedPageBreak/>
         <w:t>Version</w:t>
       </w:r>
       <w:r>
@@ -2039,7 +2150,18 @@
           <w:sz w:val="24"/>
           <w:szCs w:val="24"/>
         </w:rPr>
-        <w:t>addTeacher</w:t>
+        <w:t>a</w:t>
+      </w:r>
+      <w:bookmarkStart w:id="0" w:name="_GoBack"/>
+      <w:bookmarkEnd w:id="0"/>
+      <w:r>
+        <w:rPr>
+          <w:rFonts w:ascii="Times New Roman" w:hAnsi="Times New Roman" w:cs="Times New Roman"/>
+          <w:i/>
+          <w:sz w:val="24"/>
+          <w:szCs w:val="24"/>
+        </w:rPr>
+        <w:t>ddTeacher</w:t>
       </w:r>
       <w:proofErr w:type="spellEnd"/>
       <w:r>
@@ -2119,7 +2241,6 @@
           <w:sz w:val="24"/>
           <w:szCs w:val="24"/>
         </w:rPr>
-        <w:lastRenderedPageBreak/>
         <w:t>Two new commands related to the towns/countries relation</w:t>
       </w:r>
       <w:r>
@@ -2235,36 +2356,6 @@
         </w:rPr>
         <w:t xml:space="preserve"> files. You can now freely add new towns and countries to the database and the software will automatically check if you also need to add a new country with the insertion of a new town – if not, a relation will be created!</w:t>
       </w:r>
-    </w:p>
-    <w:p>
-      <w:pPr>
-        <w:spacing w:after="0" w:line="360" w:lineRule="auto"/>
-        <w:rPr>
-          <w:rFonts w:ascii="Times New Roman" w:hAnsi="Times New Roman" w:cs="Times New Roman"/>
-          <w:sz w:val="24"/>
-          <w:szCs w:val="24"/>
-        </w:rPr>
-      </w:pPr>
-    </w:p>
-    <w:p>
-      <w:pPr>
-        <w:spacing w:after="0" w:line="360" w:lineRule="auto"/>
-        <w:rPr>
-          <w:rFonts w:ascii="Times New Roman" w:hAnsi="Times New Roman" w:cs="Times New Roman"/>
-          <w:sz w:val="24"/>
-          <w:szCs w:val="24"/>
-        </w:rPr>
-      </w:pPr>
-    </w:p>
-    <w:p>
-      <w:pPr>
-        <w:spacing w:after="0" w:line="360" w:lineRule="auto"/>
-        <w:rPr>
-          <w:rFonts w:ascii="Times New Roman" w:hAnsi="Times New Roman" w:cs="Times New Roman"/>
-          <w:sz w:val="24"/>
-          <w:szCs w:val="24"/>
-        </w:rPr>
-      </w:pPr>
     </w:p>
     <w:p>
       <w:pPr>
@@ -2599,6 +2690,46 @@
     </w:p>
     <w:p>
       <w:pPr>
+        <w:spacing w:after="0" w:line="360" w:lineRule="auto"/>
+        <w:rPr>
+          <w:rFonts w:ascii="Times New Roman" w:hAnsi="Times New Roman" w:cs="Times New Roman"/>
+          <w:sz w:val="24"/>
+          <w:szCs w:val="24"/>
+        </w:rPr>
+      </w:pPr>
+    </w:p>
+    <w:p>
+      <w:pPr>
+        <w:spacing w:after="0" w:line="360" w:lineRule="auto"/>
+        <w:rPr>
+          <w:rFonts w:ascii="Times New Roman" w:hAnsi="Times New Roman" w:cs="Times New Roman"/>
+          <w:sz w:val="24"/>
+          <w:szCs w:val="24"/>
+        </w:rPr>
+      </w:pPr>
+    </w:p>
+    <w:p>
+      <w:pPr>
+        <w:spacing w:after="0" w:line="360" w:lineRule="auto"/>
+        <w:rPr>
+          <w:rFonts w:ascii="Times New Roman" w:hAnsi="Times New Roman" w:cs="Times New Roman"/>
+          <w:sz w:val="24"/>
+          <w:szCs w:val="24"/>
+        </w:rPr>
+      </w:pPr>
+    </w:p>
+    <w:p>
+      <w:pPr>
+        <w:spacing w:after="0" w:line="360" w:lineRule="auto"/>
+        <w:rPr>
+          <w:rFonts w:ascii="Times New Roman" w:hAnsi="Times New Roman" w:cs="Times New Roman"/>
+          <w:sz w:val="24"/>
+          <w:szCs w:val="24"/>
+        </w:rPr>
+      </w:pPr>
+    </w:p>
+    <w:p>
+      <w:pPr>
         <w:pStyle w:val="ListParagraph"/>
         <w:numPr>
           <w:ilvl w:val="0"/>
@@ -2619,6 +2750,7 @@
           <w:sz w:val="24"/>
           <w:szCs w:val="24"/>
         </w:rPr>
+        <w:lastRenderedPageBreak/>
         <w:t>Version - 1.2 -</w:t>
       </w:r>
       <w:r>
@@ -2786,7 +2918,6 @@
           <w:sz w:val="24"/>
           <w:szCs w:val="24"/>
         </w:rPr>
-        <w:lastRenderedPageBreak/>
         <w:t xml:space="preserve">Version </w:t>
       </w:r>
       <w:r>
@@ -3082,7 +3213,7 @@
                                     <w:noProof/>
                                     <w:color w:val="8C8C8C" w:themeColor="background1" w:themeShade="8C"/>
                                   </w:rPr>
-                                  <w:t>5</w:t>
+                                  <w:t>4</w:t>
                                 </w:r>
                                 <w:r>
                                   <w:rPr>
@@ -3220,7 +3351,7 @@
                               <w:noProof/>
                               <w:color w:val="8C8C8C" w:themeColor="background1" w:themeShade="8C"/>
                             </w:rPr>
-                            <w:t>5</w:t>
+                            <w:t>4</w:t>
                           </w:r>
                           <w:r>
                             <w:rPr>

</xml_diff>

<commit_message>
Updated the interface - all commands are now represented by numbers!
</commit_message>
<xml_diff>
--- a/DOCUMENTATION.docx
+++ b/DOCUMENTATION.docx
@@ -313,7 +313,7 @@
         <w:pStyle w:val="ListParagraph"/>
         <w:numPr>
           <w:ilvl w:val="0"/>
-          <w:numId w:val="3"/>
+          <w:numId w:val="13"/>
         </w:numPr>
         <w:spacing w:after="0" w:line="360" w:lineRule="auto"/>
         <w:jc w:val="both"/>
@@ -334,6 +334,7 @@
       <w:r>
         <w:rPr>
           <w:rFonts w:ascii="Times New Roman" w:hAnsi="Times New Roman" w:cs="Times New Roman"/>
+          <w:b/>
           <w:sz w:val="24"/>
           <w:szCs w:val="24"/>
         </w:rPr>
@@ -345,23 +346,11 @@
           <w:sz w:val="24"/>
           <w:szCs w:val="24"/>
         </w:rPr>
-        <w:t xml:space="preserve"> – Type </w:t>
-      </w:r>
-      <w:proofErr w:type="spellStart"/>
-      <w:r>
-        <w:rPr>
-          <w:rFonts w:ascii="Times New Roman" w:hAnsi="Times New Roman" w:cs="Times New Roman"/>
-          <w:i/>
-          <w:sz w:val="24"/>
-          <w:szCs w:val="24"/>
-        </w:rPr>
-        <w:t>AddStudent</w:t>
-      </w:r>
-      <w:proofErr w:type="spellEnd"/>
-      <w:r>
-        <w:rPr>
-          <w:rFonts w:ascii="Times New Roman" w:hAnsi="Times New Roman" w:cs="Times New Roman"/>
-          <w:i/>
+        <w:t xml:space="preserve"> –</w:t>
+      </w:r>
+      <w:r>
+        <w:rPr>
+          <w:rFonts w:ascii="Times New Roman" w:hAnsi="Times New Roman" w:cs="Times New Roman"/>
           <w:sz w:val="24"/>
           <w:szCs w:val="24"/>
         </w:rPr>
@@ -373,7 +362,7 @@
           <w:sz w:val="24"/>
           <w:szCs w:val="24"/>
         </w:rPr>
-        <w:t>on the console. The app will request all information needed for this operation. Follow the instructions!</w:t>
+        <w:t>The app will request all information needed for this operation. Follow the instructions!</w:t>
       </w:r>
     </w:p>
     <w:p>
@@ -392,7 +381,7 @@
         <w:pStyle w:val="ListParagraph"/>
         <w:numPr>
           <w:ilvl w:val="0"/>
-          <w:numId w:val="3"/>
+          <w:numId w:val="13"/>
         </w:numPr>
         <w:spacing w:after="0" w:line="360" w:lineRule="auto"/>
         <w:jc w:val="both"/>
@@ -408,34 +397,40 @@
           <w:sz w:val="24"/>
           <w:szCs w:val="24"/>
         </w:rPr>
-        <w:t xml:space="preserve">Add Teacher – </w:t>
-      </w:r>
-      <w:r>
-        <w:rPr>
-          <w:rFonts w:ascii="Times New Roman" w:hAnsi="Times New Roman" w:cs="Times New Roman"/>
-          <w:sz w:val="24"/>
-          <w:szCs w:val="24"/>
-        </w:rPr>
-        <w:t xml:space="preserve">Type </w:t>
-      </w:r>
-      <w:proofErr w:type="spellStart"/>
-      <w:r>
-        <w:rPr>
-          <w:rFonts w:ascii="Times New Roman" w:hAnsi="Times New Roman" w:cs="Times New Roman"/>
-          <w:i/>
-          <w:sz w:val="24"/>
-          <w:szCs w:val="24"/>
-        </w:rPr>
-        <w:t>AddTeacher</w:t>
-      </w:r>
-      <w:proofErr w:type="spellEnd"/>
-      <w:r>
-        <w:rPr>
-          <w:rFonts w:ascii="Times New Roman" w:hAnsi="Times New Roman" w:cs="Times New Roman"/>
-          <w:sz w:val="24"/>
-          <w:szCs w:val="24"/>
-        </w:rPr>
-        <w:t xml:space="preserve"> on the console. The app will request all information needed for this operation. Follow the instructions!</w:t>
+        <w:t xml:space="preserve">Add </w:t>
+      </w:r>
+      <w:r>
+        <w:rPr>
+          <w:rFonts w:ascii="Times New Roman" w:hAnsi="Times New Roman" w:cs="Times New Roman"/>
+          <w:b/>
+          <w:sz w:val="24"/>
+          <w:szCs w:val="24"/>
+        </w:rPr>
+        <w:t>Teacher</w:t>
+      </w:r>
+      <w:r>
+        <w:rPr>
+          <w:rFonts w:ascii="Times New Roman" w:hAnsi="Times New Roman" w:cs="Times New Roman"/>
+          <w:sz w:val="24"/>
+          <w:szCs w:val="24"/>
+        </w:rPr>
+        <w:t xml:space="preserve"> –</w:t>
+      </w:r>
+      <w:r>
+        <w:rPr>
+          <w:rFonts w:ascii="Times New Roman" w:hAnsi="Times New Roman" w:cs="Times New Roman"/>
+          <w:sz w:val="24"/>
+          <w:szCs w:val="24"/>
+        </w:rPr>
+        <w:t xml:space="preserve"> </w:t>
+      </w:r>
+      <w:r>
+        <w:rPr>
+          <w:rFonts w:ascii="Times New Roman" w:hAnsi="Times New Roman" w:cs="Times New Roman"/>
+          <w:sz w:val="24"/>
+          <w:szCs w:val="24"/>
+        </w:rPr>
+        <w:t>The app will request all information needed for this operation. Follow the instructions!</w:t>
       </w:r>
     </w:p>
     <w:p>
@@ -454,7 +449,7 @@
         <w:pStyle w:val="ListParagraph"/>
         <w:numPr>
           <w:ilvl w:val="0"/>
-          <w:numId w:val="3"/>
+          <w:numId w:val="13"/>
         </w:numPr>
         <w:spacing w:after="0" w:line="360" w:lineRule="auto"/>
         <w:jc w:val="both"/>
@@ -470,43 +465,40 @@
           <w:sz w:val="24"/>
           <w:szCs w:val="24"/>
         </w:rPr>
-        <w:t xml:space="preserve">Add Employee – </w:t>
-      </w:r>
-      <w:r>
-        <w:rPr>
-          <w:rFonts w:ascii="Times New Roman" w:hAnsi="Times New Roman" w:cs="Times New Roman"/>
-          <w:sz w:val="24"/>
-          <w:szCs w:val="24"/>
-        </w:rPr>
-        <w:t xml:space="preserve">Type </w:t>
-      </w:r>
-      <w:proofErr w:type="spellStart"/>
-      <w:r>
-        <w:rPr>
-          <w:rFonts w:ascii="Times New Roman" w:hAnsi="Times New Roman" w:cs="Times New Roman"/>
-          <w:i/>
-          <w:sz w:val="24"/>
-          <w:szCs w:val="24"/>
-        </w:rPr>
-        <w:t>Add</w:t>
-      </w:r>
-      <w:r>
-        <w:rPr>
-          <w:rFonts w:ascii="Times New Roman" w:hAnsi="Times New Roman" w:cs="Times New Roman"/>
-          <w:i/>
+        <w:t xml:space="preserve">Add </w:t>
+      </w:r>
+      <w:r>
+        <w:rPr>
+          <w:rFonts w:ascii="Times New Roman" w:hAnsi="Times New Roman" w:cs="Times New Roman"/>
+          <w:b/>
           <w:sz w:val="24"/>
           <w:szCs w:val="24"/>
         </w:rPr>
         <w:t>Employee</w:t>
       </w:r>
-      <w:proofErr w:type="spellEnd"/>
-      <w:r>
-        <w:rPr>
-          <w:rFonts w:ascii="Times New Roman" w:hAnsi="Times New Roman" w:cs="Times New Roman"/>
-          <w:sz w:val="24"/>
-          <w:szCs w:val="24"/>
-        </w:rPr>
-        <w:t xml:space="preserve"> on the console. The app will request all information needed for this operation. Follow the instructions!</w:t>
+      <w:r>
+        <w:rPr>
+          <w:rFonts w:ascii="Times New Roman" w:hAnsi="Times New Roman" w:cs="Times New Roman"/>
+          <w:sz w:val="24"/>
+          <w:szCs w:val="24"/>
+        </w:rPr>
+        <w:t xml:space="preserve"> –</w:t>
+      </w:r>
+      <w:r>
+        <w:rPr>
+          <w:rFonts w:ascii="Times New Roman" w:hAnsi="Times New Roman" w:cs="Times New Roman"/>
+          <w:sz w:val="24"/>
+          <w:szCs w:val="24"/>
+        </w:rPr>
+        <w:t xml:space="preserve"> </w:t>
+      </w:r>
+      <w:r>
+        <w:rPr>
+          <w:rFonts w:ascii="Times New Roman" w:hAnsi="Times New Roman" w:cs="Times New Roman"/>
+          <w:sz w:val="24"/>
+          <w:szCs w:val="24"/>
+        </w:rPr>
+        <w:t>The app will request all information needed for this operation. Follow the instructions!</w:t>
       </w:r>
     </w:p>
     <w:p>
@@ -525,7 +517,7 @@
         <w:pStyle w:val="ListParagraph"/>
         <w:numPr>
           <w:ilvl w:val="0"/>
-          <w:numId w:val="3"/>
+          <w:numId w:val="13"/>
         </w:numPr>
         <w:spacing w:after="0" w:line="360" w:lineRule="auto"/>
         <w:jc w:val="both"/>
@@ -541,39 +533,46 @@
           <w:sz w:val="24"/>
           <w:szCs w:val="24"/>
         </w:rPr>
-        <w:t xml:space="preserve">Add Club – </w:t>
-      </w:r>
-      <w:r>
-        <w:rPr>
-          <w:rFonts w:ascii="Times New Roman" w:hAnsi="Times New Roman" w:cs="Times New Roman"/>
-          <w:sz w:val="24"/>
-          <w:szCs w:val="24"/>
-        </w:rPr>
-        <w:t xml:space="preserve">Type </w:t>
-      </w:r>
-      <w:proofErr w:type="spellStart"/>
-      <w:r>
-        <w:rPr>
-          <w:rFonts w:ascii="Times New Roman" w:hAnsi="Times New Roman" w:cs="Times New Roman"/>
-          <w:i/>
-          <w:sz w:val="24"/>
-          <w:szCs w:val="24"/>
-        </w:rPr>
-        <w:t>AddClub</w:t>
-      </w:r>
-      <w:proofErr w:type="spellEnd"/>
-      <w:r>
-        <w:rPr>
-          <w:rFonts w:ascii="Times New Roman" w:hAnsi="Times New Roman" w:cs="Times New Roman"/>
-          <w:sz w:val="24"/>
-          <w:szCs w:val="24"/>
-        </w:rPr>
-        <w:t xml:space="preserve"> on the console. The app will request all information needed for this operation. Follow the instructions!</w:t>
-      </w:r>
-    </w:p>
-    <w:p>
-      <w:pPr>
-        <w:pStyle w:val="ListParagraph"/>
+        <w:t xml:space="preserve">Add </w:t>
+      </w:r>
+      <w:r>
+        <w:rPr>
+          <w:rFonts w:ascii="Times New Roman" w:hAnsi="Times New Roman" w:cs="Times New Roman"/>
+          <w:b/>
+          <w:sz w:val="24"/>
+          <w:szCs w:val="24"/>
+        </w:rPr>
+        <w:t>Club</w:t>
+      </w:r>
+      <w:r>
+        <w:rPr>
+          <w:rFonts w:ascii="Times New Roman" w:hAnsi="Times New Roman" w:cs="Times New Roman"/>
+          <w:sz w:val="24"/>
+          <w:szCs w:val="24"/>
+        </w:rPr>
+        <w:t xml:space="preserve"> –</w:t>
+      </w:r>
+      <w:r>
+        <w:rPr>
+          <w:rFonts w:ascii="Times New Roman" w:hAnsi="Times New Roman" w:cs="Times New Roman"/>
+          <w:sz w:val="24"/>
+          <w:szCs w:val="24"/>
+        </w:rPr>
+        <w:t xml:space="preserve"> </w:t>
+      </w:r>
+      <w:r>
+        <w:rPr>
+          <w:rFonts w:ascii="Times New Roman" w:hAnsi="Times New Roman" w:cs="Times New Roman"/>
+          <w:sz w:val="24"/>
+          <w:szCs w:val="24"/>
+        </w:rPr>
+        <w:t>The app will request all information needed for this operation. Follow the instructions!</w:t>
+      </w:r>
+    </w:p>
+    <w:p>
+      <w:pPr>
+        <w:spacing w:after="0" w:line="360" w:lineRule="auto"/>
+        <w:jc w:val="both"/>
         <w:rPr>
           <w:rFonts w:ascii="Times New Roman" w:hAnsi="Times New Roman" w:cs="Times New Roman"/>
           <w:sz w:val="24"/>
@@ -586,7 +585,7 @@
         <w:pStyle w:val="ListParagraph"/>
         <w:numPr>
           <w:ilvl w:val="0"/>
-          <w:numId w:val="3"/>
+          <w:numId w:val="13"/>
         </w:numPr>
         <w:spacing w:after="0" w:line="360" w:lineRule="auto"/>
         <w:jc w:val="both"/>
@@ -602,26 +601,57 @@
           <w:sz w:val="24"/>
           <w:szCs w:val="24"/>
         </w:rPr>
-        <w:t xml:space="preserve">Add Mark to a Student - Type </w:t>
-      </w:r>
-      <w:proofErr w:type="spellStart"/>
-      <w:r>
-        <w:rPr>
-          <w:rFonts w:ascii="Times New Roman" w:hAnsi="Times New Roman" w:cs="Times New Roman"/>
-          <w:i/>
-          <w:sz w:val="24"/>
-          <w:szCs w:val="24"/>
-        </w:rPr>
-        <w:t>AddMarkToStudent</w:t>
-      </w:r>
-      <w:proofErr w:type="spellEnd"/>
-      <w:r>
-        <w:rPr>
-          <w:rFonts w:ascii="Times New Roman" w:hAnsi="Times New Roman" w:cs="Times New Roman"/>
-          <w:sz w:val="24"/>
-          <w:szCs w:val="24"/>
-        </w:rPr>
-        <w:t xml:space="preserve"> on the console. The app will request all information needed for this operation. Follow the instructions!</w:t>
+        <w:t xml:space="preserve">Add </w:t>
+      </w:r>
+      <w:r>
+        <w:rPr>
+          <w:rFonts w:ascii="Times New Roman" w:hAnsi="Times New Roman" w:cs="Times New Roman"/>
+          <w:b/>
+          <w:sz w:val="24"/>
+          <w:szCs w:val="24"/>
+        </w:rPr>
+        <w:t>Mark</w:t>
+      </w:r>
+      <w:r>
+        <w:rPr>
+          <w:rFonts w:ascii="Times New Roman" w:hAnsi="Times New Roman" w:cs="Times New Roman"/>
+          <w:sz w:val="24"/>
+          <w:szCs w:val="24"/>
+        </w:rPr>
+        <w:t xml:space="preserve"> to a </w:t>
+      </w:r>
+      <w:r>
+        <w:rPr>
+          <w:rFonts w:ascii="Times New Roman" w:hAnsi="Times New Roman" w:cs="Times New Roman"/>
+          <w:b/>
+          <w:sz w:val="24"/>
+          <w:szCs w:val="24"/>
+        </w:rPr>
+        <w:t>Student</w:t>
+      </w:r>
+      <w:r>
+        <w:rPr>
+          <w:rFonts w:ascii="Times New Roman" w:hAnsi="Times New Roman" w:cs="Times New Roman"/>
+          <w:sz w:val="24"/>
+          <w:szCs w:val="24"/>
+        </w:rPr>
+        <w:t xml:space="preserve"> –</w:t>
+      </w:r>
+      <w:r>
+        <w:rPr>
+          <w:rFonts w:ascii="Times New Roman" w:hAnsi="Times New Roman" w:cs="Times New Roman"/>
+          <w:sz w:val="24"/>
+          <w:szCs w:val="24"/>
+        </w:rPr>
+        <w:t xml:space="preserve"> </w:t>
+      </w:r>
+      <w:r>
+        <w:rPr>
+          <w:rFonts w:ascii="Times New Roman" w:hAnsi="Times New Roman" w:cs="Times New Roman"/>
+          <w:sz w:val="24"/>
+          <w:szCs w:val="24"/>
+        </w:rPr>
+        <w:t>The app will request all information needed for this operation. Follow the instructions!</w:t>
       </w:r>
     </w:p>
     <w:p>
@@ -640,7 +670,7 @@
         <w:pStyle w:val="ListParagraph"/>
         <w:numPr>
           <w:ilvl w:val="0"/>
-          <w:numId w:val="3"/>
+          <w:numId w:val="13"/>
         </w:numPr>
         <w:spacing w:after="0" w:line="360" w:lineRule="auto"/>
         <w:jc w:val="both"/>
@@ -657,31 +687,54 @@
           <w:szCs w:val="24"/>
         </w:rPr>
         <w:lastRenderedPageBreak/>
-        <w:t xml:space="preserve">Add Club to a Student - Type </w:t>
-      </w:r>
-      <w:proofErr w:type="spellStart"/>
-      <w:r>
-        <w:rPr>
-          <w:rFonts w:ascii="Times New Roman" w:hAnsi="Times New Roman" w:cs="Times New Roman"/>
-          <w:i/>
-          <w:sz w:val="24"/>
-          <w:szCs w:val="24"/>
-        </w:rPr>
-        <w:t>AddClubToStudent</w:t>
-      </w:r>
-      <w:proofErr w:type="spellEnd"/>
-      <w:r>
-        <w:rPr>
-          <w:rFonts w:ascii="Times New Roman" w:hAnsi="Times New Roman" w:cs="Times New Roman"/>
-          <w:sz w:val="24"/>
-          <w:szCs w:val="24"/>
-        </w:rPr>
-        <w:t xml:space="preserve"> on the console. The app will request all information needed for this operation. Follow the instructions!</w:t>
-      </w:r>
-    </w:p>
-    <w:p>
-      <w:pPr>
-        <w:pStyle w:val="ListParagraph"/>
+        <w:t xml:space="preserve">Add </w:t>
+      </w:r>
+      <w:r>
+        <w:rPr>
+          <w:rFonts w:ascii="Times New Roman" w:hAnsi="Times New Roman" w:cs="Times New Roman"/>
+          <w:b/>
+          <w:sz w:val="24"/>
+          <w:szCs w:val="24"/>
+        </w:rPr>
+        <w:t>Club</w:t>
+      </w:r>
+      <w:r>
+        <w:rPr>
+          <w:rFonts w:ascii="Times New Roman" w:hAnsi="Times New Roman" w:cs="Times New Roman"/>
+          <w:sz w:val="24"/>
+          <w:szCs w:val="24"/>
+        </w:rPr>
+        <w:t xml:space="preserve"> to a Student</w:t>
+      </w:r>
+      <w:r>
+        <w:rPr>
+          <w:rFonts w:ascii="Times New Roman" w:hAnsi="Times New Roman" w:cs="Times New Roman"/>
+          <w:sz w:val="24"/>
+          <w:szCs w:val="24"/>
+        </w:rPr>
+        <w:t>–</w:t>
+      </w:r>
+      <w:r>
+        <w:rPr>
+          <w:rFonts w:ascii="Times New Roman" w:hAnsi="Times New Roman" w:cs="Times New Roman"/>
+          <w:sz w:val="24"/>
+          <w:szCs w:val="24"/>
+        </w:rPr>
+        <w:t xml:space="preserve"> </w:t>
+      </w:r>
+      <w:r>
+        <w:rPr>
+          <w:rFonts w:ascii="Times New Roman" w:hAnsi="Times New Roman" w:cs="Times New Roman"/>
+          <w:sz w:val="24"/>
+          <w:szCs w:val="24"/>
+        </w:rPr>
+        <w:t>The app will request all information needed for this operation. Follow the instructions!</w:t>
+      </w:r>
+    </w:p>
+    <w:p>
+      <w:pPr>
+        <w:spacing w:after="0" w:line="360" w:lineRule="auto"/>
+        <w:jc w:val="both"/>
         <w:rPr>
           <w:rFonts w:ascii="Times New Roman" w:hAnsi="Times New Roman" w:cs="Times New Roman"/>
           <w:sz w:val="24"/>
@@ -694,7 +747,7 @@
         <w:pStyle w:val="ListParagraph"/>
         <w:numPr>
           <w:ilvl w:val="0"/>
-          <w:numId w:val="3"/>
+          <w:numId w:val="13"/>
         </w:numPr>
         <w:spacing w:after="0" w:line="360" w:lineRule="auto"/>
         <w:jc w:val="both"/>
@@ -710,32 +763,53 @@
           <w:sz w:val="24"/>
           <w:szCs w:val="24"/>
         </w:rPr>
-        <w:t xml:space="preserve">Add Mark to a Student - Type </w:t>
-      </w:r>
-      <w:proofErr w:type="spellStart"/>
-      <w:r>
-        <w:rPr>
-          <w:rFonts w:ascii="Times New Roman" w:hAnsi="Times New Roman" w:cs="Times New Roman"/>
-          <w:i/>
-          <w:sz w:val="24"/>
-          <w:szCs w:val="24"/>
-        </w:rPr>
-        <w:t>AddParentToStudent</w:t>
-      </w:r>
-      <w:proofErr w:type="spellEnd"/>
-      <w:r>
-        <w:rPr>
-          <w:rFonts w:ascii="Times New Roman" w:hAnsi="Times New Roman" w:cs="Times New Roman"/>
-          <w:sz w:val="24"/>
-          <w:szCs w:val="24"/>
-        </w:rPr>
-        <w:t xml:space="preserve"> on the console. The app will request all information needed for this operation. Follow the instructions!</w:t>
-      </w:r>
-    </w:p>
-    <w:p>
-      <w:pPr>
-        <w:spacing w:after="0" w:line="360" w:lineRule="auto"/>
-        <w:jc w:val="both"/>
+        <w:t xml:space="preserve">Add </w:t>
+      </w:r>
+      <w:r>
+        <w:rPr>
+          <w:rFonts w:ascii="Times New Roman" w:hAnsi="Times New Roman" w:cs="Times New Roman"/>
+          <w:b/>
+          <w:sz w:val="24"/>
+          <w:szCs w:val="24"/>
+        </w:rPr>
+        <w:t>Parent</w:t>
+      </w:r>
+      <w:r>
+        <w:rPr>
+          <w:rFonts w:ascii="Times New Roman" w:hAnsi="Times New Roman" w:cs="Times New Roman"/>
+          <w:sz w:val="24"/>
+          <w:szCs w:val="24"/>
+        </w:rPr>
+        <w:t xml:space="preserve"> to a Student</w:t>
+      </w:r>
+      <w:r>
+        <w:rPr>
+          <w:rFonts w:ascii="Times New Roman" w:hAnsi="Times New Roman" w:cs="Times New Roman"/>
+          <w:sz w:val="24"/>
+          <w:szCs w:val="24"/>
+        </w:rPr>
+        <w:t xml:space="preserve"> –</w:t>
+      </w:r>
+      <w:r>
+        <w:rPr>
+          <w:rFonts w:ascii="Times New Roman" w:hAnsi="Times New Roman" w:cs="Times New Roman"/>
+          <w:sz w:val="24"/>
+          <w:szCs w:val="24"/>
+        </w:rPr>
+        <w:t xml:space="preserve"> </w:t>
+      </w:r>
+      <w:r>
+        <w:rPr>
+          <w:rFonts w:ascii="Times New Roman" w:hAnsi="Times New Roman" w:cs="Times New Roman"/>
+          <w:sz w:val="24"/>
+          <w:szCs w:val="24"/>
+        </w:rPr>
+        <w:t>The app will request all information needed for this operation. Follow the instructions!</w:t>
+      </w:r>
+    </w:p>
+    <w:p>
+      <w:pPr>
+        <w:pStyle w:val="ListParagraph"/>
         <w:rPr>
           <w:rFonts w:ascii="Times New Roman" w:hAnsi="Times New Roman" w:cs="Times New Roman"/>
           <w:sz w:val="24"/>
@@ -748,7 +822,7 @@
         <w:pStyle w:val="ListParagraph"/>
         <w:numPr>
           <w:ilvl w:val="0"/>
-          <w:numId w:val="3"/>
+          <w:numId w:val="13"/>
         </w:numPr>
         <w:spacing w:after="0" w:line="360" w:lineRule="auto"/>
         <w:jc w:val="both"/>
@@ -764,22 +838,26 @@
           <w:sz w:val="24"/>
           <w:szCs w:val="24"/>
         </w:rPr>
-        <w:t>View Student</w:t>
-      </w:r>
-      <w:r>
-        <w:rPr>
-          <w:rFonts w:ascii="Times New Roman" w:hAnsi="Times New Roman" w:cs="Times New Roman"/>
-          <w:sz w:val="24"/>
-          <w:szCs w:val="24"/>
-        </w:rPr>
-        <w:t xml:space="preserve"> –</w:t>
-      </w:r>
-      <w:r>
-        <w:rPr>
-          <w:rFonts w:ascii="Times New Roman" w:hAnsi="Times New Roman" w:cs="Times New Roman"/>
-          <w:sz w:val="24"/>
-          <w:szCs w:val="24"/>
-        </w:rPr>
+        <w:t xml:space="preserve">View </w:t>
+      </w:r>
+      <w:r>
+        <w:rPr>
+          <w:rFonts w:ascii="Times New Roman" w:hAnsi="Times New Roman" w:cs="Times New Roman"/>
+          <w:b/>
+          <w:sz w:val="24"/>
+          <w:szCs w:val="24"/>
+        </w:rPr>
+        <w:t>Student</w:t>
+      </w:r>
+      <w:r>
+        <w:rPr>
+          <w:rFonts w:ascii="Times New Roman" w:hAnsi="Times New Roman" w:cs="Times New Roman"/>
+          <w:sz w:val="24"/>
+          <w:szCs w:val="24"/>
+        </w:rPr>
+        <w:t xml:space="preserve"> information -</w:t>
+      </w:r>
+      <w:r>
         <w:t xml:space="preserve"> </w:t>
       </w:r>
       <w:r>
@@ -788,32 +866,12 @@
           <w:sz w:val="24"/>
           <w:szCs w:val="24"/>
         </w:rPr>
-        <w:t xml:space="preserve">Type </w:t>
-      </w:r>
-      <w:proofErr w:type="spellStart"/>
-      <w:r>
-        <w:rPr>
-          <w:rFonts w:ascii="Times New Roman" w:hAnsi="Times New Roman" w:cs="Times New Roman"/>
-          <w:i/>
-          <w:sz w:val="24"/>
-          <w:szCs w:val="24"/>
-        </w:rPr>
-        <w:t>ViewStudent</w:t>
-      </w:r>
-      <w:proofErr w:type="spellEnd"/>
-      <w:r>
-        <w:rPr>
-          <w:rFonts w:ascii="Times New Roman" w:hAnsi="Times New Roman" w:cs="Times New Roman"/>
-          <w:sz w:val="24"/>
-          <w:szCs w:val="24"/>
-        </w:rPr>
-        <w:t xml:space="preserve"> on the console. The app will request all information needed for this operation. Follow the instructions!</w:t>
-      </w:r>
-    </w:p>
-    <w:p>
-      <w:pPr>
-        <w:spacing w:after="0" w:line="360" w:lineRule="auto"/>
-        <w:jc w:val="both"/>
+        <w:t>The app will request all information needed for this operation. Follow the instructions!</w:t>
+      </w:r>
+    </w:p>
+    <w:p>
+      <w:pPr>
+        <w:pStyle w:val="ListParagraph"/>
         <w:rPr>
           <w:rFonts w:ascii="Times New Roman" w:hAnsi="Times New Roman" w:cs="Times New Roman"/>
           <w:sz w:val="24"/>
@@ -826,7 +884,7 @@
         <w:pStyle w:val="ListParagraph"/>
         <w:numPr>
           <w:ilvl w:val="0"/>
-          <w:numId w:val="3"/>
+          <w:numId w:val="13"/>
         </w:numPr>
         <w:spacing w:after="0" w:line="360" w:lineRule="auto"/>
         <w:jc w:val="both"/>
@@ -842,34 +900,35 @@
           <w:sz w:val="24"/>
           <w:szCs w:val="24"/>
         </w:rPr>
-        <w:t>View Teacher</w:t>
-      </w:r>
-      <w:r>
-        <w:rPr>
-          <w:rFonts w:ascii="Times New Roman" w:hAnsi="Times New Roman" w:cs="Times New Roman"/>
-          <w:sz w:val="24"/>
-          <w:szCs w:val="24"/>
-        </w:rPr>
-        <w:t xml:space="preserve"> – Type </w:t>
-      </w:r>
-      <w:proofErr w:type="spellStart"/>
-      <w:r>
-        <w:rPr>
-          <w:rFonts w:ascii="Times New Roman" w:hAnsi="Times New Roman" w:cs="Times New Roman"/>
-          <w:i/>
-          <w:sz w:val="24"/>
-          <w:szCs w:val="24"/>
-        </w:rPr>
-        <w:t>ViewTeacher</w:t>
-      </w:r>
-      <w:proofErr w:type="spellEnd"/>
-      <w:r>
-        <w:rPr>
-          <w:rFonts w:ascii="Times New Roman" w:hAnsi="Times New Roman" w:cs="Times New Roman"/>
-          <w:sz w:val="24"/>
-          <w:szCs w:val="24"/>
-        </w:rPr>
-        <w:t xml:space="preserve"> on the console. The app will request all information needed for this operation. Follow the instructions!</w:t>
+        <w:t xml:space="preserve">View </w:t>
+      </w:r>
+      <w:r>
+        <w:rPr>
+          <w:rFonts w:ascii="Times New Roman" w:hAnsi="Times New Roman" w:cs="Times New Roman"/>
+          <w:b/>
+          <w:sz w:val="24"/>
+          <w:szCs w:val="24"/>
+        </w:rPr>
+        <w:t>Teacher</w:t>
+      </w:r>
+      <w:r>
+        <w:rPr>
+          <w:rFonts w:ascii="Times New Roman" w:hAnsi="Times New Roman" w:cs="Times New Roman"/>
+          <w:sz w:val="24"/>
+          <w:szCs w:val="24"/>
+        </w:rPr>
+        <w:t xml:space="preserve"> information -</w:t>
+      </w:r>
+      <w:r>
+        <w:t xml:space="preserve"> </w:t>
+      </w:r>
+      <w:r>
+        <w:rPr>
+          <w:rFonts w:ascii="Times New Roman" w:hAnsi="Times New Roman" w:cs="Times New Roman"/>
+          <w:sz w:val="24"/>
+          <w:szCs w:val="24"/>
+        </w:rPr>
+        <w:t>The app will request all information needed for this operation. Follow the instructions!</w:t>
       </w:r>
     </w:p>
     <w:p>
@@ -888,7 +947,7 @@
         <w:pStyle w:val="ListParagraph"/>
         <w:numPr>
           <w:ilvl w:val="0"/>
-          <w:numId w:val="3"/>
+          <w:numId w:val="13"/>
         </w:numPr>
         <w:spacing w:after="0" w:line="360" w:lineRule="auto"/>
         <w:jc w:val="both"/>
@@ -904,26 +963,26 @@
           <w:sz w:val="24"/>
           <w:szCs w:val="24"/>
         </w:rPr>
-        <w:t xml:space="preserve">View Employee – Type </w:t>
-      </w:r>
-      <w:proofErr w:type="spellStart"/>
-      <w:r>
-        <w:rPr>
-          <w:rFonts w:ascii="Times New Roman" w:hAnsi="Times New Roman" w:cs="Times New Roman"/>
-          <w:i/>
-          <w:sz w:val="24"/>
-          <w:szCs w:val="24"/>
-        </w:rPr>
-        <w:t>ViewEmployee</w:t>
-      </w:r>
-      <w:proofErr w:type="spellEnd"/>
-      <w:r>
-        <w:rPr>
-          <w:rFonts w:ascii="Times New Roman" w:hAnsi="Times New Roman" w:cs="Times New Roman"/>
-          <w:i/>
-          <w:sz w:val="24"/>
-          <w:szCs w:val="24"/>
-        </w:rPr>
+        <w:t xml:space="preserve">View </w:t>
+      </w:r>
+      <w:r>
+        <w:rPr>
+          <w:rFonts w:ascii="Times New Roman" w:hAnsi="Times New Roman" w:cs="Times New Roman"/>
+          <w:b/>
+          <w:sz w:val="24"/>
+          <w:szCs w:val="24"/>
+        </w:rPr>
+        <w:t>Employee</w:t>
+      </w:r>
+      <w:r>
+        <w:rPr>
+          <w:rFonts w:ascii="Times New Roman" w:hAnsi="Times New Roman" w:cs="Times New Roman"/>
+          <w:sz w:val="24"/>
+          <w:szCs w:val="24"/>
+        </w:rPr>
+        <w:t xml:space="preserve"> information -</w:t>
+      </w:r>
+      <w:r>
         <w:t xml:space="preserve"> </w:t>
       </w:r>
       <w:r>
@@ -932,7 +991,7 @@
           <w:sz w:val="24"/>
           <w:szCs w:val="24"/>
         </w:rPr>
-        <w:t>on the console. The app will request all information needed for this operation. Follow the instructions!</w:t>
+        <w:t>The app will request all information needed for this operation. Follow the instructions!</w:t>
       </w:r>
     </w:p>
     <w:p>
@@ -951,7 +1010,7 @@
         <w:pStyle w:val="ListParagraph"/>
         <w:numPr>
           <w:ilvl w:val="0"/>
-          <w:numId w:val="3"/>
+          <w:numId w:val="13"/>
         </w:numPr>
         <w:spacing w:after="0" w:line="360" w:lineRule="auto"/>
         <w:jc w:val="both"/>
@@ -967,26 +1026,26 @@
           <w:sz w:val="24"/>
           <w:szCs w:val="24"/>
         </w:rPr>
-        <w:t xml:space="preserve">View Club – Type </w:t>
-      </w:r>
-      <w:proofErr w:type="spellStart"/>
-      <w:r>
-        <w:rPr>
-          <w:rFonts w:ascii="Times New Roman" w:hAnsi="Times New Roman" w:cs="Times New Roman"/>
-          <w:i/>
-          <w:sz w:val="24"/>
-          <w:szCs w:val="24"/>
-        </w:rPr>
-        <w:t>ViewClub</w:t>
-      </w:r>
-      <w:proofErr w:type="spellEnd"/>
-      <w:r>
-        <w:rPr>
-          <w:rFonts w:ascii="Times New Roman" w:hAnsi="Times New Roman" w:cs="Times New Roman"/>
-          <w:i/>
-          <w:sz w:val="24"/>
-          <w:szCs w:val="24"/>
-        </w:rPr>
+        <w:t xml:space="preserve">View </w:t>
+      </w:r>
+      <w:r>
+        <w:rPr>
+          <w:rFonts w:ascii="Times New Roman" w:hAnsi="Times New Roman" w:cs="Times New Roman"/>
+          <w:b/>
+          <w:sz w:val="24"/>
+          <w:szCs w:val="24"/>
+        </w:rPr>
+        <w:t>Club</w:t>
+      </w:r>
+      <w:r>
+        <w:rPr>
+          <w:rFonts w:ascii="Times New Roman" w:hAnsi="Times New Roman" w:cs="Times New Roman"/>
+          <w:sz w:val="24"/>
+          <w:szCs w:val="24"/>
+        </w:rPr>
+        <w:t xml:space="preserve"> information -</w:t>
+      </w:r>
+      <w:r>
         <w:t xml:space="preserve"> </w:t>
       </w:r>
       <w:r>
@@ -995,8 +1054,76 @@
           <w:sz w:val="24"/>
           <w:szCs w:val="24"/>
         </w:rPr>
-        <w:t>on the console. The app will request all information needed for this operation. Follow the instructions!</w:t>
-      </w:r>
+        <w:t>The app will request all information needed for this operation. Follow the instructions!</w:t>
+      </w:r>
+    </w:p>
+    <w:p>
+      <w:pPr>
+        <w:spacing w:after="0" w:line="360" w:lineRule="auto"/>
+        <w:jc w:val="both"/>
+        <w:rPr>
+          <w:rFonts w:ascii="Times New Roman" w:hAnsi="Times New Roman" w:cs="Times New Roman"/>
+          <w:sz w:val="24"/>
+          <w:szCs w:val="24"/>
+        </w:rPr>
+      </w:pPr>
+    </w:p>
+    <w:p>
+      <w:pPr>
+        <w:pStyle w:val="ListParagraph"/>
+        <w:rPr>
+          <w:rFonts w:ascii="Times New Roman" w:hAnsi="Times New Roman" w:cs="Times New Roman"/>
+          <w:sz w:val="24"/>
+          <w:szCs w:val="24"/>
+        </w:rPr>
+      </w:pPr>
+    </w:p>
+    <w:p>
+      <w:pPr>
+        <w:pStyle w:val="ListParagraph"/>
+        <w:numPr>
+          <w:ilvl w:val="0"/>
+          <w:numId w:val="14"/>
+        </w:numPr>
+        <w:spacing w:after="0" w:line="360" w:lineRule="auto"/>
+        <w:jc w:val="both"/>
+        <w:rPr>
+          <w:rFonts w:ascii="Times New Roman" w:hAnsi="Times New Roman" w:cs="Times New Roman"/>
+          <w:sz w:val="24"/>
+          <w:szCs w:val="24"/>
+          <w:u w:val="single"/>
+        </w:rPr>
+      </w:pPr>
+      <w:r>
+        <w:rPr>
+          <w:rFonts w:ascii="Times New Roman" w:hAnsi="Times New Roman" w:cs="Times New Roman"/>
+          <w:b/>
+          <w:sz w:val="24"/>
+          <w:szCs w:val="24"/>
+          <w:u w:val="single"/>
+        </w:rPr>
+        <w:t>End</w:t>
+      </w:r>
+      <w:r>
+        <w:rPr>
+          <w:rFonts w:ascii="Times New Roman" w:hAnsi="Times New Roman" w:cs="Times New Roman"/>
+          <w:sz w:val="24"/>
+          <w:szCs w:val="24"/>
+          <w:u w:val="single"/>
+        </w:rPr>
+        <w:t xml:space="preserve"> – The app will end its process!</w:t>
+      </w:r>
+    </w:p>
+    <w:p>
+      <w:pPr>
+        <w:spacing w:after="0" w:line="360" w:lineRule="auto"/>
+        <w:jc w:val="both"/>
+        <w:rPr>
+          <w:rFonts w:ascii="Times New Roman" w:hAnsi="Times New Roman" w:cs="Times New Roman"/>
+          <w:sz w:val="24"/>
+          <w:szCs w:val="24"/>
+        </w:rPr>
+      </w:pPr>
     </w:p>
     <w:p>
       <w:pPr>
@@ -1176,28 +1303,6 @@
         </w:rPr>
         <w:t xml:space="preserve"> technologies and principles!</w:t>
       </w:r>
-    </w:p>
-    <w:p>
-      <w:pPr>
-        <w:spacing w:after="0" w:line="360" w:lineRule="auto"/>
-        <w:rPr>
-          <w:rFonts w:ascii="Times New Roman" w:hAnsi="Times New Roman" w:cs="Times New Roman"/>
-          <w:b/>
-          <w:sz w:val="32"/>
-          <w:szCs w:val="32"/>
-        </w:rPr>
-      </w:pPr>
-    </w:p>
-    <w:p>
-      <w:pPr>
-        <w:spacing w:after="0" w:line="360" w:lineRule="auto"/>
-        <w:rPr>
-          <w:rFonts w:ascii="Times New Roman" w:hAnsi="Times New Roman" w:cs="Times New Roman"/>
-          <w:b/>
-          <w:sz w:val="32"/>
-          <w:szCs w:val="32"/>
-        </w:rPr>
-      </w:pPr>
     </w:p>
     <w:p>
       <w:pPr>
@@ -2150,18 +2255,7 @@
           <w:sz w:val="24"/>
           <w:szCs w:val="24"/>
         </w:rPr>
-        <w:t>a</w:t>
-      </w:r>
-      <w:bookmarkStart w:id="0" w:name="_GoBack"/>
-      <w:bookmarkEnd w:id="0"/>
-      <w:r>
-        <w:rPr>
-          <w:rFonts w:ascii="Times New Roman" w:hAnsi="Times New Roman" w:cs="Times New Roman"/>
-          <w:i/>
-          <w:sz w:val="24"/>
-          <w:szCs w:val="24"/>
-        </w:rPr>
-        <w:t>ddTeacher</w:t>
+        <w:t>addTeacher</w:t>
       </w:r>
       <w:proofErr w:type="spellEnd"/>
       <w:r>
@@ -3061,7 +3155,17 @@
           <w:sz w:val="24"/>
           <w:szCs w:val="24"/>
         </w:rPr>
-        <w:t>A repository in GitHub was opened! The app is about to release its first version!</w:t>
+        <w:t>A repository in GitH</w:t>
+      </w:r>
+      <w:bookmarkStart w:id="0" w:name="_GoBack"/>
+      <w:bookmarkEnd w:id="0"/>
+      <w:r>
+        <w:rPr>
+          <w:rFonts w:ascii="Times New Roman" w:hAnsi="Times New Roman" w:cs="Times New Roman"/>
+          <w:sz w:val="24"/>
+          <w:szCs w:val="24"/>
+        </w:rPr>
+        <w:t>ub was opened! The app is about to release its first version!</w:t>
       </w:r>
     </w:p>
     <w:sectPr>
@@ -3213,7 +3317,7 @@
                                     <w:noProof/>
                                     <w:color w:val="8C8C8C" w:themeColor="background1" w:themeShade="8C"/>
                                   </w:rPr>
-                                  <w:t>4</w:t>
+                                  <w:t>5</w:t>
                                 </w:r>
                                 <w:r>
                                   <w:rPr>
@@ -3351,7 +3455,7 @@
                               <w:noProof/>
                               <w:color w:val="8C8C8C" w:themeColor="background1" w:themeShade="8C"/>
                             </w:rPr>
-                            <w:t>4</w:t>
+                            <w:t>5</w:t>
                           </w:r>
                           <w:r>
                             <w:rPr>
@@ -3542,6 +3646,95 @@
 <file path=word/numbering.xml><?xml version="1.0" encoding="utf-8"?>
 <w:numbering xmlns:wpc="http://schemas.microsoft.com/office/word/2010/wordprocessingCanvas" xmlns:cx="http://schemas.microsoft.com/office/drawing/2014/chartex" xmlns:cx1="http://schemas.microsoft.com/office/drawing/2015/9/8/chartex" xmlns:mc="http://schemas.openxmlformats.org/markup-compatibility/2006" xmlns:o="urn:schemas-microsoft-com:office:office" xmlns:r="http://schemas.openxmlformats.org/officeDocument/2006/relationships" xmlns:m="http://schemas.openxmlformats.org/officeDocument/2006/math" xmlns:v="urn:schemas-microsoft-com:vml" xmlns:wp14="http://schemas.microsoft.com/office/word/2010/wordprocessingDrawing" xmlns:wp="http://schemas.openxmlformats.org/drawingml/2006/wordprocessingDrawing" xmlns:w10="urn:schemas-microsoft-com:office:word" xmlns:w="http://schemas.openxmlformats.org/wordprocessingml/2006/main" xmlns:w14="http://schemas.microsoft.com/office/word/2010/wordml" xmlns:w15="http://schemas.microsoft.com/office/word/2012/wordml" xmlns:w16se="http://schemas.microsoft.com/office/word/2015/wordml/symex" xmlns:wpg="http://schemas.microsoft.com/office/word/2010/wordprocessingGroup" xmlns:wpi="http://schemas.microsoft.com/office/word/2010/wordprocessingInk" xmlns:wne="http://schemas.microsoft.com/office/word/2006/wordml" xmlns:wps="http://schemas.microsoft.com/office/word/2010/wordprocessingShape" mc:Ignorable="w14 w15 w16se wp14">
   <w:abstractNum w:abstractNumId="0" w15:restartNumberingAfterBreak="0">
+    <w:nsid w:val="01233E1E"/>
+    <w:multiLevelType w:val="hybridMultilevel"/>
+    <w:tmpl w:val="E9B43DCE"/>
+    <w:lvl w:ilvl="0" w:tplc="0402000F">
+      <w:start w:val="1"/>
+      <w:numFmt w:val="decimal"/>
+      <w:lvlText w:val="%1."/>
+      <w:lvlJc w:val="left"/>
+      <w:pPr>
+        <w:ind w:left="720" w:hanging="360"/>
+      </w:pPr>
+      <w:rPr>
+        <w:rFonts w:hint="default"/>
+      </w:rPr>
+    </w:lvl>
+    <w:lvl w:ilvl="1" w:tplc="04020019" w:tentative="1">
+      <w:start w:val="1"/>
+      <w:numFmt w:val="lowerLetter"/>
+      <w:lvlText w:val="%2."/>
+      <w:lvlJc w:val="left"/>
+      <w:pPr>
+        <w:ind w:left="1440" w:hanging="360"/>
+      </w:pPr>
+    </w:lvl>
+    <w:lvl w:ilvl="2" w:tplc="0402001B" w:tentative="1">
+      <w:start w:val="1"/>
+      <w:numFmt w:val="lowerRoman"/>
+      <w:lvlText w:val="%3."/>
+      <w:lvlJc w:val="right"/>
+      <w:pPr>
+        <w:ind w:left="2160" w:hanging="180"/>
+      </w:pPr>
+    </w:lvl>
+    <w:lvl w:ilvl="3" w:tplc="0402000F" w:tentative="1">
+      <w:start w:val="1"/>
+      <w:numFmt w:val="decimal"/>
+      <w:lvlText w:val="%4."/>
+      <w:lvlJc w:val="left"/>
+      <w:pPr>
+        <w:ind w:left="2880" w:hanging="360"/>
+      </w:pPr>
+    </w:lvl>
+    <w:lvl w:ilvl="4" w:tplc="04020019" w:tentative="1">
+      <w:start w:val="1"/>
+      <w:numFmt w:val="lowerLetter"/>
+      <w:lvlText w:val="%5."/>
+      <w:lvlJc w:val="left"/>
+      <w:pPr>
+        <w:ind w:left="3600" w:hanging="360"/>
+      </w:pPr>
+    </w:lvl>
+    <w:lvl w:ilvl="5" w:tplc="0402001B" w:tentative="1">
+      <w:start w:val="1"/>
+      <w:numFmt w:val="lowerRoman"/>
+      <w:lvlText w:val="%6."/>
+      <w:lvlJc w:val="right"/>
+      <w:pPr>
+        <w:ind w:left="4320" w:hanging="180"/>
+      </w:pPr>
+    </w:lvl>
+    <w:lvl w:ilvl="6" w:tplc="0402000F" w:tentative="1">
+      <w:start w:val="1"/>
+      <w:numFmt w:val="decimal"/>
+      <w:lvlText w:val="%7."/>
+      <w:lvlJc w:val="left"/>
+      <w:pPr>
+        <w:ind w:left="5040" w:hanging="360"/>
+      </w:pPr>
+    </w:lvl>
+    <w:lvl w:ilvl="7" w:tplc="04020019" w:tentative="1">
+      <w:start w:val="1"/>
+      <w:numFmt w:val="lowerLetter"/>
+      <w:lvlText w:val="%8."/>
+      <w:lvlJc w:val="left"/>
+      <w:pPr>
+        <w:ind w:left="5760" w:hanging="360"/>
+      </w:pPr>
+    </w:lvl>
+    <w:lvl w:ilvl="8" w:tplc="0402001B" w:tentative="1">
+      <w:start w:val="1"/>
+      <w:numFmt w:val="lowerRoman"/>
+      <w:lvlText w:val="%9."/>
+      <w:lvlJc w:val="right"/>
+      <w:pPr>
+        <w:ind w:left="6480" w:hanging="180"/>
+      </w:pPr>
+    </w:lvl>
+  </w:abstractNum>
+  <w:abstractNum w:abstractNumId="1" w15:restartNumberingAfterBreak="0">
     <w:nsid w:val="01F002FD"/>
     <w:multiLevelType w:val="hybridMultilevel"/>
     <w:tmpl w:val="C86A0C14"/>
@@ -3630,7 +3823,7 @@
       </w:pPr>
     </w:lvl>
   </w:abstractNum>
-  <w:abstractNum w:abstractNumId="1" w15:restartNumberingAfterBreak="0">
+  <w:abstractNum w:abstractNumId="2" w15:restartNumberingAfterBreak="0">
     <w:nsid w:val="0B502DFB"/>
     <w:multiLevelType w:val="hybridMultilevel"/>
     <w:tmpl w:val="EE70D92E"/>
@@ -3720,7 +3913,7 @@
       </w:pPr>
     </w:lvl>
   </w:abstractNum>
-  <w:abstractNum w:abstractNumId="2" w15:restartNumberingAfterBreak="0">
+  <w:abstractNum w:abstractNumId="3" w15:restartNumberingAfterBreak="0">
     <w:nsid w:val="0D134EDA"/>
     <w:multiLevelType w:val="hybridMultilevel"/>
     <w:tmpl w:val="ACF22A3E"/>
@@ -3833,7 +4026,7 @@
       </w:rPr>
     </w:lvl>
   </w:abstractNum>
-  <w:abstractNum w:abstractNumId="3" w15:restartNumberingAfterBreak="0">
+  <w:abstractNum w:abstractNumId="4" w15:restartNumberingAfterBreak="0">
     <w:nsid w:val="25851876"/>
     <w:multiLevelType w:val="hybridMultilevel"/>
     <w:tmpl w:val="15C45DEE"/>
@@ -3946,7 +4139,7 @@
       </w:rPr>
     </w:lvl>
   </w:abstractNum>
-  <w:abstractNum w:abstractNumId="4" w15:restartNumberingAfterBreak="0">
+  <w:abstractNum w:abstractNumId="5" w15:restartNumberingAfterBreak="0">
     <w:nsid w:val="2C085DDA"/>
     <w:multiLevelType w:val="hybridMultilevel"/>
     <w:tmpl w:val="9A229D74"/>
@@ -4059,7 +4252,7 @@
       </w:rPr>
     </w:lvl>
   </w:abstractNum>
-  <w:abstractNum w:abstractNumId="5" w15:restartNumberingAfterBreak="0">
+  <w:abstractNum w:abstractNumId="6" w15:restartNumberingAfterBreak="0">
     <w:nsid w:val="3FFB4B12"/>
     <w:multiLevelType w:val="hybridMultilevel"/>
     <w:tmpl w:val="90FA4060"/>
@@ -4172,7 +4365,7 @@
       </w:rPr>
     </w:lvl>
   </w:abstractNum>
-  <w:abstractNum w:abstractNumId="6" w15:restartNumberingAfterBreak="0">
+  <w:abstractNum w:abstractNumId="7" w15:restartNumberingAfterBreak="0">
     <w:nsid w:val="452D176F"/>
     <w:multiLevelType w:val="hybridMultilevel"/>
     <w:tmpl w:val="66C29B74"/>
@@ -4285,7 +4478,7 @@
       </w:rPr>
     </w:lvl>
   </w:abstractNum>
-  <w:abstractNum w:abstractNumId="7" w15:restartNumberingAfterBreak="0">
+  <w:abstractNum w:abstractNumId="8" w15:restartNumberingAfterBreak="0">
     <w:nsid w:val="4AF722CB"/>
     <w:multiLevelType w:val="hybridMultilevel"/>
     <w:tmpl w:val="225EC85C"/>
@@ -4398,7 +4591,95 @@
       </w:rPr>
     </w:lvl>
   </w:abstractNum>
-  <w:abstractNum w:abstractNumId="8" w15:restartNumberingAfterBreak="0">
+  <w:abstractNum w:abstractNumId="9" w15:restartNumberingAfterBreak="0">
+    <w:nsid w:val="4C384EC6"/>
+    <w:multiLevelType w:val="hybridMultilevel"/>
+    <w:tmpl w:val="BE881E5E"/>
+    <w:lvl w:ilvl="0" w:tplc="0402000F">
+      <w:numFmt w:val="decimal"/>
+      <w:lvlText w:val="%1."/>
+      <w:lvlJc w:val="left"/>
+      <w:pPr>
+        <w:ind w:left="720" w:hanging="360"/>
+      </w:pPr>
+      <w:rPr>
+        <w:rFonts w:hint="default"/>
+      </w:rPr>
+    </w:lvl>
+    <w:lvl w:ilvl="1" w:tplc="04020019" w:tentative="1">
+      <w:start w:val="1"/>
+      <w:numFmt w:val="lowerLetter"/>
+      <w:lvlText w:val="%2."/>
+      <w:lvlJc w:val="left"/>
+      <w:pPr>
+        <w:ind w:left="1440" w:hanging="360"/>
+      </w:pPr>
+    </w:lvl>
+    <w:lvl w:ilvl="2" w:tplc="0402001B" w:tentative="1">
+      <w:start w:val="1"/>
+      <w:numFmt w:val="lowerRoman"/>
+      <w:lvlText w:val="%3."/>
+      <w:lvlJc w:val="right"/>
+      <w:pPr>
+        <w:ind w:left="2160" w:hanging="180"/>
+      </w:pPr>
+    </w:lvl>
+    <w:lvl w:ilvl="3" w:tplc="0402000F" w:tentative="1">
+      <w:start w:val="1"/>
+      <w:numFmt w:val="decimal"/>
+      <w:lvlText w:val="%4."/>
+      <w:lvlJc w:val="left"/>
+      <w:pPr>
+        <w:ind w:left="2880" w:hanging="360"/>
+      </w:pPr>
+    </w:lvl>
+    <w:lvl w:ilvl="4" w:tplc="04020019" w:tentative="1">
+      <w:start w:val="1"/>
+      <w:numFmt w:val="lowerLetter"/>
+      <w:lvlText w:val="%5."/>
+      <w:lvlJc w:val="left"/>
+      <w:pPr>
+        <w:ind w:left="3600" w:hanging="360"/>
+      </w:pPr>
+    </w:lvl>
+    <w:lvl w:ilvl="5" w:tplc="0402001B" w:tentative="1">
+      <w:start w:val="1"/>
+      <w:numFmt w:val="lowerRoman"/>
+      <w:lvlText w:val="%6."/>
+      <w:lvlJc w:val="right"/>
+      <w:pPr>
+        <w:ind w:left="4320" w:hanging="180"/>
+      </w:pPr>
+    </w:lvl>
+    <w:lvl w:ilvl="6" w:tplc="0402000F" w:tentative="1">
+      <w:start w:val="1"/>
+      <w:numFmt w:val="decimal"/>
+      <w:lvlText w:val="%7."/>
+      <w:lvlJc w:val="left"/>
+      <w:pPr>
+        <w:ind w:left="5040" w:hanging="360"/>
+      </w:pPr>
+    </w:lvl>
+    <w:lvl w:ilvl="7" w:tplc="04020019" w:tentative="1">
+      <w:start w:val="1"/>
+      <w:numFmt w:val="lowerLetter"/>
+      <w:lvlText w:val="%8."/>
+      <w:lvlJc w:val="left"/>
+      <w:pPr>
+        <w:ind w:left="5760" w:hanging="360"/>
+      </w:pPr>
+    </w:lvl>
+    <w:lvl w:ilvl="8" w:tplc="0402001B" w:tentative="1">
+      <w:start w:val="1"/>
+      <w:numFmt w:val="lowerRoman"/>
+      <w:lvlText w:val="%9."/>
+      <w:lvlJc w:val="right"/>
+      <w:pPr>
+        <w:ind w:left="6480" w:hanging="180"/>
+      </w:pPr>
+    </w:lvl>
+  </w:abstractNum>
+  <w:abstractNum w:abstractNumId="10" w15:restartNumberingAfterBreak="0">
     <w:nsid w:val="4C690DD9"/>
     <w:multiLevelType w:val="hybridMultilevel"/>
     <w:tmpl w:val="6BF40210"/>
@@ -4511,7 +4792,7 @@
       </w:rPr>
     </w:lvl>
   </w:abstractNum>
-  <w:abstractNum w:abstractNumId="9" w15:restartNumberingAfterBreak="0">
+  <w:abstractNum w:abstractNumId="11" w15:restartNumberingAfterBreak="0">
     <w:nsid w:val="5E2E63E8"/>
     <w:multiLevelType w:val="hybridMultilevel"/>
     <w:tmpl w:val="97E0F0AE"/>
@@ -4624,7 +4905,7 @@
       </w:rPr>
     </w:lvl>
   </w:abstractNum>
-  <w:abstractNum w:abstractNumId="10" w15:restartNumberingAfterBreak="0">
+  <w:abstractNum w:abstractNumId="12" w15:restartNumberingAfterBreak="0">
     <w:nsid w:val="6C217E53"/>
     <w:multiLevelType w:val="hybridMultilevel"/>
     <w:tmpl w:val="2EA6251A"/>
@@ -4737,7 +5018,7 @@
       </w:rPr>
     </w:lvl>
   </w:abstractNum>
-  <w:abstractNum w:abstractNumId="11" w15:restartNumberingAfterBreak="0">
+  <w:abstractNum w:abstractNumId="13" w15:restartNumberingAfterBreak="0">
     <w:nsid w:val="7A5F62BB"/>
     <w:multiLevelType w:val="hybridMultilevel"/>
     <w:tmpl w:val="DA1CEA60"/>
@@ -4851,40 +5132,46 @@
     </w:lvl>
   </w:abstractNum>
   <w:num w:numId="1">
+    <w:abstractNumId w:val="1"/>
+  </w:num>
+  <w:num w:numId="2">
+    <w:abstractNumId w:val="10"/>
+  </w:num>
+  <w:num w:numId="3">
+    <w:abstractNumId w:val="11"/>
+  </w:num>
+  <w:num w:numId="4">
+    <w:abstractNumId w:val="13"/>
+  </w:num>
+  <w:num w:numId="5">
+    <w:abstractNumId w:val="4"/>
+  </w:num>
+  <w:num w:numId="6">
+    <w:abstractNumId w:val="3"/>
+  </w:num>
+  <w:num w:numId="7">
+    <w:abstractNumId w:val="12"/>
+  </w:num>
+  <w:num w:numId="8">
+    <w:abstractNumId w:val="6"/>
+  </w:num>
+  <w:num w:numId="9">
+    <w:abstractNumId w:val="7"/>
+  </w:num>
+  <w:num w:numId="10">
+    <w:abstractNumId w:val="2"/>
+  </w:num>
+  <w:num w:numId="11">
+    <w:abstractNumId w:val="5"/>
+  </w:num>
+  <w:num w:numId="12">
+    <w:abstractNumId w:val="8"/>
+  </w:num>
+  <w:num w:numId="13">
     <w:abstractNumId w:val="0"/>
   </w:num>
-  <w:num w:numId="2">
-    <w:abstractNumId w:val="8"/>
-  </w:num>
-  <w:num w:numId="3">
+  <w:num w:numId="14">
     <w:abstractNumId w:val="9"/>
-  </w:num>
-  <w:num w:numId="4">
-    <w:abstractNumId w:val="11"/>
-  </w:num>
-  <w:num w:numId="5">
-    <w:abstractNumId w:val="3"/>
-  </w:num>
-  <w:num w:numId="6">
-    <w:abstractNumId w:val="2"/>
-  </w:num>
-  <w:num w:numId="7">
-    <w:abstractNumId w:val="10"/>
-  </w:num>
-  <w:num w:numId="8">
-    <w:abstractNumId w:val="5"/>
-  </w:num>
-  <w:num w:numId="9">
-    <w:abstractNumId w:val="6"/>
-  </w:num>
-  <w:num w:numId="10">
-    <w:abstractNumId w:val="1"/>
-  </w:num>
-  <w:num w:numId="11">
-    <w:abstractNumId w:val="4"/>
-  </w:num>
-  <w:num w:numId="12">
-    <w:abstractNumId w:val="7"/>
   </w:num>
 </w:numbering>
 </file>
@@ -5286,7 +5573,6 @@
   <w:style w:type="character" w:default="1" w:styleId="DefaultParagraphFont">
     <w:name w:val="Default Paragraph Font"/>
     <w:uiPriority w:val="1"/>
-    <w:semiHidden/>
     <w:unhideWhenUsed/>
   </w:style>
   <w:style w:type="table" w:default="1" w:styleId="TableNormal">

</xml_diff>

<commit_message>
Version 2.0 - iStudent + Introducing Web! More in DOCUMENTATION!
</commit_message>
<xml_diff>
--- a/DOCUMENTATION.docx
+++ b/DOCUMENTATION.docx
@@ -20,6 +20,33 @@
           <w:sz w:val="44"/>
           <w:szCs w:val="44"/>
         </w:rPr>
+        <w:t>iStudent</w:t>
+      </w:r>
+    </w:p>
+    <w:p>
+      <w:pPr>
+        <w:spacing w:after="0" w:line="360" w:lineRule="auto"/>
+        <w:jc w:val="center"/>
+        <w:rPr>
+          <w:rFonts w:ascii="Times New Roman" w:hAnsi="Times New Roman" w:cs="Times New Roman"/>
+          <w:sz w:val="36"/>
+          <w:szCs w:val="36"/>
+        </w:rPr>
+      </w:pPr>
+      <w:r>
+        <w:rPr>
+          <w:rFonts w:ascii="Times New Roman" w:hAnsi="Times New Roman" w:cs="Times New Roman"/>
+          <w:sz w:val="36"/>
+          <w:szCs w:val="36"/>
+        </w:rPr>
+        <w:t xml:space="preserve"> </w:t>
+      </w:r>
+      <w:r>
+        <w:rPr>
+          <w:rFonts w:ascii="Times New Roman" w:hAnsi="Times New Roman" w:cs="Times New Roman"/>
+          <w:sz w:val="36"/>
+          <w:szCs w:val="36"/>
+        </w:rPr>
         <w:t>School Management System</w:t>
       </w:r>
     </w:p>
@@ -29,15 +56,7 @@
         <w:jc w:val="center"/>
         <w:rPr>
           <w:rFonts w:ascii="Times New Roman" w:hAnsi="Times New Roman" w:cs="Times New Roman"/>
-        </w:rPr>
-      </w:pPr>
-    </w:p>
-    <w:p>
-      <w:pPr>
-        <w:spacing w:after="0" w:line="360" w:lineRule="auto"/>
-        <w:jc w:val="center"/>
-        <w:rPr>
-          <w:rFonts w:ascii="Times New Roman" w:hAnsi="Times New Roman" w:cs="Times New Roman"/>
+          <w:i/>
           <w:sz w:val="28"/>
           <w:szCs w:val="28"/>
         </w:rPr>
@@ -45,6 +64,7 @@
       <w:r>
         <w:rPr>
           <w:rFonts w:ascii="Times New Roman" w:hAnsi="Times New Roman" w:cs="Times New Roman"/>
+          <w:i/>
           <w:sz w:val="28"/>
           <w:szCs w:val="28"/>
         </w:rPr>
@@ -84,19 +104,6 @@
         </w:rPr>
         <w:t>Note: The app is in active development and it’s receiving constant updates with new features! Everything is subject to change!</w:t>
       </w:r>
-    </w:p>
-    <w:p>
-      <w:pPr>
-        <w:spacing w:after="0" w:line="360" w:lineRule="auto"/>
-        <w:rPr>
-          <w:rFonts w:ascii="Times New Roman" w:hAnsi="Times New Roman" w:cs="Times New Roman"/>
-          <w:b/>
-          <w:i/>
-          <w:sz w:val="24"/>
-          <w:szCs w:val="24"/>
-          <w:u w:val="single"/>
-        </w:rPr>
-      </w:pPr>
     </w:p>
     <w:p>
       <w:pPr>
@@ -137,6 +144,7 @@
     <w:p>
       <w:pPr>
         <w:spacing w:after="0" w:line="360" w:lineRule="auto"/>
+        <w:ind w:firstLine="360"/>
         <w:jc w:val="both"/>
         <w:rPr>
           <w:rFonts w:ascii="Times New Roman" w:hAnsi="Times New Roman" w:cs="Times New Roman"/>
@@ -149,17 +157,25 @@
           <w:rFonts w:ascii="Times New Roman" w:hAnsi="Times New Roman" w:cs="Times New Roman"/>
           <w:sz w:val="24"/>
           <w:szCs w:val="24"/>
+        </w:rPr>
+        <w:t xml:space="preserve">There are 2 available versions of the software – </w:t>
+      </w:r>
+      <w:r>
+        <w:rPr>
+          <w:rFonts w:ascii="Times New Roman" w:hAnsi="Times New Roman" w:cs="Times New Roman"/>
+          <w:sz w:val="24"/>
+          <w:szCs w:val="24"/>
           <w:u w:val="single"/>
         </w:rPr>
-        <w:t>Currently</w:t>
-      </w:r>
-      <w:r>
-        <w:rPr>
-          <w:rFonts w:ascii="Times New Roman" w:hAnsi="Times New Roman" w:cs="Times New Roman"/>
-          <w:sz w:val="24"/>
-          <w:szCs w:val="24"/>
-        </w:rPr>
-        <w:t xml:space="preserve">, the only way to run the app is through the console – it hasn’t been deployed </w:t>
+        <w:t>console-runner</w:t>
+      </w:r>
+      <w:r>
+        <w:rPr>
+          <w:rFonts w:ascii="Times New Roman" w:hAnsi="Times New Roman" w:cs="Times New Roman"/>
+          <w:sz w:val="24"/>
+          <w:szCs w:val="24"/>
+        </w:rPr>
+        <w:t xml:space="preserve"> and </w:t>
       </w:r>
       <w:r>
         <w:rPr>
@@ -168,15 +184,131 @@
           <w:szCs w:val="24"/>
           <w:u w:val="single"/>
         </w:rPr>
-        <w:t>yet</w:t>
-      </w:r>
-      <w:r>
-        <w:rPr>
-          <w:rFonts w:ascii="Times New Roman" w:hAnsi="Times New Roman" w:cs="Times New Roman"/>
-          <w:sz w:val="24"/>
-          <w:szCs w:val="24"/>
-        </w:rPr>
-        <w:t>! Download the whole project and use a compatible Java IDE (IntelliJ</w:t>
+        <w:t>web</w:t>
+      </w:r>
+      <w:r>
+        <w:rPr>
+          <w:rFonts w:ascii="Times New Roman" w:hAnsi="Times New Roman" w:cs="Times New Roman"/>
+          <w:sz w:val="24"/>
+          <w:szCs w:val="24"/>
+        </w:rPr>
+        <w:t>!</w:t>
+      </w:r>
+      <w:r>
+        <w:rPr>
+          <w:rFonts w:ascii="Times New Roman" w:hAnsi="Times New Roman" w:cs="Times New Roman"/>
+          <w:sz w:val="24"/>
+          <w:szCs w:val="24"/>
+        </w:rPr>
+        <w:t xml:space="preserve"> You can choose which one you would like to use:</w:t>
+      </w:r>
+    </w:p>
+    <w:p>
+      <w:pPr>
+        <w:spacing w:after="0" w:line="360" w:lineRule="auto"/>
+        <w:jc w:val="both"/>
+        <w:rPr>
+          <w:rFonts w:ascii="Times New Roman" w:hAnsi="Times New Roman" w:cs="Times New Roman"/>
+          <w:sz w:val="24"/>
+          <w:szCs w:val="24"/>
+        </w:rPr>
+      </w:pPr>
+    </w:p>
+    <w:p>
+      <w:pPr>
+        <w:pStyle w:val="ListParagraph"/>
+        <w:numPr>
+          <w:ilvl w:val="0"/>
+          <w:numId w:val="15"/>
+        </w:numPr>
+        <w:spacing w:after="0" w:line="360" w:lineRule="auto"/>
+        <w:jc w:val="both"/>
+        <w:rPr>
+          <w:rFonts w:ascii="Times New Roman" w:hAnsi="Times New Roman" w:cs="Times New Roman"/>
+          <w:b/>
+          <w:sz w:val="28"/>
+          <w:szCs w:val="28"/>
+        </w:rPr>
+      </w:pPr>
+      <w:r>
+        <w:rPr>
+          <w:rFonts w:ascii="Times New Roman" w:hAnsi="Times New Roman" w:cs="Times New Roman"/>
+          <w:b/>
+          <w:sz w:val="28"/>
+          <w:szCs w:val="28"/>
+        </w:rPr>
+        <w:t>Console-Runner app:</w:t>
+      </w:r>
+    </w:p>
+    <w:p>
+      <w:pPr>
+        <w:spacing w:after="0" w:line="360" w:lineRule="auto"/>
+        <w:ind w:firstLine="423"/>
+        <w:jc w:val="both"/>
+        <w:rPr>
+          <w:rFonts w:ascii="Times New Roman" w:hAnsi="Times New Roman" w:cs="Times New Roman"/>
+          <w:sz w:val="24"/>
+          <w:szCs w:val="24"/>
+        </w:rPr>
+      </w:pPr>
+      <w:r>
+        <w:rPr>
+          <w:rFonts w:ascii="Times New Roman" w:hAnsi="Times New Roman" w:cs="Times New Roman"/>
+          <w:sz w:val="24"/>
+          <w:szCs w:val="24"/>
+        </w:rPr>
+        <w:t>Download the whole project</w:t>
+      </w:r>
+      <w:r>
+        <w:rPr>
+          <w:rFonts w:ascii="Times New Roman" w:hAnsi="Times New Roman" w:cs="Times New Roman"/>
+          <w:sz w:val="24"/>
+          <w:szCs w:val="24"/>
+        </w:rPr>
+        <w:t xml:space="preserve"> from </w:t>
+      </w:r>
+      <w:r>
+        <w:rPr>
+          <w:rFonts w:ascii="Times New Roman" w:hAnsi="Times New Roman" w:cs="Times New Roman"/>
+          <w:i/>
+          <w:sz w:val="24"/>
+          <w:szCs w:val="24"/>
+        </w:rPr>
+        <w:t>Console-R</w:t>
+      </w:r>
+      <w:r>
+        <w:rPr>
+          <w:rFonts w:ascii="Times New Roman" w:hAnsi="Times New Roman" w:cs="Times New Roman"/>
+          <w:i/>
+          <w:sz w:val="24"/>
+          <w:szCs w:val="24"/>
+        </w:rPr>
+        <w:t>unner</w:t>
+      </w:r>
+      <w:r>
+        <w:rPr>
+          <w:rFonts w:ascii="Times New Roman" w:hAnsi="Times New Roman" w:cs="Times New Roman"/>
+          <w:i/>
+          <w:sz w:val="24"/>
+          <w:szCs w:val="24"/>
+        </w:rPr>
+        <w:t xml:space="preserve"> App</w:t>
+      </w:r>
+      <w:r>
+        <w:rPr>
+          <w:rFonts w:ascii="Times New Roman" w:hAnsi="Times New Roman" w:cs="Times New Roman"/>
+          <w:sz w:val="24"/>
+          <w:szCs w:val="24"/>
+        </w:rPr>
+        <w:t xml:space="preserve"> folder</w:t>
+      </w:r>
+      <w:r>
+        <w:rPr>
+          <w:rFonts w:ascii="Times New Roman" w:hAnsi="Times New Roman" w:cs="Times New Roman"/>
+          <w:sz w:val="24"/>
+          <w:szCs w:val="24"/>
+        </w:rPr>
+        <w:t xml:space="preserve"> and use a compatible Java IDE (IntelliJ</w:t>
       </w:r>
       <w:r>
         <w:rPr>
@@ -186,7 +318,6 @@
         </w:rPr>
         <w:t xml:space="preserve"> Idea, Eclipse, etc.). Run the </w:t>
       </w:r>
-      <w:proofErr w:type="spellStart"/>
       <w:r>
         <w:rPr>
           <w:rFonts w:ascii="Times New Roman" w:hAnsi="Times New Roman" w:cs="Times New Roman"/>
@@ -205,7 +336,6 @@
         </w:rPr>
         <w:t>hoolManagementSystemApplication</w:t>
       </w:r>
-      <w:proofErr w:type="spellEnd"/>
       <w:r>
         <w:rPr>
           <w:rFonts w:ascii="Times New Roman" w:hAnsi="Times New Roman" w:cs="Times New Roman"/>
@@ -223,17 +353,6 @@
           <w:rFonts w:ascii="Times New Roman" w:hAnsi="Times New Roman" w:cs="Times New Roman"/>
           <w:sz w:val="24"/>
           <w:szCs w:val="24"/>
-        </w:rPr>
-      </w:pPr>
-    </w:p>
-    <w:p>
-      <w:pPr>
-        <w:spacing w:after="0" w:line="360" w:lineRule="auto"/>
-        <w:jc w:val="both"/>
-        <w:rPr>
-          <w:rFonts w:ascii="Times New Roman" w:hAnsi="Times New Roman" w:cs="Times New Roman"/>
-          <w:sz w:val="24"/>
-          <w:szCs w:val="24"/>
           <w:u w:val="single"/>
         </w:rPr>
       </w:pPr>
@@ -243,16 +362,7 @@
           <w:sz w:val="24"/>
           <w:szCs w:val="24"/>
         </w:rPr>
-        <w:t xml:space="preserve">Available commands </w:t>
-      </w:r>
-      <w:r>
-        <w:rPr>
-          <w:rFonts w:ascii="Times New Roman" w:hAnsi="Times New Roman" w:cs="Times New Roman"/>
-          <w:sz w:val="24"/>
-          <w:szCs w:val="24"/>
-          <w:u w:val="single"/>
-        </w:rPr>
-        <w:t>at this moment</w:t>
+        <w:t>Available commands</w:t>
       </w:r>
       <w:r>
         <w:rPr>
@@ -261,39 +371,6 @@
           <w:szCs w:val="24"/>
         </w:rPr>
         <w:t>:</w:t>
-      </w:r>
-      <w:r>
-        <w:rPr>
-          <w:rFonts w:ascii="Times New Roman" w:hAnsi="Times New Roman" w:cs="Times New Roman"/>
-          <w:sz w:val="24"/>
-          <w:szCs w:val="24"/>
-        </w:rPr>
-        <w:t xml:space="preserve"> </w:t>
-      </w:r>
-      <w:r>
-        <w:rPr>
-          <w:rFonts w:ascii="Times New Roman" w:hAnsi="Times New Roman" w:cs="Times New Roman"/>
-          <w:sz w:val="24"/>
-          <w:szCs w:val="24"/>
-        </w:rPr>
-        <w:t xml:space="preserve">(to end the program – type </w:t>
-      </w:r>
-      <w:r>
-        <w:rPr>
-          <w:rFonts w:ascii="Times New Roman" w:hAnsi="Times New Roman" w:cs="Times New Roman"/>
-          <w:i/>
-          <w:sz w:val="24"/>
-          <w:szCs w:val="24"/>
-        </w:rPr>
-        <w:t>End</w:t>
-      </w:r>
-      <w:r>
-        <w:rPr>
-          <w:rFonts w:ascii="Times New Roman" w:hAnsi="Times New Roman" w:cs="Times New Roman"/>
-          <w:sz w:val="24"/>
-          <w:szCs w:val="24"/>
-        </w:rPr>
-        <w:t>)</w:t>
       </w:r>
     </w:p>
     <w:p>
@@ -601,6 +678,7 @@
           <w:sz w:val="24"/>
           <w:szCs w:val="24"/>
         </w:rPr>
+        <w:lastRenderedPageBreak/>
         <w:t xml:space="preserve">Add </w:t>
       </w:r>
       <w:r>
@@ -686,7 +764,6 @@
           <w:sz w:val="24"/>
           <w:szCs w:val="24"/>
         </w:rPr>
-        <w:lastRenderedPageBreak/>
         <w:t xml:space="preserve">Add </w:t>
       </w:r>
       <w:r>
@@ -1059,18 +1136,6 @@
     </w:p>
     <w:p>
       <w:pPr>
-        <w:spacing w:after="0" w:line="360" w:lineRule="auto"/>
-        <w:jc w:val="both"/>
-        <w:rPr>
-          <w:rFonts w:ascii="Times New Roman" w:hAnsi="Times New Roman" w:cs="Times New Roman"/>
-          <w:sz w:val="24"/>
-          <w:szCs w:val="24"/>
-        </w:rPr>
-      </w:pPr>
-    </w:p>
-    <w:p>
-      <w:pPr>
-        <w:pStyle w:val="ListParagraph"/>
         <w:rPr>
           <w:rFonts w:ascii="Times New Roman" w:hAnsi="Times New Roman" w:cs="Times New Roman"/>
           <w:sz w:val="24"/>
@@ -1122,6 +1187,201 @@
           <w:rFonts w:ascii="Times New Roman" w:hAnsi="Times New Roman" w:cs="Times New Roman"/>
           <w:sz w:val="24"/>
           <w:szCs w:val="24"/>
+          <w:u w:val="single"/>
+        </w:rPr>
+      </w:pPr>
+    </w:p>
+    <w:p>
+      <w:pPr>
+        <w:spacing w:after="0" w:line="360" w:lineRule="auto"/>
+        <w:jc w:val="both"/>
+        <w:rPr>
+          <w:rFonts w:ascii="Times New Roman" w:hAnsi="Times New Roman" w:cs="Times New Roman"/>
+          <w:sz w:val="24"/>
+          <w:szCs w:val="24"/>
+          <w:u w:val="single"/>
+        </w:rPr>
+      </w:pPr>
+    </w:p>
+    <w:p>
+      <w:pPr>
+        <w:pStyle w:val="ListParagraph"/>
+        <w:numPr>
+          <w:ilvl w:val="0"/>
+          <w:numId w:val="15"/>
+        </w:numPr>
+        <w:spacing w:after="0" w:line="360" w:lineRule="auto"/>
+        <w:jc w:val="both"/>
+        <w:rPr>
+          <w:rFonts w:ascii="Times New Roman" w:hAnsi="Times New Roman" w:cs="Times New Roman"/>
+          <w:b/>
+          <w:sz w:val="28"/>
+          <w:szCs w:val="28"/>
+        </w:rPr>
+      </w:pPr>
+      <w:r>
+        <w:rPr>
+          <w:rFonts w:ascii="Times New Roman" w:hAnsi="Times New Roman" w:cs="Times New Roman"/>
+          <w:b/>
+          <w:sz w:val="28"/>
+          <w:szCs w:val="28"/>
+        </w:rPr>
+        <w:t>Web app</w:t>
+      </w:r>
+      <w:r>
+        <w:rPr>
+          <w:rFonts w:ascii="Times New Roman" w:hAnsi="Times New Roman" w:cs="Times New Roman"/>
+          <w:b/>
+          <w:sz w:val="28"/>
+          <w:szCs w:val="28"/>
+        </w:rPr>
+        <w:t>:</w:t>
+      </w:r>
+    </w:p>
+    <w:p>
+      <w:pPr>
+        <w:spacing w:after="0" w:line="360" w:lineRule="auto"/>
+        <w:ind w:firstLine="423"/>
+        <w:jc w:val="both"/>
+        <w:rPr>
+          <w:rFonts w:ascii="Times New Roman" w:hAnsi="Times New Roman" w:cs="Times New Roman"/>
+          <w:sz w:val="24"/>
+          <w:szCs w:val="24"/>
+        </w:rPr>
+      </w:pPr>
+      <w:r>
+        <w:rPr>
+          <w:rFonts w:ascii="Times New Roman" w:hAnsi="Times New Roman" w:cs="Times New Roman"/>
+          <w:sz w:val="24"/>
+          <w:szCs w:val="24"/>
+        </w:rPr>
+        <w:t xml:space="preserve">The web version of the application uses all-things </w:t>
+      </w:r>
+      <w:r>
+        <w:rPr>
+          <w:rFonts w:ascii="Times New Roman" w:hAnsi="Times New Roman" w:cs="Times New Roman"/>
+          <w:b/>
+          <w:sz w:val="24"/>
+          <w:szCs w:val="24"/>
+        </w:rPr>
+        <w:t>Spring</w:t>
+      </w:r>
+      <w:r>
+        <w:rPr>
+          <w:rFonts w:ascii="Times New Roman" w:hAnsi="Times New Roman" w:cs="Times New Roman"/>
+          <w:b/>
+          <w:sz w:val="24"/>
+          <w:szCs w:val="24"/>
+        </w:rPr>
+        <w:t xml:space="preserve"> (Data, Web, Security, </w:t>
+      </w:r>
+      <w:proofErr w:type="gramStart"/>
+      <w:r>
+        <w:rPr>
+          <w:rFonts w:ascii="Times New Roman" w:hAnsi="Times New Roman" w:cs="Times New Roman"/>
+          <w:b/>
+          <w:sz w:val="24"/>
+          <w:szCs w:val="24"/>
+        </w:rPr>
+        <w:t>Validation</w:t>
+      </w:r>
+      <w:proofErr w:type="gramEnd"/>
+      <w:r>
+        <w:rPr>
+          <w:rFonts w:ascii="Times New Roman" w:hAnsi="Times New Roman" w:cs="Times New Roman"/>
+          <w:b/>
+          <w:sz w:val="24"/>
+          <w:szCs w:val="24"/>
+        </w:rPr>
+        <w:t>)</w:t>
+      </w:r>
+      <w:r>
+        <w:rPr>
+          <w:rFonts w:ascii="Times New Roman" w:hAnsi="Times New Roman" w:cs="Times New Roman"/>
+          <w:sz w:val="24"/>
+          <w:szCs w:val="24"/>
+        </w:rPr>
+        <w:t xml:space="preserve"> + </w:t>
+      </w:r>
+      <w:r>
+        <w:rPr>
+          <w:rFonts w:ascii="Times New Roman" w:hAnsi="Times New Roman" w:cs="Times New Roman"/>
+          <w:b/>
+          <w:sz w:val="24"/>
+          <w:szCs w:val="24"/>
+        </w:rPr>
+        <w:t>REST API</w:t>
+      </w:r>
+      <w:r>
+        <w:rPr>
+          <w:rFonts w:ascii="Times New Roman" w:hAnsi="Times New Roman" w:cs="Times New Roman"/>
+          <w:b/>
+          <w:sz w:val="24"/>
+          <w:szCs w:val="24"/>
+        </w:rPr>
+        <w:t xml:space="preserve"> </w:t>
+      </w:r>
+      <w:r>
+        <w:rPr>
+          <w:rFonts w:ascii="Times New Roman" w:hAnsi="Times New Roman" w:cs="Times New Roman"/>
+          <w:sz w:val="24"/>
+          <w:szCs w:val="24"/>
+        </w:rPr>
+        <w:t>architecture</w:t>
+      </w:r>
+      <w:r>
+        <w:rPr>
+          <w:rFonts w:ascii="Times New Roman" w:hAnsi="Times New Roman" w:cs="Times New Roman"/>
+          <w:sz w:val="24"/>
+          <w:szCs w:val="24"/>
+        </w:rPr>
+        <w:t>!</w:t>
+      </w:r>
+      <w:r>
+        <w:rPr>
+          <w:rFonts w:ascii="Times New Roman" w:hAnsi="Times New Roman" w:cs="Times New Roman"/>
+          <w:sz w:val="24"/>
+          <w:szCs w:val="24"/>
+        </w:rPr>
+        <w:t xml:space="preserve"> Download the whole project from </w:t>
+      </w:r>
+      <w:r>
+        <w:rPr>
+          <w:rFonts w:ascii="Times New Roman" w:hAnsi="Times New Roman" w:cs="Times New Roman"/>
+          <w:i/>
+          <w:sz w:val="24"/>
+          <w:szCs w:val="24"/>
+        </w:rPr>
+        <w:t>Web App</w:t>
+      </w:r>
+      <w:r>
+        <w:rPr>
+          <w:rFonts w:ascii="Times New Roman" w:hAnsi="Times New Roman" w:cs="Times New Roman"/>
+          <w:sz w:val="24"/>
+          <w:szCs w:val="24"/>
+        </w:rPr>
+        <w:t xml:space="preserve"> folder and you are ready to go! Feel free to check the whole source code of the software!</w:t>
+      </w:r>
+    </w:p>
+    <w:p>
+      <w:pPr>
+        <w:spacing w:after="0" w:line="360" w:lineRule="auto"/>
+        <w:jc w:val="both"/>
+        <w:rPr>
+          <w:rFonts w:ascii="Times New Roman" w:hAnsi="Times New Roman" w:cs="Times New Roman"/>
+          <w:sz w:val="24"/>
+          <w:szCs w:val="24"/>
+        </w:rPr>
+      </w:pPr>
+    </w:p>
+    <w:p>
+      <w:pPr>
+        <w:spacing w:after="0" w:line="360" w:lineRule="auto"/>
+        <w:jc w:val="both"/>
+        <w:rPr>
+          <w:rFonts w:ascii="Times New Roman" w:hAnsi="Times New Roman" w:cs="Times New Roman"/>
+          <w:sz w:val="24"/>
+          <w:szCs w:val="24"/>
         </w:rPr>
       </w:pPr>
     </w:p>
@@ -1158,8 +1418,143 @@
           <w:sz w:val="32"/>
           <w:szCs w:val="32"/>
         </w:rPr>
+        <w:lastRenderedPageBreak/>
         <w:t>All versions:</w:t>
       </w:r>
+    </w:p>
+    <w:p>
+      <w:pPr>
+        <w:pStyle w:val="ListParagraph"/>
+        <w:numPr>
+          <w:ilvl w:val="0"/>
+          <w:numId w:val="15"/>
+        </w:numPr>
+        <w:spacing w:after="0" w:line="360" w:lineRule="auto"/>
+        <w:rPr>
+          <w:rFonts w:ascii="Times New Roman" w:hAnsi="Times New Roman" w:cs="Times New Roman"/>
+          <w:b/>
+          <w:color w:val="00B050"/>
+          <w:sz w:val="24"/>
+          <w:szCs w:val="24"/>
+        </w:rPr>
+      </w:pPr>
+      <w:r>
+        <w:rPr>
+          <w:rFonts w:ascii="Times New Roman" w:hAnsi="Times New Roman" w:cs="Times New Roman"/>
+          <w:b/>
+          <w:color w:val="00B050"/>
+          <w:sz w:val="24"/>
+          <w:szCs w:val="24"/>
+        </w:rPr>
+        <w:t>Current version – 2.0 – 05.02</w:t>
+      </w:r>
+      <w:r>
+        <w:rPr>
+          <w:rFonts w:ascii="Times New Roman" w:hAnsi="Times New Roman" w:cs="Times New Roman"/>
+          <w:b/>
+          <w:color w:val="00B050"/>
+          <w:sz w:val="24"/>
+          <w:szCs w:val="24"/>
+        </w:rPr>
+        <w:t>.2023</w:t>
+      </w:r>
+    </w:p>
+    <w:p>
+      <w:pPr>
+        <w:spacing w:after="0" w:line="360" w:lineRule="auto"/>
+        <w:rPr>
+          <w:rFonts w:ascii="Times New Roman" w:hAnsi="Times New Roman" w:cs="Times New Roman"/>
+          <w:sz w:val="24"/>
+          <w:szCs w:val="24"/>
+        </w:rPr>
+      </w:pPr>
+      <w:r>
+        <w:rPr>
+          <w:rFonts w:ascii="Times New Roman" w:hAnsi="Times New Roman" w:cs="Times New Roman"/>
+          <w:sz w:val="24"/>
+          <w:szCs w:val="24"/>
+        </w:rPr>
+        <w:t xml:space="preserve">Welcome to the world, </w:t>
+      </w:r>
+      <w:r>
+        <w:rPr>
+          <w:rFonts w:ascii="Times New Roman" w:hAnsi="Times New Roman" w:cs="Times New Roman"/>
+          <w:b/>
+          <w:sz w:val="24"/>
+          <w:szCs w:val="24"/>
+        </w:rPr>
+        <w:t>iStudent</w:t>
+      </w:r>
+      <w:r>
+        <w:rPr>
+          <w:rFonts w:ascii="Times New Roman" w:hAnsi="Times New Roman" w:cs="Times New Roman"/>
+          <w:sz w:val="24"/>
+          <w:szCs w:val="24"/>
+        </w:rPr>
+        <w:t>! Our software finally has a name – iStudent! The reason to choose this exact name is to represent what our application is - with a single word.</w:t>
+      </w:r>
+    </w:p>
+    <w:p>
+      <w:pPr>
+        <w:spacing w:after="0" w:line="360" w:lineRule="auto"/>
+        <w:rPr>
+          <w:rFonts w:ascii="Times New Roman" w:hAnsi="Times New Roman" w:cs="Times New Roman"/>
+          <w:sz w:val="24"/>
+          <w:szCs w:val="24"/>
+        </w:rPr>
+      </w:pPr>
+      <w:r>
+        <w:rPr>
+          <w:rFonts w:ascii="Times New Roman" w:hAnsi="Times New Roman" w:cs="Times New Roman"/>
+          <w:sz w:val="24"/>
+          <w:szCs w:val="24"/>
+        </w:rPr>
+        <w:t>iStudent is officially a web-sided system! R</w:t>
+      </w:r>
+      <w:r>
+        <w:rPr>
+          <w:rFonts w:ascii="Times New Roman" w:hAnsi="Times New Roman" w:cs="Times New Roman"/>
+          <w:sz w:val="24"/>
+          <w:szCs w:val="24"/>
+        </w:rPr>
+        <w:t>est controllers go</w:t>
+      </w:r>
+      <w:r>
+        <w:rPr>
+          <w:rFonts w:ascii="Times New Roman" w:hAnsi="Times New Roman" w:cs="Times New Roman"/>
+          <w:sz w:val="24"/>
+          <w:szCs w:val="24"/>
+        </w:rPr>
+        <w:t>t introduced with this update!</w:t>
+      </w:r>
+    </w:p>
+    <w:p>
+      <w:pPr>
+        <w:spacing w:after="0" w:line="360" w:lineRule="auto"/>
+        <w:rPr>
+          <w:rFonts w:ascii="Times New Roman" w:hAnsi="Times New Roman" w:cs="Times New Roman"/>
+          <w:sz w:val="24"/>
+          <w:szCs w:val="24"/>
+        </w:rPr>
+      </w:pPr>
+      <w:r>
+        <w:rPr>
+          <w:rFonts w:ascii="Times New Roman" w:hAnsi="Times New Roman" w:cs="Times New Roman"/>
+          <w:sz w:val="24"/>
+          <w:szCs w:val="24"/>
+        </w:rPr>
+        <w:t>You can check all students, find a student, add a student and delete a student!</w:t>
+      </w:r>
+    </w:p>
+    <w:p>
+      <w:pPr>
+        <w:spacing w:after="0" w:line="360" w:lineRule="auto"/>
+        <w:rPr>
+          <w:rFonts w:ascii="Times New Roman" w:hAnsi="Times New Roman" w:cs="Times New Roman"/>
+          <w:sz w:val="24"/>
+          <w:szCs w:val="24"/>
+        </w:rPr>
+      </w:pPr>
     </w:p>
     <w:p>
       <w:pPr>
@@ -1172,30 +1567,27 @@
         <w:rPr>
           <w:rFonts w:ascii="Times New Roman" w:hAnsi="Times New Roman" w:cs="Times New Roman"/>
           <w:b/>
-          <w:color w:val="00B050"/>
-          <w:sz w:val="24"/>
-          <w:szCs w:val="24"/>
-        </w:rPr>
-      </w:pPr>
-      <w:r>
-        <w:rPr>
-          <w:rFonts w:ascii="Times New Roman" w:hAnsi="Times New Roman" w:cs="Times New Roman"/>
-          <w:b/>
-          <w:color w:val="00B050"/>
-          <w:sz w:val="24"/>
-          <w:szCs w:val="24"/>
-        </w:rPr>
-        <w:t>Current version – 1.10 – 19</w:t>
-      </w:r>
-      <w:r>
-        <w:rPr>
-          <w:rFonts w:ascii="Times New Roman" w:hAnsi="Times New Roman" w:cs="Times New Roman"/>
-          <w:b/>
-          <w:color w:val="00B050"/>
-          <w:sz w:val="24"/>
-          <w:szCs w:val="24"/>
-        </w:rPr>
-        <w:t>.01.2023</w:t>
+          <w:sz w:val="24"/>
+          <w:szCs w:val="24"/>
+        </w:rPr>
+      </w:pPr>
+      <w:r>
+        <w:rPr>
+          <w:rFonts w:ascii="Times New Roman" w:hAnsi="Times New Roman" w:cs="Times New Roman"/>
+          <w:b/>
+          <w:sz w:val="24"/>
+          <w:szCs w:val="24"/>
+        </w:rPr>
+        <w:t>V</w:t>
+      </w:r>
+      <w:r>
+        <w:rPr>
+          <w:rFonts w:ascii="Times New Roman" w:hAnsi="Times New Roman" w:cs="Times New Roman"/>
+          <w:b/>
+          <w:sz w:val="24"/>
+          <w:szCs w:val="24"/>
+        </w:rPr>
+        <w:t>ersion – 1.10 – 19.01.2023</w:t>
       </w:r>
     </w:p>
     <w:p>
@@ -1232,7 +1624,6 @@
         </w:rPr>
         <w:t xml:space="preserve"> of the project! You can now add and connect the last element in the software – Parent. If you want to connect a parent to a student, type command </w:t>
       </w:r>
-      <w:proofErr w:type="spellStart"/>
       <w:r>
         <w:rPr>
           <w:rFonts w:ascii="Times New Roman" w:hAnsi="Times New Roman" w:cs="Times New Roman"/>
@@ -1242,7 +1633,6 @@
         </w:rPr>
         <w:t>AddParentToStudent</w:t>
       </w:r>
-      <w:proofErr w:type="spellEnd"/>
       <w:r>
         <w:rPr>
           <w:rFonts w:ascii="Times New Roman" w:hAnsi="Times New Roman" w:cs="Times New Roman"/>
@@ -1284,7 +1674,23 @@
           <w:sz w:val="24"/>
           <w:szCs w:val="24"/>
         </w:rPr>
-        <w:t xml:space="preserve"> of the software. You can do everything you want through it! Every command is now available. There were many challenges and architecture questions but it all works well at the end. The next update will mark the new beginning of the app and introduce many </w:t>
+        <w:t xml:space="preserve"> of the software. You can do everything you want through it! Every command is now available. There were many challenges and architecture</w:t>
+      </w:r>
+      <w:r>
+        <w:rPr>
+          <w:rFonts w:ascii="Times New Roman" w:hAnsi="Times New Roman" w:cs="Times New Roman"/>
+          <w:sz w:val="24"/>
+          <w:szCs w:val="24"/>
+        </w:rPr>
+        <w:t xml:space="preserve"> questions but it all works great</w:t>
+      </w:r>
+      <w:r>
+        <w:rPr>
+          <w:rFonts w:ascii="Times New Roman" w:hAnsi="Times New Roman" w:cs="Times New Roman"/>
+          <w:sz w:val="24"/>
+          <w:szCs w:val="24"/>
+        </w:rPr>
+        <w:t xml:space="preserve"> at the end. The next update will mark the new beginning of the app and introduce many </w:t>
       </w:r>
       <w:r>
         <w:rPr>
@@ -1303,6 +1709,16 @@
         </w:rPr>
         <w:t xml:space="preserve"> technologies and principles!</w:t>
       </w:r>
+    </w:p>
+    <w:p>
+      <w:pPr>
+        <w:spacing w:after="0" w:line="360" w:lineRule="auto"/>
+        <w:rPr>
+          <w:rFonts w:ascii="Times New Roman" w:hAnsi="Times New Roman" w:cs="Times New Roman"/>
+          <w:sz w:val="24"/>
+          <w:szCs w:val="24"/>
+        </w:rPr>
+      </w:pPr>
     </w:p>
     <w:p>
       <w:pPr>
@@ -1326,7 +1742,6 @@
           <w:sz w:val="24"/>
           <w:szCs w:val="24"/>
         </w:rPr>
-        <w:lastRenderedPageBreak/>
         <w:t>Version</w:t>
       </w:r>
       <w:r>
@@ -1356,7 +1771,6 @@
         </w:rPr>
         <w:t xml:space="preserve">Two new main commands were added – you can now evaluate a student (by adding a mark to its collection) and register a student for a specific club (by adding the club to its collection). There are two mapping tables for those actions – </w:t>
       </w:r>
-      <w:proofErr w:type="spellStart"/>
       <w:r>
         <w:rPr>
           <w:rFonts w:ascii="Times New Roman" w:hAnsi="Times New Roman" w:cs="Times New Roman"/>
@@ -1366,7 +1780,6 @@
         </w:rPr>
         <w:t>students_marks</w:t>
       </w:r>
-      <w:proofErr w:type="spellEnd"/>
       <w:r>
         <w:rPr>
           <w:rFonts w:ascii="Times New Roman" w:hAnsi="Times New Roman" w:cs="Times New Roman"/>
@@ -1375,7 +1788,6 @@
         </w:rPr>
         <w:t xml:space="preserve"> and </w:t>
       </w:r>
-      <w:proofErr w:type="spellStart"/>
       <w:r>
         <w:rPr>
           <w:rFonts w:ascii="Times New Roman" w:hAnsi="Times New Roman" w:cs="Times New Roman"/>
@@ -1385,7 +1797,6 @@
         </w:rPr>
         <w:t>students_clubs</w:t>
       </w:r>
-      <w:proofErr w:type="spellEnd"/>
       <w:r>
         <w:rPr>
           <w:rFonts w:ascii="Times New Roman" w:hAnsi="Times New Roman" w:cs="Times New Roman"/>
@@ -1429,7 +1840,6 @@
         </w:rPr>
         <w:t xml:space="preserve">The two new commands are </w:t>
       </w:r>
-      <w:proofErr w:type="spellStart"/>
       <w:r>
         <w:rPr>
           <w:rFonts w:ascii="Times New Roman" w:hAnsi="Times New Roman" w:cs="Times New Roman"/>
@@ -1439,7 +1849,6 @@
         </w:rPr>
         <w:t>AddMarkToStudent</w:t>
       </w:r>
-      <w:proofErr w:type="spellEnd"/>
       <w:r>
         <w:rPr>
           <w:rFonts w:ascii="Times New Roman" w:hAnsi="Times New Roman" w:cs="Times New Roman"/>
@@ -1448,7 +1857,6 @@
         </w:rPr>
         <w:t xml:space="preserve"> and </w:t>
       </w:r>
-      <w:proofErr w:type="spellStart"/>
       <w:r>
         <w:rPr>
           <w:rFonts w:ascii="Times New Roman" w:hAnsi="Times New Roman" w:cs="Times New Roman"/>
@@ -1467,7 +1875,6 @@
         </w:rPr>
         <w:t>tudent</w:t>
       </w:r>
-      <w:proofErr w:type="spellEnd"/>
       <w:r>
         <w:rPr>
           <w:rFonts w:ascii="Times New Roman" w:hAnsi="Times New Roman" w:cs="Times New Roman"/>
@@ -1538,7 +1945,6 @@
         </w:rPr>
         <w:t xml:space="preserve">We welcome clubs in our system! Easy to add a club – easy to view an info for a desired club (by its name). The two new commands are </w:t>
       </w:r>
-      <w:proofErr w:type="spellStart"/>
       <w:r>
         <w:rPr>
           <w:rFonts w:ascii="Times New Roman" w:hAnsi="Times New Roman" w:cs="Times New Roman"/>
@@ -1548,7 +1954,6 @@
         </w:rPr>
         <w:t>AddClub</w:t>
       </w:r>
-      <w:proofErr w:type="spellEnd"/>
       <w:r>
         <w:rPr>
           <w:rFonts w:ascii="Times New Roman" w:hAnsi="Times New Roman" w:cs="Times New Roman"/>
@@ -1557,7 +1962,6 @@
         </w:rPr>
         <w:t xml:space="preserve"> and </w:t>
       </w:r>
-      <w:proofErr w:type="spellStart"/>
       <w:r>
         <w:rPr>
           <w:rFonts w:ascii="Times New Roman" w:hAnsi="Times New Roman" w:cs="Times New Roman"/>
@@ -1567,7 +1971,6 @@
         </w:rPr>
         <w:t>ViewClub</w:t>
       </w:r>
-      <w:proofErr w:type="spellEnd"/>
       <w:r>
         <w:rPr>
           <w:rFonts w:ascii="Times New Roman" w:hAnsi="Times New Roman" w:cs="Times New Roman"/>
@@ -1595,6 +1998,28 @@
           <w:szCs w:val="24"/>
         </w:rPr>
       </w:pPr>
+    </w:p>
+    <w:p>
+      <w:pPr>
+        <w:spacing w:after="0" w:line="360" w:lineRule="auto"/>
+        <w:rPr>
+          <w:rFonts w:ascii="Times New Roman" w:hAnsi="Times New Roman" w:cs="Times New Roman"/>
+          <w:sz w:val="24"/>
+          <w:szCs w:val="24"/>
+        </w:rPr>
+      </w:pPr>
+    </w:p>
+    <w:p>
+      <w:pPr>
+        <w:spacing w:after="0" w:line="360" w:lineRule="auto"/>
+        <w:rPr>
+          <w:rFonts w:ascii="Times New Roman" w:hAnsi="Times New Roman" w:cs="Times New Roman"/>
+          <w:sz w:val="24"/>
+          <w:szCs w:val="24"/>
+        </w:rPr>
+      </w:pPr>
+      <w:bookmarkStart w:id="0" w:name="_GoBack"/>
+      <w:bookmarkEnd w:id="0"/>
     </w:p>
     <w:p>
       <w:pPr>
@@ -1618,6 +2043,7 @@
           <w:sz w:val="24"/>
           <w:szCs w:val="24"/>
         </w:rPr>
+        <w:lastRenderedPageBreak/>
         <w:t xml:space="preserve">Version - </w:t>
       </w:r>
       <w:r>
@@ -1930,19 +2356,51 @@
         </w:rPr>
         <w:t xml:space="preserve"> (</w:t>
       </w:r>
-      <w:proofErr w:type="gramStart"/>
-      <w:r>
-        <w:rPr>
-          <w:rFonts w:ascii="Times New Roman" w:hAnsi="Times New Roman" w:cs="Times New Roman"/>
-          <w:sz w:val="24"/>
-          <w:szCs w:val="24"/>
-        </w:rPr>
-        <w:t>the</w:t>
-      </w:r>
-      <w:proofErr w:type="gramEnd"/>
-      <w:r>
-        <w:rPr>
-          <w:rFonts w:ascii="Times New Roman" w:hAnsi="Times New Roman" w:cs="Times New Roman"/>
+      <w:r>
+        <w:rPr>
+          <w:rFonts w:ascii="Times New Roman" w:hAnsi="Times New Roman" w:cs="Times New Roman"/>
+          <w:sz w:val="24"/>
+          <w:szCs w:val="24"/>
+        </w:rPr>
+        <w:t xml:space="preserve">the </w:t>
+      </w:r>
+      <w:r>
+        <w:rPr>
+          <w:rFonts w:ascii="Times New Roman" w:hAnsi="Times New Roman" w:cs="Times New Roman"/>
+          <w:sz w:val="24"/>
+          <w:szCs w:val="24"/>
+        </w:rPr>
+        <w:t xml:space="preserve">goal is to simulate a real environment with </w:t>
+      </w:r>
+      <w:r>
+        <w:rPr>
+          <w:rFonts w:ascii="Times New Roman" w:hAnsi="Times New Roman" w:cs="Times New Roman"/>
+          <w:sz w:val="24"/>
+          <w:szCs w:val="24"/>
+        </w:rPr>
+        <w:t>specific restrictions)</w:t>
+      </w:r>
+      <w:r>
+        <w:rPr>
+          <w:rFonts w:ascii="Times New Roman" w:hAnsi="Times New Roman" w:cs="Times New Roman"/>
+          <w:sz w:val="24"/>
+          <w:szCs w:val="24"/>
+        </w:rPr>
+        <w:t xml:space="preserve">. A new </w:t>
+      </w:r>
+      <w:r>
+        <w:rPr>
+          <w:rFonts w:ascii="Times New Roman" w:hAnsi="Times New Roman" w:cs="Times New Roman"/>
+          <w:i/>
+          <w:sz w:val="24"/>
+          <w:szCs w:val="24"/>
+        </w:rPr>
+        <w:t>json</w:t>
+      </w:r>
+      <w:r>
+        <w:rPr>
+          <w:rFonts w:ascii="Times New Roman" w:hAnsi="Times New Roman" w:cs="Times New Roman"/>
+          <w:i/>
           <w:sz w:val="24"/>
           <w:szCs w:val="24"/>
         </w:rPr>
@@ -1954,25 +2412,59 @@
           <w:sz w:val="24"/>
           <w:szCs w:val="24"/>
         </w:rPr>
-        <w:t xml:space="preserve">goal is to simulate a real environment with </w:t>
-      </w:r>
-      <w:r>
-        <w:rPr>
-          <w:rFonts w:ascii="Times New Roman" w:hAnsi="Times New Roman" w:cs="Times New Roman"/>
-          <w:sz w:val="24"/>
-          <w:szCs w:val="24"/>
-        </w:rPr>
-        <w:t>specific restrictions)</w:t>
-      </w:r>
-      <w:r>
-        <w:rPr>
-          <w:rFonts w:ascii="Times New Roman" w:hAnsi="Times New Roman" w:cs="Times New Roman"/>
-          <w:sz w:val="24"/>
-          <w:szCs w:val="24"/>
-        </w:rPr>
-        <w:t xml:space="preserve">. A new </w:t>
-      </w:r>
-      <w:proofErr w:type="spellStart"/>
+        <w:t xml:space="preserve">file was added containing the </w:t>
+      </w:r>
+      <w:r>
+        <w:rPr>
+          <w:rFonts w:ascii="Times New Roman" w:hAnsi="Times New Roman" w:cs="Times New Roman"/>
+          <w:sz w:val="24"/>
+          <w:szCs w:val="24"/>
+        </w:rPr>
+        <w:t>aforementioned</w:t>
+      </w:r>
+      <w:r>
+        <w:rPr>
+          <w:rFonts w:ascii="Times New Roman" w:hAnsi="Times New Roman" w:cs="Times New Roman"/>
+          <w:sz w:val="24"/>
+          <w:szCs w:val="24"/>
+          <w:lang w:val="bg-BG"/>
+        </w:rPr>
+        <w:t xml:space="preserve"> </w:t>
+      </w:r>
+      <w:r>
+        <w:rPr>
+          <w:rFonts w:ascii="Times New Roman" w:hAnsi="Times New Roman" w:cs="Times New Roman"/>
+          <w:sz w:val="24"/>
+          <w:szCs w:val="24"/>
+        </w:rPr>
+        <w:t xml:space="preserve">departments. </w:t>
+      </w:r>
+      <w:r>
+        <w:rPr>
+          <w:rFonts w:ascii="Times New Roman" w:hAnsi="Times New Roman" w:cs="Times New Roman"/>
+          <w:sz w:val="24"/>
+          <w:szCs w:val="24"/>
+          <w:lang w:val="bg-BG"/>
+        </w:rPr>
+        <w:t>Т</w:t>
+      </w:r>
+      <w:r>
+        <w:rPr>
+          <w:rFonts w:ascii="Times New Roman" w:hAnsi="Times New Roman" w:cs="Times New Roman"/>
+          <w:sz w:val="24"/>
+          <w:szCs w:val="24"/>
+        </w:rPr>
+        <w:t>here was a slight restructuring of the folders</w:t>
+      </w:r>
+      <w:r>
+        <w:rPr>
+          <w:rFonts w:ascii="Times New Roman" w:hAnsi="Times New Roman" w:cs="Times New Roman"/>
+          <w:sz w:val="24"/>
+          <w:szCs w:val="24"/>
+          <w:lang w:val="bg-BG"/>
+        </w:rPr>
+        <w:t xml:space="preserve"> (</w:t>
+      </w:r>
       <w:r>
         <w:rPr>
           <w:rFonts w:ascii="Times New Roman" w:hAnsi="Times New Roman" w:cs="Times New Roman"/>
@@ -1980,84 +2472,6 @@
           <w:sz w:val="24"/>
           <w:szCs w:val="24"/>
         </w:rPr>
-        <w:t>json</w:t>
-      </w:r>
-      <w:proofErr w:type="spellEnd"/>
-      <w:r>
-        <w:rPr>
-          <w:rFonts w:ascii="Times New Roman" w:hAnsi="Times New Roman" w:cs="Times New Roman"/>
-          <w:i/>
-          <w:sz w:val="24"/>
-          <w:szCs w:val="24"/>
-        </w:rPr>
-        <w:t xml:space="preserve"> </w:t>
-      </w:r>
-      <w:r>
-        <w:rPr>
-          <w:rFonts w:ascii="Times New Roman" w:hAnsi="Times New Roman" w:cs="Times New Roman"/>
-          <w:sz w:val="24"/>
-          <w:szCs w:val="24"/>
-        </w:rPr>
-        <w:t xml:space="preserve">file was added containing the </w:t>
-      </w:r>
-      <w:r>
-        <w:rPr>
-          <w:rFonts w:ascii="Times New Roman" w:hAnsi="Times New Roman" w:cs="Times New Roman"/>
-          <w:sz w:val="24"/>
-          <w:szCs w:val="24"/>
-        </w:rPr>
-        <w:t>aforementioned</w:t>
-      </w:r>
-      <w:r>
-        <w:rPr>
-          <w:rFonts w:ascii="Times New Roman" w:hAnsi="Times New Roman" w:cs="Times New Roman"/>
-          <w:sz w:val="24"/>
-          <w:szCs w:val="24"/>
-          <w:lang w:val="bg-BG"/>
-        </w:rPr>
-        <w:t xml:space="preserve"> </w:t>
-      </w:r>
-      <w:r>
-        <w:rPr>
-          <w:rFonts w:ascii="Times New Roman" w:hAnsi="Times New Roman" w:cs="Times New Roman"/>
-          <w:sz w:val="24"/>
-          <w:szCs w:val="24"/>
-        </w:rPr>
-        <w:t xml:space="preserve">departments. </w:t>
-      </w:r>
-      <w:r>
-        <w:rPr>
-          <w:rFonts w:ascii="Times New Roman" w:hAnsi="Times New Roman" w:cs="Times New Roman"/>
-          <w:sz w:val="24"/>
-          <w:szCs w:val="24"/>
-          <w:lang w:val="bg-BG"/>
-        </w:rPr>
-        <w:t>Т</w:t>
-      </w:r>
-      <w:r>
-        <w:rPr>
-          <w:rFonts w:ascii="Times New Roman" w:hAnsi="Times New Roman" w:cs="Times New Roman"/>
-          <w:sz w:val="24"/>
-          <w:szCs w:val="24"/>
-        </w:rPr>
-        <w:t>here was a slight restructuring of the folders</w:t>
-      </w:r>
-      <w:r>
-        <w:rPr>
-          <w:rFonts w:ascii="Times New Roman" w:hAnsi="Times New Roman" w:cs="Times New Roman"/>
-          <w:sz w:val="24"/>
-          <w:szCs w:val="24"/>
-          <w:lang w:val="bg-BG"/>
-        </w:rPr>
-        <w:t xml:space="preserve"> (</w:t>
-      </w:r>
-      <w:r>
-        <w:rPr>
-          <w:rFonts w:ascii="Times New Roman" w:hAnsi="Times New Roman" w:cs="Times New Roman"/>
-          <w:i/>
-          <w:sz w:val="24"/>
-          <w:szCs w:val="24"/>
-        </w:rPr>
         <w:t>base folders</w:t>
       </w:r>
       <w:r>
@@ -2068,56 +2482,6 @@
         </w:rPr>
         <w:t>).</w:t>
       </w:r>
-    </w:p>
-    <w:p>
-      <w:pPr>
-        <w:spacing w:after="0" w:line="360" w:lineRule="auto"/>
-        <w:rPr>
-          <w:rFonts w:ascii="Times New Roman" w:hAnsi="Times New Roman" w:cs="Times New Roman"/>
-          <w:sz w:val="24"/>
-          <w:szCs w:val="24"/>
-        </w:rPr>
-      </w:pPr>
-    </w:p>
-    <w:p>
-      <w:pPr>
-        <w:spacing w:after="0" w:line="360" w:lineRule="auto"/>
-        <w:rPr>
-          <w:rFonts w:ascii="Times New Roman" w:hAnsi="Times New Roman" w:cs="Times New Roman"/>
-          <w:sz w:val="24"/>
-          <w:szCs w:val="24"/>
-        </w:rPr>
-      </w:pPr>
-    </w:p>
-    <w:p>
-      <w:pPr>
-        <w:spacing w:after="0" w:line="360" w:lineRule="auto"/>
-        <w:rPr>
-          <w:rFonts w:ascii="Times New Roman" w:hAnsi="Times New Roman" w:cs="Times New Roman"/>
-          <w:sz w:val="24"/>
-          <w:szCs w:val="24"/>
-        </w:rPr>
-      </w:pPr>
-    </w:p>
-    <w:p>
-      <w:pPr>
-        <w:spacing w:after="0" w:line="360" w:lineRule="auto"/>
-        <w:rPr>
-          <w:rFonts w:ascii="Times New Roman" w:hAnsi="Times New Roman" w:cs="Times New Roman"/>
-          <w:sz w:val="24"/>
-          <w:szCs w:val="24"/>
-        </w:rPr>
-      </w:pPr>
-    </w:p>
-    <w:p>
-      <w:pPr>
-        <w:spacing w:after="0" w:line="360" w:lineRule="auto"/>
-        <w:rPr>
-          <w:rFonts w:ascii="Times New Roman" w:hAnsi="Times New Roman" w:cs="Times New Roman"/>
-          <w:sz w:val="24"/>
-          <w:szCs w:val="24"/>
-        </w:rPr>
-      </w:pPr>
     </w:p>
     <w:p>
       <w:pPr>
@@ -2151,7 +2515,6 @@
           <w:sz w:val="24"/>
           <w:szCs w:val="24"/>
         </w:rPr>
-        <w:lastRenderedPageBreak/>
         <w:t>Version</w:t>
       </w:r>
       <w:r>
@@ -2190,7 +2553,6 @@
         </w:rPr>
         <w:t xml:space="preserve">Refactoring and adding two new commands – </w:t>
       </w:r>
-      <w:proofErr w:type="spellStart"/>
       <w:r>
         <w:rPr>
           <w:rFonts w:ascii="Times New Roman" w:hAnsi="Times New Roman" w:cs="Times New Roman"/>
@@ -2200,7 +2562,6 @@
         </w:rPr>
         <w:t>ViewStudent</w:t>
       </w:r>
-      <w:proofErr w:type="spellEnd"/>
       <w:r>
         <w:rPr>
           <w:rFonts w:ascii="Times New Roman" w:hAnsi="Times New Roman" w:cs="Times New Roman"/>
@@ -2209,7 +2570,6 @@
         </w:rPr>
         <w:t xml:space="preserve"> and </w:t>
       </w:r>
-      <w:proofErr w:type="spellStart"/>
       <w:r>
         <w:rPr>
           <w:rFonts w:ascii="Times New Roman" w:hAnsi="Times New Roman" w:cs="Times New Roman"/>
@@ -2219,7 +2579,6 @@
         </w:rPr>
         <w:t>ViewTeacher</w:t>
       </w:r>
-      <w:proofErr w:type="spellEnd"/>
       <w:r>
         <w:rPr>
           <w:rFonts w:ascii="Times New Roman" w:hAnsi="Times New Roman" w:cs="Times New Roman"/>
@@ -2228,7 +2587,6 @@
         </w:rPr>
         <w:t xml:space="preserve"> (both requesting first and last name!). The two commands introduced with the previous update were integrated in the </w:t>
       </w:r>
-      <w:proofErr w:type="spellStart"/>
       <w:r>
         <w:rPr>
           <w:rFonts w:ascii="Times New Roman" w:hAnsi="Times New Roman" w:cs="Times New Roman"/>
@@ -2238,7 +2596,6 @@
         </w:rPr>
         <w:t>addStudent</w:t>
       </w:r>
-      <w:proofErr w:type="spellEnd"/>
       <w:r>
         <w:rPr>
           <w:rFonts w:ascii="Times New Roman" w:hAnsi="Times New Roman" w:cs="Times New Roman"/>
@@ -2247,7 +2604,6 @@
         </w:rPr>
         <w:t xml:space="preserve"> and </w:t>
       </w:r>
-      <w:proofErr w:type="spellStart"/>
       <w:r>
         <w:rPr>
           <w:rFonts w:ascii="Times New Roman" w:hAnsi="Times New Roman" w:cs="Times New Roman"/>
@@ -2257,7 +2613,6 @@
         </w:rPr>
         <w:t>addTeacher</w:t>
       </w:r>
-      <w:proofErr w:type="spellEnd"/>
       <w:r>
         <w:rPr>
           <w:rFonts w:ascii="Times New Roman" w:hAnsi="Times New Roman" w:cs="Times New Roman"/>
@@ -2353,7 +2708,6 @@
         </w:rPr>
         <w:t xml:space="preserve"> – </w:t>
       </w:r>
-      <w:proofErr w:type="spellStart"/>
       <w:r>
         <w:rPr>
           <w:rFonts w:ascii="Times New Roman" w:hAnsi="Times New Roman" w:cs="Times New Roman"/>
@@ -2363,7 +2717,6 @@
         </w:rPr>
         <w:t>addTown</w:t>
       </w:r>
-      <w:proofErr w:type="spellEnd"/>
       <w:r>
         <w:rPr>
           <w:rFonts w:ascii="Times New Roman" w:hAnsi="Times New Roman" w:cs="Times New Roman"/>
@@ -2372,7 +2725,6 @@
         </w:rPr>
         <w:t xml:space="preserve"> and </w:t>
       </w:r>
-      <w:proofErr w:type="spellStart"/>
       <w:r>
         <w:rPr>
           <w:rFonts w:ascii="Times New Roman" w:hAnsi="Times New Roman" w:cs="Times New Roman"/>
@@ -2382,7 +2734,6 @@
         </w:rPr>
         <w:t>addCountry</w:t>
       </w:r>
-      <w:proofErr w:type="spellEnd"/>
       <w:r>
         <w:rPr>
           <w:rFonts w:ascii="Times New Roman" w:hAnsi="Times New Roman" w:cs="Times New Roman"/>
@@ -2397,25 +2748,7 @@
           <w:sz w:val="24"/>
           <w:szCs w:val="24"/>
         </w:rPr>
-        <w:t xml:space="preserve"> Previously created </w:t>
-      </w:r>
-      <w:proofErr w:type="spellStart"/>
-      <w:r>
-        <w:rPr>
-          <w:rFonts w:ascii="Times New Roman" w:hAnsi="Times New Roman" w:cs="Times New Roman"/>
-          <w:sz w:val="24"/>
-          <w:szCs w:val="24"/>
-        </w:rPr>
-        <w:t>txt.file</w:t>
-      </w:r>
-      <w:proofErr w:type="spellEnd"/>
-      <w:r>
-        <w:rPr>
-          <w:rFonts w:ascii="Times New Roman" w:hAnsi="Times New Roman" w:cs="Times New Roman"/>
-          <w:sz w:val="24"/>
-          <w:szCs w:val="24"/>
-        </w:rPr>
-        <w:t xml:space="preserve">-s were </w:t>
+        <w:t xml:space="preserve"> Previously created txt.file-s were </w:t>
       </w:r>
       <w:r>
         <w:rPr>
@@ -2450,6 +2783,36 @@
         </w:rPr>
         <w:t xml:space="preserve"> files. You can now freely add new towns and countries to the database and the software will automatically check if you also need to add a new country with the insertion of a new town – if not, a relation will be created!</w:t>
       </w:r>
+    </w:p>
+    <w:p>
+      <w:pPr>
+        <w:spacing w:after="0" w:line="360" w:lineRule="auto"/>
+        <w:rPr>
+          <w:rFonts w:ascii="Times New Roman" w:hAnsi="Times New Roman" w:cs="Times New Roman"/>
+          <w:sz w:val="24"/>
+          <w:szCs w:val="24"/>
+        </w:rPr>
+      </w:pPr>
+    </w:p>
+    <w:p>
+      <w:pPr>
+        <w:spacing w:after="0" w:line="360" w:lineRule="auto"/>
+        <w:rPr>
+          <w:rFonts w:ascii="Times New Roman" w:hAnsi="Times New Roman" w:cs="Times New Roman"/>
+          <w:sz w:val="24"/>
+          <w:szCs w:val="24"/>
+        </w:rPr>
+      </w:pPr>
+    </w:p>
+    <w:p>
+      <w:pPr>
+        <w:spacing w:after="0" w:line="360" w:lineRule="auto"/>
+        <w:rPr>
+          <w:rFonts w:ascii="Times New Roman" w:hAnsi="Times New Roman" w:cs="Times New Roman"/>
+          <w:sz w:val="24"/>
+          <w:szCs w:val="24"/>
+        </w:rPr>
+      </w:pPr>
     </w:p>
     <w:p>
       <w:pPr>
@@ -2483,6 +2846,7 @@
           <w:sz w:val="24"/>
           <w:szCs w:val="24"/>
         </w:rPr>
+        <w:lastRenderedPageBreak/>
         <w:t>Version</w:t>
       </w:r>
       <w:r>
@@ -2545,7 +2909,6 @@
         </w:rPr>
         <w:t xml:space="preserve"> Updated </w:t>
       </w:r>
-      <w:proofErr w:type="spellStart"/>
       <w:r>
         <w:rPr>
           <w:rFonts w:ascii="Times New Roman" w:hAnsi="Times New Roman" w:cs="Times New Roman"/>
@@ -2553,20 +2916,8 @@
           <w:sz w:val="24"/>
           <w:szCs w:val="24"/>
         </w:rPr>
-        <w:t>application</w:t>
-      </w:r>
-      <w:proofErr w:type="gramStart"/>
-      <w:r>
-        <w:rPr>
-          <w:rFonts w:ascii="Times New Roman" w:hAnsi="Times New Roman" w:cs="Times New Roman"/>
-          <w:i/>
-          <w:sz w:val="24"/>
-          <w:szCs w:val="24"/>
-        </w:rPr>
-        <w:t>,properties</w:t>
-      </w:r>
-      <w:proofErr w:type="spellEnd"/>
-      <w:proofErr w:type="gramEnd"/>
+        <w:t>application,properties</w:t>
+      </w:r>
       <w:r>
         <w:rPr>
           <w:rFonts w:ascii="Times New Roman" w:hAnsi="Times New Roman" w:cs="Times New Roman"/>
@@ -2731,7 +3082,6 @@
         </w:rPr>
         <w:t>Path – “</w:t>
       </w:r>
-      <w:proofErr w:type="spellStart"/>
       <w:r>
         <w:rPr>
           <w:rFonts w:ascii="Times New Roman" w:hAnsi="Times New Roman" w:cs="Times New Roman"/>
@@ -2739,78 +3089,8 @@
           <w:sz w:val="24"/>
           <w:szCs w:val="24"/>
         </w:rPr>
-        <w:t>src</w:t>
-      </w:r>
-      <w:proofErr w:type="spellEnd"/>
-      <w:r>
-        <w:rPr>
-          <w:rFonts w:ascii="Times New Roman" w:hAnsi="Times New Roman" w:cs="Times New Roman"/>
-          <w:i/>
-          <w:sz w:val="24"/>
-          <w:szCs w:val="24"/>
-        </w:rPr>
-        <w:t>/main/resources/</w:t>
-      </w:r>
-      <w:proofErr w:type="spellStart"/>
-      <w:r>
-        <w:rPr>
-          <w:rFonts w:ascii="Times New Roman" w:hAnsi="Times New Roman" w:cs="Times New Roman"/>
-          <w:i/>
-          <w:sz w:val="24"/>
-          <w:szCs w:val="24"/>
-        </w:rPr>
-        <w:t>DataBaseContent</w:t>
-      </w:r>
-      <w:proofErr w:type="spellEnd"/>
-      <w:r>
-        <w:rPr>
-          <w:rFonts w:ascii="Times New Roman" w:hAnsi="Times New Roman" w:cs="Times New Roman"/>
-          <w:i/>
-          <w:sz w:val="24"/>
-          <w:szCs w:val="24"/>
-        </w:rPr>
-        <w:t>/towns.txt”</w:t>
-      </w:r>
-    </w:p>
-    <w:p>
-      <w:pPr>
-        <w:spacing w:after="0" w:line="360" w:lineRule="auto"/>
-        <w:rPr>
-          <w:rFonts w:ascii="Times New Roman" w:hAnsi="Times New Roman" w:cs="Times New Roman"/>
-          <w:sz w:val="24"/>
-          <w:szCs w:val="24"/>
-        </w:rPr>
-      </w:pPr>
-    </w:p>
-    <w:p>
-      <w:pPr>
-        <w:spacing w:after="0" w:line="360" w:lineRule="auto"/>
-        <w:rPr>
-          <w:rFonts w:ascii="Times New Roman" w:hAnsi="Times New Roman" w:cs="Times New Roman"/>
-          <w:sz w:val="24"/>
-          <w:szCs w:val="24"/>
-        </w:rPr>
-      </w:pPr>
-    </w:p>
-    <w:p>
-      <w:pPr>
-        <w:spacing w:after="0" w:line="360" w:lineRule="auto"/>
-        <w:rPr>
-          <w:rFonts w:ascii="Times New Roman" w:hAnsi="Times New Roman" w:cs="Times New Roman"/>
-          <w:sz w:val="24"/>
-          <w:szCs w:val="24"/>
-        </w:rPr>
-      </w:pPr>
-    </w:p>
-    <w:p>
-      <w:pPr>
-        <w:spacing w:after="0" w:line="360" w:lineRule="auto"/>
-        <w:rPr>
-          <w:rFonts w:ascii="Times New Roman" w:hAnsi="Times New Roman" w:cs="Times New Roman"/>
-          <w:sz w:val="24"/>
-          <w:szCs w:val="24"/>
-        </w:rPr>
-      </w:pPr>
+        <w:t>src/main/resources/DataBaseContent/towns.txt”</w:t>
+      </w:r>
     </w:p>
     <w:p>
       <w:pPr>
@@ -2844,7 +3124,6 @@
           <w:sz w:val="24"/>
           <w:szCs w:val="24"/>
         </w:rPr>
-        <w:lastRenderedPageBreak/>
         <w:t>Version - 1.2 -</w:t>
       </w:r>
       <w:r>
@@ -3155,17 +3434,7 @@
           <w:sz w:val="24"/>
           <w:szCs w:val="24"/>
         </w:rPr>
-        <w:t>A repository in GitH</w:t>
-      </w:r>
-      <w:bookmarkStart w:id="0" w:name="_GoBack"/>
-      <w:bookmarkEnd w:id="0"/>
-      <w:r>
-        <w:rPr>
-          <w:rFonts w:ascii="Times New Roman" w:hAnsi="Times New Roman" w:cs="Times New Roman"/>
-          <w:sz w:val="24"/>
-          <w:szCs w:val="24"/>
-        </w:rPr>
-        <w:t>ub was opened! The app is about to release its first version!</w:t>
+        <w:t>A repository in GitHub was opened! The app is about to release its first version!</w:t>
       </w:r>
     </w:p>
     <w:sectPr>
@@ -3317,7 +3586,7 @@
                                     <w:noProof/>
                                     <w:color w:val="8C8C8C" w:themeColor="background1" w:themeShade="8C"/>
                                   </w:rPr>
-                                  <w:t>5</w:t>
+                                  <w:t>4</w:t>
                                 </w:r>
                                 <w:r>
                                   <w:rPr>
@@ -3455,7 +3724,7 @@
                               <w:noProof/>
                               <w:color w:val="8C8C8C" w:themeColor="background1" w:themeShade="8C"/>
                             </w:rPr>
-                            <w:t>5</w:t>
+                            <w:t>4</w:t>
                           </w:r>
                           <w:r>
                             <w:rPr>
@@ -4027,6 +4296,119 @@
     </w:lvl>
   </w:abstractNum>
   <w:abstractNum w:abstractNumId="4" w15:restartNumberingAfterBreak="0">
+    <w:nsid w:val="18CF7759"/>
+    <w:multiLevelType w:val="hybridMultilevel"/>
+    <w:tmpl w:val="C7B04B7C"/>
+    <w:lvl w:ilvl="0" w:tplc="04020001">
+      <w:start w:val="1"/>
+      <w:numFmt w:val="bullet"/>
+      <w:lvlText w:val=""/>
+      <w:lvlJc w:val="left"/>
+      <w:pPr>
+        <w:ind w:left="783" w:hanging="360"/>
+      </w:pPr>
+      <w:rPr>
+        <w:rFonts w:ascii="Symbol" w:hAnsi="Symbol" w:hint="default"/>
+      </w:rPr>
+    </w:lvl>
+    <w:lvl w:ilvl="1" w:tplc="04020003" w:tentative="1">
+      <w:start w:val="1"/>
+      <w:numFmt w:val="bullet"/>
+      <w:lvlText w:val="o"/>
+      <w:lvlJc w:val="left"/>
+      <w:pPr>
+        <w:ind w:left="1503" w:hanging="360"/>
+      </w:pPr>
+      <w:rPr>
+        <w:rFonts w:ascii="Courier New" w:hAnsi="Courier New" w:cs="Courier New" w:hint="default"/>
+      </w:rPr>
+    </w:lvl>
+    <w:lvl w:ilvl="2" w:tplc="04020005" w:tentative="1">
+      <w:start w:val="1"/>
+      <w:numFmt w:val="bullet"/>
+      <w:lvlText w:val=""/>
+      <w:lvlJc w:val="left"/>
+      <w:pPr>
+        <w:ind w:left="2223" w:hanging="360"/>
+      </w:pPr>
+      <w:rPr>
+        <w:rFonts w:ascii="Wingdings" w:hAnsi="Wingdings" w:hint="default"/>
+      </w:rPr>
+    </w:lvl>
+    <w:lvl w:ilvl="3" w:tplc="04020001" w:tentative="1">
+      <w:start w:val="1"/>
+      <w:numFmt w:val="bullet"/>
+      <w:lvlText w:val=""/>
+      <w:lvlJc w:val="left"/>
+      <w:pPr>
+        <w:ind w:left="2943" w:hanging="360"/>
+      </w:pPr>
+      <w:rPr>
+        <w:rFonts w:ascii="Symbol" w:hAnsi="Symbol" w:hint="default"/>
+      </w:rPr>
+    </w:lvl>
+    <w:lvl w:ilvl="4" w:tplc="04020003" w:tentative="1">
+      <w:start w:val="1"/>
+      <w:numFmt w:val="bullet"/>
+      <w:lvlText w:val="o"/>
+      <w:lvlJc w:val="left"/>
+      <w:pPr>
+        <w:ind w:left="3663" w:hanging="360"/>
+      </w:pPr>
+      <w:rPr>
+        <w:rFonts w:ascii="Courier New" w:hAnsi="Courier New" w:cs="Courier New" w:hint="default"/>
+      </w:rPr>
+    </w:lvl>
+    <w:lvl w:ilvl="5" w:tplc="04020005" w:tentative="1">
+      <w:start w:val="1"/>
+      <w:numFmt w:val="bullet"/>
+      <w:lvlText w:val=""/>
+      <w:lvlJc w:val="left"/>
+      <w:pPr>
+        <w:ind w:left="4383" w:hanging="360"/>
+      </w:pPr>
+      <w:rPr>
+        <w:rFonts w:ascii="Wingdings" w:hAnsi="Wingdings" w:hint="default"/>
+      </w:rPr>
+    </w:lvl>
+    <w:lvl w:ilvl="6" w:tplc="04020001" w:tentative="1">
+      <w:start w:val="1"/>
+      <w:numFmt w:val="bullet"/>
+      <w:lvlText w:val=""/>
+      <w:lvlJc w:val="left"/>
+      <w:pPr>
+        <w:ind w:left="5103" w:hanging="360"/>
+      </w:pPr>
+      <w:rPr>
+        <w:rFonts w:ascii="Symbol" w:hAnsi="Symbol" w:hint="default"/>
+      </w:rPr>
+    </w:lvl>
+    <w:lvl w:ilvl="7" w:tplc="04020003" w:tentative="1">
+      <w:start w:val="1"/>
+      <w:numFmt w:val="bullet"/>
+      <w:lvlText w:val="o"/>
+      <w:lvlJc w:val="left"/>
+      <w:pPr>
+        <w:ind w:left="5823" w:hanging="360"/>
+      </w:pPr>
+      <w:rPr>
+        <w:rFonts w:ascii="Courier New" w:hAnsi="Courier New" w:cs="Courier New" w:hint="default"/>
+      </w:rPr>
+    </w:lvl>
+    <w:lvl w:ilvl="8" w:tplc="04020005" w:tentative="1">
+      <w:start w:val="1"/>
+      <w:numFmt w:val="bullet"/>
+      <w:lvlText w:val=""/>
+      <w:lvlJc w:val="left"/>
+      <w:pPr>
+        <w:ind w:left="6543" w:hanging="360"/>
+      </w:pPr>
+      <w:rPr>
+        <w:rFonts w:ascii="Wingdings" w:hAnsi="Wingdings" w:hint="default"/>
+      </w:rPr>
+    </w:lvl>
+  </w:abstractNum>
+  <w:abstractNum w:abstractNumId="5" w15:restartNumberingAfterBreak="0">
     <w:nsid w:val="25851876"/>
     <w:multiLevelType w:val="hybridMultilevel"/>
     <w:tmpl w:val="15C45DEE"/>
@@ -4139,7 +4521,7 @@
       </w:rPr>
     </w:lvl>
   </w:abstractNum>
-  <w:abstractNum w:abstractNumId="5" w15:restartNumberingAfterBreak="0">
+  <w:abstractNum w:abstractNumId="6" w15:restartNumberingAfterBreak="0">
     <w:nsid w:val="2C085DDA"/>
     <w:multiLevelType w:val="hybridMultilevel"/>
     <w:tmpl w:val="9A229D74"/>
@@ -4252,7 +4634,7 @@
       </w:rPr>
     </w:lvl>
   </w:abstractNum>
-  <w:abstractNum w:abstractNumId="6" w15:restartNumberingAfterBreak="0">
+  <w:abstractNum w:abstractNumId="7" w15:restartNumberingAfterBreak="0">
     <w:nsid w:val="3FFB4B12"/>
     <w:multiLevelType w:val="hybridMultilevel"/>
     <w:tmpl w:val="90FA4060"/>
@@ -4365,7 +4747,7 @@
       </w:rPr>
     </w:lvl>
   </w:abstractNum>
-  <w:abstractNum w:abstractNumId="7" w15:restartNumberingAfterBreak="0">
+  <w:abstractNum w:abstractNumId="8" w15:restartNumberingAfterBreak="0">
     <w:nsid w:val="452D176F"/>
     <w:multiLevelType w:val="hybridMultilevel"/>
     <w:tmpl w:val="66C29B74"/>
@@ -4478,7 +4860,7 @@
       </w:rPr>
     </w:lvl>
   </w:abstractNum>
-  <w:abstractNum w:abstractNumId="8" w15:restartNumberingAfterBreak="0">
+  <w:abstractNum w:abstractNumId="9" w15:restartNumberingAfterBreak="0">
     <w:nsid w:val="4AF722CB"/>
     <w:multiLevelType w:val="hybridMultilevel"/>
     <w:tmpl w:val="225EC85C"/>
@@ -4591,7 +4973,7 @@
       </w:rPr>
     </w:lvl>
   </w:abstractNum>
-  <w:abstractNum w:abstractNumId="9" w15:restartNumberingAfterBreak="0">
+  <w:abstractNum w:abstractNumId="10" w15:restartNumberingAfterBreak="0">
     <w:nsid w:val="4C384EC6"/>
     <w:multiLevelType w:val="hybridMultilevel"/>
     <w:tmpl w:val="BE881E5E"/>
@@ -4679,7 +5061,7 @@
       </w:pPr>
     </w:lvl>
   </w:abstractNum>
-  <w:abstractNum w:abstractNumId="10" w15:restartNumberingAfterBreak="0">
+  <w:abstractNum w:abstractNumId="11" w15:restartNumberingAfterBreak="0">
     <w:nsid w:val="4C690DD9"/>
     <w:multiLevelType w:val="hybridMultilevel"/>
     <w:tmpl w:val="6BF40210"/>
@@ -4792,7 +5174,7 @@
       </w:rPr>
     </w:lvl>
   </w:abstractNum>
-  <w:abstractNum w:abstractNumId="11" w15:restartNumberingAfterBreak="0">
+  <w:abstractNum w:abstractNumId="12" w15:restartNumberingAfterBreak="0">
     <w:nsid w:val="5E2E63E8"/>
     <w:multiLevelType w:val="hybridMultilevel"/>
     <w:tmpl w:val="97E0F0AE"/>
@@ -4905,7 +5287,7 @@
       </w:rPr>
     </w:lvl>
   </w:abstractNum>
-  <w:abstractNum w:abstractNumId="12" w15:restartNumberingAfterBreak="0">
+  <w:abstractNum w:abstractNumId="13" w15:restartNumberingAfterBreak="0">
     <w:nsid w:val="6C217E53"/>
     <w:multiLevelType w:val="hybridMultilevel"/>
     <w:tmpl w:val="2EA6251A"/>
@@ -5018,7 +5400,7 @@
       </w:rPr>
     </w:lvl>
   </w:abstractNum>
-  <w:abstractNum w:abstractNumId="13" w15:restartNumberingAfterBreak="0">
+  <w:abstractNum w:abstractNumId="14" w15:restartNumberingAfterBreak="0">
     <w:nsid w:val="7A5F62BB"/>
     <w:multiLevelType w:val="hybridMultilevel"/>
     <w:tmpl w:val="DA1CEA60"/>
@@ -5135,43 +5517,46 @@
     <w:abstractNumId w:val="1"/>
   </w:num>
   <w:num w:numId="2">
-    <w:abstractNumId w:val="10"/>
+    <w:abstractNumId w:val="11"/>
   </w:num>
   <w:num w:numId="3">
-    <w:abstractNumId w:val="11"/>
+    <w:abstractNumId w:val="12"/>
   </w:num>
   <w:num w:numId="4">
-    <w:abstractNumId w:val="13"/>
+    <w:abstractNumId w:val="14"/>
   </w:num>
   <w:num w:numId="5">
-    <w:abstractNumId w:val="4"/>
+    <w:abstractNumId w:val="5"/>
   </w:num>
   <w:num w:numId="6">
     <w:abstractNumId w:val="3"/>
   </w:num>
   <w:num w:numId="7">
-    <w:abstractNumId w:val="12"/>
+    <w:abstractNumId w:val="13"/>
   </w:num>
   <w:num w:numId="8">
-    <w:abstractNumId w:val="6"/>
+    <w:abstractNumId w:val="7"/>
   </w:num>
   <w:num w:numId="9">
-    <w:abstractNumId w:val="7"/>
+    <w:abstractNumId w:val="8"/>
   </w:num>
   <w:num w:numId="10">
     <w:abstractNumId w:val="2"/>
   </w:num>
   <w:num w:numId="11">
-    <w:abstractNumId w:val="5"/>
+    <w:abstractNumId w:val="6"/>
   </w:num>
   <w:num w:numId="12">
-    <w:abstractNumId w:val="8"/>
+    <w:abstractNumId w:val="9"/>
   </w:num>
   <w:num w:numId="13">
     <w:abstractNumId w:val="0"/>
   </w:num>
   <w:num w:numId="14">
-    <w:abstractNumId w:val="9"/>
+    <w:abstractNumId w:val="10"/>
+  </w:num>
+  <w:num w:numId="15">
+    <w:abstractNumId w:val="4"/>
   </w:num>
 </w:numbering>
 </file>
@@ -5573,6 +5958,7 @@
   <w:style w:type="character" w:default="1" w:styleId="DefaultParagraphFont">
     <w:name w:val="Default Paragraph Font"/>
     <w:uiPriority w:val="1"/>
+    <w:semiHidden/>
     <w:unhideWhenUsed/>
   </w:style>
   <w:style w:type="table" w:default="1" w:styleId="TableNormal">

</xml_diff>

<commit_message>
Version 2.1 - All things Validation! More in DOCUMENTATION!
</commit_message>
<xml_diff>
--- a/DOCUMENTATION.docx
+++ b/DOCUMENTATION.docx
@@ -1446,7 +1446,7 @@
           <w:sz w:val="24"/>
           <w:szCs w:val="24"/>
         </w:rPr>
-        <w:t>Current version – 2.0 – 05.02</w:t>
+        <w:t>Current version – 2.1 – 07</w:t>
       </w:r>
       <w:r>
         <w:rPr>
@@ -1456,7 +1456,119 @@
           <w:sz w:val="24"/>
           <w:szCs w:val="24"/>
         </w:rPr>
-        <w:t>.2023</w:t>
+        <w:t>.02.2023</w:t>
+      </w:r>
+    </w:p>
+    <w:p>
+      <w:pPr>
+        <w:spacing w:after="0" w:line="360" w:lineRule="auto"/>
+        <w:rPr>
+          <w:rFonts w:ascii="Times New Roman" w:hAnsi="Times New Roman" w:cs="Times New Roman"/>
+          <w:sz w:val="24"/>
+          <w:szCs w:val="24"/>
+        </w:rPr>
+      </w:pPr>
+      <w:r>
+        <w:rPr>
+          <w:rFonts w:ascii="Times New Roman" w:hAnsi="Times New Roman" w:cs="Times New Roman"/>
+          <w:sz w:val="24"/>
+          <w:szCs w:val="24"/>
+        </w:rPr>
+        <w:t>Validation update! While registering a new student in your school, you need to meet specific c</w:t>
+      </w:r>
+      <w:r>
+        <w:rPr>
+          <w:rFonts w:ascii="Times New Roman" w:hAnsi="Times New Roman" w:cs="Times New Roman"/>
+          <w:sz w:val="24"/>
+          <w:szCs w:val="24"/>
+        </w:rPr>
+        <w:t>riteria</w:t>
+      </w:r>
+      <w:r>
+        <w:rPr>
+          <w:rFonts w:ascii="Times New Roman" w:hAnsi="Times New Roman" w:cs="Times New Roman"/>
+          <w:sz w:val="24"/>
+          <w:szCs w:val="24"/>
+        </w:rPr>
+        <w:t xml:space="preserve"> – from valid first, middle and last name, to unique email in the whole DB and valid gender (M, F).</w:t>
+      </w:r>
+    </w:p>
+    <w:p>
+      <w:pPr>
+        <w:spacing w:after="0" w:line="360" w:lineRule="auto"/>
+        <w:rPr>
+          <w:rFonts w:ascii="Times New Roman" w:hAnsi="Times New Roman" w:cs="Times New Roman"/>
+          <w:sz w:val="24"/>
+          <w:szCs w:val="24"/>
+        </w:rPr>
+      </w:pPr>
+      <w:r>
+        <w:rPr>
+          <w:rFonts w:ascii="Times New Roman" w:hAnsi="Times New Roman" w:cs="Times New Roman"/>
+          <w:sz w:val="24"/>
+          <w:szCs w:val="24"/>
+        </w:rPr>
+        <w:t xml:space="preserve">iStudent is a school management system which has Users – all of them with a </w:t>
+      </w:r>
+      <w:r>
+        <w:rPr>
+          <w:rFonts w:ascii="Times New Roman" w:hAnsi="Times New Roman" w:cs="Times New Roman"/>
+          <w:sz w:val="24"/>
+          <w:szCs w:val="24"/>
+        </w:rPr>
+        <w:t>certain</w:t>
+      </w:r>
+      <w:r>
+        <w:rPr>
+          <w:rFonts w:ascii="Times New Roman" w:hAnsi="Times New Roman" w:cs="Times New Roman"/>
+          <w:sz w:val="24"/>
+          <w:szCs w:val="24"/>
+        </w:rPr>
+        <w:t xml:space="preserve"> role – Admin, Student, Teacher, Employee or Parent. Admin is the user who has all rights to manipulate the software – adding, updating and deleting information for everyone involved! The role of the user is matched with the email – a user is a student if its email is in the students table in the DB, a user is a teacher if its email is in the teachers table in the DB, etc.! </w:t>
+      </w:r>
+    </w:p>
+    <w:p>
+      <w:pPr>
+        <w:spacing w:after="0" w:line="360" w:lineRule="auto"/>
+        <w:rPr>
+          <w:rFonts w:ascii="Times New Roman" w:hAnsi="Times New Roman" w:cs="Times New Roman"/>
+          <w:sz w:val="24"/>
+          <w:szCs w:val="24"/>
+        </w:rPr>
+      </w:pPr>
+    </w:p>
+    <w:p>
+      <w:pPr>
+        <w:pStyle w:val="ListParagraph"/>
+        <w:numPr>
+          <w:ilvl w:val="0"/>
+          <w:numId w:val="15"/>
+        </w:numPr>
+        <w:spacing w:after="0" w:line="360" w:lineRule="auto"/>
+        <w:rPr>
+          <w:rFonts w:ascii="Times New Roman" w:hAnsi="Times New Roman" w:cs="Times New Roman"/>
+          <w:b/>
+          <w:sz w:val="24"/>
+          <w:szCs w:val="24"/>
+        </w:rPr>
+      </w:pPr>
+      <w:r>
+        <w:rPr>
+          <w:rFonts w:ascii="Times New Roman" w:hAnsi="Times New Roman" w:cs="Times New Roman"/>
+          <w:b/>
+          <w:sz w:val="24"/>
+          <w:szCs w:val="24"/>
+        </w:rPr>
+        <w:t>V</w:t>
+      </w:r>
+      <w:r>
+        <w:rPr>
+          <w:rFonts w:ascii="Times New Roman" w:hAnsi="Times New Roman" w:cs="Times New Roman"/>
+          <w:b/>
+          <w:sz w:val="24"/>
+          <w:szCs w:val="24"/>
+        </w:rPr>
+        <w:t>ersion – 2.0 – 05.02.2023</w:t>
       </w:r>
     </w:p>
     <w:p>
@@ -1722,6 +1834,46 @@
     </w:p>
     <w:p>
       <w:pPr>
+        <w:spacing w:after="0" w:line="360" w:lineRule="auto"/>
+        <w:rPr>
+          <w:rFonts w:ascii="Times New Roman" w:hAnsi="Times New Roman" w:cs="Times New Roman"/>
+          <w:sz w:val="24"/>
+          <w:szCs w:val="24"/>
+        </w:rPr>
+      </w:pPr>
+    </w:p>
+    <w:p>
+      <w:pPr>
+        <w:spacing w:after="0" w:line="360" w:lineRule="auto"/>
+        <w:rPr>
+          <w:rFonts w:ascii="Times New Roman" w:hAnsi="Times New Roman" w:cs="Times New Roman"/>
+          <w:sz w:val="24"/>
+          <w:szCs w:val="24"/>
+        </w:rPr>
+      </w:pPr>
+    </w:p>
+    <w:p>
+      <w:pPr>
+        <w:spacing w:after="0" w:line="360" w:lineRule="auto"/>
+        <w:rPr>
+          <w:rFonts w:ascii="Times New Roman" w:hAnsi="Times New Roman" w:cs="Times New Roman"/>
+          <w:sz w:val="24"/>
+          <w:szCs w:val="24"/>
+        </w:rPr>
+      </w:pPr>
+    </w:p>
+    <w:p>
+      <w:pPr>
+        <w:spacing w:after="0" w:line="360" w:lineRule="auto"/>
+        <w:rPr>
+          <w:rFonts w:ascii="Times New Roman" w:hAnsi="Times New Roman" w:cs="Times New Roman"/>
+          <w:sz w:val="24"/>
+          <w:szCs w:val="24"/>
+        </w:rPr>
+      </w:pPr>
+    </w:p>
+    <w:p>
+      <w:pPr>
         <w:pStyle w:val="ListParagraph"/>
         <w:numPr>
           <w:ilvl w:val="0"/>
@@ -1742,6 +1894,7 @@
           <w:sz w:val="24"/>
           <w:szCs w:val="24"/>
         </w:rPr>
+        <w:lastRenderedPageBreak/>
         <w:t>Version</w:t>
       </w:r>
       <w:r>
@@ -2001,28 +2154,6 @@
     </w:p>
     <w:p>
       <w:pPr>
-        <w:spacing w:after="0" w:line="360" w:lineRule="auto"/>
-        <w:rPr>
-          <w:rFonts w:ascii="Times New Roman" w:hAnsi="Times New Roman" w:cs="Times New Roman"/>
-          <w:sz w:val="24"/>
-          <w:szCs w:val="24"/>
-        </w:rPr>
-      </w:pPr>
-    </w:p>
-    <w:p>
-      <w:pPr>
-        <w:spacing w:after="0" w:line="360" w:lineRule="auto"/>
-        <w:rPr>
-          <w:rFonts w:ascii="Times New Roman" w:hAnsi="Times New Roman" w:cs="Times New Roman"/>
-          <w:sz w:val="24"/>
-          <w:szCs w:val="24"/>
-        </w:rPr>
-      </w:pPr>
-      <w:bookmarkStart w:id="0" w:name="_GoBack"/>
-      <w:bookmarkEnd w:id="0"/>
-    </w:p>
-    <w:p>
-      <w:pPr>
         <w:pStyle w:val="ListParagraph"/>
         <w:numPr>
           <w:ilvl w:val="0"/>
@@ -2043,7 +2174,6 @@
           <w:sz w:val="24"/>
           <w:szCs w:val="24"/>
         </w:rPr>
-        <w:lastRenderedPageBreak/>
         <w:t xml:space="preserve">Version - </w:t>
       </w:r>
       <w:r>
@@ -2495,6 +2625,56 @@
     </w:p>
     <w:p>
       <w:pPr>
+        <w:spacing w:after="0" w:line="360" w:lineRule="auto"/>
+        <w:rPr>
+          <w:rFonts w:ascii="Times New Roman" w:hAnsi="Times New Roman" w:cs="Times New Roman"/>
+          <w:sz w:val="24"/>
+          <w:szCs w:val="24"/>
+        </w:rPr>
+      </w:pPr>
+    </w:p>
+    <w:p>
+      <w:pPr>
+        <w:spacing w:after="0" w:line="360" w:lineRule="auto"/>
+        <w:rPr>
+          <w:rFonts w:ascii="Times New Roman" w:hAnsi="Times New Roman" w:cs="Times New Roman"/>
+          <w:sz w:val="24"/>
+          <w:szCs w:val="24"/>
+        </w:rPr>
+      </w:pPr>
+    </w:p>
+    <w:p>
+      <w:pPr>
+        <w:spacing w:after="0" w:line="360" w:lineRule="auto"/>
+        <w:rPr>
+          <w:rFonts w:ascii="Times New Roman" w:hAnsi="Times New Roman" w:cs="Times New Roman"/>
+          <w:sz w:val="24"/>
+          <w:szCs w:val="24"/>
+        </w:rPr>
+      </w:pPr>
+    </w:p>
+    <w:p>
+      <w:pPr>
+        <w:spacing w:after="0" w:line="360" w:lineRule="auto"/>
+        <w:rPr>
+          <w:rFonts w:ascii="Times New Roman" w:hAnsi="Times New Roman" w:cs="Times New Roman"/>
+          <w:sz w:val="24"/>
+          <w:szCs w:val="24"/>
+        </w:rPr>
+      </w:pPr>
+    </w:p>
+    <w:p>
+      <w:pPr>
+        <w:spacing w:after="0" w:line="360" w:lineRule="auto"/>
+        <w:rPr>
+          <w:rFonts w:ascii="Times New Roman" w:hAnsi="Times New Roman" w:cs="Times New Roman"/>
+          <w:sz w:val="24"/>
+          <w:szCs w:val="24"/>
+        </w:rPr>
+      </w:pPr>
+    </w:p>
+    <w:p>
+      <w:pPr>
         <w:pStyle w:val="ListParagraph"/>
         <w:numPr>
           <w:ilvl w:val="0"/>
@@ -2515,6 +2695,7 @@
           <w:sz w:val="24"/>
           <w:szCs w:val="24"/>
         </w:rPr>
+        <w:lastRenderedPageBreak/>
         <w:t>Version</w:t>
       </w:r>
       <w:r>
@@ -2796,36 +2977,6 @@
     </w:p>
     <w:p>
       <w:pPr>
-        <w:spacing w:after="0" w:line="360" w:lineRule="auto"/>
-        <w:rPr>
-          <w:rFonts w:ascii="Times New Roman" w:hAnsi="Times New Roman" w:cs="Times New Roman"/>
-          <w:sz w:val="24"/>
-          <w:szCs w:val="24"/>
-        </w:rPr>
-      </w:pPr>
-    </w:p>
-    <w:p>
-      <w:pPr>
-        <w:spacing w:after="0" w:line="360" w:lineRule="auto"/>
-        <w:rPr>
-          <w:rFonts w:ascii="Times New Roman" w:hAnsi="Times New Roman" w:cs="Times New Roman"/>
-          <w:sz w:val="24"/>
-          <w:szCs w:val="24"/>
-        </w:rPr>
-      </w:pPr>
-    </w:p>
-    <w:p>
-      <w:pPr>
-        <w:spacing w:after="0" w:line="360" w:lineRule="auto"/>
-        <w:rPr>
-          <w:rFonts w:ascii="Times New Roman" w:hAnsi="Times New Roman" w:cs="Times New Roman"/>
-          <w:sz w:val="24"/>
-          <w:szCs w:val="24"/>
-        </w:rPr>
-      </w:pPr>
-    </w:p>
-    <w:p>
-      <w:pPr>
         <w:pStyle w:val="ListParagraph"/>
         <w:numPr>
           <w:ilvl w:val="0"/>
@@ -2846,7 +2997,6 @@
           <w:sz w:val="24"/>
           <w:szCs w:val="24"/>
         </w:rPr>
-        <w:lastRenderedPageBreak/>
         <w:t>Version</w:t>
       </w:r>
       <w:r>
@@ -3104,6 +3254,48 @@
     </w:p>
     <w:p>
       <w:pPr>
+        <w:spacing w:after="0" w:line="360" w:lineRule="auto"/>
+        <w:rPr>
+          <w:rFonts w:ascii="Times New Roman" w:hAnsi="Times New Roman" w:cs="Times New Roman"/>
+          <w:sz w:val="24"/>
+          <w:szCs w:val="24"/>
+        </w:rPr>
+      </w:pPr>
+    </w:p>
+    <w:p>
+      <w:pPr>
+        <w:spacing w:after="0" w:line="360" w:lineRule="auto"/>
+        <w:rPr>
+          <w:rFonts w:ascii="Times New Roman" w:hAnsi="Times New Roman" w:cs="Times New Roman"/>
+          <w:sz w:val="24"/>
+          <w:szCs w:val="24"/>
+        </w:rPr>
+      </w:pPr>
+    </w:p>
+    <w:p>
+      <w:pPr>
+        <w:spacing w:after="0" w:line="360" w:lineRule="auto"/>
+        <w:rPr>
+          <w:rFonts w:ascii="Times New Roman" w:hAnsi="Times New Roman" w:cs="Times New Roman"/>
+          <w:sz w:val="24"/>
+          <w:szCs w:val="24"/>
+        </w:rPr>
+      </w:pPr>
+    </w:p>
+    <w:p>
+      <w:pPr>
+        <w:spacing w:after="0" w:line="360" w:lineRule="auto"/>
+        <w:rPr>
+          <w:rFonts w:ascii="Times New Roman" w:hAnsi="Times New Roman" w:cs="Times New Roman"/>
+          <w:sz w:val="24"/>
+          <w:szCs w:val="24"/>
+        </w:rPr>
+      </w:pPr>
+      <w:bookmarkStart w:id="0" w:name="_GoBack"/>
+      <w:bookmarkEnd w:id="0"/>
+    </w:p>
+    <w:p>
+      <w:pPr>
         <w:pStyle w:val="ListParagraph"/>
         <w:numPr>
           <w:ilvl w:val="0"/>
@@ -3124,6 +3316,7 @@
           <w:sz w:val="24"/>
           <w:szCs w:val="24"/>
         </w:rPr>
+        <w:lastRenderedPageBreak/>
         <w:t>Version - 1.2 -</w:t>
       </w:r>
       <w:r>
@@ -3586,7 +3779,7 @@
                                     <w:noProof/>
                                     <w:color w:val="8C8C8C" w:themeColor="background1" w:themeShade="8C"/>
                                   </w:rPr>
-                                  <w:t>4</w:t>
+                                  <w:t>6</w:t>
                                 </w:r>
                                 <w:r>
                                   <w:rPr>
@@ -3724,7 +3917,7 @@
                               <w:noProof/>
                               <w:color w:val="8C8C8C" w:themeColor="background1" w:themeShade="8C"/>
                             </w:rPr>
-                            <w:t>4</w:t>
+                            <w:t>6</w:t>
                           </w:r>
                           <w:r>
                             <w:rPr>
@@ -4298,7 +4491,7 @@
   <w:abstractNum w:abstractNumId="4" w15:restartNumberingAfterBreak="0">
     <w:nsid w:val="18CF7759"/>
     <w:multiLevelType w:val="hybridMultilevel"/>
-    <w:tmpl w:val="C7B04B7C"/>
+    <w:tmpl w:val="9B0CAF70"/>
     <w:lvl w:ilvl="0" w:tplc="04020001">
       <w:start w:val="1"/>
       <w:numFmt w:val="bullet"/>

</xml_diff>

<commit_message>
Version 2.2 - All things security! More in DOCUMENTATION!
</commit_message>
<xml_diff>
--- a/DOCUMENTATION.docx
+++ b/DOCUMENTATION.docx
@@ -1446,7 +1446,7 @@
           <w:sz w:val="24"/>
           <w:szCs w:val="24"/>
         </w:rPr>
-        <w:t>Current version – 2.1 – 07</w:t>
+        <w:t>Current version – 2.2 – 10</w:t>
       </w:r>
       <w:r>
         <w:rPr>
@@ -1474,68 +1474,39 @@
           <w:sz w:val="24"/>
           <w:szCs w:val="24"/>
         </w:rPr>
-        <w:t>Validation update! While registering a new student in your school, you need to meet specific c</w:t>
-      </w:r>
-      <w:r>
-        <w:rPr>
-          <w:rFonts w:ascii="Times New Roman" w:hAnsi="Times New Roman" w:cs="Times New Roman"/>
-          <w:sz w:val="24"/>
-          <w:szCs w:val="24"/>
-        </w:rPr>
-        <w:t>riteria</w:t>
-      </w:r>
-      <w:r>
-        <w:rPr>
-          <w:rFonts w:ascii="Times New Roman" w:hAnsi="Times New Roman" w:cs="Times New Roman"/>
-          <w:sz w:val="24"/>
-          <w:szCs w:val="24"/>
-        </w:rPr>
-        <w:t xml:space="preserve"> – from valid first, middle and last name, to unique email in the whole DB and valid gender (M, F).</w:t>
-      </w:r>
-    </w:p>
-    <w:p>
-      <w:pPr>
-        <w:spacing w:after="0" w:line="360" w:lineRule="auto"/>
-        <w:rPr>
-          <w:rFonts w:ascii="Times New Roman" w:hAnsi="Times New Roman" w:cs="Times New Roman"/>
-          <w:sz w:val="24"/>
-          <w:szCs w:val="24"/>
-        </w:rPr>
-      </w:pPr>
-      <w:r>
-        <w:rPr>
-          <w:rFonts w:ascii="Times New Roman" w:hAnsi="Times New Roman" w:cs="Times New Roman"/>
-          <w:sz w:val="24"/>
-          <w:szCs w:val="24"/>
-        </w:rPr>
-        <w:t xml:space="preserve">iStudent is a school management system which has Users – all of them with a </w:t>
-      </w:r>
-      <w:r>
-        <w:rPr>
-          <w:rFonts w:ascii="Times New Roman" w:hAnsi="Times New Roman" w:cs="Times New Roman"/>
-          <w:sz w:val="24"/>
-          <w:szCs w:val="24"/>
-        </w:rPr>
-        <w:t>certain</w:t>
-      </w:r>
-      <w:r>
-        <w:rPr>
-          <w:rFonts w:ascii="Times New Roman" w:hAnsi="Times New Roman" w:cs="Times New Roman"/>
-          <w:sz w:val="24"/>
-          <w:szCs w:val="24"/>
-        </w:rPr>
-        <w:t xml:space="preserve"> role – Admin, Student, Teacher, Employee or Parent. Admin is the user who has all rights to manipulate the software – adding, updating and deleting information for everyone involved! The role of the user is matched with the email – a user is a student if its email is in the students table in the DB, a user is a teacher if its email is in the teachers table in the DB, etc.! </w:t>
-      </w:r>
-    </w:p>
-    <w:p>
-      <w:pPr>
-        <w:spacing w:after="0" w:line="360" w:lineRule="auto"/>
-        <w:rPr>
-          <w:rFonts w:ascii="Times New Roman" w:hAnsi="Times New Roman" w:cs="Times New Roman"/>
-          <w:sz w:val="24"/>
-          <w:szCs w:val="24"/>
-        </w:rPr>
-      </w:pPr>
+        <w:t xml:space="preserve">Configuring security in the app! A new password encoder was added! Now, only the </w:t>
+      </w:r>
+      <w:r>
+        <w:rPr>
+          <w:rFonts w:ascii="Times New Roman" w:hAnsi="Times New Roman" w:cs="Times New Roman"/>
+          <w:i/>
+          <w:sz w:val="24"/>
+          <w:szCs w:val="24"/>
+        </w:rPr>
+        <w:t>admin</w:t>
+      </w:r>
+      <w:r>
+        <w:rPr>
+          <w:rFonts w:ascii="Times New Roman" w:hAnsi="Times New Roman" w:cs="Times New Roman"/>
+          <w:sz w:val="24"/>
+          <w:szCs w:val="24"/>
+        </w:rPr>
+        <w:t xml:space="preserve"> has rights to add, update and remove a student, teacher or employee in the virtual school. Adding a student was implemented successfully!</w:t>
+      </w:r>
+    </w:p>
+    <w:p>
+      <w:pPr>
+        <w:spacing w:after="0" w:line="360" w:lineRule="auto"/>
+        <w:rPr>
+          <w:rFonts w:ascii="Times New Roman" w:hAnsi="Times New Roman" w:cs="Times New Roman"/>
+          <w:b/>
+          <w:color w:val="00B050"/>
+          <w:sz w:val="24"/>
+          <w:szCs w:val="24"/>
+        </w:rPr>
+      </w:pPr>
+      <w:bookmarkStart w:id="0" w:name="_GoBack"/>
+      <w:bookmarkEnd w:id="0"/>
     </w:p>
     <w:p>
       <w:pPr>
@@ -1568,6 +1539,118 @@
           <w:sz w:val="24"/>
           <w:szCs w:val="24"/>
         </w:rPr>
+        <w:t>ersion – 2.1 – 07.02.2023</w:t>
+      </w:r>
+    </w:p>
+    <w:p>
+      <w:pPr>
+        <w:spacing w:after="0" w:line="360" w:lineRule="auto"/>
+        <w:rPr>
+          <w:rFonts w:ascii="Times New Roman" w:hAnsi="Times New Roman" w:cs="Times New Roman"/>
+          <w:sz w:val="24"/>
+          <w:szCs w:val="24"/>
+        </w:rPr>
+      </w:pPr>
+      <w:r>
+        <w:rPr>
+          <w:rFonts w:ascii="Times New Roman" w:hAnsi="Times New Roman" w:cs="Times New Roman"/>
+          <w:sz w:val="24"/>
+          <w:szCs w:val="24"/>
+        </w:rPr>
+        <w:t>Validation update! While registering a new student in your school, you need to meet specific c</w:t>
+      </w:r>
+      <w:r>
+        <w:rPr>
+          <w:rFonts w:ascii="Times New Roman" w:hAnsi="Times New Roman" w:cs="Times New Roman"/>
+          <w:sz w:val="24"/>
+          <w:szCs w:val="24"/>
+        </w:rPr>
+        <w:t>riteria</w:t>
+      </w:r>
+      <w:r>
+        <w:rPr>
+          <w:rFonts w:ascii="Times New Roman" w:hAnsi="Times New Roman" w:cs="Times New Roman"/>
+          <w:sz w:val="24"/>
+          <w:szCs w:val="24"/>
+        </w:rPr>
+        <w:t xml:space="preserve"> – from valid first, middle and last name, to unique email in the whole DB and valid gender (M, F).</w:t>
+      </w:r>
+    </w:p>
+    <w:p>
+      <w:pPr>
+        <w:spacing w:after="0" w:line="360" w:lineRule="auto"/>
+        <w:rPr>
+          <w:rFonts w:ascii="Times New Roman" w:hAnsi="Times New Roman" w:cs="Times New Roman"/>
+          <w:sz w:val="24"/>
+          <w:szCs w:val="24"/>
+        </w:rPr>
+      </w:pPr>
+      <w:r>
+        <w:rPr>
+          <w:rFonts w:ascii="Times New Roman" w:hAnsi="Times New Roman" w:cs="Times New Roman"/>
+          <w:sz w:val="24"/>
+          <w:szCs w:val="24"/>
+        </w:rPr>
+        <w:t xml:space="preserve">iStudent is a school management system which has Users – all of them with a </w:t>
+      </w:r>
+      <w:r>
+        <w:rPr>
+          <w:rFonts w:ascii="Times New Roman" w:hAnsi="Times New Roman" w:cs="Times New Roman"/>
+          <w:sz w:val="24"/>
+          <w:szCs w:val="24"/>
+        </w:rPr>
+        <w:t>certain</w:t>
+      </w:r>
+      <w:r>
+        <w:rPr>
+          <w:rFonts w:ascii="Times New Roman" w:hAnsi="Times New Roman" w:cs="Times New Roman"/>
+          <w:sz w:val="24"/>
+          <w:szCs w:val="24"/>
+        </w:rPr>
+        <w:t xml:space="preserve"> role – Admin, Student, Teacher, Employee or Parent. Admin is the user who has all rights to manipulate the software – adding, updating and deleting information for everyone involved! The role of the user is matched with the email – a user is a student if its email is in the students table in the DB, a user is a teacher if its email is in the teachers table in the DB, etc.! </w:t>
+      </w:r>
+    </w:p>
+    <w:p>
+      <w:pPr>
+        <w:spacing w:after="0" w:line="360" w:lineRule="auto"/>
+        <w:rPr>
+          <w:rFonts w:ascii="Times New Roman" w:hAnsi="Times New Roman" w:cs="Times New Roman"/>
+          <w:sz w:val="24"/>
+          <w:szCs w:val="24"/>
+        </w:rPr>
+      </w:pPr>
+    </w:p>
+    <w:p>
+      <w:pPr>
+        <w:pStyle w:val="ListParagraph"/>
+        <w:numPr>
+          <w:ilvl w:val="0"/>
+          <w:numId w:val="15"/>
+        </w:numPr>
+        <w:spacing w:after="0" w:line="360" w:lineRule="auto"/>
+        <w:rPr>
+          <w:rFonts w:ascii="Times New Roman" w:hAnsi="Times New Roman" w:cs="Times New Roman"/>
+          <w:b/>
+          <w:sz w:val="24"/>
+          <w:szCs w:val="24"/>
+        </w:rPr>
+      </w:pPr>
+      <w:r>
+        <w:rPr>
+          <w:rFonts w:ascii="Times New Roman" w:hAnsi="Times New Roman" w:cs="Times New Roman"/>
+          <w:b/>
+          <w:sz w:val="24"/>
+          <w:szCs w:val="24"/>
+        </w:rPr>
+        <w:t>V</w:t>
+      </w:r>
+      <w:r>
+        <w:rPr>
+          <w:rFonts w:ascii="Times New Roman" w:hAnsi="Times New Roman" w:cs="Times New Roman"/>
+          <w:b/>
+          <w:sz w:val="24"/>
+          <w:szCs w:val="24"/>
+        </w:rPr>
         <w:t>ersion – 2.0 – 05.02.2023</w:t>
       </w:r>
     </w:p>
@@ -1834,46 +1917,6 @@
     </w:p>
     <w:p>
       <w:pPr>
-        <w:spacing w:after="0" w:line="360" w:lineRule="auto"/>
-        <w:rPr>
-          <w:rFonts w:ascii="Times New Roman" w:hAnsi="Times New Roman" w:cs="Times New Roman"/>
-          <w:sz w:val="24"/>
-          <w:szCs w:val="24"/>
-        </w:rPr>
-      </w:pPr>
-    </w:p>
-    <w:p>
-      <w:pPr>
-        <w:spacing w:after="0" w:line="360" w:lineRule="auto"/>
-        <w:rPr>
-          <w:rFonts w:ascii="Times New Roman" w:hAnsi="Times New Roman" w:cs="Times New Roman"/>
-          <w:sz w:val="24"/>
-          <w:szCs w:val="24"/>
-        </w:rPr>
-      </w:pPr>
-    </w:p>
-    <w:p>
-      <w:pPr>
-        <w:spacing w:after="0" w:line="360" w:lineRule="auto"/>
-        <w:rPr>
-          <w:rFonts w:ascii="Times New Roman" w:hAnsi="Times New Roman" w:cs="Times New Roman"/>
-          <w:sz w:val="24"/>
-          <w:szCs w:val="24"/>
-        </w:rPr>
-      </w:pPr>
-    </w:p>
-    <w:p>
-      <w:pPr>
-        <w:spacing w:after="0" w:line="360" w:lineRule="auto"/>
-        <w:rPr>
-          <w:rFonts w:ascii="Times New Roman" w:hAnsi="Times New Roman" w:cs="Times New Roman"/>
-          <w:sz w:val="24"/>
-          <w:szCs w:val="24"/>
-        </w:rPr>
-      </w:pPr>
-    </w:p>
-    <w:p>
-      <w:pPr>
         <w:pStyle w:val="ListParagraph"/>
         <w:numPr>
           <w:ilvl w:val="0"/>
@@ -1894,7 +1937,6 @@
           <w:sz w:val="24"/>
           <w:szCs w:val="24"/>
         </w:rPr>
-        <w:lastRenderedPageBreak/>
         <w:t>Version</w:t>
       </w:r>
       <w:r>
@@ -2695,7 +2737,6 @@
           <w:sz w:val="24"/>
           <w:szCs w:val="24"/>
         </w:rPr>
-        <w:lastRenderedPageBreak/>
         <w:t>Version</w:t>
       </w:r>
       <w:r>
@@ -3291,8 +3332,6 @@
           <w:szCs w:val="24"/>
         </w:rPr>
       </w:pPr>
-      <w:bookmarkStart w:id="0" w:name="_GoBack"/>
-      <w:bookmarkEnd w:id="0"/>
     </w:p>
     <w:p>
       <w:pPr>
@@ -3316,7 +3355,6 @@
           <w:sz w:val="24"/>
           <w:szCs w:val="24"/>
         </w:rPr>
-        <w:lastRenderedPageBreak/>
         <w:t>Version - 1.2 -</w:t>
       </w:r>
       <w:r>
@@ -4491,7 +4529,7 @@
   <w:abstractNum w:abstractNumId="4" w15:restartNumberingAfterBreak="0">
     <w:nsid w:val="18CF7759"/>
     <w:multiLevelType w:val="hybridMultilevel"/>
-    <w:tmpl w:val="9B0CAF70"/>
+    <w:tmpl w:val="68B69FBA"/>
     <w:lvl w:ilvl="0" w:tplc="04020001">
       <w:start w:val="1"/>
       <w:numFmt w:val="bullet"/>

</xml_diff>

<commit_message>
Version 2.3 - User registration! More in DOCUMENTATION!
</commit_message>
<xml_diff>
--- a/DOCUMENTATION.docx
+++ b/DOCUMENTATION.docx
@@ -1273,27 +1273,7 @@
           <w:sz w:val="24"/>
           <w:szCs w:val="24"/>
         </w:rPr>
-        <w:t xml:space="preserve"> (Data, Web, Security, </w:t>
-      </w:r>
-      <w:proofErr w:type="gramStart"/>
-      <w:r>
-        <w:rPr>
-          <w:rFonts w:ascii="Times New Roman" w:hAnsi="Times New Roman" w:cs="Times New Roman"/>
-          <w:b/>
-          <w:sz w:val="24"/>
-          <w:szCs w:val="24"/>
-        </w:rPr>
-        <w:t>Validation</w:t>
-      </w:r>
-      <w:proofErr w:type="gramEnd"/>
-      <w:r>
-        <w:rPr>
-          <w:rFonts w:ascii="Times New Roman" w:hAnsi="Times New Roman" w:cs="Times New Roman"/>
-          <w:b/>
-          <w:sz w:val="24"/>
-          <w:szCs w:val="24"/>
-        </w:rPr>
-        <w:t>)</w:t>
+        <w:t xml:space="preserve"> (Data, Web, Security, Validation)</w:t>
       </w:r>
       <w:r>
         <w:rPr>
@@ -1446,7 +1426,7 @@
           <w:sz w:val="24"/>
           <w:szCs w:val="24"/>
         </w:rPr>
-        <w:t>Current version – 2.2 – 10</w:t>
+        <w:t>Current version – 2.3 – 14</w:t>
       </w:r>
       <w:r>
         <w:rPr>
@@ -1474,39 +1454,212 @@
           <w:sz w:val="24"/>
           <w:szCs w:val="24"/>
         </w:rPr>
-        <w:t xml:space="preserve">Configuring security in the app! A new password encoder was added! Now, only the </w:t>
-      </w:r>
-      <w:r>
-        <w:rPr>
-          <w:rFonts w:ascii="Times New Roman" w:hAnsi="Times New Roman" w:cs="Times New Roman"/>
-          <w:i/>
-          <w:sz w:val="24"/>
-          <w:szCs w:val="24"/>
-        </w:rPr>
-        <w:t>admin</w:t>
-      </w:r>
-      <w:r>
-        <w:rPr>
-          <w:rFonts w:ascii="Times New Roman" w:hAnsi="Times New Roman" w:cs="Times New Roman"/>
-          <w:sz w:val="24"/>
-          <w:szCs w:val="24"/>
-        </w:rPr>
-        <w:t xml:space="preserve"> has rights to add, update and remove a student, teacher or employee in the virtual school. Adding a student was implemented successfully!</w:t>
-      </w:r>
-    </w:p>
-    <w:p>
-      <w:pPr>
-        <w:spacing w:after="0" w:line="360" w:lineRule="auto"/>
-        <w:rPr>
-          <w:rFonts w:ascii="Times New Roman" w:hAnsi="Times New Roman" w:cs="Times New Roman"/>
-          <w:b/>
-          <w:color w:val="00B050"/>
-          <w:sz w:val="24"/>
-          <w:szCs w:val="24"/>
-        </w:rPr>
-      </w:pPr>
+        <w:t>Users can now be registered by the admin of the software (</w:t>
+      </w:r>
+      <w:r>
+        <w:rPr>
+          <w:rFonts w:ascii="Times New Roman" w:hAnsi="Times New Roman" w:cs="Times New Roman"/>
+          <w:sz w:val="24"/>
+          <w:szCs w:val="24"/>
+        </w:rPr>
+        <w:t xml:space="preserve">the </w:t>
+      </w:r>
+      <w:r>
+        <w:rPr>
+          <w:rFonts w:ascii="Times New Roman" w:hAnsi="Times New Roman" w:cs="Times New Roman"/>
+          <w:sz w:val="24"/>
+          <w:szCs w:val="24"/>
+        </w:rPr>
+        <w:t>school).</w:t>
+      </w:r>
+    </w:p>
+    <w:p>
+      <w:pPr>
+        <w:spacing w:after="0" w:line="360" w:lineRule="auto"/>
+        <w:rPr>
+          <w:rFonts w:ascii="Times New Roman" w:hAnsi="Times New Roman" w:cs="Times New Roman"/>
+          <w:sz w:val="24"/>
+          <w:szCs w:val="24"/>
+        </w:rPr>
+      </w:pPr>
+      <w:r>
+        <w:rPr>
+          <w:rFonts w:ascii="Times New Roman" w:hAnsi="Times New Roman" w:cs="Times New Roman"/>
+          <w:sz w:val="24"/>
+          <w:szCs w:val="24"/>
+        </w:rPr>
+        <w:t>When registering a new user in the system, the app will automatically check what is the current user – a student, a teacher, an employee or a parent of a student!</w:t>
+      </w:r>
+      <w:r>
+        <w:rPr>
+          <w:rFonts w:ascii="Times New Roman" w:hAnsi="Times New Roman" w:cs="Times New Roman"/>
+          <w:sz w:val="24"/>
+          <w:szCs w:val="24"/>
+        </w:rPr>
+        <w:t xml:space="preserve"> How it works:</w:t>
+      </w:r>
+    </w:p>
+    <w:p>
+      <w:pPr>
+        <w:spacing w:after="0" w:line="360" w:lineRule="auto"/>
+        <w:ind w:left="423"/>
+        <w:rPr>
+          <w:rFonts w:ascii="Times New Roman" w:hAnsi="Times New Roman" w:cs="Times New Roman"/>
+          <w:sz w:val="24"/>
+          <w:szCs w:val="24"/>
+        </w:rPr>
+      </w:pPr>
+      <w:r>
+        <w:rPr>
+          <w:rFonts w:ascii="Times New Roman" w:hAnsi="Times New Roman" w:cs="Times New Roman"/>
+          <w:sz w:val="24"/>
+          <w:szCs w:val="24"/>
+        </w:rPr>
+        <w:t xml:space="preserve">Before registering a user in the app, the admin must add a </w:t>
+      </w:r>
+      <w:r>
+        <w:rPr>
+          <w:rFonts w:ascii="Times New Roman" w:hAnsi="Times New Roman" w:cs="Times New Roman"/>
+          <w:sz w:val="24"/>
+          <w:szCs w:val="24"/>
+        </w:rPr>
+        <w:t>corresponding</w:t>
+      </w:r>
+      <w:r>
+        <w:rPr>
+          <w:rFonts w:ascii="Times New Roman" w:hAnsi="Times New Roman" w:cs="Times New Roman"/>
+          <w:sz w:val="24"/>
+          <w:szCs w:val="24"/>
+        </w:rPr>
+        <w:t xml:space="preserve"> entity (Student, Teacher, Employee, Parent)</w:t>
+      </w:r>
+      <w:r>
+        <w:rPr>
+          <w:rFonts w:ascii="Times New Roman" w:hAnsi="Times New Roman" w:cs="Times New Roman"/>
+          <w:sz w:val="24"/>
+          <w:szCs w:val="24"/>
+          <w:u w:val="single"/>
+        </w:rPr>
+        <w:t xml:space="preserve"> </w:t>
+      </w:r>
+      <w:r>
+        <w:rPr>
+          <w:rFonts w:ascii="Times New Roman" w:hAnsi="Times New Roman" w:cs="Times New Roman"/>
+          <w:sz w:val="24"/>
+          <w:szCs w:val="24"/>
+        </w:rPr>
+        <w:t xml:space="preserve">– after that, the admin should register a new user </w:t>
+      </w:r>
+      <w:r>
+        <w:rPr>
+          <w:rFonts w:ascii="Times New Roman" w:hAnsi="Times New Roman" w:cs="Times New Roman"/>
+          <w:sz w:val="24"/>
+          <w:szCs w:val="24"/>
+        </w:rPr>
+        <w:t xml:space="preserve">with the same email which was used when adding the </w:t>
+      </w:r>
+      <w:r>
+        <w:rPr>
+          <w:rFonts w:ascii="Times New Roman" w:hAnsi="Times New Roman" w:cs="Times New Roman"/>
+          <w:sz w:val="24"/>
+          <w:szCs w:val="24"/>
+        </w:rPr>
+        <w:t>corresponding</w:t>
+      </w:r>
+      <w:r>
+        <w:rPr>
+          <w:rFonts w:ascii="Times New Roman" w:hAnsi="Times New Roman" w:cs="Times New Roman"/>
+          <w:sz w:val="24"/>
+          <w:szCs w:val="24"/>
+        </w:rPr>
+        <w:t xml:space="preserve"> entity</w:t>
+      </w:r>
+      <w:r>
+        <w:rPr>
+          <w:rFonts w:ascii="Times New Roman" w:hAnsi="Times New Roman" w:cs="Times New Roman"/>
+          <w:sz w:val="24"/>
+          <w:szCs w:val="24"/>
+        </w:rPr>
+        <w:t>…</w:t>
+      </w:r>
+      <w:r>
+        <w:rPr>
+          <w:rFonts w:ascii="Times New Roman" w:hAnsi="Times New Roman" w:cs="Times New Roman"/>
+          <w:sz w:val="24"/>
+          <w:szCs w:val="24"/>
+        </w:rPr>
+        <w:t>and the magic will happen – iStudent will map the emails and will give the user</w:t>
+      </w:r>
       <w:bookmarkStart w:id="0" w:name="_GoBack"/>
       <w:bookmarkEnd w:id="0"/>
+      <w:r>
+        <w:rPr>
+          <w:rFonts w:ascii="Times New Roman" w:hAnsi="Times New Roman" w:cs="Times New Roman"/>
+          <w:sz w:val="24"/>
+          <w:szCs w:val="24"/>
+        </w:rPr>
+        <w:t xml:space="preserve"> </w:t>
+      </w:r>
+      <w:r>
+        <w:rPr>
+          <w:rFonts w:ascii="Times New Roman" w:hAnsi="Times New Roman" w:cs="Times New Roman"/>
+          <w:sz w:val="24"/>
+          <w:szCs w:val="24"/>
+        </w:rPr>
+        <w:t>its role and its rights!</w:t>
+      </w:r>
+    </w:p>
+    <w:p>
+      <w:pPr>
+        <w:spacing w:after="0" w:line="360" w:lineRule="auto"/>
+        <w:rPr>
+          <w:rFonts w:ascii="Times New Roman" w:hAnsi="Times New Roman" w:cs="Times New Roman"/>
+          <w:sz w:val="24"/>
+          <w:szCs w:val="24"/>
+        </w:rPr>
+      </w:pPr>
+      <w:r>
+        <w:rPr>
+          <w:rFonts w:ascii="Times New Roman" w:hAnsi="Times New Roman" w:cs="Times New Roman"/>
+          <w:sz w:val="24"/>
+          <w:szCs w:val="24"/>
+        </w:rPr>
+        <w:t xml:space="preserve">The REST architecture for this action will return OK status response + the </w:t>
+      </w:r>
+      <w:r>
+        <w:rPr>
+          <w:rFonts w:ascii="Times New Roman" w:hAnsi="Times New Roman" w:cs="Times New Roman"/>
+          <w:sz w:val="24"/>
+          <w:szCs w:val="24"/>
+        </w:rPr>
+        <w:t>corresponding</w:t>
+      </w:r>
+      <w:r>
+        <w:rPr>
+          <w:rFonts w:ascii="Times New Roman" w:hAnsi="Times New Roman" w:cs="Times New Roman"/>
+          <w:sz w:val="24"/>
+          <w:szCs w:val="24"/>
+        </w:rPr>
+        <w:t xml:space="preserve"> entity</w:t>
+      </w:r>
+      <w:r>
+        <w:rPr>
+          <w:rFonts w:ascii="Times New Roman" w:hAnsi="Times New Roman" w:cs="Times New Roman"/>
+          <w:sz w:val="24"/>
+          <w:szCs w:val="24"/>
+        </w:rPr>
+        <w:t>!</w:t>
+      </w:r>
+    </w:p>
+    <w:p>
+      <w:pPr>
+        <w:spacing w:after="0" w:line="360" w:lineRule="auto"/>
+        <w:rPr>
+          <w:rFonts w:ascii="Times New Roman" w:hAnsi="Times New Roman" w:cs="Times New Roman"/>
+          <w:sz w:val="24"/>
+          <w:szCs w:val="24"/>
+        </w:rPr>
+      </w:pPr>
     </w:p>
     <w:p>
       <w:pPr>
@@ -1539,82 +1692,69 @@
           <w:sz w:val="24"/>
           <w:szCs w:val="24"/>
         </w:rPr>
-        <w:t>ersion – 2.1 – 07.02.2023</w:t>
-      </w:r>
-    </w:p>
-    <w:p>
-      <w:pPr>
-        <w:spacing w:after="0" w:line="360" w:lineRule="auto"/>
-        <w:rPr>
-          <w:rFonts w:ascii="Times New Roman" w:hAnsi="Times New Roman" w:cs="Times New Roman"/>
-          <w:sz w:val="24"/>
-          <w:szCs w:val="24"/>
-        </w:rPr>
-      </w:pPr>
-      <w:r>
-        <w:rPr>
-          <w:rFonts w:ascii="Times New Roman" w:hAnsi="Times New Roman" w:cs="Times New Roman"/>
-          <w:sz w:val="24"/>
-          <w:szCs w:val="24"/>
-        </w:rPr>
-        <w:t>Validation update! While registering a new student in your school, you need to meet specific c</w:t>
-      </w:r>
-      <w:r>
-        <w:rPr>
-          <w:rFonts w:ascii="Times New Roman" w:hAnsi="Times New Roman" w:cs="Times New Roman"/>
-          <w:sz w:val="24"/>
-          <w:szCs w:val="24"/>
-        </w:rPr>
-        <w:t>riteria</w:t>
-      </w:r>
-      <w:r>
-        <w:rPr>
-          <w:rFonts w:ascii="Times New Roman" w:hAnsi="Times New Roman" w:cs="Times New Roman"/>
-          <w:sz w:val="24"/>
-          <w:szCs w:val="24"/>
-        </w:rPr>
-        <w:t xml:space="preserve"> – from valid first, middle and last name, to unique email in the whole DB and valid gender (M, F).</w:t>
-      </w:r>
-    </w:p>
-    <w:p>
-      <w:pPr>
-        <w:spacing w:after="0" w:line="360" w:lineRule="auto"/>
-        <w:rPr>
-          <w:rFonts w:ascii="Times New Roman" w:hAnsi="Times New Roman" w:cs="Times New Roman"/>
-          <w:sz w:val="24"/>
-          <w:szCs w:val="24"/>
-        </w:rPr>
-      </w:pPr>
-      <w:r>
-        <w:rPr>
-          <w:rFonts w:ascii="Times New Roman" w:hAnsi="Times New Roman" w:cs="Times New Roman"/>
-          <w:sz w:val="24"/>
-          <w:szCs w:val="24"/>
-        </w:rPr>
-        <w:t xml:space="preserve">iStudent is a school management system which has Users – all of them with a </w:t>
-      </w:r>
-      <w:r>
-        <w:rPr>
-          <w:rFonts w:ascii="Times New Roman" w:hAnsi="Times New Roman" w:cs="Times New Roman"/>
-          <w:sz w:val="24"/>
-          <w:szCs w:val="24"/>
-        </w:rPr>
-        <w:t>certain</w:t>
-      </w:r>
-      <w:r>
-        <w:rPr>
-          <w:rFonts w:ascii="Times New Roman" w:hAnsi="Times New Roman" w:cs="Times New Roman"/>
-          <w:sz w:val="24"/>
-          <w:szCs w:val="24"/>
-        </w:rPr>
-        <w:t xml:space="preserve"> role – Admin, Student, Teacher, Employee or Parent. Admin is the user who has all rights to manipulate the software – adding, updating and deleting information for everyone involved! The role of the user is matched with the email – a user is a student if its email is in the students table in the DB, a user is a teacher if its email is in the teachers table in the DB, etc.! </w:t>
-      </w:r>
-    </w:p>
-    <w:p>
-      <w:pPr>
-        <w:spacing w:after="0" w:line="360" w:lineRule="auto"/>
-        <w:rPr>
-          <w:rFonts w:ascii="Times New Roman" w:hAnsi="Times New Roman" w:cs="Times New Roman"/>
+        <w:t>ersion – 2.2 – 10.02.2023</w:t>
+      </w:r>
+    </w:p>
+    <w:p>
+      <w:pPr>
+        <w:spacing w:after="0" w:line="360" w:lineRule="auto"/>
+        <w:rPr>
+          <w:rFonts w:ascii="Times New Roman" w:hAnsi="Times New Roman" w:cs="Times New Roman"/>
+          <w:sz w:val="24"/>
+          <w:szCs w:val="24"/>
+        </w:rPr>
+      </w:pPr>
+      <w:r>
+        <w:rPr>
+          <w:rFonts w:ascii="Times New Roman" w:hAnsi="Times New Roman" w:cs="Times New Roman"/>
+          <w:sz w:val="24"/>
+          <w:szCs w:val="24"/>
+        </w:rPr>
+        <w:t>Configuring security in the app!</w:t>
+      </w:r>
+    </w:p>
+    <w:p>
+      <w:pPr>
+        <w:spacing w:after="0" w:line="360" w:lineRule="auto"/>
+        <w:rPr>
+          <w:rFonts w:ascii="Times New Roman" w:hAnsi="Times New Roman" w:cs="Times New Roman"/>
+          <w:sz w:val="24"/>
+          <w:szCs w:val="24"/>
+        </w:rPr>
+      </w:pPr>
+      <w:r>
+        <w:rPr>
+          <w:rFonts w:ascii="Times New Roman" w:hAnsi="Times New Roman" w:cs="Times New Roman"/>
+          <w:sz w:val="24"/>
+          <w:szCs w:val="24"/>
+        </w:rPr>
+        <w:t xml:space="preserve">A new password encoder was added! Now, only the </w:t>
+      </w:r>
+      <w:r>
+        <w:rPr>
+          <w:rFonts w:ascii="Times New Roman" w:hAnsi="Times New Roman" w:cs="Times New Roman"/>
+          <w:i/>
+          <w:sz w:val="24"/>
+          <w:szCs w:val="24"/>
+        </w:rPr>
+        <w:t>admin</w:t>
+      </w:r>
+      <w:r>
+        <w:rPr>
+          <w:rFonts w:ascii="Times New Roman" w:hAnsi="Times New Roman" w:cs="Times New Roman"/>
+          <w:sz w:val="24"/>
+          <w:szCs w:val="24"/>
+        </w:rPr>
+        <w:t xml:space="preserve"> has rights to add, update and remove a student, teacher or employee in the virtual school. Adding a student was implemented successfully!</w:t>
+      </w:r>
+    </w:p>
+    <w:p>
+      <w:pPr>
+        <w:spacing w:after="0" w:line="360" w:lineRule="auto"/>
+        <w:rPr>
+          <w:rFonts w:ascii="Times New Roman" w:hAnsi="Times New Roman" w:cs="Times New Roman"/>
+          <w:b/>
+          <w:color w:val="00B050"/>
           <w:sz w:val="24"/>
           <w:szCs w:val="24"/>
         </w:rPr>
@@ -1651,6 +1791,159 @@
           <w:sz w:val="24"/>
           <w:szCs w:val="24"/>
         </w:rPr>
+        <w:t>ersion – 2.1 – 07.02.2023</w:t>
+      </w:r>
+    </w:p>
+    <w:p>
+      <w:pPr>
+        <w:spacing w:after="0" w:line="360" w:lineRule="auto"/>
+        <w:rPr>
+          <w:rFonts w:ascii="Times New Roman" w:hAnsi="Times New Roman" w:cs="Times New Roman"/>
+          <w:sz w:val="24"/>
+          <w:szCs w:val="24"/>
+        </w:rPr>
+      </w:pPr>
+      <w:r>
+        <w:rPr>
+          <w:rFonts w:ascii="Times New Roman" w:hAnsi="Times New Roman" w:cs="Times New Roman"/>
+          <w:sz w:val="24"/>
+          <w:szCs w:val="24"/>
+        </w:rPr>
+        <w:t>Validation update! While registering a new student in your school, you need to meet specific c</w:t>
+      </w:r>
+      <w:r>
+        <w:rPr>
+          <w:rFonts w:ascii="Times New Roman" w:hAnsi="Times New Roman" w:cs="Times New Roman"/>
+          <w:sz w:val="24"/>
+          <w:szCs w:val="24"/>
+        </w:rPr>
+        <w:t>riteria</w:t>
+      </w:r>
+      <w:r>
+        <w:rPr>
+          <w:rFonts w:ascii="Times New Roman" w:hAnsi="Times New Roman" w:cs="Times New Roman"/>
+          <w:sz w:val="24"/>
+          <w:szCs w:val="24"/>
+        </w:rPr>
+        <w:t xml:space="preserve"> – from valid first, middle and last name, to unique email in the whole DB and valid gender (M, F).</w:t>
+      </w:r>
+    </w:p>
+    <w:p>
+      <w:pPr>
+        <w:spacing w:after="0" w:line="360" w:lineRule="auto"/>
+        <w:rPr>
+          <w:rFonts w:ascii="Times New Roman" w:hAnsi="Times New Roman" w:cs="Times New Roman"/>
+          <w:sz w:val="24"/>
+          <w:szCs w:val="24"/>
+        </w:rPr>
+      </w:pPr>
+      <w:r>
+        <w:rPr>
+          <w:rFonts w:ascii="Times New Roman" w:hAnsi="Times New Roman" w:cs="Times New Roman"/>
+          <w:sz w:val="24"/>
+          <w:szCs w:val="24"/>
+        </w:rPr>
+        <w:t xml:space="preserve">iStudent is a school management system which has Users – all of them with a </w:t>
+      </w:r>
+      <w:r>
+        <w:rPr>
+          <w:rFonts w:ascii="Times New Roman" w:hAnsi="Times New Roman" w:cs="Times New Roman"/>
+          <w:sz w:val="24"/>
+          <w:szCs w:val="24"/>
+        </w:rPr>
+        <w:t>certain</w:t>
+      </w:r>
+      <w:r>
+        <w:rPr>
+          <w:rFonts w:ascii="Times New Roman" w:hAnsi="Times New Roman" w:cs="Times New Roman"/>
+          <w:sz w:val="24"/>
+          <w:szCs w:val="24"/>
+        </w:rPr>
+        <w:t xml:space="preserve"> role – Admin, Student, Teacher, Employee or Parent. Admin is the user who has all rights to manipulate the software – adding, updating and deleting information for everyone involved! The role of the user is matched with the email – a user is a student if its email is in the students table in the DB, a user is a teacher if its email is in the teachers table in the DB, etc.! </w:t>
+      </w:r>
+    </w:p>
+    <w:p>
+      <w:pPr>
+        <w:spacing w:after="0" w:line="360" w:lineRule="auto"/>
+        <w:rPr>
+          <w:rFonts w:ascii="Times New Roman" w:hAnsi="Times New Roman" w:cs="Times New Roman"/>
+          <w:sz w:val="24"/>
+          <w:szCs w:val="24"/>
+        </w:rPr>
+      </w:pPr>
+    </w:p>
+    <w:p>
+      <w:pPr>
+        <w:spacing w:after="0" w:line="360" w:lineRule="auto"/>
+        <w:rPr>
+          <w:rFonts w:ascii="Times New Roman" w:hAnsi="Times New Roman" w:cs="Times New Roman"/>
+          <w:sz w:val="24"/>
+          <w:szCs w:val="24"/>
+        </w:rPr>
+      </w:pPr>
+    </w:p>
+    <w:p>
+      <w:pPr>
+        <w:spacing w:after="0" w:line="360" w:lineRule="auto"/>
+        <w:rPr>
+          <w:rFonts w:ascii="Times New Roman" w:hAnsi="Times New Roman" w:cs="Times New Roman"/>
+          <w:sz w:val="24"/>
+          <w:szCs w:val="24"/>
+        </w:rPr>
+      </w:pPr>
+    </w:p>
+    <w:p>
+      <w:pPr>
+        <w:spacing w:after="0" w:line="360" w:lineRule="auto"/>
+        <w:rPr>
+          <w:rFonts w:ascii="Times New Roman" w:hAnsi="Times New Roman" w:cs="Times New Roman"/>
+          <w:sz w:val="24"/>
+          <w:szCs w:val="24"/>
+        </w:rPr>
+      </w:pPr>
+    </w:p>
+    <w:p>
+      <w:pPr>
+        <w:spacing w:after="0" w:line="360" w:lineRule="auto"/>
+        <w:rPr>
+          <w:rFonts w:ascii="Times New Roman" w:hAnsi="Times New Roman" w:cs="Times New Roman"/>
+          <w:sz w:val="24"/>
+          <w:szCs w:val="24"/>
+        </w:rPr>
+      </w:pPr>
+    </w:p>
+    <w:p>
+      <w:pPr>
+        <w:pStyle w:val="ListParagraph"/>
+        <w:numPr>
+          <w:ilvl w:val="0"/>
+          <w:numId w:val="15"/>
+        </w:numPr>
+        <w:spacing w:after="0" w:line="360" w:lineRule="auto"/>
+        <w:rPr>
+          <w:rFonts w:ascii="Times New Roman" w:hAnsi="Times New Roman" w:cs="Times New Roman"/>
+          <w:b/>
+          <w:sz w:val="24"/>
+          <w:szCs w:val="24"/>
+        </w:rPr>
+      </w:pPr>
+      <w:r>
+        <w:rPr>
+          <w:rFonts w:ascii="Times New Roman" w:hAnsi="Times New Roman" w:cs="Times New Roman"/>
+          <w:b/>
+          <w:sz w:val="24"/>
+          <w:szCs w:val="24"/>
+        </w:rPr>
+        <w:lastRenderedPageBreak/>
+        <w:t>V</w:t>
+      </w:r>
+      <w:r>
+        <w:rPr>
+          <w:rFonts w:ascii="Times New Roman" w:hAnsi="Times New Roman" w:cs="Times New Roman"/>
+          <w:b/>
+          <w:sz w:val="24"/>
+          <w:szCs w:val="24"/>
+        </w:rPr>
         <w:t>ersion – 2.0 – 05.02.2023</w:t>
       </w:r>
     </w:p>
@@ -1686,25 +1979,59 @@
           <w:sz w:val="24"/>
           <w:szCs w:val="24"/>
         </w:rPr>
-        <w:t>! Our software finally has a name – iStudent! The reason to choose this exact name is to represent what our application is - with a single word.</w:t>
-      </w:r>
-    </w:p>
-    <w:p>
-      <w:pPr>
-        <w:spacing w:after="0" w:line="360" w:lineRule="auto"/>
-        <w:rPr>
-          <w:rFonts w:ascii="Times New Roman" w:hAnsi="Times New Roman" w:cs="Times New Roman"/>
-          <w:sz w:val="24"/>
-          <w:szCs w:val="24"/>
-        </w:rPr>
-      </w:pPr>
-      <w:r>
-        <w:rPr>
-          <w:rFonts w:ascii="Times New Roman" w:hAnsi="Times New Roman" w:cs="Times New Roman"/>
-          <w:sz w:val="24"/>
-          <w:szCs w:val="24"/>
-        </w:rPr>
-        <w:t>iStudent is officially a web-sided system! R</w:t>
+        <w:t>!</w:t>
+      </w:r>
+    </w:p>
+    <w:p>
+      <w:pPr>
+        <w:spacing w:after="0" w:line="360" w:lineRule="auto"/>
+        <w:rPr>
+          <w:rFonts w:ascii="Times New Roman" w:hAnsi="Times New Roman" w:cs="Times New Roman"/>
+          <w:sz w:val="24"/>
+          <w:szCs w:val="24"/>
+        </w:rPr>
+      </w:pPr>
+      <w:r>
+        <w:rPr>
+          <w:rFonts w:ascii="Times New Roman" w:hAnsi="Times New Roman" w:cs="Times New Roman"/>
+          <w:sz w:val="24"/>
+          <w:szCs w:val="24"/>
+        </w:rPr>
+        <w:t>Our software finally has a name – iStudent! The reason to choose this exact name is to represent what our application is - with a single word.</w:t>
+      </w:r>
+    </w:p>
+    <w:p>
+      <w:pPr>
+        <w:spacing w:after="0" w:line="360" w:lineRule="auto"/>
+        <w:rPr>
+          <w:rFonts w:ascii="Times New Roman" w:hAnsi="Times New Roman" w:cs="Times New Roman"/>
+          <w:sz w:val="24"/>
+          <w:szCs w:val="24"/>
+        </w:rPr>
+      </w:pPr>
+      <w:r>
+        <w:rPr>
+          <w:rFonts w:ascii="Times New Roman" w:hAnsi="Times New Roman" w:cs="Times New Roman"/>
+          <w:sz w:val="24"/>
+          <w:szCs w:val="24"/>
+        </w:rPr>
+        <w:t xml:space="preserve">iStudent is officially a web-sided </w:t>
+      </w:r>
+      <w:r>
+        <w:rPr>
+          <w:rFonts w:ascii="Times New Roman" w:hAnsi="Times New Roman" w:cs="Times New Roman"/>
+          <w:sz w:val="24"/>
+          <w:szCs w:val="24"/>
+        </w:rPr>
+        <w:t>software</w:t>
+      </w:r>
+      <w:r>
+        <w:rPr>
+          <w:rFonts w:ascii="Times New Roman" w:hAnsi="Times New Roman" w:cs="Times New Roman"/>
+          <w:sz w:val="24"/>
+          <w:szCs w:val="24"/>
+        </w:rPr>
+        <w:t>! R</w:t>
       </w:r>
       <w:r>
         <w:rPr>
@@ -1739,6 +2066,34 @@
           <w:szCs w:val="24"/>
         </w:rPr>
         <w:t>You can check all students, find a student, add a student and delete a student!</w:t>
+      </w:r>
+    </w:p>
+    <w:p>
+      <w:pPr>
+        <w:spacing w:after="0" w:line="360" w:lineRule="auto"/>
+        <w:rPr>
+          <w:rFonts w:ascii="Times New Roman" w:hAnsi="Times New Roman" w:cs="Times New Roman"/>
+          <w:sz w:val="24"/>
+          <w:szCs w:val="24"/>
+        </w:rPr>
+      </w:pPr>
+    </w:p>
+    <w:p>
+      <w:pPr>
+        <w:spacing w:after="0" w:line="360" w:lineRule="auto"/>
+        <w:rPr>
+          <w:rFonts w:ascii="Times New Roman" w:hAnsi="Times New Roman" w:cs="Times New Roman"/>
+          <w:sz w:val="24"/>
+          <w:szCs w:val="24"/>
+        </w:rPr>
+      </w:pPr>
+      <w:r>
+        <w:rPr>
+          <w:rFonts w:ascii="Times New Roman" w:hAnsi="Times New Roman" w:cs="Times New Roman"/>
+          <w:sz w:val="24"/>
+          <w:szCs w:val="24"/>
+        </w:rPr>
+        <w:t>---------------------------------------------------------------------------------------------------------------------</w:t>
       </w:r>
     </w:p>
     <w:p>
@@ -2216,6 +2571,7 @@
           <w:sz w:val="24"/>
           <w:szCs w:val="24"/>
         </w:rPr>
+        <w:lastRenderedPageBreak/>
         <w:t xml:space="preserve">Version - </w:t>
       </w:r>
       <w:r>
@@ -2667,56 +3023,6 @@
     </w:p>
     <w:p>
       <w:pPr>
-        <w:spacing w:after="0" w:line="360" w:lineRule="auto"/>
-        <w:rPr>
-          <w:rFonts w:ascii="Times New Roman" w:hAnsi="Times New Roman" w:cs="Times New Roman"/>
-          <w:sz w:val="24"/>
-          <w:szCs w:val="24"/>
-        </w:rPr>
-      </w:pPr>
-    </w:p>
-    <w:p>
-      <w:pPr>
-        <w:spacing w:after="0" w:line="360" w:lineRule="auto"/>
-        <w:rPr>
-          <w:rFonts w:ascii="Times New Roman" w:hAnsi="Times New Roman" w:cs="Times New Roman"/>
-          <w:sz w:val="24"/>
-          <w:szCs w:val="24"/>
-        </w:rPr>
-      </w:pPr>
-    </w:p>
-    <w:p>
-      <w:pPr>
-        <w:spacing w:after="0" w:line="360" w:lineRule="auto"/>
-        <w:rPr>
-          <w:rFonts w:ascii="Times New Roman" w:hAnsi="Times New Roman" w:cs="Times New Roman"/>
-          <w:sz w:val="24"/>
-          <w:szCs w:val="24"/>
-        </w:rPr>
-      </w:pPr>
-    </w:p>
-    <w:p>
-      <w:pPr>
-        <w:spacing w:after="0" w:line="360" w:lineRule="auto"/>
-        <w:rPr>
-          <w:rFonts w:ascii="Times New Roman" w:hAnsi="Times New Roman" w:cs="Times New Roman"/>
-          <w:sz w:val="24"/>
-          <w:szCs w:val="24"/>
-        </w:rPr>
-      </w:pPr>
-    </w:p>
-    <w:p>
-      <w:pPr>
-        <w:spacing w:after="0" w:line="360" w:lineRule="auto"/>
-        <w:rPr>
-          <w:rFonts w:ascii="Times New Roman" w:hAnsi="Times New Roman" w:cs="Times New Roman"/>
-          <w:sz w:val="24"/>
-          <w:szCs w:val="24"/>
-        </w:rPr>
-      </w:pPr>
-    </w:p>
-    <w:p>
-      <w:pPr>
         <w:pStyle w:val="ListParagraph"/>
         <w:numPr>
           <w:ilvl w:val="0"/>
@@ -3018,6 +3324,36 @@
     </w:p>
     <w:p>
       <w:pPr>
+        <w:spacing w:after="0" w:line="360" w:lineRule="auto"/>
+        <w:rPr>
+          <w:rFonts w:ascii="Times New Roman" w:hAnsi="Times New Roman" w:cs="Times New Roman"/>
+          <w:sz w:val="24"/>
+          <w:szCs w:val="24"/>
+        </w:rPr>
+      </w:pPr>
+    </w:p>
+    <w:p>
+      <w:pPr>
+        <w:spacing w:after="0" w:line="360" w:lineRule="auto"/>
+        <w:rPr>
+          <w:rFonts w:ascii="Times New Roman" w:hAnsi="Times New Roman" w:cs="Times New Roman"/>
+          <w:sz w:val="24"/>
+          <w:szCs w:val="24"/>
+        </w:rPr>
+      </w:pPr>
+    </w:p>
+    <w:p>
+      <w:pPr>
+        <w:spacing w:after="0" w:line="360" w:lineRule="auto"/>
+        <w:rPr>
+          <w:rFonts w:ascii="Times New Roman" w:hAnsi="Times New Roman" w:cs="Times New Roman"/>
+          <w:sz w:val="24"/>
+          <w:szCs w:val="24"/>
+        </w:rPr>
+      </w:pPr>
+    </w:p>
+    <w:p>
+      <w:pPr>
         <w:pStyle w:val="ListParagraph"/>
         <w:numPr>
           <w:ilvl w:val="0"/>
@@ -3038,6 +3374,7 @@
           <w:sz w:val="24"/>
           <w:szCs w:val="24"/>
         </w:rPr>
+        <w:lastRenderedPageBreak/>
         <w:t>Version</w:t>
       </w:r>
       <w:r>
@@ -3282,46 +3619,6 @@
         </w:rPr>
         <w:t>src/main/resources/DataBaseContent/towns.txt”</w:t>
       </w:r>
-    </w:p>
-    <w:p>
-      <w:pPr>
-        <w:spacing w:after="0" w:line="360" w:lineRule="auto"/>
-        <w:rPr>
-          <w:rFonts w:ascii="Times New Roman" w:hAnsi="Times New Roman" w:cs="Times New Roman"/>
-          <w:sz w:val="24"/>
-          <w:szCs w:val="24"/>
-        </w:rPr>
-      </w:pPr>
-    </w:p>
-    <w:p>
-      <w:pPr>
-        <w:spacing w:after="0" w:line="360" w:lineRule="auto"/>
-        <w:rPr>
-          <w:rFonts w:ascii="Times New Roman" w:hAnsi="Times New Roman" w:cs="Times New Roman"/>
-          <w:sz w:val="24"/>
-          <w:szCs w:val="24"/>
-        </w:rPr>
-      </w:pPr>
-    </w:p>
-    <w:p>
-      <w:pPr>
-        <w:spacing w:after="0" w:line="360" w:lineRule="auto"/>
-        <w:rPr>
-          <w:rFonts w:ascii="Times New Roman" w:hAnsi="Times New Roman" w:cs="Times New Roman"/>
-          <w:sz w:val="24"/>
-          <w:szCs w:val="24"/>
-        </w:rPr>
-      </w:pPr>
-    </w:p>
-    <w:p>
-      <w:pPr>
-        <w:spacing w:after="0" w:line="360" w:lineRule="auto"/>
-        <w:rPr>
-          <w:rFonts w:ascii="Times New Roman" w:hAnsi="Times New Roman" w:cs="Times New Roman"/>
-          <w:sz w:val="24"/>
-          <w:szCs w:val="24"/>
-        </w:rPr>
-      </w:pPr>
     </w:p>
     <w:p>
       <w:pPr>
@@ -3817,7 +4114,7 @@
                                     <w:noProof/>
                                     <w:color w:val="8C8C8C" w:themeColor="background1" w:themeShade="8C"/>
                                   </w:rPr>
-                                  <w:t>6</w:t>
+                                  <w:t>3</w:t>
                                 </w:r>
                                 <w:r>
                                   <w:rPr>
@@ -3955,7 +4252,7 @@
                               <w:noProof/>
                               <w:color w:val="8C8C8C" w:themeColor="background1" w:themeShade="8C"/>
                             </w:rPr>
-                            <w:t>6</w:t>
+                            <w:t>3</w:t>
                           </w:r>
                           <w:r>
                             <w:rPr>
@@ -4529,7 +4826,7 @@
   <w:abstractNum w:abstractNumId="4" w15:restartNumberingAfterBreak="0">
     <w:nsid w:val="18CF7759"/>
     <w:multiLevelType w:val="hybridMultilevel"/>
-    <w:tmpl w:val="68B69FBA"/>
+    <w:tmpl w:val="C0D4F57C"/>
     <w:lvl w:ilvl="0" w:tplc="04020001">
       <w:start w:val="1"/>
       <w:numFmt w:val="bullet"/>

</xml_diff>

<commit_message>
Version 2.4 - All about teachers! More in DOCUMENTATION!
</commit_message>
<xml_diff>
--- a/DOCUMENTATION.docx
+++ b/DOCUMENTATION.docx
@@ -1426,7 +1426,7 @@
           <w:sz w:val="24"/>
           <w:szCs w:val="24"/>
         </w:rPr>
-        <w:t>Current version – 2.3 – 14</w:t>
+        <w:t>Current version – 2.4</w:t>
       </w:r>
       <w:r>
         <w:rPr>
@@ -1436,109 +1436,111 @@
           <w:sz w:val="24"/>
           <w:szCs w:val="24"/>
         </w:rPr>
-        <w:t>.02.2023</w:t>
-      </w:r>
-    </w:p>
-    <w:p>
-      <w:pPr>
-        <w:spacing w:after="0" w:line="360" w:lineRule="auto"/>
-        <w:rPr>
-          <w:rFonts w:ascii="Times New Roman" w:hAnsi="Times New Roman" w:cs="Times New Roman"/>
-          <w:sz w:val="24"/>
-          <w:szCs w:val="24"/>
-        </w:rPr>
-      </w:pPr>
-      <w:r>
-        <w:rPr>
-          <w:rFonts w:ascii="Times New Roman" w:hAnsi="Times New Roman" w:cs="Times New Roman"/>
-          <w:sz w:val="24"/>
-          <w:szCs w:val="24"/>
-        </w:rPr>
-        <w:t>Users can now be registered by the admin of the software (</w:t>
-      </w:r>
-      <w:r>
-        <w:rPr>
-          <w:rFonts w:ascii="Times New Roman" w:hAnsi="Times New Roman" w:cs="Times New Roman"/>
-          <w:sz w:val="24"/>
-          <w:szCs w:val="24"/>
-        </w:rPr>
-        <w:t xml:space="preserve">the </w:t>
-      </w:r>
-      <w:r>
-        <w:rPr>
-          <w:rFonts w:ascii="Times New Roman" w:hAnsi="Times New Roman" w:cs="Times New Roman"/>
-          <w:sz w:val="24"/>
-          <w:szCs w:val="24"/>
-        </w:rPr>
-        <w:t>school).</w:t>
-      </w:r>
-    </w:p>
-    <w:p>
-      <w:pPr>
-        <w:spacing w:after="0" w:line="360" w:lineRule="auto"/>
-        <w:rPr>
-          <w:rFonts w:ascii="Times New Roman" w:hAnsi="Times New Roman" w:cs="Times New Roman"/>
-          <w:sz w:val="24"/>
-          <w:szCs w:val="24"/>
-        </w:rPr>
-      </w:pPr>
-      <w:r>
-        <w:rPr>
-          <w:rFonts w:ascii="Times New Roman" w:hAnsi="Times New Roman" w:cs="Times New Roman"/>
-          <w:sz w:val="24"/>
-          <w:szCs w:val="24"/>
-        </w:rPr>
-        <w:t>When registering a new user in the system, the app will automatically check what is the current user – a student, a teacher, an employee or a parent of a student!</w:t>
-      </w:r>
-      <w:r>
-        <w:rPr>
-          <w:rFonts w:ascii="Times New Roman" w:hAnsi="Times New Roman" w:cs="Times New Roman"/>
-          <w:sz w:val="24"/>
-          <w:szCs w:val="24"/>
-        </w:rPr>
-        <w:t xml:space="preserve"> How it works:</w:t>
-      </w:r>
-    </w:p>
-    <w:p>
-      <w:pPr>
-        <w:spacing w:after="0" w:line="360" w:lineRule="auto"/>
-        <w:ind w:left="423"/>
-        <w:rPr>
-          <w:rFonts w:ascii="Times New Roman" w:hAnsi="Times New Roman" w:cs="Times New Roman"/>
-          <w:sz w:val="24"/>
-          <w:szCs w:val="24"/>
-        </w:rPr>
-      </w:pPr>
-      <w:r>
-        <w:rPr>
-          <w:rFonts w:ascii="Times New Roman" w:hAnsi="Times New Roman" w:cs="Times New Roman"/>
-          <w:sz w:val="24"/>
-          <w:szCs w:val="24"/>
-        </w:rPr>
-        <w:t xml:space="preserve">Before registering a user in the app, the admin must add a </w:t>
-      </w:r>
-      <w:r>
-        <w:rPr>
-          <w:rFonts w:ascii="Times New Roman" w:hAnsi="Times New Roman" w:cs="Times New Roman"/>
-          <w:sz w:val="24"/>
-          <w:szCs w:val="24"/>
-        </w:rPr>
-        <w:t>corresponding</w:t>
-      </w:r>
-      <w:r>
-        <w:rPr>
-          <w:rFonts w:ascii="Times New Roman" w:hAnsi="Times New Roman" w:cs="Times New Roman"/>
-          <w:sz w:val="24"/>
-          <w:szCs w:val="24"/>
-        </w:rPr>
-        <w:t xml:space="preserve"> entity (Student, Teacher, Employee, Parent)</w:t>
-      </w:r>
-      <w:r>
-        <w:rPr>
-          <w:rFonts w:ascii="Times New Roman" w:hAnsi="Times New Roman" w:cs="Times New Roman"/>
-          <w:sz w:val="24"/>
-          <w:szCs w:val="24"/>
-          <w:u w:val="single"/>
+        <w:t xml:space="preserve"> – 14.02.2023</w:t>
+      </w:r>
+    </w:p>
+    <w:p>
+      <w:pPr>
+        <w:spacing w:after="0" w:line="360" w:lineRule="auto"/>
+        <w:rPr>
+          <w:rFonts w:ascii="Times New Roman" w:hAnsi="Times New Roman" w:cs="Times New Roman"/>
+          <w:i/>
+          <w:sz w:val="24"/>
+          <w:szCs w:val="24"/>
+        </w:rPr>
+      </w:pPr>
+      <w:r>
+        <w:rPr>
+          <w:rFonts w:ascii="Times New Roman" w:hAnsi="Times New Roman" w:cs="Times New Roman"/>
+          <w:i/>
+          <w:sz w:val="24"/>
+          <w:szCs w:val="24"/>
+        </w:rPr>
+        <w:t xml:space="preserve">Same day, another update </w:t>
+      </w:r>
+      <w:r>
+        <w:rPr>
+          <mc:AlternateContent>
+            <mc:Choice Requires="w16se">
+              <w:rFonts w:ascii="Times New Roman" w:hAnsi="Times New Roman" w:cs="Times New Roman"/>
+            </mc:Choice>
+            <mc:Fallback>
+              <w:rFonts w:ascii="Segoe UI Emoji" w:eastAsia="Segoe UI Emoji" w:hAnsi="Segoe UI Emoji" w:cs="Segoe UI Emoji"/>
+            </mc:Fallback>
+          </mc:AlternateContent>
+          <w:i/>
+          <w:sz w:val="24"/>
+          <w:szCs w:val="24"/>
+        </w:rPr>
+        <mc:AlternateContent>
+          <mc:Choice Requires="w16se">
+            <w16se:symEx w16se:font="Segoe UI Emoji" w16se:char="1F609"/>
+          </mc:Choice>
+          <mc:Fallback>
+            <w:t>😉</w:t>
+          </mc:Fallback>
+        </mc:AlternateContent>
+      </w:r>
+      <w:r>
+        <w:rPr>
+          <w:rFonts w:ascii="Times New Roman" w:hAnsi="Times New Roman" w:cs="Times New Roman"/>
+          <w:i/>
+          <w:sz w:val="24"/>
+          <w:szCs w:val="24"/>
+        </w:rPr>
+        <w:t>!</w:t>
+      </w:r>
+    </w:p>
+    <w:p>
+      <w:pPr>
+        <w:spacing w:after="0" w:line="360" w:lineRule="auto"/>
+        <w:rPr>
+          <w:rFonts w:ascii="Times New Roman" w:hAnsi="Times New Roman" w:cs="Times New Roman"/>
+          <w:sz w:val="24"/>
+          <w:szCs w:val="24"/>
+        </w:rPr>
+      </w:pPr>
+      <w:r>
+        <w:rPr>
+          <w:rFonts w:ascii="Times New Roman" w:hAnsi="Times New Roman" w:cs="Times New Roman"/>
+          <w:sz w:val="24"/>
+          <w:szCs w:val="24"/>
+        </w:rPr>
+        <w:t>Teachers, teachers and more teachers!</w:t>
+      </w:r>
+    </w:p>
+    <w:p>
+      <w:pPr>
+        <w:spacing w:after="0" w:line="360" w:lineRule="auto"/>
+        <w:rPr>
+          <w:rFonts w:ascii="Times New Roman" w:hAnsi="Times New Roman" w:cs="Times New Roman"/>
+          <w:sz w:val="24"/>
+          <w:szCs w:val="24"/>
+        </w:rPr>
+      </w:pPr>
+      <w:r>
+        <w:rPr>
+          <w:rFonts w:ascii="Times New Roman" w:hAnsi="Times New Roman" w:cs="Times New Roman"/>
+          <w:sz w:val="24"/>
+          <w:szCs w:val="24"/>
+        </w:rPr>
+        <w:t xml:space="preserve">This update is all about the most important entity in iStudent – the Teacher! The </w:t>
+      </w:r>
+      <w:r>
+        <w:rPr>
+          <w:rFonts w:ascii="Times New Roman" w:hAnsi="Times New Roman" w:cs="Times New Roman"/>
+          <w:i/>
+          <w:sz w:val="24"/>
+          <w:szCs w:val="24"/>
+        </w:rPr>
+        <w:t>admin</w:t>
+      </w:r>
+      <w:r>
+        <w:rPr>
+          <w:rFonts w:ascii="Times New Roman" w:hAnsi="Times New Roman" w:cs="Times New Roman"/>
+          <w:i/>
+          <w:sz w:val="24"/>
+          <w:szCs w:val="24"/>
         </w:rPr>
         <w:t xml:space="preserve"> </w:t>
       </w:r>
@@ -1548,107 +1550,74 @@
           <w:sz w:val="24"/>
           <w:szCs w:val="24"/>
         </w:rPr>
-        <w:t xml:space="preserve">– after that, the admin should register a new user </w:t>
-      </w:r>
-      <w:r>
-        <w:rPr>
-          <w:rFonts w:ascii="Times New Roman" w:hAnsi="Times New Roman" w:cs="Times New Roman"/>
-          <w:sz w:val="24"/>
-          <w:szCs w:val="24"/>
-        </w:rPr>
-        <w:t xml:space="preserve">with the same email which was used when adding the </w:t>
-      </w:r>
-      <w:r>
-        <w:rPr>
-          <w:rFonts w:ascii="Times New Roman" w:hAnsi="Times New Roman" w:cs="Times New Roman"/>
-          <w:sz w:val="24"/>
-          <w:szCs w:val="24"/>
-        </w:rPr>
-        <w:t>corresponding</w:t>
-      </w:r>
-      <w:r>
-        <w:rPr>
-          <w:rFonts w:ascii="Times New Roman" w:hAnsi="Times New Roman" w:cs="Times New Roman"/>
-          <w:sz w:val="24"/>
-          <w:szCs w:val="24"/>
-        </w:rPr>
-        <w:t xml:space="preserve"> entity</w:t>
-      </w:r>
-      <w:r>
-        <w:rPr>
-          <w:rFonts w:ascii="Times New Roman" w:hAnsi="Times New Roman" w:cs="Times New Roman"/>
-          <w:sz w:val="24"/>
-          <w:szCs w:val="24"/>
-        </w:rPr>
-        <w:t>…</w:t>
-      </w:r>
-      <w:r>
-        <w:rPr>
-          <w:rFonts w:ascii="Times New Roman" w:hAnsi="Times New Roman" w:cs="Times New Roman"/>
-          <w:sz w:val="24"/>
-          <w:szCs w:val="24"/>
-        </w:rPr>
-        <w:t>and the magic will happen – iStudent will map the emails and will give the user</w:t>
-      </w:r>
-      <w:bookmarkStart w:id="0" w:name="_GoBack"/>
-      <w:bookmarkEnd w:id="0"/>
-      <w:r>
-        <w:rPr>
-          <w:rFonts w:ascii="Times New Roman" w:hAnsi="Times New Roman" w:cs="Times New Roman"/>
-          <w:sz w:val="24"/>
-          <w:szCs w:val="24"/>
-        </w:rPr>
-        <w:t xml:space="preserve"> </w:t>
-      </w:r>
-      <w:r>
-        <w:rPr>
-          <w:rFonts w:ascii="Times New Roman" w:hAnsi="Times New Roman" w:cs="Times New Roman"/>
-          <w:sz w:val="24"/>
-          <w:szCs w:val="24"/>
-        </w:rPr>
-        <w:t>its role and its rights!</w:t>
-      </w:r>
-    </w:p>
-    <w:p>
-      <w:pPr>
-        <w:spacing w:after="0" w:line="360" w:lineRule="auto"/>
-        <w:rPr>
-          <w:rFonts w:ascii="Times New Roman" w:hAnsi="Times New Roman" w:cs="Times New Roman"/>
-          <w:sz w:val="24"/>
-          <w:szCs w:val="24"/>
-        </w:rPr>
-      </w:pPr>
-      <w:r>
-        <w:rPr>
-          <w:rFonts w:ascii="Times New Roman" w:hAnsi="Times New Roman" w:cs="Times New Roman"/>
-          <w:sz w:val="24"/>
-          <w:szCs w:val="24"/>
-        </w:rPr>
-        <w:t xml:space="preserve">The REST architecture for this action will return OK status response + the </w:t>
-      </w:r>
-      <w:r>
-        <w:rPr>
-          <w:rFonts w:ascii="Times New Roman" w:hAnsi="Times New Roman" w:cs="Times New Roman"/>
-          <w:sz w:val="24"/>
-          <w:szCs w:val="24"/>
-        </w:rPr>
-        <w:t>corresponding</w:t>
-      </w:r>
-      <w:r>
-        <w:rPr>
-          <w:rFonts w:ascii="Times New Roman" w:hAnsi="Times New Roman" w:cs="Times New Roman"/>
-          <w:sz w:val="24"/>
-          <w:szCs w:val="24"/>
-        </w:rPr>
-        <w:t xml:space="preserve"> entity</w:t>
-      </w:r>
-      <w:r>
-        <w:rPr>
-          <w:rFonts w:ascii="Times New Roman" w:hAnsi="Times New Roman" w:cs="Times New Roman"/>
-          <w:sz w:val="24"/>
-          <w:szCs w:val="24"/>
-        </w:rPr>
-        <w:t>!</w:t>
+        <w:t xml:space="preserve">of the software can get all information about a certain teacher, add a new teacher in the school, delete a teacher </w:t>
+      </w:r>
+      <w:r>
+        <w:rPr>
+          <w:rFonts w:ascii="Times New Roman" w:hAnsi="Times New Roman" w:cs="Times New Roman"/>
+          <w:i/>
+          <w:sz w:val="24"/>
+          <w:szCs w:val="24"/>
+        </w:rPr>
+        <w:t xml:space="preserve">(perhaps retirement </w:t>
+      </w:r>
+      <w:r>
+        <w:rPr>
+          <mc:AlternateContent>
+            <mc:Choice Requires="w16se">
+              <w:rFonts w:ascii="Times New Roman" w:hAnsi="Times New Roman" w:cs="Times New Roman"/>
+            </mc:Choice>
+            <mc:Fallback>
+              <w:rFonts w:ascii="Segoe UI Emoji" w:eastAsia="Segoe UI Emoji" w:hAnsi="Segoe UI Emoji" w:cs="Segoe UI Emoji"/>
+            </mc:Fallback>
+          </mc:AlternateContent>
+          <w:i/>
+          <w:sz w:val="24"/>
+          <w:szCs w:val="24"/>
+        </w:rPr>
+        <mc:AlternateContent>
+          <mc:Choice Requires="w16se">
+            <w16se:symEx w16se:font="Segoe UI Emoji" w16se:char="1F60A"/>
+          </mc:Choice>
+          <mc:Fallback>
+            <w:t>😊</w:t>
+          </mc:Fallback>
+        </mc:AlternateContent>
+      </w:r>
+      <w:r>
+        <w:rPr>
+          <w:rFonts w:ascii="Times New Roman" w:hAnsi="Times New Roman" w:cs="Times New Roman"/>
+          <w:i/>
+          <w:sz w:val="24"/>
+          <w:szCs w:val="24"/>
+        </w:rPr>
+        <w:t>)</w:t>
+      </w:r>
+      <w:r>
+        <w:rPr>
+          <w:rFonts w:ascii="Times New Roman" w:hAnsi="Times New Roman" w:cs="Times New Roman"/>
+          <w:sz w:val="24"/>
+          <w:szCs w:val="24"/>
+        </w:rPr>
+        <w:t xml:space="preserve"> and even update the subject of a teacher! All is now available with this update!</w:t>
+      </w:r>
+    </w:p>
+    <w:p>
+      <w:pPr>
+        <w:spacing w:after="0" w:line="360" w:lineRule="auto"/>
+        <w:rPr>
+          <w:rFonts w:ascii="Times New Roman" w:hAnsi="Times New Roman" w:cs="Times New Roman"/>
+          <w:sz w:val="24"/>
+          <w:szCs w:val="24"/>
+        </w:rPr>
+      </w:pPr>
+      <w:r>
+        <w:rPr>
+          <w:rFonts w:ascii="Times New Roman" w:hAnsi="Times New Roman" w:cs="Times New Roman"/>
+          <w:sz w:val="24"/>
+          <w:szCs w:val="24"/>
+        </w:rPr>
+        <w:t>A small addition when adding a new Student – the enroll date is now automatically the time when the student got added to the school!</w:t>
       </w:r>
     </w:p>
     <w:p>
@@ -1692,69 +1661,200 @@
           <w:sz w:val="24"/>
           <w:szCs w:val="24"/>
         </w:rPr>
-        <w:t>ersion – 2.2 – 10.02.2023</w:t>
-      </w:r>
-    </w:p>
-    <w:p>
-      <w:pPr>
-        <w:spacing w:after="0" w:line="360" w:lineRule="auto"/>
-        <w:rPr>
-          <w:rFonts w:ascii="Times New Roman" w:hAnsi="Times New Roman" w:cs="Times New Roman"/>
-          <w:sz w:val="24"/>
-          <w:szCs w:val="24"/>
-        </w:rPr>
-      </w:pPr>
-      <w:r>
-        <w:rPr>
-          <w:rFonts w:ascii="Times New Roman" w:hAnsi="Times New Roman" w:cs="Times New Roman"/>
-          <w:sz w:val="24"/>
-          <w:szCs w:val="24"/>
-        </w:rPr>
-        <w:t>Configuring security in the app!</w:t>
-      </w:r>
-    </w:p>
-    <w:p>
-      <w:pPr>
-        <w:spacing w:after="0" w:line="360" w:lineRule="auto"/>
-        <w:rPr>
-          <w:rFonts w:ascii="Times New Roman" w:hAnsi="Times New Roman" w:cs="Times New Roman"/>
-          <w:sz w:val="24"/>
-          <w:szCs w:val="24"/>
-        </w:rPr>
-      </w:pPr>
-      <w:r>
-        <w:rPr>
-          <w:rFonts w:ascii="Times New Roman" w:hAnsi="Times New Roman" w:cs="Times New Roman"/>
-          <w:sz w:val="24"/>
-          <w:szCs w:val="24"/>
-        </w:rPr>
-        <w:t xml:space="preserve">A new password encoder was added! Now, only the </w:t>
-      </w:r>
-      <w:r>
-        <w:rPr>
-          <w:rFonts w:ascii="Times New Roman" w:hAnsi="Times New Roman" w:cs="Times New Roman"/>
-          <w:i/>
-          <w:sz w:val="24"/>
-          <w:szCs w:val="24"/>
-        </w:rPr>
-        <w:t>admin</w:t>
-      </w:r>
-      <w:r>
-        <w:rPr>
-          <w:rFonts w:ascii="Times New Roman" w:hAnsi="Times New Roman" w:cs="Times New Roman"/>
-          <w:sz w:val="24"/>
-          <w:szCs w:val="24"/>
-        </w:rPr>
-        <w:t xml:space="preserve"> has rights to add, update and remove a student, teacher or employee in the virtual school. Adding a student was implemented successfully!</w:t>
-      </w:r>
-    </w:p>
-    <w:p>
-      <w:pPr>
-        <w:spacing w:after="0" w:line="360" w:lineRule="auto"/>
-        <w:rPr>
-          <w:rFonts w:ascii="Times New Roman" w:hAnsi="Times New Roman" w:cs="Times New Roman"/>
-          <w:b/>
-          <w:color w:val="00B050"/>
+        <w:t>ersion – 2.3 – 14.02.2023</w:t>
+      </w:r>
+    </w:p>
+    <w:p>
+      <w:pPr>
+        <w:spacing w:after="0" w:line="360" w:lineRule="auto"/>
+        <w:rPr>
+          <w:rFonts w:ascii="Times New Roman" w:hAnsi="Times New Roman" w:cs="Times New Roman"/>
+          <w:sz w:val="24"/>
+          <w:szCs w:val="24"/>
+        </w:rPr>
+      </w:pPr>
+      <w:r>
+        <w:rPr>
+          <w:rFonts w:ascii="Times New Roman" w:hAnsi="Times New Roman" w:cs="Times New Roman"/>
+          <w:sz w:val="24"/>
+          <w:szCs w:val="24"/>
+        </w:rPr>
+        <w:t>Users can now be registered by the admin of the software (</w:t>
+      </w:r>
+      <w:r>
+        <w:rPr>
+          <w:rFonts w:ascii="Times New Roman" w:hAnsi="Times New Roman" w:cs="Times New Roman"/>
+          <w:sz w:val="24"/>
+          <w:szCs w:val="24"/>
+        </w:rPr>
+        <w:t xml:space="preserve">the </w:t>
+      </w:r>
+      <w:r>
+        <w:rPr>
+          <w:rFonts w:ascii="Times New Roman" w:hAnsi="Times New Roman" w:cs="Times New Roman"/>
+          <w:sz w:val="24"/>
+          <w:szCs w:val="24"/>
+        </w:rPr>
+        <w:t>school).</w:t>
+      </w:r>
+    </w:p>
+    <w:p>
+      <w:pPr>
+        <w:spacing w:after="0" w:line="360" w:lineRule="auto"/>
+        <w:rPr>
+          <w:rFonts w:ascii="Times New Roman" w:hAnsi="Times New Roman" w:cs="Times New Roman"/>
+          <w:sz w:val="24"/>
+          <w:szCs w:val="24"/>
+        </w:rPr>
+      </w:pPr>
+      <w:r>
+        <w:rPr>
+          <w:rFonts w:ascii="Times New Roman" w:hAnsi="Times New Roman" w:cs="Times New Roman"/>
+          <w:sz w:val="24"/>
+          <w:szCs w:val="24"/>
+        </w:rPr>
+        <w:t>When registering a new user in the system, the app will automatically check what is the current user – a student, a teacher, an employee or a parent of a student!</w:t>
+      </w:r>
+      <w:r>
+        <w:rPr>
+          <w:rFonts w:ascii="Times New Roman" w:hAnsi="Times New Roman" w:cs="Times New Roman"/>
+          <w:sz w:val="24"/>
+          <w:szCs w:val="24"/>
+        </w:rPr>
+        <w:t xml:space="preserve"> How it works:</w:t>
+      </w:r>
+    </w:p>
+    <w:p>
+      <w:pPr>
+        <w:spacing w:after="0" w:line="360" w:lineRule="auto"/>
+        <w:ind w:left="423"/>
+        <w:rPr>
+          <w:rFonts w:ascii="Times New Roman" w:hAnsi="Times New Roman" w:cs="Times New Roman"/>
+          <w:sz w:val="24"/>
+          <w:szCs w:val="24"/>
+        </w:rPr>
+      </w:pPr>
+      <w:r>
+        <w:rPr>
+          <w:rFonts w:ascii="Times New Roman" w:hAnsi="Times New Roman" w:cs="Times New Roman"/>
+          <w:sz w:val="24"/>
+          <w:szCs w:val="24"/>
+        </w:rPr>
+        <w:t xml:space="preserve">Before registering a user in the app, the admin must add a </w:t>
+      </w:r>
+      <w:r>
+        <w:rPr>
+          <w:rFonts w:ascii="Times New Roman" w:hAnsi="Times New Roman" w:cs="Times New Roman"/>
+          <w:sz w:val="24"/>
+          <w:szCs w:val="24"/>
+        </w:rPr>
+        <w:t>corresponding</w:t>
+      </w:r>
+      <w:r>
+        <w:rPr>
+          <w:rFonts w:ascii="Times New Roman" w:hAnsi="Times New Roman" w:cs="Times New Roman"/>
+          <w:sz w:val="24"/>
+          <w:szCs w:val="24"/>
+        </w:rPr>
+        <w:t xml:space="preserve"> entity (Student, Teacher, Employee, Parent)</w:t>
+      </w:r>
+      <w:r>
+        <w:rPr>
+          <w:rFonts w:ascii="Times New Roman" w:hAnsi="Times New Roman" w:cs="Times New Roman"/>
+          <w:sz w:val="24"/>
+          <w:szCs w:val="24"/>
+          <w:u w:val="single"/>
+        </w:rPr>
+        <w:t xml:space="preserve"> </w:t>
+      </w:r>
+      <w:r>
+        <w:rPr>
+          <w:rFonts w:ascii="Times New Roman" w:hAnsi="Times New Roman" w:cs="Times New Roman"/>
+          <w:sz w:val="24"/>
+          <w:szCs w:val="24"/>
+        </w:rPr>
+        <w:t xml:space="preserve">– after that, the admin should register a new user </w:t>
+      </w:r>
+      <w:r>
+        <w:rPr>
+          <w:rFonts w:ascii="Times New Roman" w:hAnsi="Times New Roman" w:cs="Times New Roman"/>
+          <w:sz w:val="24"/>
+          <w:szCs w:val="24"/>
+        </w:rPr>
+        <w:t xml:space="preserve">with the same email which was used when adding the </w:t>
+      </w:r>
+      <w:r>
+        <w:rPr>
+          <w:rFonts w:ascii="Times New Roman" w:hAnsi="Times New Roman" w:cs="Times New Roman"/>
+          <w:sz w:val="24"/>
+          <w:szCs w:val="24"/>
+        </w:rPr>
+        <w:t>corresponding</w:t>
+      </w:r>
+      <w:r>
+        <w:rPr>
+          <w:rFonts w:ascii="Times New Roman" w:hAnsi="Times New Roman" w:cs="Times New Roman"/>
+          <w:sz w:val="24"/>
+          <w:szCs w:val="24"/>
+        </w:rPr>
+        <w:t xml:space="preserve"> entity…</w:t>
+      </w:r>
+      <w:r>
+        <w:rPr>
+          <w:rFonts w:ascii="Times New Roman" w:hAnsi="Times New Roman" w:cs="Times New Roman"/>
+          <w:sz w:val="24"/>
+          <w:szCs w:val="24"/>
+        </w:rPr>
+        <w:t xml:space="preserve">and the magic will happen – iStudent will map the emails and will give the user </w:t>
+      </w:r>
+      <w:r>
+        <w:rPr>
+          <w:rFonts w:ascii="Times New Roman" w:hAnsi="Times New Roman" w:cs="Times New Roman"/>
+          <w:sz w:val="24"/>
+          <w:szCs w:val="24"/>
+        </w:rPr>
+        <w:t>its role and its rights!</w:t>
+      </w:r>
+    </w:p>
+    <w:p>
+      <w:pPr>
+        <w:spacing w:after="0" w:line="360" w:lineRule="auto"/>
+        <w:rPr>
+          <w:rFonts w:ascii="Times New Roman" w:hAnsi="Times New Roman" w:cs="Times New Roman"/>
+          <w:sz w:val="24"/>
+          <w:szCs w:val="24"/>
+        </w:rPr>
+      </w:pPr>
+      <w:r>
+        <w:rPr>
+          <w:rFonts w:ascii="Times New Roman" w:hAnsi="Times New Roman" w:cs="Times New Roman"/>
+          <w:sz w:val="24"/>
+          <w:szCs w:val="24"/>
+        </w:rPr>
+        <w:t xml:space="preserve">The REST architecture for this action will return OK status response + the </w:t>
+      </w:r>
+      <w:r>
+        <w:rPr>
+          <w:rFonts w:ascii="Times New Roman" w:hAnsi="Times New Roman" w:cs="Times New Roman"/>
+          <w:sz w:val="24"/>
+          <w:szCs w:val="24"/>
+        </w:rPr>
+        <w:t>corresponding</w:t>
+      </w:r>
+      <w:r>
+        <w:rPr>
+          <w:rFonts w:ascii="Times New Roman" w:hAnsi="Times New Roman" w:cs="Times New Roman"/>
+          <w:sz w:val="24"/>
+          <w:szCs w:val="24"/>
+        </w:rPr>
+        <w:t xml:space="preserve"> entity!</w:t>
+      </w:r>
+    </w:p>
+    <w:p>
+      <w:pPr>
+        <w:spacing w:after="0" w:line="360" w:lineRule="auto"/>
+        <w:rPr>
+          <w:rFonts w:ascii="Times New Roman" w:hAnsi="Times New Roman" w:cs="Times New Roman"/>
           <w:sz w:val="24"/>
           <w:szCs w:val="24"/>
         </w:rPr>
@@ -1791,122 +1891,99 @@
           <w:sz w:val="24"/>
           <w:szCs w:val="24"/>
         </w:rPr>
-        <w:t>ersion – 2.1 – 07.02.2023</w:t>
-      </w:r>
-    </w:p>
-    <w:p>
-      <w:pPr>
-        <w:spacing w:after="0" w:line="360" w:lineRule="auto"/>
-        <w:rPr>
-          <w:rFonts w:ascii="Times New Roman" w:hAnsi="Times New Roman" w:cs="Times New Roman"/>
-          <w:sz w:val="24"/>
-          <w:szCs w:val="24"/>
-        </w:rPr>
-      </w:pPr>
-      <w:r>
-        <w:rPr>
-          <w:rFonts w:ascii="Times New Roman" w:hAnsi="Times New Roman" w:cs="Times New Roman"/>
-          <w:sz w:val="24"/>
-          <w:szCs w:val="24"/>
-        </w:rPr>
-        <w:t>Validation update! While registering a new student in your school, you need to meet specific c</w:t>
-      </w:r>
-      <w:r>
-        <w:rPr>
-          <w:rFonts w:ascii="Times New Roman" w:hAnsi="Times New Roman" w:cs="Times New Roman"/>
-          <w:sz w:val="24"/>
-          <w:szCs w:val="24"/>
-        </w:rPr>
-        <w:t>riteria</w:t>
-      </w:r>
-      <w:r>
-        <w:rPr>
-          <w:rFonts w:ascii="Times New Roman" w:hAnsi="Times New Roman" w:cs="Times New Roman"/>
-          <w:sz w:val="24"/>
-          <w:szCs w:val="24"/>
-        </w:rPr>
-        <w:t xml:space="preserve"> – from valid first, middle and last name, to unique email in the whole DB and valid gender (M, F).</w:t>
-      </w:r>
-    </w:p>
-    <w:p>
-      <w:pPr>
-        <w:spacing w:after="0" w:line="360" w:lineRule="auto"/>
-        <w:rPr>
-          <w:rFonts w:ascii="Times New Roman" w:hAnsi="Times New Roman" w:cs="Times New Roman"/>
-          <w:sz w:val="24"/>
-          <w:szCs w:val="24"/>
-        </w:rPr>
-      </w:pPr>
-      <w:r>
-        <w:rPr>
-          <w:rFonts w:ascii="Times New Roman" w:hAnsi="Times New Roman" w:cs="Times New Roman"/>
-          <w:sz w:val="24"/>
-          <w:szCs w:val="24"/>
-        </w:rPr>
-        <w:t xml:space="preserve">iStudent is a school management system which has Users – all of them with a </w:t>
-      </w:r>
-      <w:r>
-        <w:rPr>
-          <w:rFonts w:ascii="Times New Roman" w:hAnsi="Times New Roman" w:cs="Times New Roman"/>
-          <w:sz w:val="24"/>
-          <w:szCs w:val="24"/>
-        </w:rPr>
-        <w:t>certain</w:t>
-      </w:r>
-      <w:r>
-        <w:rPr>
-          <w:rFonts w:ascii="Times New Roman" w:hAnsi="Times New Roman" w:cs="Times New Roman"/>
-          <w:sz w:val="24"/>
-          <w:szCs w:val="24"/>
-        </w:rPr>
-        <w:t xml:space="preserve"> role – Admin, Student, Teacher, Employee or Parent. Admin is the user who has all rights to manipulate the software – adding, updating and deleting information for everyone involved! The role of the user is matched with the email – a user is a student if its email is in the students table in the DB, a user is a teacher if its email is in the teachers table in the DB, etc.! </w:t>
-      </w:r>
-    </w:p>
-    <w:p>
-      <w:pPr>
-        <w:spacing w:after="0" w:line="360" w:lineRule="auto"/>
-        <w:rPr>
-          <w:rFonts w:ascii="Times New Roman" w:hAnsi="Times New Roman" w:cs="Times New Roman"/>
-          <w:sz w:val="24"/>
-          <w:szCs w:val="24"/>
-        </w:rPr>
-      </w:pPr>
-    </w:p>
-    <w:p>
-      <w:pPr>
-        <w:spacing w:after="0" w:line="360" w:lineRule="auto"/>
-        <w:rPr>
-          <w:rFonts w:ascii="Times New Roman" w:hAnsi="Times New Roman" w:cs="Times New Roman"/>
-          <w:sz w:val="24"/>
-          <w:szCs w:val="24"/>
-        </w:rPr>
-      </w:pPr>
-    </w:p>
-    <w:p>
-      <w:pPr>
-        <w:spacing w:after="0" w:line="360" w:lineRule="auto"/>
-        <w:rPr>
-          <w:rFonts w:ascii="Times New Roman" w:hAnsi="Times New Roman" w:cs="Times New Roman"/>
-          <w:sz w:val="24"/>
-          <w:szCs w:val="24"/>
-        </w:rPr>
-      </w:pPr>
-    </w:p>
-    <w:p>
-      <w:pPr>
-        <w:spacing w:after="0" w:line="360" w:lineRule="auto"/>
-        <w:rPr>
-          <w:rFonts w:ascii="Times New Roman" w:hAnsi="Times New Roman" w:cs="Times New Roman"/>
-          <w:sz w:val="24"/>
-          <w:szCs w:val="24"/>
-        </w:rPr>
-      </w:pPr>
-    </w:p>
-    <w:p>
-      <w:pPr>
-        <w:spacing w:after="0" w:line="360" w:lineRule="auto"/>
-        <w:rPr>
-          <w:rFonts w:ascii="Times New Roman" w:hAnsi="Times New Roman" w:cs="Times New Roman"/>
+        <w:t>ersion – 2.2 – 10.02.2023</w:t>
+      </w:r>
+    </w:p>
+    <w:p>
+      <w:pPr>
+        <w:spacing w:after="0" w:line="360" w:lineRule="auto"/>
+        <w:rPr>
+          <w:rFonts w:ascii="Times New Roman" w:hAnsi="Times New Roman" w:cs="Times New Roman"/>
+          <w:sz w:val="24"/>
+          <w:szCs w:val="24"/>
+        </w:rPr>
+      </w:pPr>
+      <w:r>
+        <w:rPr>
+          <w:rFonts w:ascii="Times New Roman" w:hAnsi="Times New Roman" w:cs="Times New Roman"/>
+          <w:sz w:val="24"/>
+          <w:szCs w:val="24"/>
+        </w:rPr>
+        <w:t>Configuring security in the app!</w:t>
+      </w:r>
+    </w:p>
+    <w:p>
+      <w:pPr>
+        <w:spacing w:after="0" w:line="360" w:lineRule="auto"/>
+        <w:rPr>
+          <w:rFonts w:ascii="Times New Roman" w:hAnsi="Times New Roman" w:cs="Times New Roman"/>
+          <w:sz w:val="24"/>
+          <w:szCs w:val="24"/>
+        </w:rPr>
+      </w:pPr>
+      <w:r>
+        <w:rPr>
+          <w:rFonts w:ascii="Times New Roman" w:hAnsi="Times New Roman" w:cs="Times New Roman"/>
+          <w:sz w:val="24"/>
+          <w:szCs w:val="24"/>
+        </w:rPr>
+        <w:t xml:space="preserve">A new password encoder was added! Now, only the </w:t>
+      </w:r>
+      <w:r>
+        <w:rPr>
+          <w:rFonts w:ascii="Times New Roman" w:hAnsi="Times New Roman" w:cs="Times New Roman"/>
+          <w:i/>
+          <w:sz w:val="24"/>
+          <w:szCs w:val="24"/>
+        </w:rPr>
+        <w:t>admin</w:t>
+      </w:r>
+      <w:r>
+        <w:rPr>
+          <w:rFonts w:ascii="Times New Roman" w:hAnsi="Times New Roman" w:cs="Times New Roman"/>
+          <w:sz w:val="24"/>
+          <w:szCs w:val="24"/>
+        </w:rPr>
+        <w:t xml:space="preserve"> has rights to add, update and remove a student, teacher or employee in the virtual school. Adding a student was implemented successfully!</w:t>
+      </w:r>
+    </w:p>
+    <w:p>
+      <w:pPr>
+        <w:spacing w:after="0" w:line="360" w:lineRule="auto"/>
+        <w:rPr>
+          <w:rFonts w:ascii="Times New Roman" w:hAnsi="Times New Roman" w:cs="Times New Roman"/>
+          <w:sz w:val="24"/>
+          <w:szCs w:val="24"/>
+        </w:rPr>
+      </w:pPr>
+    </w:p>
+    <w:p>
+      <w:pPr>
+        <w:spacing w:after="0" w:line="360" w:lineRule="auto"/>
+        <w:rPr>
+          <w:rFonts w:ascii="Times New Roman" w:hAnsi="Times New Roman" w:cs="Times New Roman"/>
+          <w:sz w:val="24"/>
+          <w:szCs w:val="24"/>
+        </w:rPr>
+      </w:pPr>
+    </w:p>
+    <w:p>
+      <w:pPr>
+        <w:spacing w:after="0" w:line="360" w:lineRule="auto"/>
+        <w:rPr>
+          <w:rFonts w:ascii="Times New Roman" w:hAnsi="Times New Roman" w:cs="Times New Roman"/>
+          <w:sz w:val="24"/>
+          <w:szCs w:val="24"/>
+        </w:rPr>
+      </w:pPr>
+    </w:p>
+    <w:p>
+      <w:pPr>
+        <w:spacing w:after="0" w:line="360" w:lineRule="auto"/>
+        <w:rPr>
+          <w:rFonts w:ascii="Times New Roman" w:hAnsi="Times New Roman" w:cs="Times New Roman"/>
+          <w:b/>
+          <w:color w:val="00B050"/>
           <w:sz w:val="24"/>
           <w:szCs w:val="24"/>
         </w:rPr>
@@ -1944,6 +2021,118 @@
           <w:sz w:val="24"/>
           <w:szCs w:val="24"/>
         </w:rPr>
+        <w:t>ersion – 2.1 – 07.02.2023</w:t>
+      </w:r>
+    </w:p>
+    <w:p>
+      <w:pPr>
+        <w:spacing w:after="0" w:line="360" w:lineRule="auto"/>
+        <w:rPr>
+          <w:rFonts w:ascii="Times New Roman" w:hAnsi="Times New Roman" w:cs="Times New Roman"/>
+          <w:sz w:val="24"/>
+          <w:szCs w:val="24"/>
+        </w:rPr>
+      </w:pPr>
+      <w:r>
+        <w:rPr>
+          <w:rFonts w:ascii="Times New Roman" w:hAnsi="Times New Roman" w:cs="Times New Roman"/>
+          <w:sz w:val="24"/>
+          <w:szCs w:val="24"/>
+        </w:rPr>
+        <w:t>Validation update! While registering a new student in your school, you need to meet specific c</w:t>
+      </w:r>
+      <w:r>
+        <w:rPr>
+          <w:rFonts w:ascii="Times New Roman" w:hAnsi="Times New Roman" w:cs="Times New Roman"/>
+          <w:sz w:val="24"/>
+          <w:szCs w:val="24"/>
+        </w:rPr>
+        <w:t>riteria</w:t>
+      </w:r>
+      <w:r>
+        <w:rPr>
+          <w:rFonts w:ascii="Times New Roman" w:hAnsi="Times New Roman" w:cs="Times New Roman"/>
+          <w:sz w:val="24"/>
+          <w:szCs w:val="24"/>
+        </w:rPr>
+        <w:t xml:space="preserve"> – from valid first, middle and last name, to unique email in the whole DB and valid gender (M, F).</w:t>
+      </w:r>
+    </w:p>
+    <w:p>
+      <w:pPr>
+        <w:spacing w:after="0" w:line="360" w:lineRule="auto"/>
+        <w:rPr>
+          <w:rFonts w:ascii="Times New Roman" w:hAnsi="Times New Roman" w:cs="Times New Roman"/>
+          <w:sz w:val="24"/>
+          <w:szCs w:val="24"/>
+        </w:rPr>
+      </w:pPr>
+      <w:r>
+        <w:rPr>
+          <w:rFonts w:ascii="Times New Roman" w:hAnsi="Times New Roman" w:cs="Times New Roman"/>
+          <w:sz w:val="24"/>
+          <w:szCs w:val="24"/>
+        </w:rPr>
+        <w:t xml:space="preserve">iStudent is a school management system which has Users – all of them with a </w:t>
+      </w:r>
+      <w:r>
+        <w:rPr>
+          <w:rFonts w:ascii="Times New Roman" w:hAnsi="Times New Roman" w:cs="Times New Roman"/>
+          <w:sz w:val="24"/>
+          <w:szCs w:val="24"/>
+        </w:rPr>
+        <w:t>certain</w:t>
+      </w:r>
+      <w:r>
+        <w:rPr>
+          <w:rFonts w:ascii="Times New Roman" w:hAnsi="Times New Roman" w:cs="Times New Roman"/>
+          <w:sz w:val="24"/>
+          <w:szCs w:val="24"/>
+        </w:rPr>
+        <w:t xml:space="preserve"> role – Admin, Student, Teacher, Employee or Parent. Admin is the user who has all rights to manipulate the software – adding, updating and deleting information for everyone involved! The role of the user is matched with the email – a user is a student if its email is in the students table in the DB, a user is a teacher if its email is in the teachers table in the DB, etc.! </w:t>
+      </w:r>
+    </w:p>
+    <w:p>
+      <w:pPr>
+        <w:spacing w:after="0" w:line="360" w:lineRule="auto"/>
+        <w:rPr>
+          <w:rFonts w:ascii="Times New Roman" w:hAnsi="Times New Roman" w:cs="Times New Roman"/>
+          <w:sz w:val="24"/>
+          <w:szCs w:val="24"/>
+        </w:rPr>
+      </w:pPr>
+    </w:p>
+    <w:p>
+      <w:pPr>
+        <w:pStyle w:val="ListParagraph"/>
+        <w:numPr>
+          <w:ilvl w:val="0"/>
+          <w:numId w:val="15"/>
+        </w:numPr>
+        <w:spacing w:after="0" w:line="360" w:lineRule="auto"/>
+        <w:rPr>
+          <w:rFonts w:ascii="Times New Roman" w:hAnsi="Times New Roman" w:cs="Times New Roman"/>
+          <w:b/>
+          <w:sz w:val="24"/>
+          <w:szCs w:val="24"/>
+        </w:rPr>
+      </w:pPr>
+      <w:r>
+        <w:rPr>
+          <w:rFonts w:ascii="Times New Roman" w:hAnsi="Times New Roman" w:cs="Times New Roman"/>
+          <w:b/>
+          <w:sz w:val="24"/>
+          <w:szCs w:val="24"/>
+        </w:rPr>
+        <w:t>V</w:t>
+      </w:r>
+      <w:r>
+        <w:rPr>
+          <w:rFonts w:ascii="Times New Roman" w:hAnsi="Times New Roman" w:cs="Times New Roman"/>
+          <w:b/>
+          <w:sz w:val="24"/>
+          <w:szCs w:val="24"/>
+        </w:rPr>
         <w:t>ersion – 2.0 – 05.02.2023</w:t>
       </w:r>
     </w:p>
@@ -2272,6 +2461,26 @@
     </w:p>
     <w:p>
       <w:pPr>
+        <w:spacing w:after="0" w:line="360" w:lineRule="auto"/>
+        <w:rPr>
+          <w:rFonts w:ascii="Times New Roman" w:hAnsi="Times New Roman" w:cs="Times New Roman"/>
+          <w:sz w:val="24"/>
+          <w:szCs w:val="24"/>
+        </w:rPr>
+      </w:pPr>
+    </w:p>
+    <w:p>
+      <w:pPr>
+        <w:spacing w:after="0" w:line="360" w:lineRule="auto"/>
+        <w:rPr>
+          <w:rFonts w:ascii="Times New Roman" w:hAnsi="Times New Roman" w:cs="Times New Roman"/>
+          <w:sz w:val="24"/>
+          <w:szCs w:val="24"/>
+        </w:rPr>
+      </w:pPr>
+    </w:p>
+    <w:p>
+      <w:pPr>
         <w:pStyle w:val="ListParagraph"/>
         <w:numPr>
           <w:ilvl w:val="0"/>
@@ -2292,6 +2501,7 @@
           <w:sz w:val="24"/>
           <w:szCs w:val="24"/>
         </w:rPr>
+        <w:lastRenderedPageBreak/>
         <w:t>Version</w:t>
       </w:r>
       <w:r>
@@ -2571,7 +2781,6 @@
           <w:sz w:val="24"/>
           <w:szCs w:val="24"/>
         </w:rPr>
-        <w:lastRenderedPageBreak/>
         <w:t xml:space="preserve">Version - </w:t>
       </w:r>
       <w:r>
@@ -3023,6 +3232,56 @@
     </w:p>
     <w:p>
       <w:pPr>
+        <w:spacing w:after="0" w:line="360" w:lineRule="auto"/>
+        <w:rPr>
+          <w:rFonts w:ascii="Times New Roman" w:hAnsi="Times New Roman" w:cs="Times New Roman"/>
+          <w:sz w:val="24"/>
+          <w:szCs w:val="24"/>
+        </w:rPr>
+      </w:pPr>
+    </w:p>
+    <w:p>
+      <w:pPr>
+        <w:spacing w:after="0" w:line="360" w:lineRule="auto"/>
+        <w:rPr>
+          <w:rFonts w:ascii="Times New Roman" w:hAnsi="Times New Roman" w:cs="Times New Roman"/>
+          <w:sz w:val="24"/>
+          <w:szCs w:val="24"/>
+        </w:rPr>
+      </w:pPr>
+    </w:p>
+    <w:p>
+      <w:pPr>
+        <w:spacing w:after="0" w:line="360" w:lineRule="auto"/>
+        <w:rPr>
+          <w:rFonts w:ascii="Times New Roman" w:hAnsi="Times New Roman" w:cs="Times New Roman"/>
+          <w:sz w:val="24"/>
+          <w:szCs w:val="24"/>
+        </w:rPr>
+      </w:pPr>
+    </w:p>
+    <w:p>
+      <w:pPr>
+        <w:spacing w:after="0" w:line="360" w:lineRule="auto"/>
+        <w:rPr>
+          <w:rFonts w:ascii="Times New Roman" w:hAnsi="Times New Roman" w:cs="Times New Roman"/>
+          <w:sz w:val="24"/>
+          <w:szCs w:val="24"/>
+        </w:rPr>
+      </w:pPr>
+    </w:p>
+    <w:p>
+      <w:pPr>
+        <w:spacing w:after="0" w:line="360" w:lineRule="auto"/>
+        <w:rPr>
+          <w:rFonts w:ascii="Times New Roman" w:hAnsi="Times New Roman" w:cs="Times New Roman"/>
+          <w:sz w:val="24"/>
+          <w:szCs w:val="24"/>
+        </w:rPr>
+      </w:pPr>
+    </w:p>
+    <w:p>
+      <w:pPr>
         <w:pStyle w:val="ListParagraph"/>
         <w:numPr>
           <w:ilvl w:val="0"/>
@@ -3043,6 +3302,7 @@
           <w:sz w:val="24"/>
           <w:szCs w:val="24"/>
         </w:rPr>
+        <w:lastRenderedPageBreak/>
         <w:t>Version</w:t>
       </w:r>
       <w:r>
@@ -3324,36 +3584,6 @@
     </w:p>
     <w:p>
       <w:pPr>
-        <w:spacing w:after="0" w:line="360" w:lineRule="auto"/>
-        <w:rPr>
-          <w:rFonts w:ascii="Times New Roman" w:hAnsi="Times New Roman" w:cs="Times New Roman"/>
-          <w:sz w:val="24"/>
-          <w:szCs w:val="24"/>
-        </w:rPr>
-      </w:pPr>
-    </w:p>
-    <w:p>
-      <w:pPr>
-        <w:spacing w:after="0" w:line="360" w:lineRule="auto"/>
-        <w:rPr>
-          <w:rFonts w:ascii="Times New Roman" w:hAnsi="Times New Roman" w:cs="Times New Roman"/>
-          <w:sz w:val="24"/>
-          <w:szCs w:val="24"/>
-        </w:rPr>
-      </w:pPr>
-    </w:p>
-    <w:p>
-      <w:pPr>
-        <w:spacing w:after="0" w:line="360" w:lineRule="auto"/>
-        <w:rPr>
-          <w:rFonts w:ascii="Times New Roman" w:hAnsi="Times New Roman" w:cs="Times New Roman"/>
-          <w:sz w:val="24"/>
-          <w:szCs w:val="24"/>
-        </w:rPr>
-      </w:pPr>
-    </w:p>
-    <w:p>
-      <w:pPr>
         <w:pStyle w:val="ListParagraph"/>
         <w:numPr>
           <w:ilvl w:val="0"/>
@@ -3374,7 +3604,6 @@
           <w:sz w:val="24"/>
           <w:szCs w:val="24"/>
         </w:rPr>
-        <w:lastRenderedPageBreak/>
         <w:t>Version</w:t>
       </w:r>
       <w:r>
@@ -3632,6 +3861,46 @@
     </w:p>
     <w:p>
       <w:pPr>
+        <w:spacing w:after="0" w:line="360" w:lineRule="auto"/>
+        <w:rPr>
+          <w:rFonts w:ascii="Times New Roman" w:hAnsi="Times New Roman" w:cs="Times New Roman"/>
+          <w:sz w:val="24"/>
+          <w:szCs w:val="24"/>
+        </w:rPr>
+      </w:pPr>
+    </w:p>
+    <w:p>
+      <w:pPr>
+        <w:spacing w:after="0" w:line="360" w:lineRule="auto"/>
+        <w:rPr>
+          <w:rFonts w:ascii="Times New Roman" w:hAnsi="Times New Roman" w:cs="Times New Roman"/>
+          <w:sz w:val="24"/>
+          <w:szCs w:val="24"/>
+        </w:rPr>
+      </w:pPr>
+    </w:p>
+    <w:p>
+      <w:pPr>
+        <w:spacing w:after="0" w:line="360" w:lineRule="auto"/>
+        <w:rPr>
+          <w:rFonts w:ascii="Times New Roman" w:hAnsi="Times New Roman" w:cs="Times New Roman"/>
+          <w:sz w:val="24"/>
+          <w:szCs w:val="24"/>
+        </w:rPr>
+      </w:pPr>
+    </w:p>
+    <w:p>
+      <w:pPr>
+        <w:spacing w:after="0" w:line="360" w:lineRule="auto"/>
+        <w:rPr>
+          <w:rFonts w:ascii="Times New Roman" w:hAnsi="Times New Roman" w:cs="Times New Roman"/>
+          <w:sz w:val="24"/>
+          <w:szCs w:val="24"/>
+        </w:rPr>
+      </w:pPr>
+    </w:p>
+    <w:p>
+      <w:pPr>
         <w:pStyle w:val="ListParagraph"/>
         <w:numPr>
           <w:ilvl w:val="0"/>
@@ -3652,6 +3921,7 @@
           <w:sz w:val="24"/>
           <w:szCs w:val="24"/>
         </w:rPr>
+        <w:lastRenderedPageBreak/>
         <w:t>Version - 1.2 -</w:t>
       </w:r>
       <w:r>
@@ -3962,7 +4232,17 @@
           <w:sz w:val="24"/>
           <w:szCs w:val="24"/>
         </w:rPr>
-        <w:t>A repository in GitHub was opened! The app is about to release its first version!</w:t>
+        <w:t xml:space="preserve">A repository in </w:t>
+      </w:r>
+      <w:bookmarkStart w:id="0" w:name="_GoBack"/>
+      <w:bookmarkEnd w:id="0"/>
+      <w:r>
+        <w:rPr>
+          <w:rFonts w:ascii="Times New Roman" w:hAnsi="Times New Roman" w:cs="Times New Roman"/>
+          <w:sz w:val="24"/>
+          <w:szCs w:val="24"/>
+        </w:rPr>
+        <w:t>GitHub was opened! The app is about to release its first version!</w:t>
       </w:r>
     </w:p>
     <w:sectPr>
@@ -4114,7 +4394,7 @@
                                     <w:noProof/>
                                     <w:color w:val="8C8C8C" w:themeColor="background1" w:themeShade="8C"/>
                                   </w:rPr>
-                                  <w:t>3</w:t>
+                                  <w:t>7</w:t>
                                 </w:r>
                                 <w:r>
                                   <w:rPr>
@@ -4252,7 +4532,7 @@
                               <w:noProof/>
                               <w:color w:val="8C8C8C" w:themeColor="background1" w:themeShade="8C"/>
                             </w:rPr>
-                            <w:t>3</w:t>
+                            <w:t>7</w:t>
                           </w:r>
                           <w:r>
                             <w:rPr>
@@ -4826,7 +5106,7 @@
   <w:abstractNum w:abstractNumId="4" w15:restartNumberingAfterBreak="0">
     <w:nsid w:val="18CF7759"/>
     <w:multiLevelType w:val="hybridMultilevel"/>
-    <w:tmpl w:val="C0D4F57C"/>
+    <w:tmpl w:val="7430EB82"/>
     <w:lvl w:ilvl="0" w:tplc="04020001">
       <w:start w:val="1"/>
       <w:numFmt w:val="bullet"/>

</xml_diff>

<commit_message>
Version 2.5 - Employees operations! More in DOCUMENTATION!
</commit_message>
<xml_diff>
--- a/DOCUMENTATION.docx
+++ b/DOCUMENTATION.docx
@@ -1426,13 +1426,197 @@
           <w:sz w:val="24"/>
           <w:szCs w:val="24"/>
         </w:rPr>
-        <w:t>Current version – 2.4</w:t>
+        <w:t>Current version – 2.5 – 21</w:t>
       </w:r>
       <w:r>
         <w:rPr>
           <w:rFonts w:ascii="Times New Roman" w:hAnsi="Times New Roman" w:cs="Times New Roman"/>
           <w:b/>
           <w:color w:val="00B050"/>
+          <w:sz w:val="24"/>
+          <w:szCs w:val="24"/>
+        </w:rPr>
+        <w:t>.02.2023</w:t>
+      </w:r>
+    </w:p>
+    <w:p>
+      <w:pPr>
+        <w:spacing w:after="0" w:line="360" w:lineRule="auto"/>
+        <w:rPr>
+          <w:rFonts w:ascii="Times New Roman" w:hAnsi="Times New Roman" w:cs="Times New Roman"/>
+          <w:sz w:val="24"/>
+          <w:szCs w:val="24"/>
+        </w:rPr>
+      </w:pPr>
+      <w:r>
+        <w:rPr>
+          <w:rFonts w:ascii="Times New Roman" w:hAnsi="Times New Roman" w:cs="Times New Roman"/>
+          <w:sz w:val="24"/>
+          <w:szCs w:val="24"/>
+        </w:rPr>
+        <w:t xml:space="preserve">A school has other employees too – people who work in the different departments in the school! With this update, the </w:t>
+      </w:r>
+      <w:r>
+        <w:rPr>
+          <w:rFonts w:ascii="Times New Roman" w:hAnsi="Times New Roman" w:cs="Times New Roman"/>
+          <w:b/>
+          <w:sz w:val="24"/>
+          <w:szCs w:val="24"/>
+        </w:rPr>
+        <w:t>REST API</w:t>
+      </w:r>
+      <w:r>
+        <w:rPr>
+          <w:rFonts w:ascii="Times New Roman" w:hAnsi="Times New Roman" w:cs="Times New Roman"/>
+          <w:b/>
+          <w:sz w:val="24"/>
+          <w:szCs w:val="24"/>
+        </w:rPr>
+        <w:t xml:space="preserve"> </w:t>
+      </w:r>
+      <w:r>
+        <w:rPr>
+          <w:rFonts w:ascii="Times New Roman" w:hAnsi="Times New Roman" w:cs="Times New Roman"/>
+          <w:sz w:val="24"/>
+          <w:szCs w:val="24"/>
+        </w:rPr>
+        <w:t>of iStudent is now covering Employees!</w:t>
+      </w:r>
+    </w:p>
+    <w:p>
+      <w:pPr>
+        <w:spacing w:after="0" w:line="360" w:lineRule="auto"/>
+        <w:rPr>
+          <w:rFonts w:ascii="Times New Roman" w:hAnsi="Times New Roman" w:cs="Times New Roman"/>
+          <w:sz w:val="24"/>
+          <w:szCs w:val="24"/>
+        </w:rPr>
+      </w:pPr>
+      <w:r>
+        <w:rPr>
+          <w:rFonts w:ascii="Times New Roman" w:hAnsi="Times New Roman" w:cs="Times New Roman"/>
+          <w:sz w:val="24"/>
+          <w:szCs w:val="24"/>
+        </w:rPr>
+        <w:t xml:space="preserve">You can freely add, delete or get information for an employee as well as edit the </w:t>
+      </w:r>
+      <w:r>
+        <w:rPr>
+          <w:rFonts w:ascii="Times New Roman" w:hAnsi="Times New Roman" w:cs="Times New Roman"/>
+          <w:i/>
+          <w:sz w:val="24"/>
+          <w:szCs w:val="24"/>
+        </w:rPr>
+        <w:t>work hours</w:t>
+      </w:r>
+      <w:r>
+        <w:rPr>
+          <w:rFonts w:ascii="Times New Roman" w:hAnsi="Times New Roman" w:cs="Times New Roman"/>
+          <w:sz w:val="24"/>
+          <w:szCs w:val="24"/>
+        </w:rPr>
+        <w:t xml:space="preserve">, the </w:t>
+      </w:r>
+      <w:r>
+        <w:rPr>
+          <w:rFonts w:ascii="Times New Roman" w:hAnsi="Times New Roman" w:cs="Times New Roman"/>
+          <w:i/>
+          <w:sz w:val="24"/>
+          <w:szCs w:val="24"/>
+        </w:rPr>
+        <w:t>job title</w:t>
+      </w:r>
+      <w:r>
+        <w:rPr>
+          <w:rFonts w:ascii="Times New Roman" w:hAnsi="Times New Roman" w:cs="Times New Roman"/>
+          <w:sz w:val="24"/>
+          <w:szCs w:val="24"/>
+        </w:rPr>
+        <w:t xml:space="preserve"> and the </w:t>
+      </w:r>
+      <w:r>
+        <w:rPr>
+          <w:rFonts w:ascii="Times New Roman" w:hAnsi="Times New Roman" w:cs="Times New Roman"/>
+          <w:i/>
+          <w:sz w:val="24"/>
+          <w:szCs w:val="24"/>
+        </w:rPr>
+        <w:t>department</w:t>
+      </w:r>
+      <w:r>
+        <w:rPr>
+          <w:rFonts w:ascii="Times New Roman" w:hAnsi="Times New Roman" w:cs="Times New Roman"/>
+          <w:sz w:val="24"/>
+          <w:szCs w:val="24"/>
+        </w:rPr>
+        <w:t xml:space="preserve"> of an already created employee! The departments in the school are 4 and they are inserted into the DB with the start of the application!</w:t>
+      </w:r>
+    </w:p>
+    <w:p>
+      <w:pPr>
+        <w:spacing w:after="0" w:line="360" w:lineRule="auto"/>
+        <w:rPr>
+          <w:rFonts w:ascii="Times New Roman" w:hAnsi="Times New Roman" w:cs="Times New Roman"/>
+          <w:sz w:val="24"/>
+          <w:szCs w:val="24"/>
+        </w:rPr>
+      </w:pPr>
+      <w:r>
+        <w:rPr>
+          <w:rFonts w:ascii="Times New Roman" w:hAnsi="Times New Roman" w:cs="Times New Roman"/>
+          <w:sz w:val="24"/>
+          <w:szCs w:val="24"/>
+        </w:rPr>
+        <w:t>This update also bring bug fixes, more validators and more DTOs available for optimizing the desired operations!</w:t>
+      </w:r>
+    </w:p>
+    <w:p>
+      <w:pPr>
+        <w:spacing w:after="0" w:line="360" w:lineRule="auto"/>
+        <w:rPr>
+          <w:rFonts w:ascii="Times New Roman" w:hAnsi="Times New Roman" w:cs="Times New Roman"/>
+          <w:sz w:val="24"/>
+          <w:szCs w:val="24"/>
+        </w:rPr>
+      </w:pPr>
+    </w:p>
+    <w:p>
+      <w:pPr>
+        <w:pStyle w:val="ListParagraph"/>
+        <w:numPr>
+          <w:ilvl w:val="0"/>
+          <w:numId w:val="15"/>
+        </w:numPr>
+        <w:spacing w:after="0" w:line="360" w:lineRule="auto"/>
+        <w:rPr>
+          <w:rFonts w:ascii="Times New Roman" w:hAnsi="Times New Roman" w:cs="Times New Roman"/>
+          <w:b/>
+          <w:sz w:val="24"/>
+          <w:szCs w:val="24"/>
+        </w:rPr>
+      </w:pPr>
+      <w:r>
+        <w:rPr>
+          <w:rFonts w:ascii="Times New Roman" w:hAnsi="Times New Roman" w:cs="Times New Roman"/>
+          <w:b/>
+          <w:sz w:val="24"/>
+          <w:szCs w:val="24"/>
+        </w:rPr>
+        <w:t>V</w:t>
+      </w:r>
+      <w:r>
+        <w:rPr>
+          <w:rFonts w:ascii="Times New Roman" w:hAnsi="Times New Roman" w:cs="Times New Roman"/>
+          <w:b/>
+          <w:sz w:val="24"/>
+          <w:szCs w:val="24"/>
+        </w:rPr>
+        <w:t>ersion – 2.4</w:t>
+      </w:r>
+      <w:r>
+        <w:rPr>
+          <w:rFonts w:ascii="Times New Roman" w:hAnsi="Times New Roman" w:cs="Times New Roman"/>
+          <w:b/>
           <w:sz w:val="24"/>
           <w:szCs w:val="24"/>
         </w:rPr>
@@ -1882,6 +2066,7 @@
           <w:sz w:val="24"/>
           <w:szCs w:val="24"/>
         </w:rPr>
+        <w:lastRenderedPageBreak/>
         <w:t>V</w:t>
       </w:r>
       <w:r>
@@ -1946,36 +2131,6 @@
         </w:rPr>
         <w:t xml:space="preserve"> has rights to add, update and remove a student, teacher or employee in the virtual school. Adding a student was implemented successfully!</w:t>
       </w:r>
-    </w:p>
-    <w:p>
-      <w:pPr>
-        <w:spacing w:after="0" w:line="360" w:lineRule="auto"/>
-        <w:rPr>
-          <w:rFonts w:ascii="Times New Roman" w:hAnsi="Times New Roman" w:cs="Times New Roman"/>
-          <w:sz w:val="24"/>
-          <w:szCs w:val="24"/>
-        </w:rPr>
-      </w:pPr>
-    </w:p>
-    <w:p>
-      <w:pPr>
-        <w:spacing w:after="0" w:line="360" w:lineRule="auto"/>
-        <w:rPr>
-          <w:rFonts w:ascii="Times New Roman" w:hAnsi="Times New Roman" w:cs="Times New Roman"/>
-          <w:sz w:val="24"/>
-          <w:szCs w:val="24"/>
-        </w:rPr>
-      </w:pPr>
-    </w:p>
-    <w:p>
-      <w:pPr>
-        <w:spacing w:after="0" w:line="360" w:lineRule="auto"/>
-        <w:rPr>
-          <w:rFonts w:ascii="Times New Roman" w:hAnsi="Times New Roman" w:cs="Times New Roman"/>
-          <w:sz w:val="24"/>
-          <w:szCs w:val="24"/>
-        </w:rPr>
-      </w:pPr>
     </w:p>
     <w:p>
       <w:pPr>
@@ -2011,7 +2166,6 @@
           <w:sz w:val="24"/>
           <w:szCs w:val="24"/>
         </w:rPr>
-        <w:lastRenderedPageBreak/>
         <w:t>V</w:t>
       </w:r>
       <w:r>
@@ -2259,31 +2413,86 @@
     </w:p>
     <w:p>
       <w:pPr>
-        <w:spacing w:after="0" w:line="360" w:lineRule="auto"/>
-        <w:rPr>
-          <w:rFonts w:ascii="Times New Roman" w:hAnsi="Times New Roman" w:cs="Times New Roman"/>
-          <w:sz w:val="24"/>
-          <w:szCs w:val="24"/>
-        </w:rPr>
-      </w:pPr>
-    </w:p>
-    <w:p>
-      <w:pPr>
-        <w:spacing w:after="0" w:line="360" w:lineRule="auto"/>
-        <w:rPr>
-          <w:rFonts w:ascii="Times New Roman" w:hAnsi="Times New Roman" w:cs="Times New Roman"/>
-          <w:sz w:val="24"/>
-          <w:szCs w:val="24"/>
-        </w:rPr>
-      </w:pPr>
-      <w:r>
-        <w:rPr>
-          <w:rFonts w:ascii="Times New Roman" w:hAnsi="Times New Roman" w:cs="Times New Roman"/>
-          <w:sz w:val="24"/>
-          <w:szCs w:val="24"/>
-        </w:rPr>
-        <w:t>---------------------------------------------------------------------------------------------------------------------</w:t>
-      </w:r>
+        <w:pBdr>
+          <w:bottom w:val="single" w:sz="6" w:space="1" w:color="auto"/>
+        </w:pBdr>
+        <w:spacing w:after="0" w:line="360" w:lineRule="auto"/>
+        <w:rPr>
+          <w:rFonts w:ascii="Times New Roman" w:hAnsi="Times New Roman" w:cs="Times New Roman"/>
+          <w:sz w:val="24"/>
+          <w:szCs w:val="24"/>
+        </w:rPr>
+      </w:pPr>
+    </w:p>
+    <w:p>
+      <w:pPr>
+        <w:spacing w:after="0" w:line="360" w:lineRule="auto"/>
+        <w:rPr>
+          <w:rFonts w:ascii="Times New Roman" w:hAnsi="Times New Roman" w:cs="Times New Roman"/>
+          <w:sz w:val="24"/>
+          <w:szCs w:val="24"/>
+        </w:rPr>
+      </w:pPr>
+    </w:p>
+    <w:p>
+      <w:pPr>
+        <w:spacing w:after="0" w:line="360" w:lineRule="auto"/>
+        <w:rPr>
+          <w:rFonts w:ascii="Times New Roman" w:hAnsi="Times New Roman" w:cs="Times New Roman"/>
+          <w:sz w:val="24"/>
+          <w:szCs w:val="24"/>
+        </w:rPr>
+      </w:pPr>
+    </w:p>
+    <w:p>
+      <w:pPr>
+        <w:spacing w:after="0" w:line="360" w:lineRule="auto"/>
+        <w:rPr>
+          <w:rFonts w:ascii="Times New Roman" w:hAnsi="Times New Roman" w:cs="Times New Roman"/>
+          <w:sz w:val="24"/>
+          <w:szCs w:val="24"/>
+        </w:rPr>
+      </w:pPr>
+    </w:p>
+    <w:p>
+      <w:pPr>
+        <w:spacing w:after="0" w:line="360" w:lineRule="auto"/>
+        <w:rPr>
+          <w:rFonts w:ascii="Times New Roman" w:hAnsi="Times New Roman" w:cs="Times New Roman"/>
+          <w:sz w:val="24"/>
+          <w:szCs w:val="24"/>
+        </w:rPr>
+      </w:pPr>
+    </w:p>
+    <w:p>
+      <w:pPr>
+        <w:spacing w:after="0" w:line="360" w:lineRule="auto"/>
+        <w:rPr>
+          <w:rFonts w:ascii="Times New Roman" w:hAnsi="Times New Roman" w:cs="Times New Roman"/>
+          <w:sz w:val="24"/>
+          <w:szCs w:val="24"/>
+        </w:rPr>
+      </w:pPr>
+    </w:p>
+    <w:p>
+      <w:pPr>
+        <w:spacing w:after="0" w:line="360" w:lineRule="auto"/>
+        <w:rPr>
+          <w:rFonts w:ascii="Times New Roman" w:hAnsi="Times New Roman" w:cs="Times New Roman"/>
+          <w:sz w:val="24"/>
+          <w:szCs w:val="24"/>
+        </w:rPr>
+      </w:pPr>
+    </w:p>
+    <w:p>
+      <w:pPr>
+        <w:spacing w:after="0" w:line="360" w:lineRule="auto"/>
+        <w:rPr>
+          <w:rFonts w:ascii="Times New Roman" w:hAnsi="Times New Roman" w:cs="Times New Roman"/>
+          <w:sz w:val="24"/>
+          <w:szCs w:val="24"/>
+        </w:rPr>
+      </w:pPr>
     </w:p>
     <w:p>
       <w:pPr>
@@ -2317,6 +2526,7 @@
           <w:sz w:val="24"/>
           <w:szCs w:val="24"/>
         </w:rPr>
+        <w:lastRenderedPageBreak/>
         <w:t>V</w:t>
       </w:r>
       <w:r>
@@ -2448,26 +2658,6 @@
         </w:rPr>
         <w:t xml:space="preserve"> technologies and principles!</w:t>
       </w:r>
-    </w:p>
-    <w:p>
-      <w:pPr>
-        <w:spacing w:after="0" w:line="360" w:lineRule="auto"/>
-        <w:rPr>
-          <w:rFonts w:ascii="Times New Roman" w:hAnsi="Times New Roman" w:cs="Times New Roman"/>
-          <w:sz w:val="24"/>
-          <w:szCs w:val="24"/>
-        </w:rPr>
-      </w:pPr>
-    </w:p>
-    <w:p>
-      <w:pPr>
-        <w:spacing w:after="0" w:line="360" w:lineRule="auto"/>
-        <w:rPr>
-          <w:rFonts w:ascii="Times New Roman" w:hAnsi="Times New Roman" w:cs="Times New Roman"/>
-          <w:sz w:val="24"/>
-          <w:szCs w:val="24"/>
-        </w:rPr>
-      </w:pPr>
     </w:p>
     <w:p>
       <w:pPr>
@@ -2501,7 +2691,6 @@
           <w:sz w:val="24"/>
           <w:szCs w:val="24"/>
         </w:rPr>
-        <w:lastRenderedPageBreak/>
         <w:t>Version</w:t>
       </w:r>
       <w:r>
@@ -2761,6 +2950,96 @@
     </w:p>
     <w:p>
       <w:pPr>
+        <w:spacing w:after="0" w:line="360" w:lineRule="auto"/>
+        <w:rPr>
+          <w:rFonts w:ascii="Times New Roman" w:hAnsi="Times New Roman" w:cs="Times New Roman"/>
+          <w:sz w:val="24"/>
+          <w:szCs w:val="24"/>
+        </w:rPr>
+      </w:pPr>
+    </w:p>
+    <w:p>
+      <w:pPr>
+        <w:spacing w:after="0" w:line="360" w:lineRule="auto"/>
+        <w:rPr>
+          <w:rFonts w:ascii="Times New Roman" w:hAnsi="Times New Roman" w:cs="Times New Roman"/>
+          <w:sz w:val="24"/>
+          <w:szCs w:val="24"/>
+        </w:rPr>
+      </w:pPr>
+    </w:p>
+    <w:p>
+      <w:pPr>
+        <w:spacing w:after="0" w:line="360" w:lineRule="auto"/>
+        <w:rPr>
+          <w:rFonts w:ascii="Times New Roman" w:hAnsi="Times New Roman" w:cs="Times New Roman"/>
+          <w:sz w:val="24"/>
+          <w:szCs w:val="24"/>
+        </w:rPr>
+      </w:pPr>
+    </w:p>
+    <w:p>
+      <w:pPr>
+        <w:spacing w:after="0" w:line="360" w:lineRule="auto"/>
+        <w:rPr>
+          <w:rFonts w:ascii="Times New Roman" w:hAnsi="Times New Roman" w:cs="Times New Roman"/>
+          <w:sz w:val="24"/>
+          <w:szCs w:val="24"/>
+        </w:rPr>
+      </w:pPr>
+    </w:p>
+    <w:p>
+      <w:pPr>
+        <w:spacing w:after="0" w:line="360" w:lineRule="auto"/>
+        <w:rPr>
+          <w:rFonts w:ascii="Times New Roman" w:hAnsi="Times New Roman" w:cs="Times New Roman"/>
+          <w:sz w:val="24"/>
+          <w:szCs w:val="24"/>
+        </w:rPr>
+      </w:pPr>
+    </w:p>
+    <w:p>
+      <w:pPr>
+        <w:spacing w:after="0" w:line="360" w:lineRule="auto"/>
+        <w:rPr>
+          <w:rFonts w:ascii="Times New Roman" w:hAnsi="Times New Roman" w:cs="Times New Roman"/>
+          <w:sz w:val="24"/>
+          <w:szCs w:val="24"/>
+        </w:rPr>
+      </w:pPr>
+    </w:p>
+    <w:p>
+      <w:pPr>
+        <w:spacing w:after="0" w:line="360" w:lineRule="auto"/>
+        <w:rPr>
+          <w:rFonts w:ascii="Times New Roman" w:hAnsi="Times New Roman" w:cs="Times New Roman"/>
+          <w:sz w:val="24"/>
+          <w:szCs w:val="24"/>
+        </w:rPr>
+      </w:pPr>
+    </w:p>
+    <w:p>
+      <w:pPr>
+        <w:spacing w:after="0" w:line="360" w:lineRule="auto"/>
+        <w:rPr>
+          <w:rFonts w:ascii="Times New Roman" w:hAnsi="Times New Roman" w:cs="Times New Roman"/>
+          <w:sz w:val="24"/>
+          <w:szCs w:val="24"/>
+        </w:rPr>
+      </w:pPr>
+    </w:p>
+    <w:p>
+      <w:pPr>
+        <w:spacing w:after="0" w:line="360" w:lineRule="auto"/>
+        <w:rPr>
+          <w:rFonts w:ascii="Times New Roman" w:hAnsi="Times New Roman" w:cs="Times New Roman"/>
+          <w:sz w:val="24"/>
+          <w:szCs w:val="24"/>
+        </w:rPr>
+      </w:pPr>
+    </w:p>
+    <w:p>
+      <w:pPr>
         <w:pStyle w:val="ListParagraph"/>
         <w:numPr>
           <w:ilvl w:val="0"/>
@@ -2781,6 +3060,7 @@
           <w:sz w:val="24"/>
           <w:szCs w:val="24"/>
         </w:rPr>
+        <w:lastRenderedPageBreak/>
         <w:t xml:space="preserve">Version - </w:t>
       </w:r>
       <w:r>
@@ -3232,56 +3512,6 @@
     </w:p>
     <w:p>
       <w:pPr>
-        <w:spacing w:after="0" w:line="360" w:lineRule="auto"/>
-        <w:rPr>
-          <w:rFonts w:ascii="Times New Roman" w:hAnsi="Times New Roman" w:cs="Times New Roman"/>
-          <w:sz w:val="24"/>
-          <w:szCs w:val="24"/>
-        </w:rPr>
-      </w:pPr>
-    </w:p>
-    <w:p>
-      <w:pPr>
-        <w:spacing w:after="0" w:line="360" w:lineRule="auto"/>
-        <w:rPr>
-          <w:rFonts w:ascii="Times New Roman" w:hAnsi="Times New Roman" w:cs="Times New Roman"/>
-          <w:sz w:val="24"/>
-          <w:szCs w:val="24"/>
-        </w:rPr>
-      </w:pPr>
-    </w:p>
-    <w:p>
-      <w:pPr>
-        <w:spacing w:after="0" w:line="360" w:lineRule="auto"/>
-        <w:rPr>
-          <w:rFonts w:ascii="Times New Roman" w:hAnsi="Times New Roman" w:cs="Times New Roman"/>
-          <w:sz w:val="24"/>
-          <w:szCs w:val="24"/>
-        </w:rPr>
-      </w:pPr>
-    </w:p>
-    <w:p>
-      <w:pPr>
-        <w:spacing w:after="0" w:line="360" w:lineRule="auto"/>
-        <w:rPr>
-          <w:rFonts w:ascii="Times New Roman" w:hAnsi="Times New Roman" w:cs="Times New Roman"/>
-          <w:sz w:val="24"/>
-          <w:szCs w:val="24"/>
-        </w:rPr>
-      </w:pPr>
-    </w:p>
-    <w:p>
-      <w:pPr>
-        <w:spacing w:after="0" w:line="360" w:lineRule="auto"/>
-        <w:rPr>
-          <w:rFonts w:ascii="Times New Roman" w:hAnsi="Times New Roman" w:cs="Times New Roman"/>
-          <w:sz w:val="24"/>
-          <w:szCs w:val="24"/>
-        </w:rPr>
-      </w:pPr>
-    </w:p>
-    <w:p>
-      <w:pPr>
         <w:pStyle w:val="ListParagraph"/>
         <w:numPr>
           <w:ilvl w:val="0"/>
@@ -3302,7 +3532,6 @@
           <w:sz w:val="24"/>
           <w:szCs w:val="24"/>
         </w:rPr>
-        <w:lastRenderedPageBreak/>
         <w:t>Version</w:t>
       </w:r>
       <w:r>
@@ -3584,6 +3813,36 @@
     </w:p>
     <w:p>
       <w:pPr>
+        <w:spacing w:after="0" w:line="360" w:lineRule="auto"/>
+        <w:rPr>
+          <w:rFonts w:ascii="Times New Roman" w:hAnsi="Times New Roman" w:cs="Times New Roman"/>
+          <w:sz w:val="24"/>
+          <w:szCs w:val="24"/>
+        </w:rPr>
+      </w:pPr>
+    </w:p>
+    <w:p>
+      <w:pPr>
+        <w:spacing w:after="0" w:line="360" w:lineRule="auto"/>
+        <w:rPr>
+          <w:rFonts w:ascii="Times New Roman" w:hAnsi="Times New Roman" w:cs="Times New Roman"/>
+          <w:sz w:val="24"/>
+          <w:szCs w:val="24"/>
+        </w:rPr>
+      </w:pPr>
+    </w:p>
+    <w:p>
+      <w:pPr>
+        <w:spacing w:after="0" w:line="360" w:lineRule="auto"/>
+        <w:rPr>
+          <w:rFonts w:ascii="Times New Roman" w:hAnsi="Times New Roman" w:cs="Times New Roman"/>
+          <w:sz w:val="24"/>
+          <w:szCs w:val="24"/>
+        </w:rPr>
+      </w:pPr>
+    </w:p>
+    <w:p>
+      <w:pPr>
         <w:pStyle w:val="ListParagraph"/>
         <w:numPr>
           <w:ilvl w:val="0"/>
@@ -3604,6 +3863,7 @@
           <w:sz w:val="24"/>
           <w:szCs w:val="24"/>
         </w:rPr>
+        <w:lastRenderedPageBreak/>
         <w:t>Version</w:t>
       </w:r>
       <w:r>
@@ -3861,46 +4121,6 @@
     </w:p>
     <w:p>
       <w:pPr>
-        <w:spacing w:after="0" w:line="360" w:lineRule="auto"/>
-        <w:rPr>
-          <w:rFonts w:ascii="Times New Roman" w:hAnsi="Times New Roman" w:cs="Times New Roman"/>
-          <w:sz w:val="24"/>
-          <w:szCs w:val="24"/>
-        </w:rPr>
-      </w:pPr>
-    </w:p>
-    <w:p>
-      <w:pPr>
-        <w:spacing w:after="0" w:line="360" w:lineRule="auto"/>
-        <w:rPr>
-          <w:rFonts w:ascii="Times New Roman" w:hAnsi="Times New Roman" w:cs="Times New Roman"/>
-          <w:sz w:val="24"/>
-          <w:szCs w:val="24"/>
-        </w:rPr>
-      </w:pPr>
-    </w:p>
-    <w:p>
-      <w:pPr>
-        <w:spacing w:after="0" w:line="360" w:lineRule="auto"/>
-        <w:rPr>
-          <w:rFonts w:ascii="Times New Roman" w:hAnsi="Times New Roman" w:cs="Times New Roman"/>
-          <w:sz w:val="24"/>
-          <w:szCs w:val="24"/>
-        </w:rPr>
-      </w:pPr>
-    </w:p>
-    <w:p>
-      <w:pPr>
-        <w:spacing w:after="0" w:line="360" w:lineRule="auto"/>
-        <w:rPr>
-          <w:rFonts w:ascii="Times New Roman" w:hAnsi="Times New Roman" w:cs="Times New Roman"/>
-          <w:sz w:val="24"/>
-          <w:szCs w:val="24"/>
-        </w:rPr>
-      </w:pPr>
-    </w:p>
-    <w:p>
-      <w:pPr>
         <w:pStyle w:val="ListParagraph"/>
         <w:numPr>
           <w:ilvl w:val="0"/>
@@ -3921,7 +4141,6 @@
           <w:sz w:val="24"/>
           <w:szCs w:val="24"/>
         </w:rPr>
-        <w:lastRenderedPageBreak/>
         <w:t>Version - 1.2 -</w:t>
       </w:r>
       <w:r>
@@ -4127,6 +4346,8 @@
         </w:rPr>
         <w:t xml:space="preserve"> 22.12.2022</w:t>
       </w:r>
+      <w:bookmarkStart w:id="0" w:name="_GoBack"/>
+      <w:bookmarkEnd w:id="0"/>
     </w:p>
     <w:p>
       <w:pPr>
@@ -4232,17 +4453,7 @@
           <w:sz w:val="24"/>
           <w:szCs w:val="24"/>
         </w:rPr>
-        <w:t xml:space="preserve">A repository in </w:t>
-      </w:r>
-      <w:bookmarkStart w:id="0" w:name="_GoBack"/>
-      <w:bookmarkEnd w:id="0"/>
-      <w:r>
-        <w:rPr>
-          <w:rFonts w:ascii="Times New Roman" w:hAnsi="Times New Roman" w:cs="Times New Roman"/>
-          <w:sz w:val="24"/>
-          <w:szCs w:val="24"/>
-        </w:rPr>
-        <w:t>GitHub was opened! The app is about to release its first version!</w:t>
+        <w:t>A repository in GitHub was opened! The app is about to release its first version!</w:t>
       </w:r>
     </w:p>
     <w:sectPr>
@@ -5106,7 +5317,7 @@
   <w:abstractNum w:abstractNumId="4" w15:restartNumberingAfterBreak="0">
     <w:nsid w:val="18CF7759"/>
     <w:multiLevelType w:val="hybridMultilevel"/>
-    <w:tmpl w:val="7430EB82"/>
+    <w:tmpl w:val="B7AE218C"/>
     <w:lvl w:ilvl="0" w:tplc="04020001">
       <w:start w:val="1"/>
       <w:numFmt w:val="bullet"/>

</xml_diff>

<commit_message>
Version 2.6 - Parents have arrived. More in DOCUMENTATION!
</commit_message>
<xml_diff>
--- a/DOCUMENTATION.docx
+++ b/DOCUMENTATION.docx
@@ -1426,7 +1426,7 @@
           <w:sz w:val="24"/>
           <w:szCs w:val="24"/>
         </w:rPr>
-        <w:t>Current version – 2.5 – 21</w:t>
+        <w:t>Current v</w:t>
       </w:r>
       <w:r>
         <w:rPr>
@@ -1436,7 +1436,143 @@
           <w:sz w:val="24"/>
           <w:szCs w:val="24"/>
         </w:rPr>
+        <w:t>ersion – 2.6 – 25</w:t>
+      </w:r>
+      <w:r>
+        <w:rPr>
+          <w:rFonts w:ascii="Times New Roman" w:hAnsi="Times New Roman" w:cs="Times New Roman"/>
+          <w:b/>
+          <w:color w:val="00B050"/>
+          <w:sz w:val="24"/>
+          <w:szCs w:val="24"/>
+        </w:rPr>
         <w:t>.02.2023</w:t>
+      </w:r>
+    </w:p>
+    <w:p>
+      <w:pPr>
+        <w:spacing w:after="0" w:line="360" w:lineRule="auto"/>
+        <w:rPr>
+          <w:rFonts w:ascii="Times New Roman" w:hAnsi="Times New Roman" w:cs="Times New Roman"/>
+          <w:i/>
+          <w:sz w:val="24"/>
+          <w:szCs w:val="24"/>
+        </w:rPr>
+      </w:pPr>
+      <w:r>
+        <w:rPr>
+          <w:rFonts w:ascii="Times New Roman" w:hAnsi="Times New Roman" w:cs="Times New Roman"/>
+          <w:sz w:val="24"/>
+          <w:szCs w:val="24"/>
+        </w:rPr>
+        <w:t xml:space="preserve">Parents have arrived! </w:t>
+      </w:r>
+      <w:r>
+        <w:rPr>
+          <w:rFonts w:ascii="Times New Roman" w:hAnsi="Times New Roman" w:cs="Times New Roman"/>
+          <w:i/>
+          <w:sz w:val="24"/>
+          <w:szCs w:val="24"/>
+        </w:rPr>
+        <w:t>*drum</w:t>
+      </w:r>
+      <w:r>
+        <w:rPr>
+          <w:rFonts w:ascii="Times New Roman" w:hAnsi="Times New Roman" w:cs="Times New Roman"/>
+          <w:i/>
+          <w:sz w:val="24"/>
+          <w:szCs w:val="24"/>
+        </w:rPr>
+        <w:t>s</w:t>
+      </w:r>
+      <w:r>
+        <w:rPr>
+          <w:rFonts w:ascii="Times New Roman" w:hAnsi="Times New Roman" w:cs="Times New Roman"/>
+          <w:i/>
+          <w:sz w:val="24"/>
+          <w:szCs w:val="24"/>
+        </w:rPr>
+        <w:t xml:space="preserve"> roll* (such a sad update for the students…)</w:t>
+      </w:r>
+    </w:p>
+    <w:p>
+      <w:pPr>
+        <w:spacing w:after="0" w:line="360" w:lineRule="auto"/>
+        <w:rPr>
+          <w:rFonts w:ascii="Times New Roman" w:hAnsi="Times New Roman" w:cs="Times New Roman"/>
+          <w:sz w:val="24"/>
+          <w:szCs w:val="24"/>
+        </w:rPr>
+      </w:pPr>
+      <w:r>
+        <w:rPr>
+          <w:rFonts w:ascii="Times New Roman" w:hAnsi="Times New Roman" w:cs="Times New Roman"/>
+          <w:sz w:val="24"/>
+          <w:szCs w:val="24"/>
+        </w:rPr>
+        <w:t>The admin in your school can now add parents to the database! Of course, the removal of a parent is also a possibility! The most important action is assigning a parent to a student – the admin is free to do it! When a parent gets deleted from the DB, the connection with all associated students will be removed.</w:t>
+      </w:r>
+    </w:p>
+    <w:p>
+      <w:pPr>
+        <w:spacing w:after="0" w:line="360" w:lineRule="auto"/>
+        <w:rPr>
+          <w:rFonts w:ascii="Times New Roman" w:hAnsi="Times New Roman" w:cs="Times New Roman"/>
+          <w:sz w:val="24"/>
+          <w:szCs w:val="24"/>
+        </w:rPr>
+      </w:pPr>
+      <w:r>
+        <w:rPr>
+          <w:rFonts w:ascii="Times New Roman" w:hAnsi="Times New Roman" w:cs="Times New Roman"/>
+          <w:sz w:val="24"/>
+          <w:szCs w:val="24"/>
+        </w:rPr>
+        <w:t>This update also brings bug fixes and optimization!</w:t>
+      </w:r>
+    </w:p>
+    <w:p>
+      <w:pPr>
+        <w:spacing w:after="0" w:line="360" w:lineRule="auto"/>
+        <w:rPr>
+          <w:rFonts w:ascii="Times New Roman" w:hAnsi="Times New Roman" w:cs="Times New Roman"/>
+          <w:sz w:val="24"/>
+          <w:szCs w:val="24"/>
+        </w:rPr>
+      </w:pPr>
+    </w:p>
+    <w:p>
+      <w:pPr>
+        <w:pStyle w:val="ListParagraph"/>
+        <w:numPr>
+          <w:ilvl w:val="0"/>
+          <w:numId w:val="15"/>
+        </w:numPr>
+        <w:spacing w:after="0" w:line="360" w:lineRule="auto"/>
+        <w:rPr>
+          <w:rFonts w:ascii="Times New Roman" w:hAnsi="Times New Roman" w:cs="Times New Roman"/>
+          <w:b/>
+          <w:sz w:val="24"/>
+          <w:szCs w:val="24"/>
+        </w:rPr>
+      </w:pPr>
+      <w:r>
+        <w:rPr>
+          <w:rFonts w:ascii="Times New Roman" w:hAnsi="Times New Roman" w:cs="Times New Roman"/>
+          <w:b/>
+          <w:sz w:val="24"/>
+          <w:szCs w:val="24"/>
+        </w:rPr>
+        <w:t>V</w:t>
+      </w:r>
+      <w:r>
+        <w:rPr>
+          <w:rFonts w:ascii="Times New Roman" w:hAnsi="Times New Roman" w:cs="Times New Roman"/>
+          <w:b/>
+          <w:sz w:val="24"/>
+          <w:szCs w:val="24"/>
+        </w:rPr>
+        <w:t>ersion – 2.5 – 21.02.2023</w:t>
       </w:r>
     </w:p>
     <w:p>
@@ -1816,6 +1952,26 @@
     </w:p>
     <w:p>
       <w:pPr>
+        <w:spacing w:after="0" w:line="360" w:lineRule="auto"/>
+        <w:rPr>
+          <w:rFonts w:ascii="Times New Roman" w:hAnsi="Times New Roman" w:cs="Times New Roman"/>
+          <w:sz w:val="24"/>
+          <w:szCs w:val="24"/>
+        </w:rPr>
+      </w:pPr>
+    </w:p>
+    <w:p>
+      <w:pPr>
+        <w:spacing w:after="0" w:line="360" w:lineRule="auto"/>
+        <w:rPr>
+          <w:rFonts w:ascii="Times New Roman" w:hAnsi="Times New Roman" w:cs="Times New Roman"/>
+          <w:sz w:val="24"/>
+          <w:szCs w:val="24"/>
+        </w:rPr>
+      </w:pPr>
+    </w:p>
+    <w:p>
+      <w:pPr>
         <w:pStyle w:val="ListParagraph"/>
         <w:numPr>
           <w:ilvl w:val="0"/>
@@ -1836,6 +1992,7 @@
           <w:sz w:val="24"/>
           <w:szCs w:val="24"/>
         </w:rPr>
+        <w:lastRenderedPageBreak/>
         <w:t>V</w:t>
       </w:r>
       <w:r>
@@ -2066,7 +2223,6 @@
           <w:sz w:val="24"/>
           <w:szCs w:val="24"/>
         </w:rPr>
-        <w:lastRenderedPageBreak/>
         <w:t>V</w:t>
       </w:r>
       <w:r>
@@ -2258,6 +2414,56 @@
     </w:p>
     <w:p>
       <w:pPr>
+        <w:spacing w:after="0" w:line="360" w:lineRule="auto"/>
+        <w:rPr>
+          <w:rFonts w:ascii="Times New Roman" w:hAnsi="Times New Roman" w:cs="Times New Roman"/>
+          <w:sz w:val="24"/>
+          <w:szCs w:val="24"/>
+        </w:rPr>
+      </w:pPr>
+    </w:p>
+    <w:p>
+      <w:pPr>
+        <w:spacing w:after="0" w:line="360" w:lineRule="auto"/>
+        <w:rPr>
+          <w:rFonts w:ascii="Times New Roman" w:hAnsi="Times New Roman" w:cs="Times New Roman"/>
+          <w:sz w:val="24"/>
+          <w:szCs w:val="24"/>
+        </w:rPr>
+      </w:pPr>
+    </w:p>
+    <w:p>
+      <w:pPr>
+        <w:spacing w:after="0" w:line="360" w:lineRule="auto"/>
+        <w:rPr>
+          <w:rFonts w:ascii="Times New Roman" w:hAnsi="Times New Roman" w:cs="Times New Roman"/>
+          <w:sz w:val="24"/>
+          <w:szCs w:val="24"/>
+        </w:rPr>
+      </w:pPr>
+    </w:p>
+    <w:p>
+      <w:pPr>
+        <w:spacing w:after="0" w:line="360" w:lineRule="auto"/>
+        <w:rPr>
+          <w:rFonts w:ascii="Times New Roman" w:hAnsi="Times New Roman" w:cs="Times New Roman"/>
+          <w:sz w:val="24"/>
+          <w:szCs w:val="24"/>
+        </w:rPr>
+      </w:pPr>
+    </w:p>
+    <w:p>
+      <w:pPr>
+        <w:spacing w:after="0" w:line="360" w:lineRule="auto"/>
+        <w:rPr>
+          <w:rFonts w:ascii="Times New Roman" w:hAnsi="Times New Roman" w:cs="Times New Roman"/>
+          <w:sz w:val="24"/>
+          <w:szCs w:val="24"/>
+        </w:rPr>
+      </w:pPr>
+    </w:p>
+    <w:p>
+      <w:pPr>
         <w:pStyle w:val="ListParagraph"/>
         <w:numPr>
           <w:ilvl w:val="0"/>
@@ -2278,6 +2484,7 @@
           <w:sz w:val="24"/>
           <w:szCs w:val="24"/>
         </w:rPr>
+        <w:lastRenderedPageBreak/>
         <w:t>V</w:t>
       </w:r>
       <w:r>
@@ -2416,76 +2623,6 @@
         <w:pBdr>
           <w:bottom w:val="single" w:sz="6" w:space="1" w:color="auto"/>
         </w:pBdr>
-        <w:spacing w:after="0" w:line="360" w:lineRule="auto"/>
-        <w:rPr>
-          <w:rFonts w:ascii="Times New Roman" w:hAnsi="Times New Roman" w:cs="Times New Roman"/>
-          <w:sz w:val="24"/>
-          <w:szCs w:val="24"/>
-        </w:rPr>
-      </w:pPr>
-    </w:p>
-    <w:p>
-      <w:pPr>
-        <w:spacing w:after="0" w:line="360" w:lineRule="auto"/>
-        <w:rPr>
-          <w:rFonts w:ascii="Times New Roman" w:hAnsi="Times New Roman" w:cs="Times New Roman"/>
-          <w:sz w:val="24"/>
-          <w:szCs w:val="24"/>
-        </w:rPr>
-      </w:pPr>
-    </w:p>
-    <w:p>
-      <w:pPr>
-        <w:spacing w:after="0" w:line="360" w:lineRule="auto"/>
-        <w:rPr>
-          <w:rFonts w:ascii="Times New Roman" w:hAnsi="Times New Roman" w:cs="Times New Roman"/>
-          <w:sz w:val="24"/>
-          <w:szCs w:val="24"/>
-        </w:rPr>
-      </w:pPr>
-    </w:p>
-    <w:p>
-      <w:pPr>
-        <w:spacing w:after="0" w:line="360" w:lineRule="auto"/>
-        <w:rPr>
-          <w:rFonts w:ascii="Times New Roman" w:hAnsi="Times New Roman" w:cs="Times New Roman"/>
-          <w:sz w:val="24"/>
-          <w:szCs w:val="24"/>
-        </w:rPr>
-      </w:pPr>
-    </w:p>
-    <w:p>
-      <w:pPr>
-        <w:spacing w:after="0" w:line="360" w:lineRule="auto"/>
-        <w:rPr>
-          <w:rFonts w:ascii="Times New Roman" w:hAnsi="Times New Roman" w:cs="Times New Roman"/>
-          <w:sz w:val="24"/>
-          <w:szCs w:val="24"/>
-        </w:rPr>
-      </w:pPr>
-    </w:p>
-    <w:p>
-      <w:pPr>
-        <w:spacing w:after="0" w:line="360" w:lineRule="auto"/>
-        <w:rPr>
-          <w:rFonts w:ascii="Times New Roman" w:hAnsi="Times New Roman" w:cs="Times New Roman"/>
-          <w:sz w:val="24"/>
-          <w:szCs w:val="24"/>
-        </w:rPr>
-      </w:pPr>
-    </w:p>
-    <w:p>
-      <w:pPr>
-        <w:spacing w:after="0" w:line="360" w:lineRule="auto"/>
-        <w:rPr>
-          <w:rFonts w:ascii="Times New Roman" w:hAnsi="Times New Roman" w:cs="Times New Roman"/>
-          <w:sz w:val="24"/>
-          <w:szCs w:val="24"/>
-        </w:rPr>
-      </w:pPr>
-    </w:p>
-    <w:p>
-      <w:pPr>
         <w:spacing w:after="0" w:line="360" w:lineRule="auto"/>
         <w:rPr>
           <w:rFonts w:ascii="Times New Roman" w:hAnsi="Times New Roman" w:cs="Times New Roman"/>
@@ -2526,7 +2663,6 @@
           <w:sz w:val="24"/>
           <w:szCs w:val="24"/>
         </w:rPr>
-        <w:lastRenderedPageBreak/>
         <w:t>V</w:t>
       </w:r>
       <w:r>
@@ -2937,86 +3073,6 @@
         </w:rPr>
         <w:t>Some changes were made to the database.</w:t>
       </w:r>
-    </w:p>
-    <w:p>
-      <w:pPr>
-        <w:spacing w:after="0" w:line="360" w:lineRule="auto"/>
-        <w:rPr>
-          <w:rFonts w:ascii="Times New Roman" w:hAnsi="Times New Roman" w:cs="Times New Roman"/>
-          <w:sz w:val="24"/>
-          <w:szCs w:val="24"/>
-        </w:rPr>
-      </w:pPr>
-    </w:p>
-    <w:p>
-      <w:pPr>
-        <w:spacing w:after="0" w:line="360" w:lineRule="auto"/>
-        <w:rPr>
-          <w:rFonts w:ascii="Times New Roman" w:hAnsi="Times New Roman" w:cs="Times New Roman"/>
-          <w:sz w:val="24"/>
-          <w:szCs w:val="24"/>
-        </w:rPr>
-      </w:pPr>
-    </w:p>
-    <w:p>
-      <w:pPr>
-        <w:spacing w:after="0" w:line="360" w:lineRule="auto"/>
-        <w:rPr>
-          <w:rFonts w:ascii="Times New Roman" w:hAnsi="Times New Roman" w:cs="Times New Roman"/>
-          <w:sz w:val="24"/>
-          <w:szCs w:val="24"/>
-        </w:rPr>
-      </w:pPr>
-    </w:p>
-    <w:p>
-      <w:pPr>
-        <w:spacing w:after="0" w:line="360" w:lineRule="auto"/>
-        <w:rPr>
-          <w:rFonts w:ascii="Times New Roman" w:hAnsi="Times New Roman" w:cs="Times New Roman"/>
-          <w:sz w:val="24"/>
-          <w:szCs w:val="24"/>
-        </w:rPr>
-      </w:pPr>
-    </w:p>
-    <w:p>
-      <w:pPr>
-        <w:spacing w:after="0" w:line="360" w:lineRule="auto"/>
-        <w:rPr>
-          <w:rFonts w:ascii="Times New Roman" w:hAnsi="Times New Roman" w:cs="Times New Roman"/>
-          <w:sz w:val="24"/>
-          <w:szCs w:val="24"/>
-        </w:rPr>
-      </w:pPr>
-    </w:p>
-    <w:p>
-      <w:pPr>
-        <w:spacing w:after="0" w:line="360" w:lineRule="auto"/>
-        <w:rPr>
-          <w:rFonts w:ascii="Times New Roman" w:hAnsi="Times New Roman" w:cs="Times New Roman"/>
-          <w:sz w:val="24"/>
-          <w:szCs w:val="24"/>
-        </w:rPr>
-      </w:pPr>
-    </w:p>
-    <w:p>
-      <w:pPr>
-        <w:spacing w:after="0" w:line="360" w:lineRule="auto"/>
-        <w:rPr>
-          <w:rFonts w:ascii="Times New Roman" w:hAnsi="Times New Roman" w:cs="Times New Roman"/>
-          <w:sz w:val="24"/>
-          <w:szCs w:val="24"/>
-        </w:rPr>
-      </w:pPr>
-    </w:p>
-    <w:p>
-      <w:pPr>
-        <w:spacing w:after="0" w:line="360" w:lineRule="auto"/>
-        <w:rPr>
-          <w:rFonts w:ascii="Times New Roman" w:hAnsi="Times New Roman" w:cs="Times New Roman"/>
-          <w:sz w:val="24"/>
-          <w:szCs w:val="24"/>
-        </w:rPr>
-      </w:pPr>
     </w:p>
     <w:p>
       <w:pPr>
@@ -4346,8 +4402,6 @@
         </w:rPr>
         <w:t xml:space="preserve"> 22.12.2022</w:t>
       </w:r>
-      <w:bookmarkStart w:id="0" w:name="_GoBack"/>
-      <w:bookmarkEnd w:id="0"/>
     </w:p>
     <w:p>
       <w:pPr>
@@ -4455,6 +4509,8 @@
         </w:rPr>
         <w:t>A repository in GitHub was opened! The app is about to release its first version!</w:t>
       </w:r>
+      <w:bookmarkStart w:id="0" w:name="_GoBack"/>
+      <w:bookmarkEnd w:id="0"/>
     </w:p>
     <w:sectPr>
       <w:headerReference w:type="even" r:id="rId7"/>
@@ -5317,7 +5373,7 @@
   <w:abstractNum w:abstractNumId="4" w15:restartNumberingAfterBreak="0">
     <w:nsid w:val="18CF7759"/>
     <w:multiLevelType w:val="hybridMultilevel"/>
-    <w:tmpl w:val="B7AE218C"/>
+    <w:tmpl w:val="112626C8"/>
     <w:lvl w:ilvl="0" w:tplc="04020001">
       <w:start w:val="1"/>
       <w:numFmt w:val="bullet"/>

</xml_diff>

<commit_message>
Version 2.7 - Clubs and all operations with them! More in DOCUMENTATION!
</commit_message>
<xml_diff>
--- a/DOCUMENTATION.docx
+++ b/DOCUMENTATION.docx
@@ -1436,7 +1436,7 @@
           <w:sz w:val="24"/>
           <w:szCs w:val="24"/>
         </w:rPr>
-        <w:t>ersion – 2.6 – 25</w:t>
+        <w:t>ersion – 2.7 – 26</w:t>
       </w:r>
       <w:r>
         <w:rPr>
@@ -1462,19 +1462,11 @@
       <w:r>
         <w:rPr>
           <w:rFonts w:ascii="Times New Roman" w:hAnsi="Times New Roman" w:cs="Times New Roman"/>
-          <w:sz w:val="24"/>
-          <w:szCs w:val="24"/>
-        </w:rPr>
-        <w:t xml:space="preserve">Parents have arrived! </w:t>
-      </w:r>
-      <w:r>
-        <w:rPr>
-          <w:rFonts w:ascii="Times New Roman" w:hAnsi="Times New Roman" w:cs="Times New Roman"/>
           <w:i/>
           <w:sz w:val="24"/>
           <w:szCs w:val="24"/>
         </w:rPr>
-        <w:t>*drum</w:t>
+        <w:t>Since the last update was sad for the students, this one is just for them!</w:t>
       </w:r>
       <w:r>
         <w:rPr>
@@ -1483,300 +1475,7 @@
           <w:sz w:val="24"/>
           <w:szCs w:val="24"/>
         </w:rPr>
-        <w:t>s</w:t>
-      </w:r>
-      <w:r>
-        <w:rPr>
-          <w:rFonts w:ascii="Times New Roman" w:hAnsi="Times New Roman" w:cs="Times New Roman"/>
-          <w:i/>
-          <w:sz w:val="24"/>
-          <w:szCs w:val="24"/>
-        </w:rPr>
-        <w:t xml:space="preserve"> roll* (such a sad update for the students…)</w:t>
-      </w:r>
-    </w:p>
-    <w:p>
-      <w:pPr>
-        <w:spacing w:after="0" w:line="360" w:lineRule="auto"/>
-        <w:rPr>
-          <w:rFonts w:ascii="Times New Roman" w:hAnsi="Times New Roman" w:cs="Times New Roman"/>
-          <w:sz w:val="24"/>
-          <w:szCs w:val="24"/>
-        </w:rPr>
-      </w:pPr>
-      <w:r>
-        <w:rPr>
-          <w:rFonts w:ascii="Times New Roman" w:hAnsi="Times New Roman" w:cs="Times New Roman"/>
-          <w:sz w:val="24"/>
-          <w:szCs w:val="24"/>
-        </w:rPr>
-        <w:t>The admin in your school can now add parents to the database! Of course, the removal of a parent is also a possibility! The most important action is assigning a parent to a student – the admin is free to do it! When a parent gets deleted from the DB, the connection with all associated students will be removed.</w:t>
-      </w:r>
-    </w:p>
-    <w:p>
-      <w:pPr>
-        <w:spacing w:after="0" w:line="360" w:lineRule="auto"/>
-        <w:rPr>
-          <w:rFonts w:ascii="Times New Roman" w:hAnsi="Times New Roman" w:cs="Times New Roman"/>
-          <w:sz w:val="24"/>
-          <w:szCs w:val="24"/>
-        </w:rPr>
-      </w:pPr>
-      <w:r>
-        <w:rPr>
-          <w:rFonts w:ascii="Times New Roman" w:hAnsi="Times New Roman" w:cs="Times New Roman"/>
-          <w:sz w:val="24"/>
-          <w:szCs w:val="24"/>
-        </w:rPr>
-        <w:t>This update also brings bug fixes and optimization!</w:t>
-      </w:r>
-    </w:p>
-    <w:p>
-      <w:pPr>
-        <w:spacing w:after="0" w:line="360" w:lineRule="auto"/>
-        <w:rPr>
-          <w:rFonts w:ascii="Times New Roman" w:hAnsi="Times New Roman" w:cs="Times New Roman"/>
-          <w:sz w:val="24"/>
-          <w:szCs w:val="24"/>
-        </w:rPr>
-      </w:pPr>
-    </w:p>
-    <w:p>
-      <w:pPr>
-        <w:pStyle w:val="ListParagraph"/>
-        <w:numPr>
-          <w:ilvl w:val="0"/>
-          <w:numId w:val="15"/>
-        </w:numPr>
-        <w:spacing w:after="0" w:line="360" w:lineRule="auto"/>
-        <w:rPr>
-          <w:rFonts w:ascii="Times New Roman" w:hAnsi="Times New Roman" w:cs="Times New Roman"/>
-          <w:b/>
-          <w:sz w:val="24"/>
-          <w:szCs w:val="24"/>
-        </w:rPr>
-      </w:pPr>
-      <w:r>
-        <w:rPr>
-          <w:rFonts w:ascii="Times New Roman" w:hAnsi="Times New Roman" w:cs="Times New Roman"/>
-          <w:b/>
-          <w:sz w:val="24"/>
-          <w:szCs w:val="24"/>
-        </w:rPr>
-        <w:t>V</w:t>
-      </w:r>
-      <w:r>
-        <w:rPr>
-          <w:rFonts w:ascii="Times New Roman" w:hAnsi="Times New Roman" w:cs="Times New Roman"/>
-          <w:b/>
-          <w:sz w:val="24"/>
-          <w:szCs w:val="24"/>
-        </w:rPr>
-        <w:t>ersion – 2.5 – 21.02.2023</w:t>
-      </w:r>
-    </w:p>
-    <w:p>
-      <w:pPr>
-        <w:spacing w:after="0" w:line="360" w:lineRule="auto"/>
-        <w:rPr>
-          <w:rFonts w:ascii="Times New Roman" w:hAnsi="Times New Roman" w:cs="Times New Roman"/>
-          <w:sz w:val="24"/>
-          <w:szCs w:val="24"/>
-        </w:rPr>
-      </w:pPr>
-      <w:r>
-        <w:rPr>
-          <w:rFonts w:ascii="Times New Roman" w:hAnsi="Times New Roman" w:cs="Times New Roman"/>
-          <w:sz w:val="24"/>
-          <w:szCs w:val="24"/>
-        </w:rPr>
-        <w:t xml:space="preserve">A school has other employees too – people who work in the different departments in the school! With this update, the </w:t>
-      </w:r>
-      <w:r>
-        <w:rPr>
-          <w:rFonts w:ascii="Times New Roman" w:hAnsi="Times New Roman" w:cs="Times New Roman"/>
-          <w:b/>
-          <w:sz w:val="24"/>
-          <w:szCs w:val="24"/>
-        </w:rPr>
-        <w:t>REST API</w:t>
-      </w:r>
-      <w:r>
-        <w:rPr>
-          <w:rFonts w:ascii="Times New Roman" w:hAnsi="Times New Roman" w:cs="Times New Roman"/>
-          <w:b/>
-          <w:sz w:val="24"/>
-          <w:szCs w:val="24"/>
-        </w:rPr>
         <w:t xml:space="preserve"> </w:t>
-      </w:r>
-      <w:r>
-        <w:rPr>
-          <w:rFonts w:ascii="Times New Roman" w:hAnsi="Times New Roman" w:cs="Times New Roman"/>
-          <w:sz w:val="24"/>
-          <w:szCs w:val="24"/>
-        </w:rPr>
-        <w:t>of iStudent is now covering Employees!</w:t>
-      </w:r>
-    </w:p>
-    <w:p>
-      <w:pPr>
-        <w:spacing w:after="0" w:line="360" w:lineRule="auto"/>
-        <w:rPr>
-          <w:rFonts w:ascii="Times New Roman" w:hAnsi="Times New Roman" w:cs="Times New Roman"/>
-          <w:sz w:val="24"/>
-          <w:szCs w:val="24"/>
-        </w:rPr>
-      </w:pPr>
-      <w:r>
-        <w:rPr>
-          <w:rFonts w:ascii="Times New Roman" w:hAnsi="Times New Roman" w:cs="Times New Roman"/>
-          <w:sz w:val="24"/>
-          <w:szCs w:val="24"/>
-        </w:rPr>
-        <w:t xml:space="preserve">You can freely add, delete or get information for an employee as well as edit the </w:t>
-      </w:r>
-      <w:r>
-        <w:rPr>
-          <w:rFonts w:ascii="Times New Roman" w:hAnsi="Times New Roman" w:cs="Times New Roman"/>
-          <w:i/>
-          <w:sz w:val="24"/>
-          <w:szCs w:val="24"/>
-        </w:rPr>
-        <w:t>work hours</w:t>
-      </w:r>
-      <w:r>
-        <w:rPr>
-          <w:rFonts w:ascii="Times New Roman" w:hAnsi="Times New Roman" w:cs="Times New Roman"/>
-          <w:sz w:val="24"/>
-          <w:szCs w:val="24"/>
-        </w:rPr>
-        <w:t xml:space="preserve">, the </w:t>
-      </w:r>
-      <w:r>
-        <w:rPr>
-          <w:rFonts w:ascii="Times New Roman" w:hAnsi="Times New Roman" w:cs="Times New Roman"/>
-          <w:i/>
-          <w:sz w:val="24"/>
-          <w:szCs w:val="24"/>
-        </w:rPr>
-        <w:t>job title</w:t>
-      </w:r>
-      <w:r>
-        <w:rPr>
-          <w:rFonts w:ascii="Times New Roman" w:hAnsi="Times New Roman" w:cs="Times New Roman"/>
-          <w:sz w:val="24"/>
-          <w:szCs w:val="24"/>
-        </w:rPr>
-        <w:t xml:space="preserve"> and the </w:t>
-      </w:r>
-      <w:r>
-        <w:rPr>
-          <w:rFonts w:ascii="Times New Roman" w:hAnsi="Times New Roman" w:cs="Times New Roman"/>
-          <w:i/>
-          <w:sz w:val="24"/>
-          <w:szCs w:val="24"/>
-        </w:rPr>
-        <w:t>department</w:t>
-      </w:r>
-      <w:r>
-        <w:rPr>
-          <w:rFonts w:ascii="Times New Roman" w:hAnsi="Times New Roman" w:cs="Times New Roman"/>
-          <w:sz w:val="24"/>
-          <w:szCs w:val="24"/>
-        </w:rPr>
-        <w:t xml:space="preserve"> of an already created employee! The departments in the school are 4 and they are inserted into the DB with the start of the application!</w:t>
-      </w:r>
-    </w:p>
-    <w:p>
-      <w:pPr>
-        <w:spacing w:after="0" w:line="360" w:lineRule="auto"/>
-        <w:rPr>
-          <w:rFonts w:ascii="Times New Roman" w:hAnsi="Times New Roman" w:cs="Times New Roman"/>
-          <w:sz w:val="24"/>
-          <w:szCs w:val="24"/>
-        </w:rPr>
-      </w:pPr>
-      <w:r>
-        <w:rPr>
-          <w:rFonts w:ascii="Times New Roman" w:hAnsi="Times New Roman" w:cs="Times New Roman"/>
-          <w:sz w:val="24"/>
-          <w:szCs w:val="24"/>
-        </w:rPr>
-        <w:t>This update also bring bug fixes, more validators and more DTOs available for optimizing the desired operations!</w:t>
-      </w:r>
-    </w:p>
-    <w:p>
-      <w:pPr>
-        <w:spacing w:after="0" w:line="360" w:lineRule="auto"/>
-        <w:rPr>
-          <w:rFonts w:ascii="Times New Roman" w:hAnsi="Times New Roman" w:cs="Times New Roman"/>
-          <w:sz w:val="24"/>
-          <w:szCs w:val="24"/>
-        </w:rPr>
-      </w:pPr>
-    </w:p>
-    <w:p>
-      <w:pPr>
-        <w:pStyle w:val="ListParagraph"/>
-        <w:numPr>
-          <w:ilvl w:val="0"/>
-          <w:numId w:val="15"/>
-        </w:numPr>
-        <w:spacing w:after="0" w:line="360" w:lineRule="auto"/>
-        <w:rPr>
-          <w:rFonts w:ascii="Times New Roman" w:hAnsi="Times New Roman" w:cs="Times New Roman"/>
-          <w:b/>
-          <w:sz w:val="24"/>
-          <w:szCs w:val="24"/>
-        </w:rPr>
-      </w:pPr>
-      <w:r>
-        <w:rPr>
-          <w:rFonts w:ascii="Times New Roman" w:hAnsi="Times New Roman" w:cs="Times New Roman"/>
-          <w:b/>
-          <w:sz w:val="24"/>
-          <w:szCs w:val="24"/>
-        </w:rPr>
-        <w:t>V</w:t>
-      </w:r>
-      <w:r>
-        <w:rPr>
-          <w:rFonts w:ascii="Times New Roman" w:hAnsi="Times New Roman" w:cs="Times New Roman"/>
-          <w:b/>
-          <w:sz w:val="24"/>
-          <w:szCs w:val="24"/>
-        </w:rPr>
-        <w:t>ersion – 2.4</w:t>
-      </w:r>
-      <w:r>
-        <w:rPr>
-          <w:rFonts w:ascii="Times New Roman" w:hAnsi="Times New Roman" w:cs="Times New Roman"/>
-          <w:b/>
-          <w:sz w:val="24"/>
-          <w:szCs w:val="24"/>
-        </w:rPr>
-        <w:t xml:space="preserve"> – 14.02.2023</w:t>
-      </w:r>
-    </w:p>
-    <w:p>
-      <w:pPr>
-        <w:spacing w:after="0" w:line="360" w:lineRule="auto"/>
-        <w:rPr>
-          <w:rFonts w:ascii="Times New Roman" w:hAnsi="Times New Roman" w:cs="Times New Roman"/>
-          <w:i/>
-          <w:sz w:val="24"/>
-          <w:szCs w:val="24"/>
-        </w:rPr>
-      </w:pPr>
-      <w:r>
-        <w:rPr>
-          <w:rFonts w:ascii="Times New Roman" w:hAnsi="Times New Roman" w:cs="Times New Roman"/>
-          <w:i/>
-          <w:sz w:val="24"/>
-          <w:szCs w:val="24"/>
-        </w:rPr>
-        <w:t xml:space="preserve">Same day, another update </w:t>
       </w:r>
       <w:r>
         <w:rPr>
@@ -1794,57 +1493,111 @@
         </w:rPr>
         <mc:AlternateContent>
           <mc:Choice Requires="w16se">
-            <w16se:symEx w16se:font="Segoe UI Emoji" w16se:char="1F609"/>
+            <w16se:symEx w16se:font="Segoe UI Emoji" w16se:char="1F60A"/>
           </mc:Choice>
           <mc:Fallback>
-            <w:t>😉</w:t>
+            <w:t>😊</w:t>
           </mc:Fallback>
         </mc:AlternateContent>
       </w:r>
-      <w:r>
+    </w:p>
+    <w:p>
+      <w:pPr>
+        <w:spacing w:after="0" w:line="360" w:lineRule="auto"/>
+        <w:rPr>
+          <w:rFonts w:ascii="Times New Roman" w:hAnsi="Times New Roman" w:cs="Times New Roman"/>
+          <w:sz w:val="24"/>
+          <w:szCs w:val="24"/>
+        </w:rPr>
+      </w:pPr>
+      <w:r>
+        <w:rPr>
+          <w:rFonts w:ascii="Times New Roman" w:hAnsi="Times New Roman" w:cs="Times New Roman"/>
+          <w:sz w:val="24"/>
+          <w:szCs w:val="24"/>
+        </w:rPr>
+        <w:t>Clubs are here! Students can now be members of clubs! The admin of iStudent can now add a club with unique name and description. A new validation for unique club name has been added! Changing club’s name is also a possibility but again – the name should be unique! Of course, the admin of the app can also delete a club and the connection with all members (students) will be removed.</w:t>
+      </w:r>
+    </w:p>
+    <w:p>
+      <w:pPr>
+        <w:spacing w:after="0" w:line="360" w:lineRule="auto"/>
+        <w:rPr>
+          <w:rFonts w:ascii="Times New Roman" w:hAnsi="Times New Roman" w:cs="Times New Roman"/>
+          <w:sz w:val="24"/>
+          <w:szCs w:val="24"/>
+        </w:rPr>
+      </w:pPr>
+      <w:r>
+        <w:rPr>
+          <w:rFonts w:ascii="Times New Roman" w:hAnsi="Times New Roman" w:cs="Times New Roman"/>
+          <w:sz w:val="24"/>
+          <w:szCs w:val="24"/>
+        </w:rPr>
+        <w:t>This update also brings new DTOs, validations and bug fixes!</w:t>
+      </w:r>
+    </w:p>
+    <w:p>
+      <w:pPr>
+        <w:spacing w:after="0" w:line="360" w:lineRule="auto"/>
+        <w:rPr>
+          <w:rFonts w:ascii="Times New Roman" w:hAnsi="Times New Roman" w:cs="Times New Roman"/>
+          <w:sz w:val="24"/>
+          <w:szCs w:val="24"/>
+        </w:rPr>
+      </w:pPr>
+    </w:p>
+    <w:p>
+      <w:pPr>
+        <w:pStyle w:val="ListParagraph"/>
+        <w:numPr>
+          <w:ilvl w:val="0"/>
+          <w:numId w:val="15"/>
+        </w:numPr>
+        <w:spacing w:after="0" w:line="360" w:lineRule="auto"/>
+        <w:rPr>
+          <w:rFonts w:ascii="Times New Roman" w:hAnsi="Times New Roman" w:cs="Times New Roman"/>
+          <w:b/>
+          <w:sz w:val="24"/>
+          <w:szCs w:val="24"/>
+        </w:rPr>
+      </w:pPr>
+      <w:r>
+        <w:rPr>
+          <w:rFonts w:ascii="Times New Roman" w:hAnsi="Times New Roman" w:cs="Times New Roman"/>
+          <w:b/>
+          <w:sz w:val="24"/>
+          <w:szCs w:val="24"/>
+        </w:rPr>
+        <w:t>V</w:t>
+      </w:r>
+      <w:r>
+        <w:rPr>
+          <w:rFonts w:ascii="Times New Roman" w:hAnsi="Times New Roman" w:cs="Times New Roman"/>
+          <w:b/>
+          <w:sz w:val="24"/>
+          <w:szCs w:val="24"/>
+        </w:rPr>
+        <w:t>ersion – 2.6 – 25.02.2023</w:t>
+      </w:r>
+    </w:p>
+    <w:p>
+      <w:pPr>
+        <w:spacing w:after="0" w:line="360" w:lineRule="auto"/>
         <w:rPr>
           <w:rFonts w:ascii="Times New Roman" w:hAnsi="Times New Roman" w:cs="Times New Roman"/>
           <w:i/>
           <w:sz w:val="24"/>
           <w:szCs w:val="24"/>
         </w:rPr>
-        <w:t>!</w:t>
-      </w:r>
-    </w:p>
-    <w:p>
-      <w:pPr>
-        <w:spacing w:after="0" w:line="360" w:lineRule="auto"/>
-        <w:rPr>
-          <w:rFonts w:ascii="Times New Roman" w:hAnsi="Times New Roman" w:cs="Times New Roman"/>
-          <w:sz w:val="24"/>
-          <w:szCs w:val="24"/>
-        </w:rPr>
-      </w:pPr>
-      <w:r>
-        <w:rPr>
-          <w:rFonts w:ascii="Times New Roman" w:hAnsi="Times New Roman" w:cs="Times New Roman"/>
-          <w:sz w:val="24"/>
-          <w:szCs w:val="24"/>
-        </w:rPr>
-        <w:t>Teachers, teachers and more teachers!</w:t>
-      </w:r>
-    </w:p>
-    <w:p>
-      <w:pPr>
-        <w:spacing w:after="0" w:line="360" w:lineRule="auto"/>
-        <w:rPr>
-          <w:rFonts w:ascii="Times New Roman" w:hAnsi="Times New Roman" w:cs="Times New Roman"/>
-          <w:sz w:val="24"/>
-          <w:szCs w:val="24"/>
-        </w:rPr>
-      </w:pPr>
-      <w:r>
-        <w:rPr>
-          <w:rFonts w:ascii="Times New Roman" w:hAnsi="Times New Roman" w:cs="Times New Roman"/>
-          <w:sz w:val="24"/>
-          <w:szCs w:val="24"/>
-        </w:rPr>
-        <w:t xml:space="preserve">This update is all about the most important entity in iStudent – the Teacher! The </w:t>
+      </w:pPr>
+      <w:r>
+        <w:rPr>
+          <w:rFonts w:ascii="Times New Roman" w:hAnsi="Times New Roman" w:cs="Times New Roman"/>
+          <w:sz w:val="24"/>
+          <w:szCs w:val="24"/>
+        </w:rPr>
+        <w:t xml:space="preserve">Parents have arrived! </w:t>
       </w:r>
       <w:r>
         <w:rPr>
@@ -1853,7 +1606,7 @@
           <w:sz w:val="24"/>
           <w:szCs w:val="24"/>
         </w:rPr>
-        <w:t>admin</w:t>
+        <w:t>*drum</w:t>
       </w:r>
       <w:r>
         <w:rPr>
@@ -1862,6 +1615,131 @@
           <w:sz w:val="24"/>
           <w:szCs w:val="24"/>
         </w:rPr>
+        <w:t>s</w:t>
+      </w:r>
+      <w:r>
+        <w:rPr>
+          <w:rFonts w:ascii="Times New Roman" w:hAnsi="Times New Roman" w:cs="Times New Roman"/>
+          <w:i/>
+          <w:sz w:val="24"/>
+          <w:szCs w:val="24"/>
+        </w:rPr>
+        <w:t xml:space="preserve"> roll* (such a sad update for the students…)</w:t>
+      </w:r>
+    </w:p>
+    <w:p>
+      <w:pPr>
+        <w:spacing w:after="0" w:line="360" w:lineRule="auto"/>
+        <w:rPr>
+          <w:rFonts w:ascii="Times New Roman" w:hAnsi="Times New Roman" w:cs="Times New Roman"/>
+          <w:sz w:val="24"/>
+          <w:szCs w:val="24"/>
+        </w:rPr>
+      </w:pPr>
+      <w:r>
+        <w:rPr>
+          <w:rFonts w:ascii="Times New Roman" w:hAnsi="Times New Roman" w:cs="Times New Roman"/>
+          <w:sz w:val="24"/>
+          <w:szCs w:val="24"/>
+        </w:rPr>
+        <w:t>The admin in your school can now add parents to the database! Of course, the removal of a parent is also a possibility! The most important action is assigning a parent to a student – the admin is free to do it! When a parent gets deleted from the DB, the connection with all associated students will be removed.</w:t>
+      </w:r>
+    </w:p>
+    <w:p>
+      <w:pPr>
+        <w:spacing w:after="0" w:line="360" w:lineRule="auto"/>
+        <w:rPr>
+          <w:rFonts w:ascii="Times New Roman" w:hAnsi="Times New Roman" w:cs="Times New Roman"/>
+          <w:sz w:val="24"/>
+          <w:szCs w:val="24"/>
+        </w:rPr>
+      </w:pPr>
+      <w:r>
+        <w:rPr>
+          <w:rFonts w:ascii="Times New Roman" w:hAnsi="Times New Roman" w:cs="Times New Roman"/>
+          <w:sz w:val="24"/>
+          <w:szCs w:val="24"/>
+        </w:rPr>
+        <w:t>This update also brings bug fixes and optimization!</w:t>
+      </w:r>
+    </w:p>
+    <w:p>
+      <w:pPr>
+        <w:spacing w:after="0" w:line="360" w:lineRule="auto"/>
+        <w:rPr>
+          <w:rFonts w:ascii="Times New Roman" w:hAnsi="Times New Roman" w:cs="Times New Roman"/>
+          <w:sz w:val="24"/>
+          <w:szCs w:val="24"/>
+        </w:rPr>
+      </w:pPr>
+    </w:p>
+    <w:p>
+      <w:pPr>
+        <w:pStyle w:val="ListParagraph"/>
+        <w:numPr>
+          <w:ilvl w:val="0"/>
+          <w:numId w:val="15"/>
+        </w:numPr>
+        <w:spacing w:after="0" w:line="360" w:lineRule="auto"/>
+        <w:rPr>
+          <w:rFonts w:ascii="Times New Roman" w:hAnsi="Times New Roman" w:cs="Times New Roman"/>
+          <w:b/>
+          <w:sz w:val="24"/>
+          <w:szCs w:val="24"/>
+        </w:rPr>
+      </w:pPr>
+      <w:r>
+        <w:rPr>
+          <w:rFonts w:ascii="Times New Roman" w:hAnsi="Times New Roman" w:cs="Times New Roman"/>
+          <w:b/>
+          <w:sz w:val="24"/>
+          <w:szCs w:val="24"/>
+        </w:rPr>
+        <w:t>V</w:t>
+      </w:r>
+      <w:r>
+        <w:rPr>
+          <w:rFonts w:ascii="Times New Roman" w:hAnsi="Times New Roman" w:cs="Times New Roman"/>
+          <w:b/>
+          <w:sz w:val="24"/>
+          <w:szCs w:val="24"/>
+        </w:rPr>
+        <w:t>ersion – 2.5 – 21.02.2023</w:t>
+      </w:r>
+    </w:p>
+    <w:p>
+      <w:pPr>
+        <w:spacing w:after="0" w:line="360" w:lineRule="auto"/>
+        <w:rPr>
+          <w:rFonts w:ascii="Times New Roman" w:hAnsi="Times New Roman" w:cs="Times New Roman"/>
+          <w:sz w:val="24"/>
+          <w:szCs w:val="24"/>
+        </w:rPr>
+      </w:pPr>
+      <w:r>
+        <w:rPr>
+          <w:rFonts w:ascii="Times New Roman" w:hAnsi="Times New Roman" w:cs="Times New Roman"/>
+          <w:sz w:val="24"/>
+          <w:szCs w:val="24"/>
+        </w:rPr>
+        <w:t xml:space="preserve">A school has other employees too – people who work in the different departments in the school! With this update, the </w:t>
+      </w:r>
+      <w:r>
+        <w:rPr>
+          <w:rFonts w:ascii="Times New Roman" w:hAnsi="Times New Roman" w:cs="Times New Roman"/>
+          <w:b/>
+          <w:sz w:val="24"/>
+          <w:szCs w:val="24"/>
+        </w:rPr>
+        <w:t>REST API</w:t>
+      </w:r>
+      <w:r>
+        <w:rPr>
+          <w:rFonts w:ascii="Times New Roman" w:hAnsi="Times New Roman" w:cs="Times New Roman"/>
+          <w:b/>
+          <w:sz w:val="24"/>
+          <w:szCs w:val="24"/>
+        </w:rPr>
         <w:t xml:space="preserve"> </w:t>
       </w:r>
       <w:r>
@@ -1870,7 +1748,25 @@
           <w:sz w:val="24"/>
           <w:szCs w:val="24"/>
         </w:rPr>
-        <w:t xml:space="preserve">of the software can get all information about a certain teacher, add a new teacher in the school, delete a teacher </w:t>
+        <w:t>of iStudent is now covering Employees!</w:t>
+      </w:r>
+    </w:p>
+    <w:p>
+      <w:pPr>
+        <w:spacing w:after="0" w:line="360" w:lineRule="auto"/>
+        <w:rPr>
+          <w:rFonts w:ascii="Times New Roman" w:hAnsi="Times New Roman" w:cs="Times New Roman"/>
+          <w:sz w:val="24"/>
+          <w:szCs w:val="24"/>
+        </w:rPr>
+      </w:pPr>
+      <w:r>
+        <w:rPr>
+          <w:rFonts w:ascii="Times New Roman" w:hAnsi="Times New Roman" w:cs="Times New Roman"/>
+          <w:sz w:val="24"/>
+          <w:szCs w:val="24"/>
+        </w:rPr>
+        <w:t xml:space="preserve">You can freely add, delete or get information for an employee as well as edit the </w:t>
       </w:r>
       <w:r>
         <w:rPr>
@@ -1879,7 +1775,171 @@
           <w:sz w:val="24"/>
           <w:szCs w:val="24"/>
         </w:rPr>
-        <w:t xml:space="preserve">(perhaps retirement </w:t>
+        <w:t>work hours</w:t>
+      </w:r>
+      <w:r>
+        <w:rPr>
+          <w:rFonts w:ascii="Times New Roman" w:hAnsi="Times New Roman" w:cs="Times New Roman"/>
+          <w:sz w:val="24"/>
+          <w:szCs w:val="24"/>
+        </w:rPr>
+        <w:t xml:space="preserve">, the </w:t>
+      </w:r>
+      <w:r>
+        <w:rPr>
+          <w:rFonts w:ascii="Times New Roman" w:hAnsi="Times New Roman" w:cs="Times New Roman"/>
+          <w:i/>
+          <w:sz w:val="24"/>
+          <w:szCs w:val="24"/>
+        </w:rPr>
+        <w:t>job title</w:t>
+      </w:r>
+      <w:r>
+        <w:rPr>
+          <w:rFonts w:ascii="Times New Roman" w:hAnsi="Times New Roman" w:cs="Times New Roman"/>
+          <w:sz w:val="24"/>
+          <w:szCs w:val="24"/>
+        </w:rPr>
+        <w:t xml:space="preserve"> and the </w:t>
+      </w:r>
+      <w:r>
+        <w:rPr>
+          <w:rFonts w:ascii="Times New Roman" w:hAnsi="Times New Roman" w:cs="Times New Roman"/>
+          <w:i/>
+          <w:sz w:val="24"/>
+          <w:szCs w:val="24"/>
+        </w:rPr>
+        <w:t>department</w:t>
+      </w:r>
+      <w:r>
+        <w:rPr>
+          <w:rFonts w:ascii="Times New Roman" w:hAnsi="Times New Roman" w:cs="Times New Roman"/>
+          <w:sz w:val="24"/>
+          <w:szCs w:val="24"/>
+        </w:rPr>
+        <w:t xml:space="preserve"> of an already created employee! The departments in the school are 4 and they are inserted into the DB with the start of the application!</w:t>
+      </w:r>
+    </w:p>
+    <w:p>
+      <w:pPr>
+        <w:spacing w:after="0" w:line="360" w:lineRule="auto"/>
+        <w:rPr>
+          <w:rFonts w:ascii="Times New Roman" w:hAnsi="Times New Roman" w:cs="Times New Roman"/>
+          <w:sz w:val="24"/>
+          <w:szCs w:val="24"/>
+        </w:rPr>
+      </w:pPr>
+      <w:r>
+        <w:rPr>
+          <w:rFonts w:ascii="Times New Roman" w:hAnsi="Times New Roman" w:cs="Times New Roman"/>
+          <w:sz w:val="24"/>
+          <w:szCs w:val="24"/>
+        </w:rPr>
+        <w:t>This update also bring bug fixes, more validators and more DTOs available for optimizing the desired operations!</w:t>
+      </w:r>
+    </w:p>
+    <w:p>
+      <w:pPr>
+        <w:spacing w:after="0" w:line="360" w:lineRule="auto"/>
+        <w:rPr>
+          <w:rFonts w:ascii="Times New Roman" w:hAnsi="Times New Roman" w:cs="Times New Roman"/>
+          <w:sz w:val="24"/>
+          <w:szCs w:val="24"/>
+        </w:rPr>
+      </w:pPr>
+    </w:p>
+    <w:p>
+      <w:pPr>
+        <w:spacing w:after="0" w:line="360" w:lineRule="auto"/>
+        <w:rPr>
+          <w:rFonts w:ascii="Times New Roman" w:hAnsi="Times New Roman" w:cs="Times New Roman"/>
+          <w:sz w:val="24"/>
+          <w:szCs w:val="24"/>
+        </w:rPr>
+      </w:pPr>
+    </w:p>
+    <w:p>
+      <w:pPr>
+        <w:spacing w:after="0" w:line="360" w:lineRule="auto"/>
+        <w:rPr>
+          <w:rFonts w:ascii="Times New Roman" w:hAnsi="Times New Roman" w:cs="Times New Roman"/>
+          <w:sz w:val="24"/>
+          <w:szCs w:val="24"/>
+        </w:rPr>
+      </w:pPr>
+    </w:p>
+    <w:p>
+      <w:pPr>
+        <w:spacing w:after="0" w:line="360" w:lineRule="auto"/>
+        <w:rPr>
+          <w:rFonts w:ascii="Times New Roman" w:hAnsi="Times New Roman" w:cs="Times New Roman"/>
+          <w:sz w:val="24"/>
+          <w:szCs w:val="24"/>
+        </w:rPr>
+      </w:pPr>
+    </w:p>
+    <w:p>
+      <w:pPr>
+        <w:pStyle w:val="ListParagraph"/>
+        <w:numPr>
+          <w:ilvl w:val="0"/>
+          <w:numId w:val="15"/>
+        </w:numPr>
+        <w:spacing w:after="0" w:line="360" w:lineRule="auto"/>
+        <w:rPr>
+          <w:rFonts w:ascii="Times New Roman" w:hAnsi="Times New Roman" w:cs="Times New Roman"/>
+          <w:b/>
+          <w:sz w:val="24"/>
+          <w:szCs w:val="24"/>
+        </w:rPr>
+      </w:pPr>
+      <w:r>
+        <w:rPr>
+          <w:rFonts w:ascii="Times New Roman" w:hAnsi="Times New Roman" w:cs="Times New Roman"/>
+          <w:b/>
+          <w:sz w:val="24"/>
+          <w:szCs w:val="24"/>
+        </w:rPr>
+        <w:lastRenderedPageBreak/>
+        <w:t>V</w:t>
+      </w:r>
+      <w:r>
+        <w:rPr>
+          <w:rFonts w:ascii="Times New Roman" w:hAnsi="Times New Roman" w:cs="Times New Roman"/>
+          <w:b/>
+          <w:sz w:val="24"/>
+          <w:szCs w:val="24"/>
+        </w:rPr>
+        <w:t>ersion – 2.4</w:t>
+      </w:r>
+      <w:r>
+        <w:rPr>
+          <w:rFonts w:ascii="Times New Roman" w:hAnsi="Times New Roman" w:cs="Times New Roman"/>
+          <w:b/>
+          <w:sz w:val="24"/>
+          <w:szCs w:val="24"/>
+        </w:rPr>
+        <w:t xml:space="preserve"> – 14.02.2023</w:t>
+      </w:r>
+    </w:p>
+    <w:p>
+      <w:pPr>
+        <w:spacing w:after="0" w:line="360" w:lineRule="auto"/>
+        <w:rPr>
+          <w:rFonts w:ascii="Times New Roman" w:hAnsi="Times New Roman" w:cs="Times New Roman"/>
+          <w:i/>
+          <w:sz w:val="24"/>
+          <w:szCs w:val="24"/>
+        </w:rPr>
+      </w:pPr>
+      <w:r>
+        <w:rPr>
+          <w:rFonts w:ascii="Times New Roman" w:hAnsi="Times New Roman" w:cs="Times New Roman"/>
+          <w:i/>
+          <w:sz w:val="24"/>
+          <w:szCs w:val="24"/>
+        </w:rPr>
+        <w:t xml:space="preserve">Same day, another update </w:t>
       </w:r>
       <w:r>
         <w:rPr>
@@ -1897,6 +1957,109 @@
         </w:rPr>
         <mc:AlternateContent>
           <mc:Choice Requires="w16se">
+            <w16se:symEx w16se:font="Segoe UI Emoji" w16se:char="1F609"/>
+          </mc:Choice>
+          <mc:Fallback>
+            <w:t>😉</w:t>
+          </mc:Fallback>
+        </mc:AlternateContent>
+      </w:r>
+      <w:r>
+        <w:rPr>
+          <w:rFonts w:ascii="Times New Roman" w:hAnsi="Times New Roman" w:cs="Times New Roman"/>
+          <w:i/>
+          <w:sz w:val="24"/>
+          <w:szCs w:val="24"/>
+        </w:rPr>
+        <w:t>!</w:t>
+      </w:r>
+    </w:p>
+    <w:p>
+      <w:pPr>
+        <w:spacing w:after="0" w:line="360" w:lineRule="auto"/>
+        <w:rPr>
+          <w:rFonts w:ascii="Times New Roman" w:hAnsi="Times New Roman" w:cs="Times New Roman"/>
+          <w:sz w:val="24"/>
+          <w:szCs w:val="24"/>
+        </w:rPr>
+      </w:pPr>
+      <w:r>
+        <w:rPr>
+          <w:rFonts w:ascii="Times New Roman" w:hAnsi="Times New Roman" w:cs="Times New Roman"/>
+          <w:sz w:val="24"/>
+          <w:szCs w:val="24"/>
+        </w:rPr>
+        <w:t>Teachers, teachers and more teachers!</w:t>
+      </w:r>
+    </w:p>
+    <w:p>
+      <w:pPr>
+        <w:spacing w:after="0" w:line="360" w:lineRule="auto"/>
+        <w:rPr>
+          <w:rFonts w:ascii="Times New Roman" w:hAnsi="Times New Roman" w:cs="Times New Roman"/>
+          <w:sz w:val="24"/>
+          <w:szCs w:val="24"/>
+        </w:rPr>
+      </w:pPr>
+      <w:r>
+        <w:rPr>
+          <w:rFonts w:ascii="Times New Roman" w:hAnsi="Times New Roman" w:cs="Times New Roman"/>
+          <w:sz w:val="24"/>
+          <w:szCs w:val="24"/>
+        </w:rPr>
+        <w:t xml:space="preserve">This update is all about the most important entity in iStudent – the Teacher! The </w:t>
+      </w:r>
+      <w:r>
+        <w:rPr>
+          <w:rFonts w:ascii="Times New Roman" w:hAnsi="Times New Roman" w:cs="Times New Roman"/>
+          <w:i/>
+          <w:sz w:val="24"/>
+          <w:szCs w:val="24"/>
+        </w:rPr>
+        <w:t>admin</w:t>
+      </w:r>
+      <w:r>
+        <w:rPr>
+          <w:rFonts w:ascii="Times New Roman" w:hAnsi="Times New Roman" w:cs="Times New Roman"/>
+          <w:i/>
+          <w:sz w:val="24"/>
+          <w:szCs w:val="24"/>
+        </w:rPr>
+        <w:t xml:space="preserve"> </w:t>
+      </w:r>
+      <w:r>
+        <w:rPr>
+          <w:rFonts w:ascii="Times New Roman" w:hAnsi="Times New Roman" w:cs="Times New Roman"/>
+          <w:sz w:val="24"/>
+          <w:szCs w:val="24"/>
+        </w:rPr>
+        <w:t xml:space="preserve">of the software can get all information about a certain teacher, add a new teacher in the school, delete a teacher </w:t>
+      </w:r>
+      <w:r>
+        <w:rPr>
+          <w:rFonts w:ascii="Times New Roman" w:hAnsi="Times New Roman" w:cs="Times New Roman"/>
+          <w:i/>
+          <w:sz w:val="24"/>
+          <w:szCs w:val="24"/>
+        </w:rPr>
+        <w:t xml:space="preserve">(perhaps retirement </w:t>
+      </w:r>
+      <w:r>
+        <w:rPr>
+          <mc:AlternateContent>
+            <mc:Choice Requires="w16se">
+              <w:rFonts w:ascii="Times New Roman" w:hAnsi="Times New Roman" w:cs="Times New Roman"/>
+            </mc:Choice>
+            <mc:Fallback>
+              <w:rFonts w:ascii="Segoe UI Emoji" w:eastAsia="Segoe UI Emoji" w:hAnsi="Segoe UI Emoji" w:cs="Segoe UI Emoji"/>
+            </mc:Fallback>
+          </mc:AlternateContent>
+          <w:i/>
+          <w:sz w:val="24"/>
+          <w:szCs w:val="24"/>
+        </w:rPr>
+        <mc:AlternateContent>
+          <mc:Choice Requires="w16se">
             <w16se:symEx w16se:font="Segoe UI Emoji" w16se:char="1F60A"/>
           </mc:Choice>
           <mc:Fallback>
@@ -1952,26 +2115,6 @@
     </w:p>
     <w:p>
       <w:pPr>
-        <w:spacing w:after="0" w:line="360" w:lineRule="auto"/>
-        <w:rPr>
-          <w:rFonts w:ascii="Times New Roman" w:hAnsi="Times New Roman" w:cs="Times New Roman"/>
-          <w:sz w:val="24"/>
-          <w:szCs w:val="24"/>
-        </w:rPr>
-      </w:pPr>
-    </w:p>
-    <w:p>
-      <w:pPr>
-        <w:spacing w:after="0" w:line="360" w:lineRule="auto"/>
-        <w:rPr>
-          <w:rFonts w:ascii="Times New Roman" w:hAnsi="Times New Roman" w:cs="Times New Roman"/>
-          <w:sz w:val="24"/>
-          <w:szCs w:val="24"/>
-        </w:rPr>
-      </w:pPr>
-    </w:p>
-    <w:p>
-      <w:pPr>
         <w:pStyle w:val="ListParagraph"/>
         <w:numPr>
           <w:ilvl w:val="0"/>
@@ -1992,7 +2135,6 @@
           <w:sz w:val="24"/>
           <w:szCs w:val="24"/>
         </w:rPr>
-        <w:lastRenderedPageBreak/>
         <w:t>V</w:t>
       </w:r>
       <w:r>
@@ -2302,6 +2444,66 @@
     </w:p>
     <w:p>
       <w:pPr>
+        <w:spacing w:after="0" w:line="360" w:lineRule="auto"/>
+        <w:rPr>
+          <w:rFonts w:ascii="Times New Roman" w:hAnsi="Times New Roman" w:cs="Times New Roman"/>
+          <w:b/>
+          <w:color w:val="00B050"/>
+          <w:sz w:val="24"/>
+          <w:szCs w:val="24"/>
+        </w:rPr>
+      </w:pPr>
+    </w:p>
+    <w:p>
+      <w:pPr>
+        <w:spacing w:after="0" w:line="360" w:lineRule="auto"/>
+        <w:rPr>
+          <w:rFonts w:ascii="Times New Roman" w:hAnsi="Times New Roman" w:cs="Times New Roman"/>
+          <w:b/>
+          <w:color w:val="00B050"/>
+          <w:sz w:val="24"/>
+          <w:szCs w:val="24"/>
+        </w:rPr>
+      </w:pPr>
+    </w:p>
+    <w:p>
+      <w:pPr>
+        <w:spacing w:after="0" w:line="360" w:lineRule="auto"/>
+        <w:rPr>
+          <w:rFonts w:ascii="Times New Roman" w:hAnsi="Times New Roman" w:cs="Times New Roman"/>
+          <w:b/>
+          <w:color w:val="00B050"/>
+          <w:sz w:val="24"/>
+          <w:szCs w:val="24"/>
+        </w:rPr>
+      </w:pPr>
+    </w:p>
+    <w:p>
+      <w:pPr>
+        <w:spacing w:after="0" w:line="360" w:lineRule="auto"/>
+        <w:rPr>
+          <w:rFonts w:ascii="Times New Roman" w:hAnsi="Times New Roman" w:cs="Times New Roman"/>
+          <w:b/>
+          <w:color w:val="00B050"/>
+          <w:sz w:val="24"/>
+          <w:szCs w:val="24"/>
+        </w:rPr>
+      </w:pPr>
+    </w:p>
+    <w:p>
+      <w:pPr>
+        <w:spacing w:after="0" w:line="360" w:lineRule="auto"/>
+        <w:rPr>
+          <w:rFonts w:ascii="Times New Roman" w:hAnsi="Times New Roman" w:cs="Times New Roman"/>
+          <w:b/>
+          <w:color w:val="00B050"/>
+          <w:sz w:val="24"/>
+          <w:szCs w:val="24"/>
+        </w:rPr>
+      </w:pPr>
+    </w:p>
+    <w:p>
+      <w:pPr>
         <w:pStyle w:val="ListParagraph"/>
         <w:numPr>
           <w:ilvl w:val="0"/>
@@ -2322,6 +2524,7 @@
           <w:sz w:val="24"/>
           <w:szCs w:val="24"/>
         </w:rPr>
+        <w:lastRenderedPageBreak/>
         <w:t>V</w:t>
       </w:r>
       <w:r>
@@ -2401,56 +2604,6 @@
         </w:rPr>
         <w:t xml:space="preserve"> role – Admin, Student, Teacher, Employee or Parent. Admin is the user who has all rights to manipulate the software – adding, updating and deleting information for everyone involved! The role of the user is matched with the email – a user is a student if its email is in the students table in the DB, a user is a teacher if its email is in the teachers table in the DB, etc.! </w:t>
       </w:r>
-    </w:p>
-    <w:p>
-      <w:pPr>
-        <w:spacing w:after="0" w:line="360" w:lineRule="auto"/>
-        <w:rPr>
-          <w:rFonts w:ascii="Times New Roman" w:hAnsi="Times New Roman" w:cs="Times New Roman"/>
-          <w:sz w:val="24"/>
-          <w:szCs w:val="24"/>
-        </w:rPr>
-      </w:pPr>
-    </w:p>
-    <w:p>
-      <w:pPr>
-        <w:spacing w:after="0" w:line="360" w:lineRule="auto"/>
-        <w:rPr>
-          <w:rFonts w:ascii="Times New Roman" w:hAnsi="Times New Roman" w:cs="Times New Roman"/>
-          <w:sz w:val="24"/>
-          <w:szCs w:val="24"/>
-        </w:rPr>
-      </w:pPr>
-    </w:p>
-    <w:p>
-      <w:pPr>
-        <w:spacing w:after="0" w:line="360" w:lineRule="auto"/>
-        <w:rPr>
-          <w:rFonts w:ascii="Times New Roman" w:hAnsi="Times New Roman" w:cs="Times New Roman"/>
-          <w:sz w:val="24"/>
-          <w:szCs w:val="24"/>
-        </w:rPr>
-      </w:pPr>
-    </w:p>
-    <w:p>
-      <w:pPr>
-        <w:spacing w:after="0" w:line="360" w:lineRule="auto"/>
-        <w:rPr>
-          <w:rFonts w:ascii="Times New Roman" w:hAnsi="Times New Roman" w:cs="Times New Roman"/>
-          <w:sz w:val="24"/>
-          <w:szCs w:val="24"/>
-        </w:rPr>
-      </w:pPr>
-    </w:p>
-    <w:p>
-      <w:pPr>
-        <w:spacing w:after="0" w:line="360" w:lineRule="auto"/>
-        <w:rPr>
-          <w:rFonts w:ascii="Times New Roman" w:hAnsi="Times New Roman" w:cs="Times New Roman"/>
-          <w:sz w:val="24"/>
-          <w:szCs w:val="24"/>
-        </w:rPr>
-      </w:pPr>
     </w:p>
     <w:p>
       <w:pPr>
@@ -2484,7 +2637,6 @@
           <w:sz w:val="24"/>
           <w:szCs w:val="24"/>
         </w:rPr>
-        <w:lastRenderedPageBreak/>
         <w:t>V</w:t>
       </w:r>
       <w:r>
@@ -2807,6 +2959,36 @@
     </w:p>
     <w:p>
       <w:pPr>
+        <w:spacing w:after="0" w:line="360" w:lineRule="auto"/>
+        <w:rPr>
+          <w:rFonts w:ascii="Times New Roman" w:hAnsi="Times New Roman" w:cs="Times New Roman"/>
+          <w:sz w:val="24"/>
+          <w:szCs w:val="24"/>
+        </w:rPr>
+      </w:pPr>
+    </w:p>
+    <w:p>
+      <w:pPr>
+        <w:spacing w:after="0" w:line="360" w:lineRule="auto"/>
+        <w:rPr>
+          <w:rFonts w:ascii="Times New Roman" w:hAnsi="Times New Roman" w:cs="Times New Roman"/>
+          <w:sz w:val="24"/>
+          <w:szCs w:val="24"/>
+        </w:rPr>
+      </w:pPr>
+    </w:p>
+    <w:p>
+      <w:pPr>
+        <w:spacing w:after="0" w:line="360" w:lineRule="auto"/>
+        <w:rPr>
+          <w:rFonts w:ascii="Times New Roman" w:hAnsi="Times New Roman" w:cs="Times New Roman"/>
+          <w:sz w:val="24"/>
+          <w:szCs w:val="24"/>
+        </w:rPr>
+      </w:pPr>
+    </w:p>
+    <w:p>
+      <w:pPr>
         <w:pStyle w:val="ListParagraph"/>
         <w:numPr>
           <w:ilvl w:val="0"/>
@@ -2827,6 +3009,7 @@
           <w:sz w:val="24"/>
           <w:szCs w:val="24"/>
         </w:rPr>
+        <w:lastRenderedPageBreak/>
         <w:t>Version</w:t>
       </w:r>
       <w:r>
@@ -3086,16 +3269,6 @@
     </w:p>
     <w:p>
       <w:pPr>
-        <w:spacing w:after="0" w:line="360" w:lineRule="auto"/>
-        <w:rPr>
-          <w:rFonts w:ascii="Times New Roman" w:hAnsi="Times New Roman" w:cs="Times New Roman"/>
-          <w:sz w:val="24"/>
-          <w:szCs w:val="24"/>
-        </w:rPr>
-      </w:pPr>
-    </w:p>
-    <w:p>
-      <w:pPr>
         <w:pStyle w:val="ListParagraph"/>
         <w:numPr>
           <w:ilvl w:val="0"/>
@@ -3116,7 +3289,6 @@
           <w:sz w:val="24"/>
           <w:szCs w:val="24"/>
         </w:rPr>
-        <w:lastRenderedPageBreak/>
         <w:t xml:space="preserve">Version - </w:t>
       </w:r>
       <w:r>
@@ -3568,6 +3740,56 @@
     </w:p>
     <w:p>
       <w:pPr>
+        <w:spacing w:after="0" w:line="360" w:lineRule="auto"/>
+        <w:rPr>
+          <w:rFonts w:ascii="Times New Roman" w:hAnsi="Times New Roman" w:cs="Times New Roman"/>
+          <w:sz w:val="24"/>
+          <w:szCs w:val="24"/>
+        </w:rPr>
+      </w:pPr>
+    </w:p>
+    <w:p>
+      <w:pPr>
+        <w:spacing w:after="0" w:line="360" w:lineRule="auto"/>
+        <w:rPr>
+          <w:rFonts w:ascii="Times New Roman" w:hAnsi="Times New Roman" w:cs="Times New Roman"/>
+          <w:sz w:val="24"/>
+          <w:szCs w:val="24"/>
+        </w:rPr>
+      </w:pPr>
+    </w:p>
+    <w:p>
+      <w:pPr>
+        <w:spacing w:after="0" w:line="360" w:lineRule="auto"/>
+        <w:rPr>
+          <w:rFonts w:ascii="Times New Roman" w:hAnsi="Times New Roman" w:cs="Times New Roman"/>
+          <w:sz w:val="24"/>
+          <w:szCs w:val="24"/>
+        </w:rPr>
+      </w:pPr>
+    </w:p>
+    <w:p>
+      <w:pPr>
+        <w:spacing w:after="0" w:line="360" w:lineRule="auto"/>
+        <w:rPr>
+          <w:rFonts w:ascii="Times New Roman" w:hAnsi="Times New Roman" w:cs="Times New Roman"/>
+          <w:sz w:val="24"/>
+          <w:szCs w:val="24"/>
+        </w:rPr>
+      </w:pPr>
+    </w:p>
+    <w:p>
+      <w:pPr>
+        <w:spacing w:after="0" w:line="360" w:lineRule="auto"/>
+        <w:rPr>
+          <w:rFonts w:ascii="Times New Roman" w:hAnsi="Times New Roman" w:cs="Times New Roman"/>
+          <w:sz w:val="24"/>
+          <w:szCs w:val="24"/>
+        </w:rPr>
+      </w:pPr>
+    </w:p>
+    <w:p>
+      <w:pPr>
         <w:pStyle w:val="ListParagraph"/>
         <w:numPr>
           <w:ilvl w:val="0"/>
@@ -3588,6 +3810,7 @@
           <w:sz w:val="24"/>
           <w:szCs w:val="24"/>
         </w:rPr>
+        <w:lastRenderedPageBreak/>
         <w:t>Version</w:t>
       </w:r>
       <w:r>
@@ -3869,36 +4092,6 @@
     </w:p>
     <w:p>
       <w:pPr>
-        <w:spacing w:after="0" w:line="360" w:lineRule="auto"/>
-        <w:rPr>
-          <w:rFonts w:ascii="Times New Roman" w:hAnsi="Times New Roman" w:cs="Times New Roman"/>
-          <w:sz w:val="24"/>
-          <w:szCs w:val="24"/>
-        </w:rPr>
-      </w:pPr>
-    </w:p>
-    <w:p>
-      <w:pPr>
-        <w:spacing w:after="0" w:line="360" w:lineRule="auto"/>
-        <w:rPr>
-          <w:rFonts w:ascii="Times New Roman" w:hAnsi="Times New Roman" w:cs="Times New Roman"/>
-          <w:sz w:val="24"/>
-          <w:szCs w:val="24"/>
-        </w:rPr>
-      </w:pPr>
-    </w:p>
-    <w:p>
-      <w:pPr>
-        <w:spacing w:after="0" w:line="360" w:lineRule="auto"/>
-        <w:rPr>
-          <w:rFonts w:ascii="Times New Roman" w:hAnsi="Times New Roman" w:cs="Times New Roman"/>
-          <w:sz w:val="24"/>
-          <w:szCs w:val="24"/>
-        </w:rPr>
-      </w:pPr>
-    </w:p>
-    <w:p>
-      <w:pPr>
         <w:pStyle w:val="ListParagraph"/>
         <w:numPr>
           <w:ilvl w:val="0"/>
@@ -3919,7 +4112,6 @@
           <w:sz w:val="24"/>
           <w:szCs w:val="24"/>
         </w:rPr>
-        <w:lastRenderedPageBreak/>
         <w:t>Version</w:t>
       </w:r>
       <w:r>
@@ -4177,6 +4369,46 @@
     </w:p>
     <w:p>
       <w:pPr>
+        <w:spacing w:after="0" w:line="360" w:lineRule="auto"/>
+        <w:rPr>
+          <w:rFonts w:ascii="Times New Roman" w:hAnsi="Times New Roman" w:cs="Times New Roman"/>
+          <w:sz w:val="24"/>
+          <w:szCs w:val="24"/>
+        </w:rPr>
+      </w:pPr>
+    </w:p>
+    <w:p>
+      <w:pPr>
+        <w:spacing w:after="0" w:line="360" w:lineRule="auto"/>
+        <w:rPr>
+          <w:rFonts w:ascii="Times New Roman" w:hAnsi="Times New Roman" w:cs="Times New Roman"/>
+          <w:sz w:val="24"/>
+          <w:szCs w:val="24"/>
+        </w:rPr>
+      </w:pPr>
+    </w:p>
+    <w:p>
+      <w:pPr>
+        <w:spacing w:after="0" w:line="360" w:lineRule="auto"/>
+        <w:rPr>
+          <w:rFonts w:ascii="Times New Roman" w:hAnsi="Times New Roman" w:cs="Times New Roman"/>
+          <w:sz w:val="24"/>
+          <w:szCs w:val="24"/>
+        </w:rPr>
+      </w:pPr>
+    </w:p>
+    <w:p>
+      <w:pPr>
+        <w:spacing w:after="0" w:line="360" w:lineRule="auto"/>
+        <w:rPr>
+          <w:rFonts w:ascii="Times New Roman" w:hAnsi="Times New Roman" w:cs="Times New Roman"/>
+          <w:sz w:val="24"/>
+          <w:szCs w:val="24"/>
+        </w:rPr>
+      </w:pPr>
+    </w:p>
+    <w:p>
+      <w:pPr>
         <w:pStyle w:val="ListParagraph"/>
         <w:numPr>
           <w:ilvl w:val="0"/>
@@ -4197,6 +4429,7 @@
           <w:sz w:val="24"/>
           <w:szCs w:val="24"/>
         </w:rPr>
+        <w:lastRenderedPageBreak/>
         <w:t>Version - 1.2 -</w:t>
       </w:r>
       <w:r>
@@ -4507,10 +4740,18 @@
           <w:sz w:val="24"/>
           <w:szCs w:val="24"/>
         </w:rPr>
-        <w:t>A repository in GitHub was opened! The app is about to release its first version!</w:t>
+        <w:t xml:space="preserve">A repository </w:t>
       </w:r>
       <w:bookmarkStart w:id="0" w:name="_GoBack"/>
       <w:bookmarkEnd w:id="0"/>
+      <w:r>
+        <w:rPr>
+          <w:rFonts w:ascii="Times New Roman" w:hAnsi="Times New Roman" w:cs="Times New Roman"/>
+          <w:sz w:val="24"/>
+          <w:szCs w:val="24"/>
+        </w:rPr>
+        <w:t>in GitHub was opened! The app is about to release its first version!</w:t>
+      </w:r>
     </w:p>
     <w:sectPr>
       <w:headerReference w:type="even" r:id="rId7"/>
@@ -4661,7 +4902,7 @@
                                     <w:noProof/>
                                     <w:color w:val="8C8C8C" w:themeColor="background1" w:themeShade="8C"/>
                                   </w:rPr>
-                                  <w:t>7</w:t>
+                                  <w:t>8</w:t>
                                 </w:r>
                                 <w:r>
                                   <w:rPr>
@@ -4799,7 +5040,7 @@
                               <w:noProof/>
                               <w:color w:val="8C8C8C" w:themeColor="background1" w:themeShade="8C"/>
                             </w:rPr>
-                            <w:t>7</w:t>
+                            <w:t>8</w:t>
                           </w:r>
                           <w:r>
                             <w:rPr>
@@ -5373,7 +5614,7 @@
   <w:abstractNum w:abstractNumId="4" w15:restartNumberingAfterBreak="0">
     <w:nsid w:val="18CF7759"/>
     <w:multiLevelType w:val="hybridMultilevel"/>
-    <w:tmpl w:val="112626C8"/>
+    <w:tmpl w:val="ACC6A25E"/>
     <w:lvl w:ilvl="0" w:tplc="04020001">
       <w:start w:val="1"/>
       <w:numFmt w:val="bullet"/>

</xml_diff>

<commit_message>
Version 2.8 - Teachers can grade Students! More in DOCUMENTATION!
</commit_message>
<xml_diff>
--- a/DOCUMENTATION.docx
+++ b/DOCUMENTATION.docx
@@ -1436,7 +1436,7 @@
           <w:sz w:val="24"/>
           <w:szCs w:val="24"/>
         </w:rPr>
-        <w:t>ersion – 2.7 – 26</w:t>
+        <w:t>ersion – 2.8 – 13.03</w:t>
       </w:r>
       <w:r>
         <w:rPr>
@@ -1446,7 +1446,143 @@
           <w:sz w:val="24"/>
           <w:szCs w:val="24"/>
         </w:rPr>
-        <w:t>.02.2023</w:t>
+        <w:t>.2023</w:t>
+      </w:r>
+    </w:p>
+    <w:p>
+      <w:pPr>
+        <w:spacing w:after="0" w:line="360" w:lineRule="auto"/>
+        <w:rPr>
+          <w:rFonts w:ascii="Times New Roman" w:hAnsi="Times New Roman" w:cs="Times New Roman"/>
+          <w:sz w:val="24"/>
+          <w:szCs w:val="24"/>
+        </w:rPr>
+      </w:pPr>
+      <w:r>
+        <w:rPr>
+          <w:rFonts w:ascii="Times New Roman" w:hAnsi="Times New Roman" w:cs="Times New Roman"/>
+          <w:sz w:val="24"/>
+          <w:szCs w:val="24"/>
+        </w:rPr>
+        <w:t>Marks!</w:t>
+      </w:r>
+    </w:p>
+    <w:p>
+      <w:pPr>
+        <w:spacing w:after="0" w:line="360" w:lineRule="auto"/>
+        <w:rPr>
+          <w:rFonts w:ascii="Times New Roman" w:hAnsi="Times New Roman" w:cs="Times New Roman"/>
+          <w:sz w:val="24"/>
+          <w:szCs w:val="24"/>
+        </w:rPr>
+      </w:pPr>
+      <w:r>
+        <w:rPr>
+          <w:rFonts w:ascii="Times New Roman" w:hAnsi="Times New Roman" w:cs="Times New Roman"/>
+          <w:sz w:val="24"/>
+          <w:szCs w:val="24"/>
+        </w:rPr>
+        <w:t>Teachers can now grade the students! There are 5 available grades:</w:t>
+      </w:r>
+    </w:p>
+    <w:p>
+      <w:pPr>
+        <w:spacing w:after="0" w:line="360" w:lineRule="auto"/>
+        <w:rPr>
+          <w:rFonts w:ascii="Times New Roman" w:hAnsi="Times New Roman" w:cs="Times New Roman"/>
+          <w:i/>
+          <w:sz w:val="24"/>
+          <w:szCs w:val="24"/>
+        </w:rPr>
+      </w:pPr>
+      <w:r>
+        <w:rPr>
+          <w:rFonts w:ascii="Times New Roman" w:hAnsi="Times New Roman" w:cs="Times New Roman"/>
+          <w:i/>
+          <w:sz w:val="24"/>
+          <w:szCs w:val="24"/>
+        </w:rPr>
+        <w:t>POOR (2), AVERAGE (3), GOOD (4), VERY_GOOD (5), EXCELLENT (6).</w:t>
+      </w:r>
+    </w:p>
+    <w:p>
+      <w:pPr>
+        <w:spacing w:after="0" w:line="360" w:lineRule="auto"/>
+        <w:rPr>
+          <w:rFonts w:ascii="Times New Roman" w:hAnsi="Times New Roman" w:cs="Times New Roman"/>
+          <w:sz w:val="24"/>
+          <w:szCs w:val="24"/>
+        </w:rPr>
+      </w:pPr>
+      <w:r>
+        <w:rPr>
+          <w:rFonts w:ascii="Times New Roman" w:hAnsi="Times New Roman" w:cs="Times New Roman"/>
+          <w:sz w:val="24"/>
+          <w:szCs w:val="24"/>
+        </w:rPr>
+        <w:t>This update also brings changes to the DB model – there is a brand new ‘Mark’ entity which holds ‘MarkEnum’. It also got updated in the Student entity model.</w:t>
+      </w:r>
+    </w:p>
+    <w:p>
+      <w:pPr>
+        <w:spacing w:after="0" w:line="360" w:lineRule="auto"/>
+        <w:rPr>
+          <w:rFonts w:ascii="Times New Roman" w:hAnsi="Times New Roman" w:cs="Times New Roman"/>
+          <w:sz w:val="24"/>
+          <w:szCs w:val="24"/>
+        </w:rPr>
+      </w:pPr>
+      <w:r>
+        <w:rPr>
+          <w:rFonts w:ascii="Times New Roman" w:hAnsi="Times New Roman" w:cs="Times New Roman"/>
+          <w:sz w:val="24"/>
+          <w:szCs w:val="24"/>
+        </w:rPr>
+        <w:t>More bug fixes and optimization!</w:t>
+      </w:r>
+    </w:p>
+    <w:p>
+      <w:pPr>
+        <w:spacing w:after="0" w:line="360" w:lineRule="auto"/>
+        <w:rPr>
+          <w:rFonts w:ascii="Times New Roman" w:hAnsi="Times New Roman" w:cs="Times New Roman"/>
+          <w:sz w:val="24"/>
+          <w:szCs w:val="24"/>
+        </w:rPr>
+      </w:pPr>
+    </w:p>
+    <w:p>
+      <w:pPr>
+        <w:pStyle w:val="ListParagraph"/>
+        <w:numPr>
+          <w:ilvl w:val="0"/>
+          <w:numId w:val="15"/>
+        </w:numPr>
+        <w:spacing w:after="0" w:line="360" w:lineRule="auto"/>
+        <w:rPr>
+          <w:rFonts w:ascii="Times New Roman" w:hAnsi="Times New Roman" w:cs="Times New Roman"/>
+          <w:b/>
+          <w:sz w:val="24"/>
+          <w:szCs w:val="24"/>
+        </w:rPr>
+      </w:pPr>
+      <w:r>
+        <w:rPr>
+          <w:rFonts w:ascii="Times New Roman" w:hAnsi="Times New Roman" w:cs="Times New Roman"/>
+          <w:b/>
+          <w:sz w:val="24"/>
+          <w:szCs w:val="24"/>
+        </w:rPr>
+        <w:t>V</w:t>
+      </w:r>
+      <w:r>
+        <w:rPr>
+          <w:rFonts w:ascii="Times New Roman" w:hAnsi="Times New Roman" w:cs="Times New Roman"/>
+          <w:b/>
+          <w:sz w:val="24"/>
+          <w:szCs w:val="24"/>
+        </w:rPr>
+        <w:t>ersion – 2.7 – 26.02.2023</w:t>
       </w:r>
     </w:p>
     <w:p>
@@ -1675,6 +1811,46 @@
     </w:p>
     <w:p>
       <w:pPr>
+        <w:spacing w:after="0" w:line="360" w:lineRule="auto"/>
+        <w:rPr>
+          <w:rFonts w:ascii="Times New Roman" w:hAnsi="Times New Roman" w:cs="Times New Roman"/>
+          <w:sz w:val="24"/>
+          <w:szCs w:val="24"/>
+        </w:rPr>
+      </w:pPr>
+    </w:p>
+    <w:p>
+      <w:pPr>
+        <w:spacing w:after="0" w:line="360" w:lineRule="auto"/>
+        <w:rPr>
+          <w:rFonts w:ascii="Times New Roman" w:hAnsi="Times New Roman" w:cs="Times New Roman"/>
+          <w:sz w:val="24"/>
+          <w:szCs w:val="24"/>
+        </w:rPr>
+      </w:pPr>
+    </w:p>
+    <w:p>
+      <w:pPr>
+        <w:spacing w:after="0" w:line="360" w:lineRule="auto"/>
+        <w:rPr>
+          <w:rFonts w:ascii="Times New Roman" w:hAnsi="Times New Roman" w:cs="Times New Roman"/>
+          <w:sz w:val="24"/>
+          <w:szCs w:val="24"/>
+        </w:rPr>
+      </w:pPr>
+    </w:p>
+    <w:p>
+      <w:pPr>
+        <w:spacing w:after="0" w:line="360" w:lineRule="auto"/>
+        <w:rPr>
+          <w:rFonts w:ascii="Times New Roman" w:hAnsi="Times New Roman" w:cs="Times New Roman"/>
+          <w:sz w:val="24"/>
+          <w:szCs w:val="24"/>
+        </w:rPr>
+      </w:pPr>
+    </w:p>
+    <w:p>
+      <w:pPr>
         <w:pStyle w:val="ListParagraph"/>
         <w:numPr>
           <w:ilvl w:val="0"/>
@@ -1695,6 +1871,7 @@
           <w:sz w:val="24"/>
           <w:szCs w:val="24"/>
         </w:rPr>
+        <w:lastRenderedPageBreak/>
         <w:t>V</w:t>
       </w:r>
       <w:r>
@@ -1837,36 +2014,6 @@
         </w:rPr>
         <w:t>This update also bring bug fixes, more validators and more DTOs available for optimizing the desired operations!</w:t>
       </w:r>
-    </w:p>
-    <w:p>
-      <w:pPr>
-        <w:spacing w:after="0" w:line="360" w:lineRule="auto"/>
-        <w:rPr>
-          <w:rFonts w:ascii="Times New Roman" w:hAnsi="Times New Roman" w:cs="Times New Roman"/>
-          <w:sz w:val="24"/>
-          <w:szCs w:val="24"/>
-        </w:rPr>
-      </w:pPr>
-    </w:p>
-    <w:p>
-      <w:pPr>
-        <w:spacing w:after="0" w:line="360" w:lineRule="auto"/>
-        <w:rPr>
-          <w:rFonts w:ascii="Times New Roman" w:hAnsi="Times New Roman" w:cs="Times New Roman"/>
-          <w:sz w:val="24"/>
-          <w:szCs w:val="24"/>
-        </w:rPr>
-      </w:pPr>
-    </w:p>
-    <w:p>
-      <w:pPr>
-        <w:spacing w:after="0" w:line="360" w:lineRule="auto"/>
-        <w:rPr>
-          <w:rFonts w:ascii="Times New Roman" w:hAnsi="Times New Roman" w:cs="Times New Roman"/>
-          <w:sz w:val="24"/>
-          <w:szCs w:val="24"/>
-        </w:rPr>
-      </w:pPr>
     </w:p>
     <w:p>
       <w:pPr>
@@ -1900,7 +2047,6 @@
           <w:sz w:val="24"/>
           <w:szCs w:val="24"/>
         </w:rPr>
-        <w:lastRenderedPageBreak/>
         <w:t>V</w:t>
       </w:r>
       <w:r>
@@ -2345,6 +2491,26 @@
     </w:p>
     <w:p>
       <w:pPr>
+        <w:spacing w:after="0" w:line="360" w:lineRule="auto"/>
+        <w:rPr>
+          <w:rFonts w:ascii="Times New Roman" w:hAnsi="Times New Roman" w:cs="Times New Roman"/>
+          <w:sz w:val="24"/>
+          <w:szCs w:val="24"/>
+        </w:rPr>
+      </w:pPr>
+    </w:p>
+    <w:p>
+      <w:pPr>
+        <w:spacing w:after="0" w:line="360" w:lineRule="auto"/>
+        <w:rPr>
+          <w:rFonts w:ascii="Times New Roman" w:hAnsi="Times New Roman" w:cs="Times New Roman"/>
+          <w:sz w:val="24"/>
+          <w:szCs w:val="24"/>
+        </w:rPr>
+      </w:pPr>
+    </w:p>
+    <w:p>
+      <w:pPr>
         <w:pStyle w:val="ListParagraph"/>
         <w:numPr>
           <w:ilvl w:val="0"/>
@@ -2365,6 +2531,7 @@
           <w:sz w:val="24"/>
           <w:szCs w:val="24"/>
         </w:rPr>
+        <w:lastRenderedPageBreak/>
         <w:t>V</w:t>
       </w:r>
       <w:r>
@@ -2435,68 +2602,6 @@
         <w:spacing w:after="0" w:line="360" w:lineRule="auto"/>
         <w:rPr>
           <w:rFonts w:ascii="Times New Roman" w:hAnsi="Times New Roman" w:cs="Times New Roman"/>
-          <w:b/>
-          <w:color w:val="00B050"/>
-          <w:sz w:val="24"/>
-          <w:szCs w:val="24"/>
-        </w:rPr>
-      </w:pPr>
-    </w:p>
-    <w:p>
-      <w:pPr>
-        <w:spacing w:after="0" w:line="360" w:lineRule="auto"/>
-        <w:rPr>
-          <w:rFonts w:ascii="Times New Roman" w:hAnsi="Times New Roman" w:cs="Times New Roman"/>
-          <w:b/>
-          <w:color w:val="00B050"/>
-          <w:sz w:val="24"/>
-          <w:szCs w:val="24"/>
-        </w:rPr>
-      </w:pPr>
-    </w:p>
-    <w:p>
-      <w:pPr>
-        <w:spacing w:after="0" w:line="360" w:lineRule="auto"/>
-        <w:rPr>
-          <w:rFonts w:ascii="Times New Roman" w:hAnsi="Times New Roman" w:cs="Times New Roman"/>
-          <w:b/>
-          <w:color w:val="00B050"/>
-          <w:sz w:val="24"/>
-          <w:szCs w:val="24"/>
-        </w:rPr>
-      </w:pPr>
-    </w:p>
-    <w:p>
-      <w:pPr>
-        <w:spacing w:after="0" w:line="360" w:lineRule="auto"/>
-        <w:rPr>
-          <w:rFonts w:ascii="Times New Roman" w:hAnsi="Times New Roman" w:cs="Times New Roman"/>
-          <w:b/>
-          <w:color w:val="00B050"/>
-          <w:sz w:val="24"/>
-          <w:szCs w:val="24"/>
-        </w:rPr>
-      </w:pPr>
-    </w:p>
-    <w:p>
-      <w:pPr>
-        <w:spacing w:after="0" w:line="360" w:lineRule="auto"/>
-        <w:rPr>
-          <w:rFonts w:ascii="Times New Roman" w:hAnsi="Times New Roman" w:cs="Times New Roman"/>
-          <w:b/>
-          <w:color w:val="00B050"/>
-          <w:sz w:val="24"/>
-          <w:szCs w:val="24"/>
-        </w:rPr>
-      </w:pPr>
-    </w:p>
-    <w:p>
-      <w:pPr>
-        <w:spacing w:after="0" w:line="360" w:lineRule="auto"/>
-        <w:rPr>
-          <w:rFonts w:ascii="Times New Roman" w:hAnsi="Times New Roman" w:cs="Times New Roman"/>
-          <w:b/>
-          <w:color w:val="00B050"/>
           <w:sz w:val="24"/>
           <w:szCs w:val="24"/>
         </w:rPr>
@@ -2524,7 +2629,6 @@
           <w:sz w:val="24"/>
           <w:szCs w:val="24"/>
         </w:rPr>
-        <w:lastRenderedPageBreak/>
         <w:t>V</w:t>
       </w:r>
       <w:r>
@@ -2795,6 +2899,76 @@
     </w:p>
     <w:p>
       <w:pPr>
+        <w:spacing w:after="0" w:line="360" w:lineRule="auto"/>
+        <w:rPr>
+          <w:rFonts w:ascii="Times New Roman" w:hAnsi="Times New Roman" w:cs="Times New Roman"/>
+          <w:sz w:val="24"/>
+          <w:szCs w:val="24"/>
+        </w:rPr>
+      </w:pPr>
+    </w:p>
+    <w:p>
+      <w:pPr>
+        <w:spacing w:after="0" w:line="360" w:lineRule="auto"/>
+        <w:rPr>
+          <w:rFonts w:ascii="Times New Roman" w:hAnsi="Times New Roman" w:cs="Times New Roman"/>
+          <w:sz w:val="24"/>
+          <w:szCs w:val="24"/>
+        </w:rPr>
+      </w:pPr>
+    </w:p>
+    <w:p>
+      <w:pPr>
+        <w:spacing w:after="0" w:line="360" w:lineRule="auto"/>
+        <w:rPr>
+          <w:rFonts w:ascii="Times New Roman" w:hAnsi="Times New Roman" w:cs="Times New Roman"/>
+          <w:sz w:val="24"/>
+          <w:szCs w:val="24"/>
+        </w:rPr>
+      </w:pPr>
+    </w:p>
+    <w:p>
+      <w:pPr>
+        <w:spacing w:after="0" w:line="360" w:lineRule="auto"/>
+        <w:rPr>
+          <w:rFonts w:ascii="Times New Roman" w:hAnsi="Times New Roman" w:cs="Times New Roman"/>
+          <w:sz w:val="24"/>
+          <w:szCs w:val="24"/>
+        </w:rPr>
+      </w:pPr>
+    </w:p>
+    <w:p>
+      <w:pPr>
+        <w:spacing w:after="0" w:line="360" w:lineRule="auto"/>
+        <w:rPr>
+          <w:rFonts w:ascii="Times New Roman" w:hAnsi="Times New Roman" w:cs="Times New Roman"/>
+          <w:sz w:val="24"/>
+          <w:szCs w:val="24"/>
+        </w:rPr>
+      </w:pPr>
+    </w:p>
+    <w:p>
+      <w:pPr>
+        <w:spacing w:after="0" w:line="360" w:lineRule="auto"/>
+        <w:rPr>
+          <w:rFonts w:ascii="Times New Roman" w:hAnsi="Times New Roman" w:cs="Times New Roman"/>
+          <w:sz w:val="24"/>
+          <w:szCs w:val="24"/>
+        </w:rPr>
+      </w:pPr>
+    </w:p>
+    <w:p>
+      <w:pPr>
+        <w:spacing w:after="0" w:line="360" w:lineRule="auto"/>
+        <w:rPr>
+          <w:rFonts w:ascii="Times New Roman" w:hAnsi="Times New Roman" w:cs="Times New Roman"/>
+          <w:sz w:val="24"/>
+          <w:szCs w:val="24"/>
+        </w:rPr>
+      </w:pPr>
+    </w:p>
+    <w:p>
+      <w:pPr>
         <w:pStyle w:val="ListParagraph"/>
         <w:numPr>
           <w:ilvl w:val="0"/>
@@ -2815,6 +2989,7 @@
           <w:sz w:val="24"/>
           <w:szCs w:val="24"/>
         </w:rPr>
+        <w:lastRenderedPageBreak/>
         <w:t>V</w:t>
       </w:r>
       <w:r>
@@ -2946,36 +3121,6 @@
         </w:rPr>
         <w:t xml:space="preserve"> technologies and principles!</w:t>
       </w:r>
-    </w:p>
-    <w:p>
-      <w:pPr>
-        <w:spacing w:after="0" w:line="360" w:lineRule="auto"/>
-        <w:rPr>
-          <w:rFonts w:ascii="Times New Roman" w:hAnsi="Times New Roman" w:cs="Times New Roman"/>
-          <w:sz w:val="24"/>
-          <w:szCs w:val="24"/>
-        </w:rPr>
-      </w:pPr>
-    </w:p>
-    <w:p>
-      <w:pPr>
-        <w:spacing w:after="0" w:line="360" w:lineRule="auto"/>
-        <w:rPr>
-          <w:rFonts w:ascii="Times New Roman" w:hAnsi="Times New Roman" w:cs="Times New Roman"/>
-          <w:sz w:val="24"/>
-          <w:szCs w:val="24"/>
-        </w:rPr>
-      </w:pPr>
-    </w:p>
-    <w:p>
-      <w:pPr>
-        <w:spacing w:after="0" w:line="360" w:lineRule="auto"/>
-        <w:rPr>
-          <w:rFonts w:ascii="Times New Roman" w:hAnsi="Times New Roman" w:cs="Times New Roman"/>
-          <w:sz w:val="24"/>
-          <w:szCs w:val="24"/>
-        </w:rPr>
-      </w:pPr>
     </w:p>
     <w:p>
       <w:pPr>
@@ -3009,7 +3154,6 @@
           <w:sz w:val="24"/>
           <w:szCs w:val="24"/>
         </w:rPr>
-        <w:lastRenderedPageBreak/>
         <w:t>Version</w:t>
       </w:r>
       <w:r>
@@ -3269,6 +3413,96 @@
     </w:p>
     <w:p>
       <w:pPr>
+        <w:spacing w:after="0" w:line="360" w:lineRule="auto"/>
+        <w:rPr>
+          <w:rFonts w:ascii="Times New Roman" w:hAnsi="Times New Roman" w:cs="Times New Roman"/>
+          <w:sz w:val="24"/>
+          <w:szCs w:val="24"/>
+        </w:rPr>
+      </w:pPr>
+    </w:p>
+    <w:p>
+      <w:pPr>
+        <w:spacing w:after="0" w:line="360" w:lineRule="auto"/>
+        <w:rPr>
+          <w:rFonts w:ascii="Times New Roman" w:hAnsi="Times New Roman" w:cs="Times New Roman"/>
+          <w:sz w:val="24"/>
+          <w:szCs w:val="24"/>
+        </w:rPr>
+      </w:pPr>
+    </w:p>
+    <w:p>
+      <w:pPr>
+        <w:spacing w:after="0" w:line="360" w:lineRule="auto"/>
+        <w:rPr>
+          <w:rFonts w:ascii="Times New Roman" w:hAnsi="Times New Roman" w:cs="Times New Roman"/>
+          <w:sz w:val="24"/>
+          <w:szCs w:val="24"/>
+        </w:rPr>
+      </w:pPr>
+    </w:p>
+    <w:p>
+      <w:pPr>
+        <w:spacing w:after="0" w:line="360" w:lineRule="auto"/>
+        <w:rPr>
+          <w:rFonts w:ascii="Times New Roman" w:hAnsi="Times New Roman" w:cs="Times New Roman"/>
+          <w:sz w:val="24"/>
+          <w:szCs w:val="24"/>
+        </w:rPr>
+      </w:pPr>
+    </w:p>
+    <w:p>
+      <w:pPr>
+        <w:spacing w:after="0" w:line="360" w:lineRule="auto"/>
+        <w:rPr>
+          <w:rFonts w:ascii="Times New Roman" w:hAnsi="Times New Roman" w:cs="Times New Roman"/>
+          <w:sz w:val="24"/>
+          <w:szCs w:val="24"/>
+        </w:rPr>
+      </w:pPr>
+    </w:p>
+    <w:p>
+      <w:pPr>
+        <w:spacing w:after="0" w:line="360" w:lineRule="auto"/>
+        <w:rPr>
+          <w:rFonts w:ascii="Times New Roman" w:hAnsi="Times New Roman" w:cs="Times New Roman"/>
+          <w:sz w:val="24"/>
+          <w:szCs w:val="24"/>
+        </w:rPr>
+      </w:pPr>
+    </w:p>
+    <w:p>
+      <w:pPr>
+        <w:spacing w:after="0" w:line="360" w:lineRule="auto"/>
+        <w:rPr>
+          <w:rFonts w:ascii="Times New Roman" w:hAnsi="Times New Roman" w:cs="Times New Roman"/>
+          <w:sz w:val="24"/>
+          <w:szCs w:val="24"/>
+        </w:rPr>
+      </w:pPr>
+    </w:p>
+    <w:p>
+      <w:pPr>
+        <w:spacing w:after="0" w:line="360" w:lineRule="auto"/>
+        <w:rPr>
+          <w:rFonts w:ascii="Times New Roman" w:hAnsi="Times New Roman" w:cs="Times New Roman"/>
+          <w:sz w:val="24"/>
+          <w:szCs w:val="24"/>
+        </w:rPr>
+      </w:pPr>
+    </w:p>
+    <w:p>
+      <w:pPr>
+        <w:spacing w:after="0" w:line="360" w:lineRule="auto"/>
+        <w:rPr>
+          <w:rFonts w:ascii="Times New Roman" w:hAnsi="Times New Roman" w:cs="Times New Roman"/>
+          <w:sz w:val="24"/>
+          <w:szCs w:val="24"/>
+        </w:rPr>
+      </w:pPr>
+    </w:p>
+    <w:p>
+      <w:pPr>
         <w:pStyle w:val="ListParagraph"/>
         <w:numPr>
           <w:ilvl w:val="0"/>
@@ -3289,6 +3523,7 @@
           <w:sz w:val="24"/>
           <w:szCs w:val="24"/>
         </w:rPr>
+        <w:lastRenderedPageBreak/>
         <w:t xml:space="preserve">Version - </w:t>
       </w:r>
       <w:r>
@@ -3740,56 +3975,6 @@
     </w:p>
     <w:p>
       <w:pPr>
-        <w:spacing w:after="0" w:line="360" w:lineRule="auto"/>
-        <w:rPr>
-          <w:rFonts w:ascii="Times New Roman" w:hAnsi="Times New Roman" w:cs="Times New Roman"/>
-          <w:sz w:val="24"/>
-          <w:szCs w:val="24"/>
-        </w:rPr>
-      </w:pPr>
-    </w:p>
-    <w:p>
-      <w:pPr>
-        <w:spacing w:after="0" w:line="360" w:lineRule="auto"/>
-        <w:rPr>
-          <w:rFonts w:ascii="Times New Roman" w:hAnsi="Times New Roman" w:cs="Times New Roman"/>
-          <w:sz w:val="24"/>
-          <w:szCs w:val="24"/>
-        </w:rPr>
-      </w:pPr>
-    </w:p>
-    <w:p>
-      <w:pPr>
-        <w:spacing w:after="0" w:line="360" w:lineRule="auto"/>
-        <w:rPr>
-          <w:rFonts w:ascii="Times New Roman" w:hAnsi="Times New Roman" w:cs="Times New Roman"/>
-          <w:sz w:val="24"/>
-          <w:szCs w:val="24"/>
-        </w:rPr>
-      </w:pPr>
-    </w:p>
-    <w:p>
-      <w:pPr>
-        <w:spacing w:after="0" w:line="360" w:lineRule="auto"/>
-        <w:rPr>
-          <w:rFonts w:ascii="Times New Roman" w:hAnsi="Times New Roman" w:cs="Times New Roman"/>
-          <w:sz w:val="24"/>
-          <w:szCs w:val="24"/>
-        </w:rPr>
-      </w:pPr>
-    </w:p>
-    <w:p>
-      <w:pPr>
-        <w:spacing w:after="0" w:line="360" w:lineRule="auto"/>
-        <w:rPr>
-          <w:rFonts w:ascii="Times New Roman" w:hAnsi="Times New Roman" w:cs="Times New Roman"/>
-          <w:sz w:val="24"/>
-          <w:szCs w:val="24"/>
-        </w:rPr>
-      </w:pPr>
-    </w:p>
-    <w:p>
-      <w:pPr>
         <w:pStyle w:val="ListParagraph"/>
         <w:numPr>
           <w:ilvl w:val="0"/>
@@ -3810,7 +3995,6 @@
           <w:sz w:val="24"/>
           <w:szCs w:val="24"/>
         </w:rPr>
-        <w:lastRenderedPageBreak/>
         <w:t>Version</w:t>
       </w:r>
       <w:r>
@@ -4092,6 +4276,36 @@
     </w:p>
     <w:p>
       <w:pPr>
+        <w:spacing w:after="0" w:line="360" w:lineRule="auto"/>
+        <w:rPr>
+          <w:rFonts w:ascii="Times New Roman" w:hAnsi="Times New Roman" w:cs="Times New Roman"/>
+          <w:sz w:val="24"/>
+          <w:szCs w:val="24"/>
+        </w:rPr>
+      </w:pPr>
+    </w:p>
+    <w:p>
+      <w:pPr>
+        <w:spacing w:after="0" w:line="360" w:lineRule="auto"/>
+        <w:rPr>
+          <w:rFonts w:ascii="Times New Roman" w:hAnsi="Times New Roman" w:cs="Times New Roman"/>
+          <w:sz w:val="24"/>
+          <w:szCs w:val="24"/>
+        </w:rPr>
+      </w:pPr>
+    </w:p>
+    <w:p>
+      <w:pPr>
+        <w:spacing w:after="0" w:line="360" w:lineRule="auto"/>
+        <w:rPr>
+          <w:rFonts w:ascii="Times New Roman" w:hAnsi="Times New Roman" w:cs="Times New Roman"/>
+          <w:sz w:val="24"/>
+          <w:szCs w:val="24"/>
+        </w:rPr>
+      </w:pPr>
+    </w:p>
+    <w:p>
+      <w:pPr>
         <w:pStyle w:val="ListParagraph"/>
         <w:numPr>
           <w:ilvl w:val="0"/>
@@ -4112,6 +4326,7 @@
           <w:sz w:val="24"/>
           <w:szCs w:val="24"/>
         </w:rPr>
+        <w:lastRenderedPageBreak/>
         <w:t>Version</w:t>
       </w:r>
       <w:r>
@@ -4347,6 +4562,7 @@
         </w:rPr>
         <w:t>Path – “</w:t>
       </w:r>
+      <w:proofErr w:type="spellStart"/>
       <w:r>
         <w:rPr>
           <w:rFonts w:ascii="Times New Roman" w:hAnsi="Times New Roman" w:cs="Times New Roman"/>
@@ -4354,54 +4570,45 @@
           <w:sz w:val="24"/>
           <w:szCs w:val="24"/>
         </w:rPr>
-        <w:t>src/main/resources/DataBaseContent/towns.txt”</w:t>
-      </w:r>
-    </w:p>
-    <w:p>
-      <w:pPr>
-        <w:spacing w:after="0" w:line="360" w:lineRule="auto"/>
-        <w:rPr>
-          <w:rFonts w:ascii="Times New Roman" w:hAnsi="Times New Roman" w:cs="Times New Roman"/>
-          <w:sz w:val="24"/>
-          <w:szCs w:val="24"/>
-        </w:rPr>
-      </w:pPr>
-    </w:p>
-    <w:p>
-      <w:pPr>
-        <w:spacing w:after="0" w:line="360" w:lineRule="auto"/>
-        <w:rPr>
-          <w:rFonts w:ascii="Times New Roman" w:hAnsi="Times New Roman" w:cs="Times New Roman"/>
-          <w:sz w:val="24"/>
-          <w:szCs w:val="24"/>
-        </w:rPr>
-      </w:pPr>
-    </w:p>
-    <w:p>
-      <w:pPr>
-        <w:spacing w:after="0" w:line="360" w:lineRule="auto"/>
-        <w:rPr>
-          <w:rFonts w:ascii="Times New Roman" w:hAnsi="Times New Roman" w:cs="Times New Roman"/>
-          <w:sz w:val="24"/>
-          <w:szCs w:val="24"/>
-        </w:rPr>
-      </w:pPr>
-    </w:p>
-    <w:p>
-      <w:pPr>
-        <w:spacing w:after="0" w:line="360" w:lineRule="auto"/>
-        <w:rPr>
-          <w:rFonts w:ascii="Times New Roman" w:hAnsi="Times New Roman" w:cs="Times New Roman"/>
-          <w:sz w:val="24"/>
-          <w:szCs w:val="24"/>
-        </w:rPr>
-      </w:pPr>
-    </w:p>
-    <w:p>
-      <w:pPr>
-        <w:spacing w:after="0" w:line="360" w:lineRule="auto"/>
-        <w:rPr>
-          <w:rFonts w:ascii="Times New Roman" w:hAnsi="Times New Roman" w:cs="Times New Roman"/>
+        <w:t>src</w:t>
+      </w:r>
+      <w:proofErr w:type="spellEnd"/>
+      <w:r>
+        <w:rPr>
+          <w:rFonts w:ascii="Times New Roman" w:hAnsi="Times New Roman" w:cs="Times New Roman"/>
+          <w:i/>
+          <w:sz w:val="24"/>
+          <w:szCs w:val="24"/>
+        </w:rPr>
+        <w:t>/main/resources/</w:t>
+      </w:r>
+      <w:proofErr w:type="spellStart"/>
+      <w:r>
+        <w:rPr>
+          <w:rFonts w:ascii="Times New Roman" w:hAnsi="Times New Roman" w:cs="Times New Roman"/>
+          <w:i/>
+          <w:sz w:val="24"/>
+          <w:szCs w:val="24"/>
+        </w:rPr>
+        <w:t>DataBaseContent</w:t>
+      </w:r>
+      <w:proofErr w:type="spellEnd"/>
+      <w:r>
+        <w:rPr>
+          <w:rFonts w:ascii="Times New Roman" w:hAnsi="Times New Roman" w:cs="Times New Roman"/>
+          <w:i/>
+          <w:sz w:val="24"/>
+          <w:szCs w:val="24"/>
+        </w:rPr>
+        <w:t>/towns.txt”</w:t>
+      </w:r>
+    </w:p>
+    <w:p>
+      <w:pPr>
+        <w:spacing w:after="0" w:line="360" w:lineRule="auto"/>
+        <w:rPr>
+          <w:rFonts w:ascii="Times New Roman" w:hAnsi="Times New Roman" w:cs="Times New Roman"/>
+          <w:i/>
           <w:sz w:val="24"/>
           <w:szCs w:val="24"/>
         </w:rPr>
@@ -4429,7 +4636,6 @@
           <w:sz w:val="24"/>
           <w:szCs w:val="24"/>
         </w:rPr>
-        <w:lastRenderedPageBreak/>
         <w:t>Version - 1.2 -</w:t>
       </w:r>
       <w:r>
@@ -4564,6 +4770,8 @@
         </w:rPr>
         <w:t>More classes and basic logic was implemented in the app. New interfaces and classes were introduced and even a new base entity – parent!</w:t>
       </w:r>
+      <w:bookmarkStart w:id="0" w:name="_GoBack"/>
+      <w:bookmarkEnd w:id="0"/>
     </w:p>
     <w:p>
       <w:pPr>
@@ -4740,17 +4948,7 @@
           <w:sz w:val="24"/>
           <w:szCs w:val="24"/>
         </w:rPr>
-        <w:t xml:space="preserve">A repository </w:t>
-      </w:r>
-      <w:bookmarkStart w:id="0" w:name="_GoBack"/>
-      <w:bookmarkEnd w:id="0"/>
-      <w:r>
-        <w:rPr>
-          <w:rFonts w:ascii="Times New Roman" w:hAnsi="Times New Roman" w:cs="Times New Roman"/>
-          <w:sz w:val="24"/>
-          <w:szCs w:val="24"/>
-        </w:rPr>
-        <w:t>in GitHub was opened! The app is about to release its first version!</w:t>
+        <w:t>A repository in GitHub was opened! The app is about to release its first version!</w:t>
       </w:r>
     </w:p>
     <w:sectPr>
@@ -4902,7 +5100,7 @@
                                     <w:noProof/>
                                     <w:color w:val="8C8C8C" w:themeColor="background1" w:themeShade="8C"/>
                                   </w:rPr>
-                                  <w:t>8</w:t>
+                                  <w:t>7</w:t>
                                 </w:r>
                                 <w:r>
                                   <w:rPr>
@@ -5040,7 +5238,7 @@
                               <w:noProof/>
                               <w:color w:val="8C8C8C" w:themeColor="background1" w:themeShade="8C"/>
                             </w:rPr>
-                            <w:t>8</w:t>
+                            <w:t>7</w:t>
                           </w:r>
                           <w:r>
                             <w:rPr>
@@ -5614,7 +5812,7 @@
   <w:abstractNum w:abstractNumId="4" w15:restartNumberingAfterBreak="0">
     <w:nsid w:val="18CF7759"/>
     <w:multiLevelType w:val="hybridMultilevel"/>
-    <w:tmpl w:val="ACC6A25E"/>
+    <w:tmpl w:val="A9EA1446"/>
     <w:lvl w:ilvl="0" w:tplc="04020001">
       <w:start w:val="1"/>
       <w:numFmt w:val="bullet"/>

</xml_diff>